<commit_message>
feat: Numeros e Nomes
</commit_message>
<xml_diff>
--- a/Relatórios/IPL-TeSP-PSI-PSI-2122-Template_especificacao_SI.docx
+++ b/Relatórios/IPL-TeSP-PSI-PSI-2122-Template_especificacao_SI.docx
@@ -4,7 +4,7 @@
   <w:body>
     <w:tbl>
       <w:tblPr>
-        <w:tblStyle w:val="TableGrid"/>
+        <w:tblStyle w:val="TabelacomGrelha"/>
         <w:tblW w:w="9644" w:type="dxa"/>
         <w:tblInd w:w="-5" w:type="dxa"/>
         <w:tblLook w:val="04A0" w:firstRow="1" w:lastRow="0" w:firstColumn="1" w:lastColumn="0" w:noHBand="0" w:noVBand="1"/>
@@ -29,7 +29,7 @@
           </w:tcPr>
           <w:p>
             <w:pPr>
-              <w:pStyle w:val="NoSpacing"/>
+              <w:pStyle w:val="SemEspaamento"/>
             </w:pPr>
             <w:r>
               <w:rPr>
@@ -93,7 +93,7 @@
           </w:tcPr>
           <w:p>
             <w:pPr>
-              <w:pStyle w:val="NoSpacing"/>
+              <w:pStyle w:val="SemEspaamento"/>
               <w:jc w:val="center"/>
             </w:pPr>
             <w:r>
@@ -114,7 +114,7 @@
           </w:p>
           <w:p>
             <w:pPr>
-              <w:pStyle w:val="NoSpacing"/>
+              <w:pStyle w:val="SemEspaamento"/>
               <w:ind w:left="-336" w:right="-532"/>
               <w:jc w:val="center"/>
               <w:rPr>
@@ -136,7 +136,7 @@
           </w:p>
           <w:p>
             <w:pPr>
-              <w:pStyle w:val="NoSpacing"/>
+              <w:pStyle w:val="SemEspaamento"/>
               <w:ind w:left="-336" w:right="-532"/>
               <w:jc w:val="center"/>
               <w:rPr>
@@ -437,7 +437,7 @@
           <w:rFonts w:ascii="Times New Roman" w:eastAsia="Times New Roman" w:hAnsi="Times New Roman" w:cs="Times New Roman"/>
           <w:sz w:val="24"/>
           <w:szCs w:val="24"/>
-          <w:lang w:val="en-PT" w:eastAsia="en-GB"/>
+          <w:lang w:eastAsia="en-GB"/>
         </w:rPr>
       </w:pPr>
       <w:r>
@@ -445,7 +445,7 @@
           <w:rFonts w:ascii="Times New Roman" w:eastAsia="Times New Roman" w:hAnsi="Times New Roman" w:cs="Times New Roman"/>
           <w:sz w:val="24"/>
           <w:szCs w:val="24"/>
-          <w:lang w:val="en-PT" w:eastAsia="en-GB"/>
+          <w:lang w:eastAsia="en-GB"/>
         </w:rPr>
         <w:t xml:space="preserve"> </w:t>
       </w:r>
@@ -454,7 +454,7 @@
           <w:rFonts w:ascii="Times New Roman" w:eastAsia="Times New Roman" w:hAnsi="Times New Roman" w:cs="Times New Roman"/>
           <w:sz w:val="24"/>
           <w:szCs w:val="24"/>
-          <w:lang w:val="en-PT" w:eastAsia="en-GB"/>
+          <w:lang w:eastAsia="en-GB"/>
         </w:rPr>
         <w:fldChar w:fldCharType="begin"/>
       </w:r>
@@ -463,7 +463,7 @@
           <w:rFonts w:ascii="Times New Roman" w:eastAsia="Times New Roman" w:hAnsi="Times New Roman" w:cs="Times New Roman"/>
           <w:sz w:val="24"/>
           <w:szCs w:val="24"/>
-          <w:lang w:val="en-PT" w:eastAsia="en-GB"/>
+          <w:lang w:eastAsia="en-GB"/>
         </w:rPr>
         <w:instrText xml:space="preserve"> INCLUDEPICTURE "/var/folders/p5/16ycn1kn68zffy2hpwfxsrpr0000gn/T/com.microsoft.Word/WebArchiveCopyPasteTempFiles/microsoft-project-e-gerenciamento-de-portfolio.master.png" \* MERGEFORMATINET </w:instrText>
       </w:r>
@@ -472,7 +472,7 @@
           <w:rFonts w:ascii="Times New Roman" w:eastAsia="Times New Roman" w:hAnsi="Times New Roman" w:cs="Times New Roman"/>
           <w:sz w:val="24"/>
           <w:szCs w:val="24"/>
-          <w:lang w:val="en-PT" w:eastAsia="en-GB"/>
+          <w:lang w:eastAsia="en-GB"/>
         </w:rPr>
         <w:fldChar w:fldCharType="end"/>
       </w:r>
@@ -618,9 +618,8 @@
           <w:noProof/>
           <w:sz w:val="36"/>
           <w:szCs w:val="36"/>
-          <w:highlight w:val="yellow"/>
-        </w:rPr>
-        <w:t>[nome do projeto]</w:t>
+        </w:rPr>
+        <w:t>Workr</w:t>
       </w:r>
     </w:p>
     <w:p>
@@ -646,7 +645,7 @@
     </w:p>
     <w:tbl>
       <w:tblPr>
-        <w:tblStyle w:val="TableGrid"/>
+        <w:tblStyle w:val="TabelacomGrelha"/>
         <w:tblW w:w="9644" w:type="dxa"/>
         <w:tblInd w:w="-5" w:type="dxa"/>
         <w:tblLook w:val="04A0" w:firstRow="1" w:lastRow="0" w:firstColumn="1" w:lastColumn="0" w:noHBand="0" w:noVBand="1"/>
@@ -794,13 +793,10 @@
                 <w:b/>
                 <w:bCs/>
               </w:rPr>
-              <w:t xml:space="preserve">Nº </w:t>
-            </w:r>
-            <w:r>
-              <w:rPr>
-                <w:highlight w:val="yellow"/>
-              </w:rPr>
-              <w:t>22222222</w:t>
+              <w:t>Nº</w:t>
+            </w:r>
+            <w:r>
+              <w:t xml:space="preserve"> 2180601</w:t>
             </w:r>
           </w:p>
         </w:tc>
@@ -819,10 +815,7 @@
               <w:jc w:val="left"/>
             </w:pPr>
             <w:r>
-              <w:rPr>
-                <w:highlight w:val="yellow"/>
-              </w:rPr>
-              <w:t>&lt;Nome do aluno&gt;</w:t>
+              <w:t>Jason Vieira Mendes</w:t>
             </w:r>
           </w:p>
         </w:tc>
@@ -853,10 +846,10 @@
               <w:t xml:space="preserve">Nº </w:t>
             </w:r>
             <w:r>
-              <w:rPr>
-                <w:highlight w:val="yellow"/>
-              </w:rPr>
-              <w:t>22222222</w:t>
+              <w:t>21806</w:t>
+            </w:r>
+            <w:r>
+              <w:t>26</w:t>
             </w:r>
           </w:p>
         </w:tc>
@@ -873,15 +866,15 @@
           <w:p>
             <w:pPr>
               <w:jc w:val="left"/>
-              <w:rPr>
-                <w:highlight w:val="yellow"/>
-              </w:rPr>
-            </w:pPr>
-            <w:r>
-              <w:rPr>
-                <w:highlight w:val="yellow"/>
-              </w:rPr>
-              <w:t>&lt;Nome do aluno&gt;</w:t>
+            </w:pPr>
+            <w:r>
+              <w:t>T</w:t>
+            </w:r>
+            <w:r>
+              <w:t xml:space="preserve">iago </w:t>
+            </w:r>
+            <w:r>
+              <w:t>Ruivo Ramos</w:t>
             </w:r>
           </w:p>
         </w:tc>
@@ -912,10 +905,10 @@
               <w:t xml:space="preserve">Nº </w:t>
             </w:r>
             <w:r>
-              <w:rPr>
-                <w:highlight w:val="yellow"/>
-              </w:rPr>
-              <w:t>22222222</w:t>
+              <w:t>2180</w:t>
+            </w:r>
+            <w:r>
+              <w:t>689</w:t>
             </w:r>
           </w:p>
         </w:tc>
@@ -937,10 +930,7 @@
               </w:rPr>
             </w:pPr>
             <w:r>
-              <w:rPr>
-                <w:highlight w:val="yellow"/>
-              </w:rPr>
-              <w:t>&lt;Nome do aluno&gt;</w:t>
+              <w:t>Pedro Miguel Lopes</w:t>
             </w:r>
           </w:p>
         </w:tc>
@@ -1044,7 +1034,7 @@
       <w:sdtContent>
         <w:p>
           <w:pPr>
-            <w:pStyle w:val="TOCHeading"/>
+            <w:pStyle w:val="Cabealhodondice"/>
           </w:pPr>
           <w:r>
             <w:t>ÍNDICE</w:t>
@@ -1052,7 +1042,7 @@
         </w:p>
         <w:p>
           <w:pPr>
-            <w:pStyle w:val="TOC1"/>
+            <w:pStyle w:val="ndice1"/>
             <w:tabs>
               <w:tab w:val="right" w:leader="dot" w:pos="9628"/>
             </w:tabs>
@@ -1065,7 +1055,7 @@
               <w:sz w:val="24"/>
               <w:szCs w:val="24"/>
               <w:u w:val="none"/>
-              <w:lang w:val="en-PT" w:eastAsia="en-GB"/>
+              <w:lang w:eastAsia="en-GB"/>
             </w:rPr>
           </w:pPr>
           <w:r>
@@ -1088,15 +1078,15 @@
           <w:hyperlink w:anchor="_Toc83646907" w:history="1">
             <w:r>
               <w:rPr>
-                <w:rStyle w:val="Hyperlink"/>
-                <w:noProof/>
-                <w:lang w:val="en-PT"/>
+                <w:rStyle w:val="Hiperligao"/>
+                <w:noProof/>
+                <w:lang/>
               </w:rPr>
               <w:t>Í</w:t>
             </w:r>
             <w:r>
               <w:rPr>
-                <w:rStyle w:val="Hyperlink"/>
+                <w:rStyle w:val="Hiperligao"/>
                 <w:noProof/>
               </w:rPr>
               <w:t>ndice de Figuras</w:t>
@@ -1153,7 +1143,7 @@
         </w:p>
         <w:p>
           <w:pPr>
-            <w:pStyle w:val="TOC1"/>
+            <w:pStyle w:val="ndice1"/>
             <w:tabs>
               <w:tab w:val="right" w:leader="dot" w:pos="9628"/>
             </w:tabs>
@@ -1166,13 +1156,13 @@
               <w:sz w:val="24"/>
               <w:szCs w:val="24"/>
               <w:u w:val="none"/>
-              <w:lang w:val="en-PT" w:eastAsia="en-GB"/>
+              <w:lang w:eastAsia="en-GB"/>
             </w:rPr>
           </w:pPr>
           <w:hyperlink w:anchor="_Toc83646908" w:history="1">
             <w:r>
               <w:rPr>
-                <w:rStyle w:val="Hyperlink"/>
+                <w:rStyle w:val="Hiperligao"/>
                 <w:noProof/>
               </w:rPr>
               <w:t>Índice de Tabelas</w:t>
@@ -1229,7 +1219,7 @@
         </w:p>
         <w:p>
           <w:pPr>
-            <w:pStyle w:val="TOC1"/>
+            <w:pStyle w:val="ndice1"/>
             <w:tabs>
               <w:tab w:val="left" w:pos="352"/>
               <w:tab w:val="right" w:leader="dot" w:pos="9628"/>
@@ -1243,13 +1233,13 @@
               <w:sz w:val="24"/>
               <w:szCs w:val="24"/>
               <w:u w:val="none"/>
-              <w:lang w:val="en-PT" w:eastAsia="en-GB"/>
+              <w:lang w:eastAsia="en-GB"/>
             </w:rPr>
           </w:pPr>
           <w:hyperlink w:anchor="_Toc83646909" w:history="1">
             <w:r>
               <w:rPr>
-                <w:rStyle w:val="Hyperlink"/>
+                <w:rStyle w:val="Hiperligao"/>
                 <w:noProof/>
               </w:rPr>
               <w:t>1</w:t>
@@ -1264,13 +1254,13 @@
                 <w:sz w:val="24"/>
                 <w:szCs w:val="24"/>
                 <w:u w:val="none"/>
-                <w:lang w:val="en-PT" w:eastAsia="en-GB"/>
+                <w:lang w:eastAsia="en-GB"/>
               </w:rPr>
               <w:tab/>
             </w:r>
             <w:r>
               <w:rPr>
-                <w:rStyle w:val="Hyperlink"/>
+                <w:rStyle w:val="Hiperligao"/>
                 <w:noProof/>
               </w:rPr>
               <w:t>Introdução</w:t>
@@ -1327,7 +1317,7 @@
         </w:p>
         <w:p>
           <w:pPr>
-            <w:pStyle w:val="TOC2"/>
+            <w:pStyle w:val="ndice2"/>
             <w:tabs>
               <w:tab w:val="left" w:pos="522"/>
               <w:tab w:val="right" w:leader="dot" w:pos="9628"/>
@@ -1340,13 +1330,13 @@
               <w:noProof/>
               <w:sz w:val="24"/>
               <w:szCs w:val="24"/>
-              <w:lang w:val="en-PT" w:eastAsia="en-GB"/>
+              <w:lang w:eastAsia="en-GB"/>
             </w:rPr>
           </w:pPr>
           <w:hyperlink w:anchor="_Toc83646910" w:history="1">
             <w:r>
               <w:rPr>
-                <w:rStyle w:val="Hyperlink"/>
+                <w:rStyle w:val="Hiperligao"/>
                 <w:noProof/>
               </w:rPr>
               <w:t>1.1</w:t>
@@ -1360,13 +1350,13 @@
                 <w:noProof/>
                 <w:sz w:val="24"/>
                 <w:szCs w:val="24"/>
-                <w:lang w:val="en-PT" w:eastAsia="en-GB"/>
+                <w:lang w:eastAsia="en-GB"/>
               </w:rPr>
               <w:tab/>
             </w:r>
             <w:r>
               <w:rPr>
-                <w:rStyle w:val="Hyperlink"/>
+                <w:rStyle w:val="Hiperligao"/>
                 <w:noProof/>
               </w:rPr>
               <w:t>Sumário executivo</w:t>
@@ -1423,7 +1413,7 @@
         </w:p>
         <w:p>
           <w:pPr>
-            <w:pStyle w:val="TOC1"/>
+            <w:pStyle w:val="ndice1"/>
             <w:tabs>
               <w:tab w:val="left" w:pos="352"/>
               <w:tab w:val="right" w:leader="dot" w:pos="9628"/>
@@ -1437,13 +1427,13 @@
               <w:sz w:val="24"/>
               <w:szCs w:val="24"/>
               <w:u w:val="none"/>
-              <w:lang w:val="en-PT" w:eastAsia="en-GB"/>
+              <w:lang w:eastAsia="en-GB"/>
             </w:rPr>
           </w:pPr>
           <w:hyperlink w:anchor="_Toc83646911" w:history="1">
             <w:r>
               <w:rPr>
-                <w:rStyle w:val="Hyperlink"/>
+                <w:rStyle w:val="Hiperligao"/>
                 <w:noProof/>
               </w:rPr>
               <w:t>2</w:t>
@@ -1458,13 +1448,13 @@
                 <w:sz w:val="24"/>
                 <w:szCs w:val="24"/>
                 <w:u w:val="none"/>
-                <w:lang w:val="en-PT" w:eastAsia="en-GB"/>
+                <w:lang w:eastAsia="en-GB"/>
               </w:rPr>
               <w:tab/>
             </w:r>
             <w:r>
               <w:rPr>
-                <w:rStyle w:val="Hyperlink"/>
+                <w:rStyle w:val="Hiperligao"/>
                 <w:noProof/>
               </w:rPr>
               <w:t>Definição da Lógica de Negócio</w:t>
@@ -1521,7 +1511,7 @@
         </w:p>
         <w:p>
           <w:pPr>
-            <w:pStyle w:val="TOC1"/>
+            <w:pStyle w:val="ndice1"/>
             <w:tabs>
               <w:tab w:val="left" w:pos="352"/>
               <w:tab w:val="right" w:leader="dot" w:pos="9628"/>
@@ -1535,13 +1525,13 @@
               <w:sz w:val="24"/>
               <w:szCs w:val="24"/>
               <w:u w:val="none"/>
-              <w:lang w:val="en-PT" w:eastAsia="en-GB"/>
+              <w:lang w:eastAsia="en-GB"/>
             </w:rPr>
           </w:pPr>
           <w:hyperlink w:anchor="_Toc83646912" w:history="1">
             <w:r>
               <w:rPr>
-                <w:rStyle w:val="Hyperlink"/>
+                <w:rStyle w:val="Hiperligao"/>
                 <w:noProof/>
               </w:rPr>
               <w:t>3</w:t>
@@ -1556,13 +1546,13 @@
                 <w:sz w:val="24"/>
                 <w:szCs w:val="24"/>
                 <w:u w:val="none"/>
-                <w:lang w:val="en-PT" w:eastAsia="en-GB"/>
+                <w:lang w:eastAsia="en-GB"/>
               </w:rPr>
               <w:tab/>
             </w:r>
             <w:r>
               <w:rPr>
-                <w:rStyle w:val="Hyperlink"/>
+                <w:rStyle w:val="Hiperligao"/>
                 <w:noProof/>
               </w:rPr>
               <w:t>Análise de Impacto</w:t>
@@ -1619,7 +1609,7 @@
         </w:p>
         <w:p>
           <w:pPr>
-            <w:pStyle w:val="TOC1"/>
+            <w:pStyle w:val="ndice1"/>
             <w:tabs>
               <w:tab w:val="left" w:pos="352"/>
               <w:tab w:val="right" w:leader="dot" w:pos="9628"/>
@@ -1633,13 +1623,13 @@
               <w:sz w:val="24"/>
               <w:szCs w:val="24"/>
               <w:u w:val="none"/>
-              <w:lang w:val="en-PT" w:eastAsia="en-GB"/>
+              <w:lang w:eastAsia="en-GB"/>
             </w:rPr>
           </w:pPr>
           <w:hyperlink w:anchor="_Toc83646913" w:history="1">
             <w:r>
               <w:rPr>
-                <w:rStyle w:val="Hyperlink"/>
+                <w:rStyle w:val="Hiperligao"/>
                 <w:noProof/>
               </w:rPr>
               <w:t>4</w:t>
@@ -1654,13 +1644,13 @@
                 <w:sz w:val="24"/>
                 <w:szCs w:val="24"/>
                 <w:u w:val="none"/>
-                <w:lang w:val="en-PT" w:eastAsia="en-GB"/>
+                <w:lang w:eastAsia="en-GB"/>
               </w:rPr>
               <w:tab/>
             </w:r>
             <w:r>
               <w:rPr>
-                <w:rStyle w:val="Hyperlink"/>
+                <w:rStyle w:val="Hiperligao"/>
                 <w:noProof/>
               </w:rPr>
               <w:t>Análise Concorrencial</w:t>
@@ -1717,7 +1707,7 @@
         </w:p>
         <w:p>
           <w:pPr>
-            <w:pStyle w:val="TOC3"/>
+            <w:pStyle w:val="ndice3"/>
             <w:tabs>
               <w:tab w:val="left" w:pos="686"/>
               <w:tab w:val="right" w:leader="dot" w:pos="9628"/>
@@ -1728,13 +1718,13 @@
               <w:noProof/>
               <w:sz w:val="24"/>
               <w:szCs w:val="24"/>
-              <w:lang w:val="en-PT" w:eastAsia="en-GB"/>
+              <w:lang w:eastAsia="en-GB"/>
             </w:rPr>
           </w:pPr>
           <w:hyperlink w:anchor="_Toc83646914" w:history="1">
             <w:r>
               <w:rPr>
-                <w:rStyle w:val="Hyperlink"/>
+                <w:rStyle w:val="Hiperligao"/>
                 <w:noProof/>
               </w:rPr>
               <w:t>4.1.1</w:t>
@@ -1746,13 +1736,13 @@
                 <w:noProof/>
                 <w:sz w:val="24"/>
                 <w:szCs w:val="24"/>
-                <w:lang w:val="en-PT" w:eastAsia="en-GB"/>
+                <w:lang w:eastAsia="en-GB"/>
               </w:rPr>
               <w:tab/>
             </w:r>
             <w:r>
               <w:rPr>
-                <w:rStyle w:val="Hyperlink"/>
+                <w:rStyle w:val="Hiperligao"/>
                 <w:noProof/>
                 <w:highlight w:val="yellow"/>
               </w:rPr>
@@ -1810,7 +1800,7 @@
         </w:p>
         <w:p>
           <w:pPr>
-            <w:pStyle w:val="TOC3"/>
+            <w:pStyle w:val="ndice3"/>
             <w:tabs>
               <w:tab w:val="left" w:pos="686"/>
               <w:tab w:val="right" w:leader="dot" w:pos="9628"/>
@@ -1821,13 +1811,13 @@
               <w:noProof/>
               <w:sz w:val="24"/>
               <w:szCs w:val="24"/>
-              <w:lang w:val="en-PT" w:eastAsia="en-GB"/>
+              <w:lang w:eastAsia="en-GB"/>
             </w:rPr>
           </w:pPr>
           <w:hyperlink w:anchor="_Toc83646915" w:history="1">
             <w:r>
               <w:rPr>
-                <w:rStyle w:val="Hyperlink"/>
+                <w:rStyle w:val="Hiperligao"/>
                 <w:noProof/>
               </w:rPr>
               <w:t>4.1.2</w:t>
@@ -1839,13 +1829,13 @@
                 <w:noProof/>
                 <w:sz w:val="24"/>
                 <w:szCs w:val="24"/>
-                <w:lang w:val="en-PT" w:eastAsia="en-GB"/>
+                <w:lang w:eastAsia="en-GB"/>
               </w:rPr>
               <w:tab/>
             </w:r>
             <w:r>
               <w:rPr>
-                <w:rStyle w:val="Hyperlink"/>
+                <w:rStyle w:val="Hiperligao"/>
                 <w:noProof/>
                 <w:highlight w:val="yellow"/>
               </w:rPr>
@@ -1903,7 +1893,7 @@
         </w:p>
         <w:p>
           <w:pPr>
-            <w:pStyle w:val="TOC3"/>
+            <w:pStyle w:val="ndice3"/>
             <w:tabs>
               <w:tab w:val="left" w:pos="686"/>
               <w:tab w:val="right" w:leader="dot" w:pos="9628"/>
@@ -1914,13 +1904,13 @@
               <w:noProof/>
               <w:sz w:val="24"/>
               <w:szCs w:val="24"/>
-              <w:lang w:val="en-PT" w:eastAsia="en-GB"/>
+              <w:lang w:eastAsia="en-GB"/>
             </w:rPr>
           </w:pPr>
           <w:hyperlink w:anchor="_Toc83646916" w:history="1">
             <w:r>
               <w:rPr>
-                <w:rStyle w:val="Hyperlink"/>
+                <w:rStyle w:val="Hiperligao"/>
                 <w:noProof/>
               </w:rPr>
               <w:t>4.1.3</w:t>
@@ -1932,13 +1922,13 @@
                 <w:noProof/>
                 <w:sz w:val="24"/>
                 <w:szCs w:val="24"/>
-                <w:lang w:val="en-PT" w:eastAsia="en-GB"/>
+                <w:lang w:eastAsia="en-GB"/>
               </w:rPr>
               <w:tab/>
             </w:r>
             <w:r>
               <w:rPr>
-                <w:rStyle w:val="Hyperlink"/>
+                <w:rStyle w:val="Hiperligao"/>
                 <w:noProof/>
                 <w:highlight w:val="yellow"/>
               </w:rPr>
@@ -1996,7 +1986,7 @@
         </w:p>
         <w:p>
           <w:pPr>
-            <w:pStyle w:val="TOC3"/>
+            <w:pStyle w:val="ndice3"/>
             <w:tabs>
               <w:tab w:val="left" w:pos="686"/>
               <w:tab w:val="right" w:leader="dot" w:pos="9628"/>
@@ -2007,13 +1997,13 @@
               <w:noProof/>
               <w:sz w:val="24"/>
               <w:szCs w:val="24"/>
-              <w:lang w:val="en-PT" w:eastAsia="en-GB"/>
+              <w:lang w:eastAsia="en-GB"/>
             </w:rPr>
           </w:pPr>
           <w:hyperlink w:anchor="_Toc83646917" w:history="1">
             <w:r>
               <w:rPr>
-                <w:rStyle w:val="Hyperlink"/>
+                <w:rStyle w:val="Hiperligao"/>
                 <w:noProof/>
               </w:rPr>
               <w:t>4.1.4</w:t>
@@ -2025,13 +2015,13 @@
                 <w:noProof/>
                 <w:sz w:val="24"/>
                 <w:szCs w:val="24"/>
-                <w:lang w:val="en-PT" w:eastAsia="en-GB"/>
+                <w:lang w:eastAsia="en-GB"/>
               </w:rPr>
               <w:tab/>
             </w:r>
             <w:r>
               <w:rPr>
-                <w:rStyle w:val="Hyperlink"/>
+                <w:rStyle w:val="Hiperligao"/>
                 <w:noProof/>
               </w:rPr>
               <w:t>Comparação dos Sistemas</w:t>
@@ -2088,7 +2078,7 @@
         </w:p>
         <w:p>
           <w:pPr>
-            <w:pStyle w:val="TOC1"/>
+            <w:pStyle w:val="ndice1"/>
             <w:tabs>
               <w:tab w:val="left" w:pos="352"/>
               <w:tab w:val="right" w:leader="dot" w:pos="9628"/>
@@ -2102,13 +2092,13 @@
               <w:sz w:val="24"/>
               <w:szCs w:val="24"/>
               <w:u w:val="none"/>
-              <w:lang w:val="en-PT" w:eastAsia="en-GB"/>
+              <w:lang w:eastAsia="en-GB"/>
             </w:rPr>
           </w:pPr>
           <w:hyperlink w:anchor="_Toc83646918" w:history="1">
             <w:r>
               <w:rPr>
-                <w:rStyle w:val="Hyperlink"/>
+                <w:rStyle w:val="Hiperligao"/>
                 <w:noProof/>
               </w:rPr>
               <w:t>5</w:t>
@@ -2123,13 +2113,13 @@
                 <w:sz w:val="24"/>
                 <w:szCs w:val="24"/>
                 <w:u w:val="none"/>
-                <w:lang w:val="en-PT" w:eastAsia="en-GB"/>
+                <w:lang w:eastAsia="en-GB"/>
               </w:rPr>
               <w:tab/>
             </w:r>
             <w:r>
               <w:rPr>
-                <w:rStyle w:val="Hyperlink"/>
+                <w:rStyle w:val="Hiperligao"/>
                 <w:i/>
                 <w:iCs/>
                 <w:noProof/>
@@ -2138,7 +2128,7 @@
             </w:r>
             <w:r>
               <w:rPr>
-                <w:rStyle w:val="Hyperlink"/>
+                <w:rStyle w:val="Hiperligao"/>
                 <w:noProof/>
               </w:rPr>
               <w:t xml:space="preserve"> e Requisitos do SI</w:t>
@@ -2195,7 +2185,7 @@
         </w:p>
         <w:p>
           <w:pPr>
-            <w:pStyle w:val="TOC1"/>
+            <w:pStyle w:val="ndice1"/>
             <w:tabs>
               <w:tab w:val="left" w:pos="352"/>
               <w:tab w:val="right" w:leader="dot" w:pos="9628"/>
@@ -2209,13 +2199,13 @@
               <w:sz w:val="24"/>
               <w:szCs w:val="24"/>
               <w:u w:val="none"/>
-              <w:lang w:val="en-PT" w:eastAsia="en-GB"/>
+              <w:lang w:eastAsia="en-GB"/>
             </w:rPr>
           </w:pPr>
           <w:hyperlink w:anchor="_Toc83646919" w:history="1">
             <w:r>
               <w:rPr>
-                <w:rStyle w:val="Hyperlink"/>
+                <w:rStyle w:val="Hiperligao"/>
                 <w:noProof/>
               </w:rPr>
               <w:t>6</w:t>
@@ -2230,13 +2220,13 @@
                 <w:sz w:val="24"/>
                 <w:szCs w:val="24"/>
                 <w:u w:val="none"/>
-                <w:lang w:val="en-PT" w:eastAsia="en-GB"/>
+                <w:lang w:eastAsia="en-GB"/>
               </w:rPr>
               <w:tab/>
             </w:r>
             <w:r>
               <w:rPr>
-                <w:rStyle w:val="Hyperlink"/>
+                <w:rStyle w:val="Hiperligao"/>
                 <w:noProof/>
               </w:rPr>
               <w:t>User Stories</w:t>
@@ -2293,7 +2283,7 @@
         </w:p>
         <w:p>
           <w:pPr>
-            <w:pStyle w:val="TOC1"/>
+            <w:pStyle w:val="ndice1"/>
             <w:tabs>
               <w:tab w:val="left" w:pos="352"/>
               <w:tab w:val="right" w:leader="dot" w:pos="9628"/>
@@ -2307,13 +2297,13 @@
               <w:sz w:val="24"/>
               <w:szCs w:val="24"/>
               <w:u w:val="none"/>
-              <w:lang w:val="en-PT" w:eastAsia="en-GB"/>
+              <w:lang w:eastAsia="en-GB"/>
             </w:rPr>
           </w:pPr>
           <w:hyperlink w:anchor="_Toc83646920" w:history="1">
             <w:r>
               <w:rPr>
-                <w:rStyle w:val="Hyperlink"/>
+                <w:rStyle w:val="Hiperligao"/>
                 <w:noProof/>
               </w:rPr>
               <w:t>7</w:t>
@@ -2328,13 +2318,13 @@
                 <w:sz w:val="24"/>
                 <w:szCs w:val="24"/>
                 <w:u w:val="none"/>
-                <w:lang w:val="en-PT" w:eastAsia="en-GB"/>
+                <w:lang w:eastAsia="en-GB"/>
               </w:rPr>
               <w:tab/>
             </w:r>
             <w:r>
               <w:rPr>
-                <w:rStyle w:val="Hyperlink"/>
+                <w:rStyle w:val="Hiperligao"/>
                 <w:noProof/>
               </w:rPr>
               <w:t>Diagrama de Classes/Modelo de Dados</w:t>
@@ -2391,7 +2381,7 @@
         </w:p>
         <w:p>
           <w:pPr>
-            <w:pStyle w:val="TOC1"/>
+            <w:pStyle w:val="ndice1"/>
             <w:tabs>
               <w:tab w:val="left" w:pos="352"/>
               <w:tab w:val="right" w:leader="dot" w:pos="9628"/>
@@ -2405,13 +2395,13 @@
               <w:sz w:val="24"/>
               <w:szCs w:val="24"/>
               <w:u w:val="none"/>
-              <w:lang w:val="en-PT" w:eastAsia="en-GB"/>
+              <w:lang w:eastAsia="en-GB"/>
             </w:rPr>
           </w:pPr>
           <w:hyperlink w:anchor="_Toc83646921" w:history="1">
             <w:r>
               <w:rPr>
-                <w:rStyle w:val="Hyperlink"/>
+                <w:rStyle w:val="Hiperligao"/>
                 <w:noProof/>
               </w:rPr>
               <w:t>8</w:t>
@@ -2426,13 +2416,13 @@
                 <w:sz w:val="24"/>
                 <w:szCs w:val="24"/>
                 <w:u w:val="none"/>
-                <w:lang w:val="en-PT" w:eastAsia="en-GB"/>
+                <w:lang w:eastAsia="en-GB"/>
               </w:rPr>
               <w:tab/>
             </w:r>
             <w:r>
               <w:rPr>
-                <w:rStyle w:val="Hyperlink"/>
+                <w:rStyle w:val="Hiperligao"/>
                 <w:noProof/>
               </w:rPr>
               <w:t>Wireframes/Mockups</w:t>
@@ -2510,20 +2500,20 @@
       <w:pPr>
         <w:rPr>
           <w:noProof/>
-          <w:lang w:val="en-PT"/>
+          <w:lang/>
         </w:rPr>
       </w:pPr>
       <w:r>
         <w:rPr>
           <w:noProof/>
-          <w:lang w:val="en-PT"/>
+          <w:lang/>
         </w:rPr>
         <w:br w:type="page"/>
       </w:r>
     </w:p>
     <w:p>
       <w:pPr>
-        <w:pStyle w:val="Heading1"/>
+        <w:pStyle w:val="Ttulo1"/>
         <w:numPr>
           <w:ilvl w:val="0"/>
           <w:numId w:val="0"/>
@@ -2531,14 +2521,14 @@
         <w:ind w:left="432" w:hanging="432"/>
         <w:rPr>
           <w:noProof/>
-          <w:lang w:val="en-PT"/>
+          <w:lang/>
         </w:rPr>
       </w:pPr>
       <w:bookmarkStart w:id="0" w:name="_Toc83646907"/>
       <w:r>
         <w:rPr>
           <w:noProof/>
-          <w:lang w:val="en-PT"/>
+          <w:lang/>
         </w:rPr>
         <w:lastRenderedPageBreak/>
         <w:t>Í</w:t>
@@ -2554,7 +2544,7 @@
     <w:p/>
     <w:p>
       <w:pPr>
-        <w:pStyle w:val="TableofFigures"/>
+        <w:pStyle w:val="ndicedeilustraes"/>
         <w:tabs>
           <w:tab w:val="right" w:leader="dot" w:pos="9628"/>
         </w:tabs>
@@ -2563,7 +2553,7 @@
           <w:noProof/>
           <w:sz w:val="24"/>
           <w:szCs w:val="24"/>
-          <w:lang w:val="en-PT" w:eastAsia="en-GB"/>
+          <w:lang w:eastAsia="en-GB"/>
         </w:rPr>
       </w:pPr>
       <w:r>
@@ -2578,7 +2568,7 @@
       <w:hyperlink w:anchor="_Toc83646898" w:history="1">
         <w:r>
           <w:rPr>
-            <w:rStyle w:val="Hyperlink"/>
+            <w:rStyle w:val="Hiperligao"/>
             <w:noProof/>
           </w:rPr>
           <w:t>Figura 1 – Diagrama de classes do SI</w:t>
@@ -2635,7 +2625,7 @@
     </w:p>
     <w:p>
       <w:pPr>
-        <w:pStyle w:val="TableofFigures"/>
+        <w:pStyle w:val="ndicedeilustraes"/>
         <w:tabs>
           <w:tab w:val="right" w:leader="dot" w:pos="9628"/>
         </w:tabs>
@@ -2644,20 +2634,20 @@
           <w:noProof/>
           <w:sz w:val="24"/>
           <w:szCs w:val="24"/>
-          <w:lang w:val="en-PT" w:eastAsia="en-GB"/>
+          <w:lang w:eastAsia="en-GB"/>
         </w:rPr>
       </w:pPr>
       <w:hyperlink w:anchor="_Toc83646899" w:history="1">
         <w:r>
           <w:rPr>
-            <w:rStyle w:val="Hyperlink"/>
+            <w:rStyle w:val="Hiperligao"/>
             <w:noProof/>
           </w:rPr>
           <w:t xml:space="preserve">Figura 2 – Wireframe/Mockup do ecrã principal </w:t>
         </w:r>
         <w:r>
           <w:rPr>
-            <w:rStyle w:val="Hyperlink"/>
+            <w:rStyle w:val="Hiperligao"/>
             <w:noProof/>
             <w:highlight w:val="yellow"/>
           </w:rPr>
@@ -2726,7 +2716,7 @@
     </w:p>
     <w:p>
       <w:pPr>
-        <w:pStyle w:val="Heading1"/>
+        <w:pStyle w:val="Ttulo1"/>
         <w:numPr>
           <w:ilvl w:val="0"/>
           <w:numId w:val="0"/>
@@ -2743,7 +2733,7 @@
     <w:p/>
     <w:p>
       <w:pPr>
-        <w:pStyle w:val="TableofFigures"/>
+        <w:pStyle w:val="ndicedeilustraes"/>
         <w:tabs>
           <w:tab w:val="right" w:leader="dot" w:pos="9628"/>
         </w:tabs>
@@ -2752,7 +2742,7 @@
           <w:noProof/>
           <w:sz w:val="24"/>
           <w:szCs w:val="24"/>
-          <w:lang w:val="en-PT" w:eastAsia="en-GB"/>
+          <w:lang w:eastAsia="en-GB"/>
         </w:rPr>
       </w:pPr>
       <w:r>
@@ -2767,14 +2757,14 @@
       <w:hyperlink w:anchor="_Toc83646982" w:history="1">
         <w:r>
           <w:rPr>
-            <w:rStyle w:val="Hyperlink"/>
+            <w:rStyle w:val="Hiperligao"/>
             <w:noProof/>
           </w:rPr>
           <w:t xml:space="preserve">Tabela 1 – Descrição do </w:t>
         </w:r>
         <w:r>
           <w:rPr>
-            <w:rStyle w:val="Hyperlink"/>
+            <w:rStyle w:val="Hiperligao"/>
             <w:noProof/>
             <w:highlight w:val="yellow"/>
           </w:rPr>
@@ -2832,7 +2822,7 @@
     </w:p>
     <w:p>
       <w:pPr>
-        <w:pStyle w:val="TableofFigures"/>
+        <w:pStyle w:val="ndicedeilustraes"/>
         <w:tabs>
           <w:tab w:val="right" w:leader="dot" w:pos="9628"/>
         </w:tabs>
@@ -2841,20 +2831,20 @@
           <w:noProof/>
           <w:sz w:val="24"/>
           <w:szCs w:val="24"/>
-          <w:lang w:val="en-PT" w:eastAsia="en-GB"/>
+          <w:lang w:eastAsia="en-GB"/>
         </w:rPr>
       </w:pPr>
       <w:hyperlink w:anchor="_Toc83646983" w:history="1">
         <w:r>
           <w:rPr>
-            <w:rStyle w:val="Hyperlink"/>
+            <w:rStyle w:val="Hiperligao"/>
             <w:noProof/>
           </w:rPr>
           <w:t xml:space="preserve">Tabela 2 – Descrição do </w:t>
         </w:r>
         <w:r>
           <w:rPr>
-            <w:rStyle w:val="Hyperlink"/>
+            <w:rStyle w:val="Hiperligao"/>
             <w:noProof/>
             <w:highlight w:val="yellow"/>
           </w:rPr>
@@ -2912,7 +2902,7 @@
     </w:p>
     <w:p>
       <w:pPr>
-        <w:pStyle w:val="TableofFigures"/>
+        <w:pStyle w:val="ndicedeilustraes"/>
         <w:tabs>
           <w:tab w:val="right" w:leader="dot" w:pos="9628"/>
         </w:tabs>
@@ -2921,20 +2911,20 @@
           <w:noProof/>
           <w:sz w:val="24"/>
           <w:szCs w:val="24"/>
-          <w:lang w:val="en-PT" w:eastAsia="en-GB"/>
+          <w:lang w:eastAsia="en-GB"/>
         </w:rPr>
       </w:pPr>
       <w:hyperlink w:anchor="_Toc83646984" w:history="1">
         <w:r>
           <w:rPr>
-            <w:rStyle w:val="Hyperlink"/>
+            <w:rStyle w:val="Hiperligao"/>
             <w:noProof/>
           </w:rPr>
           <w:t xml:space="preserve">Tabela 3 – Descrição do </w:t>
         </w:r>
         <w:r>
           <w:rPr>
-            <w:rStyle w:val="Hyperlink"/>
+            <w:rStyle w:val="Hiperligao"/>
             <w:noProof/>
             <w:highlight w:val="yellow"/>
           </w:rPr>
@@ -2992,7 +2982,7 @@
     </w:p>
     <w:p>
       <w:pPr>
-        <w:pStyle w:val="TableofFigures"/>
+        <w:pStyle w:val="ndicedeilustraes"/>
         <w:tabs>
           <w:tab w:val="right" w:leader="dot" w:pos="9628"/>
         </w:tabs>
@@ -3001,13 +2991,13 @@
           <w:noProof/>
           <w:sz w:val="24"/>
           <w:szCs w:val="24"/>
-          <w:lang w:val="en-PT" w:eastAsia="en-GB"/>
+          <w:lang w:eastAsia="en-GB"/>
         </w:rPr>
       </w:pPr>
       <w:hyperlink w:anchor="_Toc83646985" w:history="1">
         <w:r>
           <w:rPr>
-            <w:rStyle w:val="Hyperlink"/>
+            <w:rStyle w:val="Hiperligao"/>
             <w:noProof/>
           </w:rPr>
           <w:t>Tabela 4 – Resumo das características/funcionalidades dos Sistemas concorrenciais</w:t>
@@ -3064,7 +3054,7 @@
     </w:p>
     <w:p>
       <w:pPr>
-        <w:pStyle w:val="TableofFigures"/>
+        <w:pStyle w:val="ndicedeilustraes"/>
         <w:tabs>
           <w:tab w:val="right" w:leader="dot" w:pos="9628"/>
         </w:tabs>
@@ -3073,13 +3063,13 @@
           <w:noProof/>
           <w:sz w:val="24"/>
           <w:szCs w:val="24"/>
-          <w:lang w:val="en-PT" w:eastAsia="en-GB"/>
+          <w:lang w:eastAsia="en-GB"/>
         </w:rPr>
       </w:pPr>
       <w:hyperlink w:anchor="_Toc83646986" w:history="1">
         <w:r>
           <w:rPr>
-            <w:rStyle w:val="Hyperlink"/>
+            <w:rStyle w:val="Hiperligao"/>
             <w:noProof/>
           </w:rPr>
           <w:t>Tabela 5 – Roles dos diferentes end-users do SI</w:t>
@@ -3136,7 +3126,7 @@
     </w:p>
     <w:p>
       <w:pPr>
-        <w:pStyle w:val="TableofFigures"/>
+        <w:pStyle w:val="ndicedeilustraes"/>
         <w:tabs>
           <w:tab w:val="right" w:leader="dot" w:pos="9628"/>
         </w:tabs>
@@ -3145,13 +3135,13 @@
           <w:noProof/>
           <w:sz w:val="24"/>
           <w:szCs w:val="24"/>
-          <w:lang w:val="en-PT" w:eastAsia="en-GB"/>
+          <w:lang w:eastAsia="en-GB"/>
         </w:rPr>
       </w:pPr>
       <w:hyperlink w:anchor="_Toc83646987" w:history="1">
         <w:r>
           <w:rPr>
-            <w:rStyle w:val="Hyperlink"/>
+            <w:rStyle w:val="Hiperligao"/>
             <w:noProof/>
           </w:rPr>
           <w:t>Tabela 6 – Requisitos funcionais Front-Office</w:t>
@@ -3208,7 +3198,7 @@
     </w:p>
     <w:p>
       <w:pPr>
-        <w:pStyle w:val="TableofFigures"/>
+        <w:pStyle w:val="ndicedeilustraes"/>
         <w:tabs>
           <w:tab w:val="right" w:leader="dot" w:pos="9628"/>
         </w:tabs>
@@ -3217,13 +3207,13 @@
           <w:noProof/>
           <w:sz w:val="24"/>
           <w:szCs w:val="24"/>
-          <w:lang w:val="en-PT" w:eastAsia="en-GB"/>
+          <w:lang w:eastAsia="en-GB"/>
         </w:rPr>
       </w:pPr>
       <w:hyperlink w:anchor="_Toc83646988" w:history="1">
         <w:r>
           <w:rPr>
-            <w:rStyle w:val="Hyperlink"/>
+            <w:rStyle w:val="Hiperligao"/>
             <w:noProof/>
           </w:rPr>
           <w:t>Tabela 7 – Requisitos funcionais Back-Office</w:t>
@@ -3280,7 +3270,7 @@
     </w:p>
     <w:p>
       <w:pPr>
-        <w:pStyle w:val="TableofFigures"/>
+        <w:pStyle w:val="ndicedeilustraes"/>
         <w:tabs>
           <w:tab w:val="right" w:leader="dot" w:pos="9628"/>
         </w:tabs>
@@ -3289,13 +3279,13 @@
           <w:noProof/>
           <w:sz w:val="24"/>
           <w:szCs w:val="24"/>
-          <w:lang w:val="en-PT" w:eastAsia="en-GB"/>
+          <w:lang w:eastAsia="en-GB"/>
         </w:rPr>
       </w:pPr>
       <w:hyperlink w:anchor="_Toc83646989" w:history="1">
         <w:r>
           <w:rPr>
-            <w:rStyle w:val="Hyperlink"/>
+            <w:rStyle w:val="Hiperligao"/>
             <w:noProof/>
           </w:rPr>
           <w:t>Tabela 8 – Requisitos funcionais App mobile</w:t>
@@ -3352,7 +3342,7 @@
     </w:p>
     <w:p>
       <w:pPr>
-        <w:pStyle w:val="TableofFigures"/>
+        <w:pStyle w:val="ndicedeilustraes"/>
         <w:tabs>
           <w:tab w:val="right" w:leader="dot" w:pos="9628"/>
         </w:tabs>
@@ -3361,13 +3351,13 @@
           <w:noProof/>
           <w:sz w:val="24"/>
           <w:szCs w:val="24"/>
-          <w:lang w:val="en-PT" w:eastAsia="en-GB"/>
+          <w:lang w:eastAsia="en-GB"/>
         </w:rPr>
       </w:pPr>
       <w:hyperlink w:anchor="_Toc83646990" w:history="1">
         <w:r>
           <w:rPr>
-            <w:rStyle w:val="Hyperlink"/>
+            <w:rStyle w:val="Hiperligao"/>
             <w:noProof/>
           </w:rPr>
           <w:t>Tabela 9 – Requisitos Não funcionais</w:t>
@@ -3434,7 +3424,7 @@
     </w:p>
     <w:p>
       <w:pPr>
-        <w:pStyle w:val="Heading1"/>
+        <w:pStyle w:val="Ttulo1"/>
       </w:pPr>
       <w:bookmarkStart w:id="2" w:name="_Toc83646909"/>
       <w:r>
@@ -3473,7 +3463,7 @@
     </w:p>
     <w:p>
       <w:pPr>
-        <w:pStyle w:val="Heading2"/>
+        <w:pStyle w:val="Ttulo2"/>
         <w:rPr>
           <w:noProof/>
         </w:rPr>
@@ -3510,7 +3500,7 @@
     <w:p/>
     <w:p>
       <w:pPr>
-        <w:pStyle w:val="Heading1"/>
+        <w:pStyle w:val="Ttulo1"/>
       </w:pPr>
       <w:bookmarkStart w:id="4" w:name="_Toc83646911"/>
       <w:r>
@@ -3554,13 +3544,7 @@
         <w:rPr>
           <w:highlight w:val="yellow"/>
         </w:rPr>
-        <w:t>). São os requisitos em formato de texto</w:t>
-      </w:r>
-      <w:r>
-        <w:rPr>
-          <w:highlight w:val="yellow"/>
-        </w:rPr>
-        <w:t>. Descrever também os roles (tipos de utilizador do sistema</w:t>
+        <w:t>). São os requisitos em formato de texto. Descrever também os roles (tipos de utilizador do sistema</w:t>
       </w:r>
       <w:r>
         <w:rPr>
@@ -3572,7 +3556,7 @@
     <w:p/>
     <w:p>
       <w:pPr>
-        <w:pStyle w:val="Heading1"/>
+        <w:pStyle w:val="Ttulo1"/>
       </w:pPr>
       <w:bookmarkStart w:id="5" w:name="_Toc83646912"/>
       <w:r>
@@ -3604,7 +3588,7 @@
     <w:p/>
     <w:p>
       <w:pPr>
-        <w:pStyle w:val="Heading1"/>
+        <w:pStyle w:val="Ttulo1"/>
       </w:pPr>
       <w:bookmarkStart w:id="6" w:name="_Toc83646913"/>
       <w:r>
@@ -3624,7 +3608,7 @@
     <w:p/>
     <w:p>
       <w:pPr>
-        <w:pStyle w:val="Heading3"/>
+        <w:pStyle w:val="Ttulo3"/>
       </w:pPr>
       <w:bookmarkStart w:id="7" w:name="_Toc83646914"/>
       <w:r>
@@ -3645,7 +3629,7 @@
     </w:p>
     <w:p>
       <w:pPr>
-        <w:pStyle w:val="Caption"/>
+        <w:pStyle w:val="Legenda"/>
         <w:keepNext/>
         <w:jc w:val="center"/>
       </w:pPr>
@@ -3653,27 +3637,14 @@
       <w:r>
         <w:t xml:space="preserve">Tabela </w:t>
       </w:r>
-      <w:r>
-        <w:fldChar w:fldCharType="begin"/>
-      </w:r>
-      <w:r>
-        <w:instrText xml:space="preserve"> SEQ Tabela \* ARABIC </w:instrText>
-      </w:r>
-      <w:r>
-        <w:fldChar w:fldCharType="separate"/>
-      </w:r>
-      <w:r>
-        <w:rPr>
-          <w:noProof/>
-        </w:rPr>
-        <w:t>1</w:t>
-      </w:r>
-      <w:r>
-        <w:rPr>
-          <w:noProof/>
-        </w:rPr>
-        <w:fldChar w:fldCharType="end"/>
-      </w:r>
+      <w:fldSimple w:instr=" SEQ Tabela \* ARABIC ">
+        <w:r>
+          <w:rPr>
+            <w:noProof/>
+          </w:rPr>
+          <w:t>1</w:t>
+        </w:r>
+      </w:fldSimple>
       <w:r>
         <w:t xml:space="preserve"> – Descrição do </w:t>
       </w:r>
@@ -3687,7 +3658,7 @@
     </w:p>
     <w:tbl>
       <w:tblPr>
-        <w:tblStyle w:val="GridTable7ColourfulAccent3"/>
+        <w:tblStyle w:val="TabeladeGrelha7Colorida-Destaque3"/>
         <w:tblW w:w="9639" w:type="dxa"/>
         <w:tblInd w:w="-5" w:type="dxa"/>
         <w:tblLook w:val="04A0" w:firstRow="1" w:lastRow="0" w:firstColumn="1" w:lastColumn="0" w:noHBand="0" w:noVBand="1"/>
@@ -4071,7 +4042,7 @@
     <w:p/>
     <w:p>
       <w:pPr>
-        <w:pStyle w:val="Heading3"/>
+        <w:pStyle w:val="Ttulo3"/>
       </w:pPr>
       <w:bookmarkStart w:id="9" w:name="_Toc83646915"/>
       <w:r>
@@ -4104,7 +4075,7 @@
     </w:p>
     <w:p>
       <w:pPr>
-        <w:pStyle w:val="Caption"/>
+        <w:pStyle w:val="Legenda"/>
         <w:keepNext/>
         <w:jc w:val="center"/>
       </w:pPr>
@@ -4113,27 +4084,14 @@
         <w:lastRenderedPageBreak/>
         <w:t xml:space="preserve">Tabela </w:t>
       </w:r>
-      <w:r>
-        <w:fldChar w:fldCharType="begin"/>
-      </w:r>
-      <w:r>
-        <w:instrText xml:space="preserve"> SEQ Tabela \* ARABIC </w:instrText>
-      </w:r>
-      <w:r>
-        <w:fldChar w:fldCharType="separate"/>
-      </w:r>
-      <w:r>
-        <w:rPr>
-          <w:noProof/>
-        </w:rPr>
-        <w:t>2</w:t>
-      </w:r>
-      <w:r>
-        <w:rPr>
-          <w:noProof/>
-        </w:rPr>
-        <w:fldChar w:fldCharType="end"/>
-      </w:r>
+      <w:fldSimple w:instr=" SEQ Tabela \* ARABIC ">
+        <w:r>
+          <w:rPr>
+            <w:noProof/>
+          </w:rPr>
+          <w:t>2</w:t>
+        </w:r>
+      </w:fldSimple>
       <w:r>
         <w:t xml:space="preserve"> – Descrição do </w:t>
       </w:r>
@@ -4147,7 +4105,7 @@
     </w:p>
     <w:tbl>
       <w:tblPr>
-        <w:tblStyle w:val="GridTable7ColourfulAccent3"/>
+        <w:tblStyle w:val="TabeladeGrelha7Colorida-Destaque3"/>
         <w:tblW w:w="9639" w:type="dxa"/>
         <w:tblInd w:w="-5" w:type="dxa"/>
         <w:tblLook w:val="04A0" w:firstRow="1" w:lastRow="0" w:firstColumn="1" w:lastColumn="0" w:noHBand="0" w:noVBand="1"/>
@@ -4523,7 +4481,7 @@
     <w:p/>
     <w:p>
       <w:pPr>
-        <w:pStyle w:val="Heading3"/>
+        <w:pStyle w:val="Ttulo3"/>
       </w:pPr>
       <w:bookmarkStart w:id="11" w:name="_Toc83646916"/>
       <w:r>
@@ -4556,7 +4514,7 @@
     </w:p>
     <w:p>
       <w:pPr>
-        <w:pStyle w:val="Caption"/>
+        <w:pStyle w:val="Legenda"/>
         <w:keepNext/>
         <w:jc w:val="center"/>
       </w:pPr>
@@ -4564,27 +4522,14 @@
       <w:r>
         <w:t xml:space="preserve">Tabela </w:t>
       </w:r>
-      <w:r>
-        <w:fldChar w:fldCharType="begin"/>
-      </w:r>
-      <w:r>
-        <w:instrText xml:space="preserve"> SEQ Tabela \* ARABIC </w:instrText>
-      </w:r>
-      <w:r>
-        <w:fldChar w:fldCharType="separate"/>
-      </w:r>
-      <w:r>
-        <w:rPr>
-          <w:noProof/>
-        </w:rPr>
-        <w:t>3</w:t>
-      </w:r>
-      <w:r>
-        <w:rPr>
-          <w:noProof/>
-        </w:rPr>
-        <w:fldChar w:fldCharType="end"/>
-      </w:r>
+      <w:fldSimple w:instr=" SEQ Tabela \* ARABIC ">
+        <w:r>
+          <w:rPr>
+            <w:noProof/>
+          </w:rPr>
+          <w:t>3</w:t>
+        </w:r>
+      </w:fldSimple>
       <w:r>
         <w:t xml:space="preserve"> – Descrição do </w:t>
       </w:r>
@@ -4598,7 +4543,7 @@
     </w:p>
     <w:tbl>
       <w:tblPr>
-        <w:tblStyle w:val="GridTable7ColourfulAccent3"/>
+        <w:tblStyle w:val="TabeladeGrelha7Colorida-Destaque3"/>
         <w:tblW w:w="9639" w:type="dxa"/>
         <w:tblInd w:w="-5" w:type="dxa"/>
         <w:tblLook w:val="04A0" w:firstRow="1" w:lastRow="0" w:firstColumn="1" w:lastColumn="0" w:noHBand="0" w:noVBand="1"/>
@@ -4974,7 +4919,7 @@
     <w:p/>
     <w:p>
       <w:pPr>
-        <w:pStyle w:val="Heading3"/>
+        <w:pStyle w:val="Ttulo3"/>
       </w:pPr>
       <w:bookmarkStart w:id="13" w:name="_Toc83646917"/>
       <w:r>
@@ -4993,7 +4938,7 @@
     <w:p/>
     <w:p>
       <w:pPr>
-        <w:pStyle w:val="Caption"/>
+        <w:pStyle w:val="Legenda"/>
         <w:keepNext/>
         <w:jc w:val="center"/>
       </w:pPr>
@@ -5001,27 +4946,14 @@
       <w:r>
         <w:t xml:space="preserve">Tabela </w:t>
       </w:r>
-      <w:r>
-        <w:fldChar w:fldCharType="begin"/>
-      </w:r>
-      <w:r>
-        <w:instrText xml:space="preserve"> SEQ Tabela \* ARABIC </w:instrText>
-      </w:r>
-      <w:r>
-        <w:fldChar w:fldCharType="separate"/>
-      </w:r>
-      <w:r>
-        <w:rPr>
-          <w:noProof/>
-        </w:rPr>
-        <w:t>4</w:t>
-      </w:r>
-      <w:r>
-        <w:rPr>
-          <w:noProof/>
-        </w:rPr>
-        <w:fldChar w:fldCharType="end"/>
-      </w:r>
+      <w:fldSimple w:instr=" SEQ Tabela \* ARABIC ">
+        <w:r>
+          <w:rPr>
+            <w:noProof/>
+          </w:rPr>
+          <w:t>4</w:t>
+        </w:r>
+      </w:fldSimple>
       <w:r>
         <w:t xml:space="preserve"> – Resumo das características</w:t>
       </w:r>
@@ -5035,7 +4967,7 @@
     </w:p>
     <w:tbl>
       <w:tblPr>
-        <w:tblStyle w:val="GridTable7ColourfulAccent3"/>
+        <w:tblStyle w:val="TabeladeGrelha7Colorida-Destaque3"/>
         <w:tblW w:w="0" w:type="auto"/>
         <w:tblLook w:val="04A0" w:firstRow="1" w:lastRow="0" w:firstColumn="1" w:lastColumn="0" w:noHBand="0" w:noVBand="1"/>
       </w:tblPr>
@@ -5541,7 +5473,7 @@
     <w:p/>
     <w:p>
       <w:pPr>
-        <w:pStyle w:val="Heading1"/>
+        <w:pStyle w:val="Ttulo1"/>
       </w:pPr>
       <w:bookmarkStart w:id="15" w:name="_Toc83646918"/>
       <w:r>
@@ -5579,19 +5511,11 @@
         </w:rPr>
         <w:t xml:space="preserve">. </w:t>
       </w:r>
-      <w:proofErr w:type="spellStart"/>
-      <w:r>
-        <w:rPr>
-          <w:highlight w:val="yellow"/>
-        </w:rPr>
-        <w:t>Requisitos</w:t>
-      </w:r>
-      <w:proofErr w:type="spellEnd"/>
-      <w:r>
-        <w:rPr>
-          <w:highlight w:val="yellow"/>
-        </w:rPr>
-        <w:t xml:space="preserve"> funcionais base, requisitos funcionais ex</w:t>
+      <w:r>
+        <w:rPr>
+          <w:highlight w:val="yellow"/>
+        </w:rPr>
+        <w:t>Requisitos funcionais base, requisitos funcionais ex</w:t>
       </w:r>
       <w:r>
         <w:rPr>
@@ -5609,7 +5533,7 @@
     <w:p/>
     <w:p>
       <w:pPr>
-        <w:pStyle w:val="Caption"/>
+        <w:pStyle w:val="Legenda"/>
         <w:keepNext/>
         <w:jc w:val="center"/>
       </w:pPr>
@@ -5617,27 +5541,14 @@
       <w:r>
         <w:t xml:space="preserve">Tabela </w:t>
       </w:r>
-      <w:r>
-        <w:fldChar w:fldCharType="begin"/>
-      </w:r>
-      <w:r>
-        <w:instrText xml:space="preserve"> SEQ Tabela \* ARABIC </w:instrText>
-      </w:r>
-      <w:r>
-        <w:fldChar w:fldCharType="separate"/>
-      </w:r>
-      <w:r>
-        <w:rPr>
-          <w:noProof/>
-        </w:rPr>
-        <w:t>5</w:t>
-      </w:r>
-      <w:r>
-        <w:rPr>
-          <w:noProof/>
-        </w:rPr>
-        <w:fldChar w:fldCharType="end"/>
-      </w:r>
+      <w:fldSimple w:instr=" SEQ Tabela \* ARABIC ">
+        <w:r>
+          <w:rPr>
+            <w:noProof/>
+          </w:rPr>
+          <w:t>5</w:t>
+        </w:r>
+      </w:fldSimple>
       <w:r>
         <w:t xml:space="preserve"> – </w:t>
       </w:r>
@@ -5656,7 +5567,7 @@
     </w:p>
     <w:tbl>
       <w:tblPr>
-        <w:tblStyle w:val="ListTable6ColourfulAccent3"/>
+        <w:tblStyle w:val="TabeladeLista6Colorida-Destaque3"/>
         <w:tblW w:w="9639" w:type="dxa"/>
         <w:tblLook w:val="04A0" w:firstRow="1" w:lastRow="0" w:firstColumn="1" w:lastColumn="0" w:noHBand="0" w:noVBand="1"/>
       </w:tblPr>
@@ -5740,13 +5651,8 @@
               <w:jc w:val="center"/>
               <w:cnfStyle w:val="100000000000" w:firstRow="1" w:lastRow="0" w:firstColumn="0" w:lastColumn="0" w:oddVBand="0" w:evenVBand="0" w:oddHBand="0" w:evenHBand="0" w:firstRowFirstColumn="0" w:firstRowLastColumn="0" w:lastRowFirstColumn="0" w:lastRowLastColumn="0"/>
             </w:pPr>
-            <w:proofErr w:type="spellStart"/>
-            <w:r>
-              <w:t>App</w:t>
-            </w:r>
-            <w:proofErr w:type="spellEnd"/>
-            <w:r>
-              <w:t xml:space="preserve"> mobile</w:t>
+            <w:r>
+              <w:t>App mobile</w:t>
             </w:r>
           </w:p>
         </w:tc>
@@ -5817,7 +5723,7 @@
           </w:p>
           <w:p>
             <w:pPr>
-              <w:pStyle w:val="ListParagraph"/>
+              <w:pStyle w:val="PargrafodaLista"/>
               <w:numPr>
                 <w:ilvl w:val="0"/>
                 <w:numId w:val="21"/>
@@ -5837,7 +5743,7 @@
           </w:p>
           <w:p>
             <w:pPr>
-              <w:pStyle w:val="ListParagraph"/>
+              <w:pStyle w:val="PargrafodaLista"/>
               <w:numPr>
                 <w:ilvl w:val="0"/>
                 <w:numId w:val="21"/>
@@ -5857,7 +5763,7 @@
           </w:p>
           <w:p>
             <w:pPr>
-              <w:pStyle w:val="ListParagraph"/>
+              <w:pStyle w:val="PargrafodaLista"/>
               <w:numPr>
                 <w:ilvl w:val="0"/>
                 <w:numId w:val="21"/>
@@ -5877,7 +5783,7 @@
           </w:p>
           <w:p>
             <w:pPr>
-              <w:pStyle w:val="ListParagraph"/>
+              <w:pStyle w:val="PargrafodaLista"/>
               <w:numPr>
                 <w:ilvl w:val="0"/>
                 <w:numId w:val="21"/>
@@ -6335,25 +6241,7 @@
         <w:rPr>
           <w:highlight w:val="yellow"/>
         </w:rPr>
-        <w:t xml:space="preserve">: </w:t>
-      </w:r>
-      <w:r>
-        <w:rPr>
-          <w:highlight w:val="yellow"/>
-        </w:rPr>
-        <w:t>N</w:t>
-      </w:r>
-      <w:r>
-        <w:rPr>
-          <w:highlight w:val="yellow"/>
-        </w:rPr>
-        <w:t xml:space="preserve">omenclatura </w:t>
-      </w:r>
-      <w:r>
-        <w:rPr>
-          <w:highlight w:val="yellow"/>
-        </w:rPr>
-        <w:t xml:space="preserve">exemplo separada por tipo </w:t>
+        <w:t xml:space="preserve">: Nomenclatura exemplo separada por tipo </w:t>
       </w:r>
       <w:proofErr w:type="spellStart"/>
       <w:r>
@@ -6381,21 +6269,7 @@
         <w:rPr>
           <w:highlight w:val="yellow"/>
         </w:rPr>
-        <w:t xml:space="preserve">, </w:t>
-      </w:r>
-      <w:proofErr w:type="spellStart"/>
-      <w:r>
-        <w:rPr>
-          <w:highlight w:val="yellow"/>
-        </w:rPr>
-        <w:t>app</w:t>
-      </w:r>
-      <w:proofErr w:type="spellEnd"/>
-      <w:r>
-        <w:rPr>
-          <w:highlight w:val="yellow"/>
-        </w:rPr>
-        <w:t xml:space="preserve"> mobile</w:t>
+        <w:t>, app mobile</w:t>
       </w:r>
     </w:p>
     <w:p>
@@ -6451,7 +6325,7 @@
     <w:p/>
     <w:p>
       <w:pPr>
-        <w:pStyle w:val="Caption"/>
+        <w:pStyle w:val="Legenda"/>
         <w:keepNext/>
         <w:jc w:val="center"/>
       </w:pPr>
@@ -6459,32 +6333,16 @@
       <w:r>
         <w:t xml:space="preserve">Tabela </w:t>
       </w:r>
-      <w:r>
-        <w:fldChar w:fldCharType="begin"/>
-      </w:r>
-      <w:r>
-        <w:instrText xml:space="preserve"> SEQ Tabela \* ARABIC </w:instrText>
-      </w:r>
-      <w:r>
-        <w:fldChar w:fldCharType="separate"/>
-      </w:r>
-      <w:r>
-        <w:rPr>
-          <w:noProof/>
-        </w:rPr>
-        <w:t>6</w:t>
-      </w:r>
-      <w:r>
-        <w:rPr>
-          <w:noProof/>
-        </w:rPr>
-        <w:fldChar w:fldCharType="end"/>
-      </w:r>
-      <w:r>
-        <w:t xml:space="preserve"> – Requisitos funcionais</w:t>
-      </w:r>
-      <w:r>
-        <w:t xml:space="preserve"> </w:t>
+      <w:fldSimple w:instr=" SEQ Tabela \* ARABIC ">
+        <w:r>
+          <w:rPr>
+            <w:noProof/>
+          </w:rPr>
+          <w:t>6</w:t>
+        </w:r>
+      </w:fldSimple>
+      <w:r>
+        <w:t xml:space="preserve"> – Requisitos funcionais </w:t>
       </w:r>
       <w:proofErr w:type="spellStart"/>
       <w:r>
@@ -6498,7 +6356,7 @@
     </w:p>
     <w:tbl>
       <w:tblPr>
-        <w:tblStyle w:val="ListTable6ColourfulAccent3"/>
+        <w:tblStyle w:val="TabeladeLista6Colorida-Destaque3"/>
         <w:tblW w:w="9394" w:type="dxa"/>
         <w:tblLook w:val="04A0" w:firstRow="1" w:lastRow="0" w:firstColumn="1" w:lastColumn="0" w:noHBand="0" w:noVBand="1"/>
       </w:tblPr>
@@ -6894,7 +6752,7 @@
     <w:p/>
     <w:p>
       <w:pPr>
-        <w:pStyle w:val="Caption"/>
+        <w:pStyle w:val="Legenda"/>
         <w:keepNext/>
         <w:jc w:val="center"/>
       </w:pPr>
@@ -6903,43 +6761,27 @@
         <w:lastRenderedPageBreak/>
         <w:t xml:space="preserve">Tabela </w:t>
       </w:r>
-      <w:r>
-        <w:fldChar w:fldCharType="begin"/>
-      </w:r>
-      <w:r>
-        <w:instrText xml:space="preserve"> SEQ Tabela \* ARABIC </w:instrText>
-      </w:r>
-      <w:r>
-        <w:fldChar w:fldCharType="separate"/>
-      </w:r>
-      <w:r>
-        <w:rPr>
-          <w:noProof/>
-        </w:rPr>
-        <w:t>7</w:t>
-      </w:r>
-      <w:r>
-        <w:rPr>
-          <w:noProof/>
-        </w:rPr>
-        <w:fldChar w:fldCharType="end"/>
-      </w:r>
+      <w:fldSimple w:instr=" SEQ Tabela \* ARABIC ">
+        <w:r>
+          <w:rPr>
+            <w:noProof/>
+          </w:rPr>
+          <w:t>7</w:t>
+        </w:r>
+      </w:fldSimple>
       <w:r>
         <w:t xml:space="preserve"> – Requisitos funcionais </w:t>
       </w:r>
       <w:proofErr w:type="spellStart"/>
       <w:r>
-        <w:t>Back</w:t>
-      </w:r>
-      <w:r>
-        <w:t>-Office</w:t>
+        <w:t>Back-Office</w:t>
       </w:r>
       <w:bookmarkEnd w:id="18"/>
       <w:proofErr w:type="spellEnd"/>
     </w:p>
     <w:tbl>
       <w:tblPr>
-        <w:tblStyle w:val="ListTable6ColourfulAccent3"/>
+        <w:tblStyle w:val="TabeladeLista6Colorida-Destaque3"/>
         <w:tblW w:w="9394" w:type="dxa"/>
         <w:tblLook w:val="04A0" w:firstRow="1" w:lastRow="0" w:firstColumn="1" w:lastColumn="0" w:noHBand="0" w:noVBand="1"/>
       </w:tblPr>
@@ -7377,7 +7219,7 @@
     <w:p/>
     <w:p>
       <w:pPr>
-        <w:pStyle w:val="Caption"/>
+        <w:pStyle w:val="Legenda"/>
         <w:keepNext/>
         <w:jc w:val="center"/>
       </w:pPr>
@@ -7385,43 +7227,22 @@
       <w:r>
         <w:t xml:space="preserve">Tabela </w:t>
       </w:r>
-      <w:r>
-        <w:fldChar w:fldCharType="begin"/>
-      </w:r>
-      <w:r>
-        <w:instrText xml:space="preserve"> SEQ Tabela \* ARABIC </w:instrText>
-      </w:r>
-      <w:r>
-        <w:fldChar w:fldCharType="separate"/>
-      </w:r>
-      <w:r>
-        <w:rPr>
-          <w:noProof/>
-        </w:rPr>
-        <w:t>8</w:t>
-      </w:r>
-      <w:r>
-        <w:rPr>
-          <w:noProof/>
-        </w:rPr>
-        <w:fldChar w:fldCharType="end"/>
-      </w:r>
-      <w:r>
-        <w:t xml:space="preserve"> – Requisitos funcionais </w:t>
-      </w:r>
-      <w:proofErr w:type="spellStart"/>
-      <w:r>
-        <w:t>App</w:t>
-      </w:r>
-      <w:proofErr w:type="spellEnd"/>
-      <w:r>
-        <w:t xml:space="preserve"> mobile</w:t>
+      <w:fldSimple w:instr=" SEQ Tabela \* ARABIC ">
+        <w:r>
+          <w:rPr>
+            <w:noProof/>
+          </w:rPr>
+          <w:t>8</w:t>
+        </w:r>
+      </w:fldSimple>
+      <w:r>
+        <w:t xml:space="preserve"> – Requisitos funcionais App mobile</w:t>
       </w:r>
       <w:bookmarkEnd w:id="19"/>
     </w:p>
     <w:tbl>
       <w:tblPr>
-        <w:tblStyle w:val="ListTable6ColourfulAccent3"/>
+        <w:tblStyle w:val="TabeladeLista6Colorida-Destaque3"/>
         <w:tblW w:w="9394" w:type="dxa"/>
         <w:tblLook w:val="04A0" w:firstRow="1" w:lastRow="0" w:firstColumn="1" w:lastColumn="0" w:noHBand="0" w:noVBand="1"/>
       </w:tblPr>
@@ -7894,25 +7715,7 @@
         <w:rPr>
           <w:highlight w:val="yellow"/>
         </w:rPr>
-        <w:t xml:space="preserve">: </w:t>
-      </w:r>
-      <w:r>
-        <w:rPr>
-          <w:highlight w:val="yellow"/>
-        </w:rPr>
-        <w:t>N</w:t>
-      </w:r>
-      <w:r>
-        <w:rPr>
-          <w:highlight w:val="yellow"/>
-        </w:rPr>
-        <w:t>omenclatura</w:t>
-      </w:r>
-      <w:r>
-        <w:rPr>
-          <w:highlight w:val="yellow"/>
-        </w:rPr>
-        <w:t xml:space="preserve"> exemplo</w:t>
+        <w:t>: Nomenclatura exemplo</w:t>
       </w:r>
     </w:p>
     <w:p>
@@ -8172,7 +7975,7 @@
     <w:p/>
     <w:p>
       <w:pPr>
-        <w:pStyle w:val="Caption"/>
+        <w:pStyle w:val="Legenda"/>
         <w:keepNext/>
         <w:jc w:val="center"/>
       </w:pPr>
@@ -8180,32 +7983,16 @@
       <w:r>
         <w:t xml:space="preserve">Tabela </w:t>
       </w:r>
-      <w:r>
-        <w:fldChar w:fldCharType="begin"/>
-      </w:r>
-      <w:r>
-        <w:instrText xml:space="preserve"> SEQ Tabela \* ARABIC </w:instrText>
-      </w:r>
-      <w:r>
-        <w:fldChar w:fldCharType="separate"/>
-      </w:r>
-      <w:r>
-        <w:rPr>
-          <w:noProof/>
-        </w:rPr>
-        <w:t>9</w:t>
-      </w:r>
-      <w:r>
-        <w:rPr>
-          <w:noProof/>
-        </w:rPr>
-        <w:fldChar w:fldCharType="end"/>
-      </w:r>
-      <w:r>
-        <w:t xml:space="preserve"> – </w:t>
-      </w:r>
-      <w:r>
-        <w:t>Requisitos</w:t>
+      <w:fldSimple w:instr=" SEQ Tabela \* ARABIC ">
+        <w:r>
+          <w:rPr>
+            <w:noProof/>
+          </w:rPr>
+          <w:t>9</w:t>
+        </w:r>
+      </w:fldSimple>
+      <w:r>
+        <w:t xml:space="preserve"> – Requisitos</w:t>
       </w:r>
       <w:r>
         <w:t xml:space="preserve"> Não funcionais</w:t>
@@ -8214,7 +8001,7 @@
     </w:p>
     <w:tbl>
       <w:tblPr>
-        <w:tblStyle w:val="ListTable6ColourfulAccent3"/>
+        <w:tblStyle w:val="TabeladeLista6Colorida-Destaque3"/>
         <w:tblW w:w="9356" w:type="dxa"/>
         <w:tblLook w:val="04A0" w:firstRow="1" w:lastRow="0" w:firstColumn="1" w:lastColumn="0" w:noHBand="0" w:noVBand="1"/>
       </w:tblPr>
@@ -8791,7 +8578,7 @@
     <w:p/>
     <w:p>
       <w:pPr>
-        <w:pStyle w:val="Heading1"/>
+        <w:pStyle w:val="Ttulo1"/>
       </w:pPr>
       <w:bookmarkStart w:id="21" w:name="_Toc83646919"/>
       <w:proofErr w:type="spellStart"/>
@@ -9126,7 +8913,7 @@
     <w:p/>
     <w:tbl>
       <w:tblPr>
-        <w:tblStyle w:val="GridTable2-Accent3"/>
+        <w:tblStyle w:val="TabeladeGrelha2-Destaque3"/>
         <w:tblW w:w="9639" w:type="dxa"/>
         <w:tblLook w:val="04A0" w:firstRow="1" w:lastRow="0" w:firstColumn="1" w:lastColumn="0" w:noHBand="0" w:noVBand="1"/>
       </w:tblPr>
@@ -9265,7 +9052,7 @@
           </w:p>
           <w:p>
             <w:pPr>
-              <w:pStyle w:val="ListParagraph"/>
+              <w:pStyle w:val="PargrafodaLista"/>
               <w:numPr>
                 <w:ilvl w:val="0"/>
                 <w:numId w:val="5"/>
@@ -9289,7 +9076,7 @@
           </w:p>
           <w:p>
             <w:pPr>
-              <w:pStyle w:val="ListParagraph"/>
+              <w:pStyle w:val="PargrafodaLista"/>
               <w:numPr>
                 <w:ilvl w:val="0"/>
                 <w:numId w:val="5"/>
@@ -9408,7 +9195,7 @@
           </w:p>
           <w:p>
             <w:pPr>
-              <w:pStyle w:val="ListParagraph"/>
+              <w:pStyle w:val="PargrafodaLista"/>
               <w:numPr>
                 <w:ilvl w:val="0"/>
                 <w:numId w:val="5"/>
@@ -9432,7 +9219,7 @@
           </w:p>
           <w:p>
             <w:pPr>
-              <w:pStyle w:val="ListParagraph"/>
+              <w:pStyle w:val="PargrafodaLista"/>
               <w:numPr>
                 <w:ilvl w:val="0"/>
                 <w:numId w:val="5"/>
@@ -9535,7 +9322,7 @@
           </w:p>
           <w:p>
             <w:pPr>
-              <w:pStyle w:val="ListParagraph"/>
+              <w:pStyle w:val="PargrafodaLista"/>
               <w:numPr>
                 <w:ilvl w:val="0"/>
                 <w:numId w:val="7"/>
@@ -9632,7 +9419,7 @@
           </w:p>
           <w:p>
             <w:pPr>
-              <w:pStyle w:val="ListParagraph"/>
+              <w:pStyle w:val="PargrafodaLista"/>
               <w:numPr>
                 <w:ilvl w:val="0"/>
                 <w:numId w:val="6"/>
@@ -9723,7 +9510,7 @@
           </w:p>
           <w:p>
             <w:pPr>
-              <w:pStyle w:val="ListParagraph"/>
+              <w:pStyle w:val="PargrafodaLista"/>
               <w:numPr>
                 <w:ilvl w:val="0"/>
                 <w:numId w:val="6"/>
@@ -9807,7 +9594,7 @@
           </w:p>
           <w:p>
             <w:pPr>
-              <w:pStyle w:val="ListParagraph"/>
+              <w:pStyle w:val="PargrafodaLista"/>
               <w:numPr>
                 <w:ilvl w:val="0"/>
                 <w:numId w:val="6"/>
@@ -9871,7 +9658,7 @@
     <w:p/>
     <w:p>
       <w:pPr>
-        <w:pStyle w:val="Heading1"/>
+        <w:pStyle w:val="Ttulo1"/>
       </w:pPr>
       <w:bookmarkStart w:id="22" w:name="_Toc83646920"/>
       <w:r>
@@ -9957,31 +9744,21 @@
     </w:p>
     <w:p>
       <w:pPr>
-        <w:pStyle w:val="Caption"/>
+        <w:pStyle w:val="Legenda"/>
         <w:jc w:val="center"/>
       </w:pPr>
       <w:bookmarkStart w:id="23" w:name="_Toc83646898"/>
       <w:r>
         <w:t xml:space="preserve">Figura </w:t>
       </w:r>
-      <w:r>
-        <w:fldChar w:fldCharType="begin"/>
-      </w:r>
-      <w:r>
-        <w:instrText xml:space="preserve"> SEQ Figura \* ARABIC </w:instrText>
-      </w:r>
-      <w:r>
-        <w:fldChar w:fldCharType="separate"/>
-      </w:r>
-      <w:r>
-        <w:rPr>
-          <w:noProof/>
-        </w:rPr>
-        <w:t>1</w:t>
-      </w:r>
-      <w:r>
-        <w:fldChar w:fldCharType="end"/>
-      </w:r>
+      <w:fldSimple w:instr=" SEQ Figura \* ARABIC ">
+        <w:r>
+          <w:rPr>
+            <w:noProof/>
+          </w:rPr>
+          <w:t>1</w:t>
+        </w:r>
+      </w:fldSimple>
       <w:r>
         <w:t xml:space="preserve"> – Diagrama de classes do SI</w:t>
       </w:r>
@@ -9989,7 +9766,7 @@
     </w:p>
     <w:p>
       <w:pPr>
-        <w:pStyle w:val="Heading1"/>
+        <w:pStyle w:val="Ttulo1"/>
       </w:pPr>
       <w:bookmarkStart w:id="24" w:name="_Toc83646921"/>
       <w:proofErr w:type="spellStart"/>
@@ -10059,21 +9836,7 @@
         <w:rPr>
           <w:highlight w:val="yellow"/>
         </w:rPr>
-        <w:t xml:space="preserve">tanto para a </w:t>
-      </w:r>
-      <w:proofErr w:type="spellStart"/>
-      <w:r>
-        <w:rPr>
-          <w:highlight w:val="yellow"/>
-        </w:rPr>
-        <w:t>app</w:t>
-      </w:r>
-      <w:proofErr w:type="spellEnd"/>
-      <w:r>
-        <w:rPr>
-          <w:highlight w:val="yellow"/>
-        </w:rPr>
-        <w:t xml:space="preserve"> móvel como para o website</w:t>
+        <w:t>tanto para a app móvel como para o website</w:t>
       </w:r>
       <w:r>
         <w:rPr>
@@ -10131,34 +9894,21 @@
     </w:p>
     <w:p>
       <w:pPr>
-        <w:pStyle w:val="Caption"/>
+        <w:pStyle w:val="Legenda"/>
         <w:jc w:val="center"/>
       </w:pPr>
       <w:bookmarkStart w:id="25" w:name="_Toc83646899"/>
       <w:r>
         <w:t xml:space="preserve">Figura </w:t>
       </w:r>
-      <w:r>
-        <w:fldChar w:fldCharType="begin"/>
-      </w:r>
-      <w:r>
-        <w:instrText xml:space="preserve"> SEQ Figura \* ARABIC </w:instrText>
-      </w:r>
-      <w:r>
-        <w:fldChar w:fldCharType="separate"/>
-      </w:r>
-      <w:r>
-        <w:rPr>
-          <w:noProof/>
-        </w:rPr>
-        <w:t>2</w:t>
-      </w:r>
-      <w:r>
-        <w:rPr>
-          <w:noProof/>
-        </w:rPr>
-        <w:fldChar w:fldCharType="end"/>
-      </w:r>
+      <w:fldSimple w:instr=" SEQ Figura \* ARABIC ">
+        <w:r>
+          <w:rPr>
+            <w:noProof/>
+          </w:rPr>
+          <w:t>2</w:t>
+        </w:r>
+      </w:fldSimple>
       <w:r>
         <w:t xml:space="preserve"> – </w:t>
       </w:r>
@@ -10265,7 +10015,7 @@
 <w:ftr xmlns:wpc="http://schemas.microsoft.com/office/word/2010/wordprocessingCanvas" xmlns:cx="http://schemas.microsoft.com/office/drawing/2014/chartex" xmlns:cx1="http://schemas.microsoft.com/office/drawing/2015/9/8/chartex" xmlns:cx2="http://schemas.microsoft.com/office/drawing/2015/10/21/chartex" xmlns:cx3="http://schemas.microsoft.com/office/drawing/2016/5/9/chartex" xmlns:cx4="http://schemas.microsoft.com/office/drawing/2016/5/10/chartex" xmlns:cx5="http://schemas.microsoft.com/office/drawing/2016/5/11/chartex" xmlns:cx6="http://schemas.microsoft.com/office/drawing/2016/5/12/chartex" xmlns:cx7="http://schemas.microsoft.com/office/drawing/2016/5/13/chartex" xmlns:cx8="http://schemas.microsoft.com/office/drawing/2016/5/14/chartex" xmlns:mc="http://schemas.openxmlformats.org/markup-compatibility/2006" xmlns:aink="http://schemas.microsoft.com/office/drawing/2016/ink" xmlns:am3d="http://schemas.microsoft.com/office/drawing/2017/model3d" xmlns:o="urn:schemas-microsoft-com:office:office" xmlns:r="http://schemas.openxmlformats.org/officeDocument/2006/relationships" xmlns:m="http://schemas.openxmlformats.org/officeDocument/2006/math" xmlns:v="urn:schemas-microsoft-com:vml" xmlns:wp14="http://schemas.microsoft.com/office/word/2010/wordprocessingDrawing" xmlns:wp="http://schemas.openxmlformats.org/drawingml/2006/wordprocessingDrawing" xmlns:w10="urn:schemas-microsoft-com:office:word" xmlns:w="http://schemas.openxmlformats.org/wordprocessingml/2006/main" xmlns:w14="http://schemas.microsoft.com/office/word/2010/wordml" xmlns:w15="http://schemas.microsoft.com/office/word/2012/wordml" xmlns:w16cex="http://schemas.microsoft.com/office/word/2018/wordml/cex" xmlns:w16cid="http://schemas.microsoft.com/office/word/2016/wordml/cid" xmlns:w16="http://schemas.microsoft.com/office/word/2018/wordml" xmlns:w16sdtdh="http://schemas.microsoft.com/office/word/2020/wordml/sdtdatahash" xmlns:w16se="http://schemas.microsoft.com/office/word/2015/wordml/symex" xmlns:wpg="http://schemas.microsoft.com/office/word/2010/wordprocessingGroup" xmlns:wpi="http://schemas.microsoft.com/office/word/2010/wordprocessingInk" xmlns:wne="http://schemas.microsoft.com/office/word/2006/wordml" xmlns:wps="http://schemas.microsoft.com/office/word/2010/wordprocessingShape" mc:Ignorable="w14 w15 w16se w16cid w16 w16cex w16sdtdh wp14">
   <w:p>
     <w:pPr>
-      <w:pStyle w:val="Footer"/>
+      <w:pStyle w:val="Rodap"/>
     </w:pPr>
     <w:r>
       <w:rPr>
@@ -10346,7 +10096,7 @@
     <w:sdtContent>
       <w:p>
         <w:pPr>
-          <w:pStyle w:val="Footer"/>
+          <w:pStyle w:val="Rodap"/>
         </w:pPr>
         <w:r>
           <w:rPr>
@@ -10543,7 +10293,7 @@
 <w:hdr xmlns:wpc="http://schemas.microsoft.com/office/word/2010/wordprocessingCanvas" xmlns:cx="http://schemas.microsoft.com/office/drawing/2014/chartex" xmlns:cx1="http://schemas.microsoft.com/office/drawing/2015/9/8/chartex" xmlns:cx2="http://schemas.microsoft.com/office/drawing/2015/10/21/chartex" xmlns:cx3="http://schemas.microsoft.com/office/drawing/2016/5/9/chartex" xmlns:cx4="http://schemas.microsoft.com/office/drawing/2016/5/10/chartex" xmlns:cx5="http://schemas.microsoft.com/office/drawing/2016/5/11/chartex" xmlns:cx6="http://schemas.microsoft.com/office/drawing/2016/5/12/chartex" xmlns:cx7="http://schemas.microsoft.com/office/drawing/2016/5/13/chartex" xmlns:cx8="http://schemas.microsoft.com/office/drawing/2016/5/14/chartex" xmlns:mc="http://schemas.openxmlformats.org/markup-compatibility/2006" xmlns:aink="http://schemas.microsoft.com/office/drawing/2016/ink" xmlns:am3d="http://schemas.microsoft.com/office/drawing/2017/model3d" xmlns:o="urn:schemas-microsoft-com:office:office" xmlns:r="http://schemas.openxmlformats.org/officeDocument/2006/relationships" xmlns:m="http://schemas.openxmlformats.org/officeDocument/2006/math" xmlns:v="urn:schemas-microsoft-com:vml" xmlns:wp14="http://schemas.microsoft.com/office/word/2010/wordprocessingDrawing" xmlns:wp="http://schemas.openxmlformats.org/drawingml/2006/wordprocessingDrawing" xmlns:w10="urn:schemas-microsoft-com:office:word" xmlns:w="http://schemas.openxmlformats.org/wordprocessingml/2006/main" xmlns:w14="http://schemas.microsoft.com/office/word/2010/wordml" xmlns:w15="http://schemas.microsoft.com/office/word/2012/wordml" xmlns:w16cex="http://schemas.microsoft.com/office/word/2018/wordml/cex" xmlns:w16cid="http://schemas.microsoft.com/office/word/2016/wordml/cid" xmlns:w16="http://schemas.microsoft.com/office/word/2018/wordml" xmlns:w16sdtdh="http://schemas.microsoft.com/office/word/2020/wordml/sdtdatahash" xmlns:w16se="http://schemas.microsoft.com/office/word/2015/wordml/symex" xmlns:wpg="http://schemas.microsoft.com/office/word/2010/wordprocessingGroup" xmlns:wpi="http://schemas.microsoft.com/office/word/2010/wordprocessingInk" xmlns:wne="http://schemas.microsoft.com/office/word/2006/wordml" xmlns:wps="http://schemas.microsoft.com/office/word/2010/wordprocessingShape" mc:Ignorable="w14 w15 w16se w16cid w16 w16cex w16sdtdh wp14">
   <w:p>
     <w:pPr>
-      <w:pStyle w:val="Header"/>
+      <w:pStyle w:val="Cabealho"/>
     </w:pPr>
   </w:p>
 </w:hdr>
@@ -11723,7 +11473,7 @@
     <w:lvl w:ilvl="0">
       <w:start w:val="1"/>
       <w:numFmt w:val="decimal"/>
-      <w:pStyle w:val="Heading1"/>
+      <w:pStyle w:val="Ttulo1"/>
       <w:lvlText w:val="%1"/>
       <w:lvlJc w:val="left"/>
       <w:pPr>
@@ -11733,7 +11483,7 @@
     <w:lvl w:ilvl="1">
       <w:start w:val="1"/>
       <w:numFmt w:val="decimal"/>
-      <w:pStyle w:val="Heading2"/>
+      <w:pStyle w:val="Ttulo2"/>
       <w:lvlText w:val="%1.%2"/>
       <w:lvlJc w:val="left"/>
       <w:pPr>
@@ -11743,7 +11493,7 @@
     <w:lvl w:ilvl="2">
       <w:start w:val="1"/>
       <w:numFmt w:val="decimal"/>
-      <w:pStyle w:val="Heading3"/>
+      <w:pStyle w:val="Ttulo3"/>
       <w:lvlText w:val="%1.%2.%3"/>
       <w:lvlJc w:val="left"/>
       <w:pPr>
@@ -11753,7 +11503,7 @@
     <w:lvl w:ilvl="3">
       <w:start w:val="1"/>
       <w:numFmt w:val="decimal"/>
-      <w:pStyle w:val="Heading4"/>
+      <w:pStyle w:val="Ttulo4"/>
       <w:lvlText w:val="%1.%2.%3.%4"/>
       <w:lvlJc w:val="left"/>
       <w:pPr>
@@ -11763,7 +11513,7 @@
     <w:lvl w:ilvl="4">
       <w:start w:val="1"/>
       <w:numFmt w:val="decimal"/>
-      <w:pStyle w:val="Heading5"/>
+      <w:pStyle w:val="Ttulo5"/>
       <w:lvlText w:val="%1.%2.%3.%4.%5"/>
       <w:lvlJc w:val="left"/>
       <w:pPr>
@@ -11773,7 +11523,7 @@
     <w:lvl w:ilvl="5">
       <w:start w:val="1"/>
       <w:numFmt w:val="decimal"/>
-      <w:pStyle w:val="Heading6"/>
+      <w:pStyle w:val="Ttulo6"/>
       <w:lvlText w:val="%1.%2.%3.%4.%5.%6"/>
       <w:lvlJc w:val="left"/>
       <w:pPr>
@@ -11783,7 +11533,7 @@
     <w:lvl w:ilvl="6">
       <w:start w:val="1"/>
       <w:numFmt w:val="decimal"/>
-      <w:pStyle w:val="Heading7"/>
+      <w:pStyle w:val="Ttulo7"/>
       <w:lvlText w:val="%1.%2.%3.%4.%5.%6.%7"/>
       <w:lvlJc w:val="left"/>
       <w:pPr>
@@ -11793,7 +11543,7 @@
     <w:lvl w:ilvl="7">
       <w:start w:val="1"/>
       <w:numFmt w:val="decimal"/>
-      <w:pStyle w:val="Heading8"/>
+      <w:pStyle w:val="Ttulo8"/>
       <w:lvlText w:val="%1.%2.%3.%4.%5.%6.%7.%8"/>
       <w:lvlJc w:val="left"/>
       <w:pPr>
@@ -11803,7 +11553,7 @@
     <w:lvl w:ilvl="8">
       <w:start w:val="1"/>
       <w:numFmt w:val="decimal"/>
-      <w:pStyle w:val="Heading9"/>
+      <w:pStyle w:val="Ttulo9"/>
       <w:lvlText w:val="%1.%2.%3.%4.%5.%6.%7.%8.%9"/>
       <w:lvlJc w:val="left"/>
       <w:pPr>
@@ -13065,11 +12815,11 @@
       <w:jc w:val="both"/>
     </w:pPr>
   </w:style>
-  <w:style w:type="paragraph" w:styleId="Heading1">
+  <w:style w:type="paragraph" w:styleId="Ttulo1">
     <w:name w:val="heading 1"/>
     <w:basedOn w:val="Normal"/>
     <w:next w:val="Normal"/>
-    <w:link w:val="Heading1Char"/>
+    <w:link w:val="Ttulo1Carter"/>
     <w:uiPriority w:val="9"/>
     <w:qFormat/>
     <w:rsid w:val="00313990"/>
@@ -13093,11 +12843,11 @@
       <w:szCs w:val="32"/>
     </w:rPr>
   </w:style>
-  <w:style w:type="paragraph" w:styleId="Heading2">
+  <w:style w:type="paragraph" w:styleId="Ttulo2">
     <w:name w:val="heading 2"/>
     <w:basedOn w:val="Normal"/>
     <w:next w:val="Normal"/>
-    <w:link w:val="Heading2Char"/>
+    <w:link w:val="Ttulo2Carter"/>
     <w:uiPriority w:val="9"/>
     <w:unhideWhenUsed/>
     <w:qFormat/>
@@ -13120,11 +12870,11 @@
       <w:szCs w:val="26"/>
     </w:rPr>
   </w:style>
-  <w:style w:type="paragraph" w:styleId="Heading3">
+  <w:style w:type="paragraph" w:styleId="Ttulo3">
     <w:name w:val="heading 3"/>
     <w:basedOn w:val="Normal"/>
     <w:next w:val="Normal"/>
-    <w:link w:val="Heading3Char"/>
+    <w:link w:val="Ttulo3Carter"/>
     <w:uiPriority w:val="9"/>
     <w:unhideWhenUsed/>
     <w:qFormat/>
@@ -13146,11 +12896,11 @@
       <w:szCs w:val="24"/>
     </w:rPr>
   </w:style>
-  <w:style w:type="paragraph" w:styleId="Heading4">
+  <w:style w:type="paragraph" w:styleId="Ttulo4">
     <w:name w:val="heading 4"/>
     <w:basedOn w:val="Normal"/>
     <w:next w:val="Normal"/>
-    <w:link w:val="Heading4Char"/>
+    <w:link w:val="Ttulo4Carter"/>
     <w:uiPriority w:val="9"/>
     <w:unhideWhenUsed/>
     <w:qFormat/>
@@ -13172,11 +12922,11 @@
       <w:color w:val="2E74B5" w:themeColor="accent1" w:themeShade="BF"/>
     </w:rPr>
   </w:style>
-  <w:style w:type="paragraph" w:styleId="Heading5">
+  <w:style w:type="paragraph" w:styleId="Ttulo5">
     <w:name w:val="heading 5"/>
     <w:basedOn w:val="Normal"/>
     <w:next w:val="Normal"/>
-    <w:link w:val="Heading5Char"/>
+    <w:link w:val="Ttulo5Carter"/>
     <w:uiPriority w:val="9"/>
     <w:unhideWhenUsed/>
     <w:qFormat/>
@@ -13196,11 +12946,11 @@
       <w:color w:val="2E74B5" w:themeColor="accent1" w:themeShade="BF"/>
     </w:rPr>
   </w:style>
-  <w:style w:type="paragraph" w:styleId="Heading6">
+  <w:style w:type="paragraph" w:styleId="Ttulo6">
     <w:name w:val="heading 6"/>
     <w:basedOn w:val="Normal"/>
     <w:next w:val="Normal"/>
-    <w:link w:val="Heading6Char"/>
+    <w:link w:val="Ttulo6Carter"/>
     <w:uiPriority w:val="9"/>
     <w:semiHidden/>
     <w:unhideWhenUsed/>
@@ -13221,11 +12971,11 @@
       <w:color w:val="1F4D78" w:themeColor="accent1" w:themeShade="7F"/>
     </w:rPr>
   </w:style>
-  <w:style w:type="paragraph" w:styleId="Heading7">
+  <w:style w:type="paragraph" w:styleId="Ttulo7">
     <w:name w:val="heading 7"/>
     <w:basedOn w:val="Normal"/>
     <w:next w:val="Normal"/>
-    <w:link w:val="Heading7Char"/>
+    <w:link w:val="Ttulo7Carter"/>
     <w:uiPriority w:val="9"/>
     <w:semiHidden/>
     <w:unhideWhenUsed/>
@@ -13248,11 +12998,11 @@
       <w:color w:val="1F4D78" w:themeColor="accent1" w:themeShade="7F"/>
     </w:rPr>
   </w:style>
-  <w:style w:type="paragraph" w:styleId="Heading8">
+  <w:style w:type="paragraph" w:styleId="Ttulo8">
     <w:name w:val="heading 8"/>
     <w:basedOn w:val="Normal"/>
     <w:next w:val="Normal"/>
-    <w:link w:val="Heading8Char"/>
+    <w:link w:val="Ttulo8Carter"/>
     <w:uiPriority w:val="9"/>
     <w:semiHidden/>
     <w:unhideWhenUsed/>
@@ -13275,11 +13025,11 @@
       <w:szCs w:val="21"/>
     </w:rPr>
   </w:style>
-  <w:style w:type="paragraph" w:styleId="Heading9">
+  <w:style w:type="paragraph" w:styleId="Ttulo9">
     <w:name w:val="heading 9"/>
     <w:basedOn w:val="Normal"/>
     <w:next w:val="Normal"/>
-    <w:link w:val="Heading9Char"/>
+    <w:link w:val="Ttulo9Carter"/>
     <w:uiPriority w:val="9"/>
     <w:semiHidden/>
     <w:unhideWhenUsed/>
@@ -13304,13 +13054,13 @@
       <w:szCs w:val="21"/>
     </w:rPr>
   </w:style>
-  <w:style w:type="character" w:default="1" w:styleId="DefaultParagraphFont">
+  <w:style w:type="character" w:default="1" w:styleId="Tipodeletrapredefinidodopargrafo">
     <w:name w:val="Default Paragraph Font"/>
     <w:uiPriority w:val="1"/>
     <w:semiHidden/>
     <w:unhideWhenUsed/>
   </w:style>
-  <w:style w:type="table" w:default="1" w:styleId="TableNormal">
+  <w:style w:type="table" w:default="1" w:styleId="Tabelanormal">
     <w:name w:val="Normal Table"/>
     <w:uiPriority w:val="99"/>
     <w:semiHidden/>
@@ -13325,7 +13075,7 @@
       </w:tblCellMar>
     </w:tblPr>
   </w:style>
-  <w:style w:type="numbering" w:default="1" w:styleId="NoList">
+  <w:style w:type="numbering" w:default="1" w:styleId="Semlista">
     <w:name w:val="No List"/>
     <w:uiPriority w:val="99"/>
     <w:semiHidden/>
@@ -13333,7 +13083,7 @@
   </w:style>
   <w:style w:type="character" w:customStyle="1" w:styleId="Code">
     <w:name w:val="Code"/>
-    <w:basedOn w:val="DefaultParagraphFont"/>
+    <w:basedOn w:val="Tipodeletrapredefinidodopargrafo"/>
     <w:rsid w:val="000118FB"/>
     <w:rPr>
       <w:rFonts w:ascii="Lucida Console" w:eastAsia="Lucida Console" w:hAnsi="Lucida Console" w:cs="Lucida Console"/>
@@ -13412,7 +13162,7 @@
   </w:style>
   <w:style w:type="character" w:customStyle="1" w:styleId="CodeBoxChar">
     <w:name w:val="Code Box Char"/>
-    <w:basedOn w:val="DefaultParagraphFont"/>
+    <w:basedOn w:val="Tipodeletrapredefinidodopargrafo"/>
     <w:link w:val="CodeBox"/>
     <w:rsid w:val="00E706EF"/>
     <w:rPr>
@@ -13426,10 +13176,10 @@
       <w:lang w:val="en-GB" w:eastAsia="pt-PT"/>
     </w:rPr>
   </w:style>
-  <w:style w:type="character" w:customStyle="1" w:styleId="Heading1Char">
-    <w:name w:val="Heading 1 Char"/>
-    <w:basedOn w:val="DefaultParagraphFont"/>
-    <w:link w:val="Heading1"/>
+  <w:style w:type="character" w:customStyle="1" w:styleId="Ttulo1Carter">
+    <w:name w:val="Título 1 Caráter"/>
+    <w:basedOn w:val="Tipodeletrapredefinidodopargrafo"/>
+    <w:link w:val="Ttulo1"/>
     <w:uiPriority w:val="9"/>
     <w:rsid w:val="00313990"/>
     <w:rPr>
@@ -13441,10 +13191,10 @@
       <w:szCs w:val="32"/>
     </w:rPr>
   </w:style>
-  <w:style w:type="character" w:customStyle="1" w:styleId="Heading2Char">
-    <w:name w:val="Heading 2 Char"/>
-    <w:basedOn w:val="DefaultParagraphFont"/>
-    <w:link w:val="Heading2"/>
+  <w:style w:type="character" w:customStyle="1" w:styleId="Ttulo2Carter">
+    <w:name w:val="Título 2 Caráter"/>
+    <w:basedOn w:val="Tipodeletrapredefinidodopargrafo"/>
+    <w:link w:val="Ttulo2"/>
     <w:uiPriority w:val="9"/>
     <w:rsid w:val="00721AAD"/>
     <w:rPr>
@@ -13455,10 +13205,10 @@
       <w:szCs w:val="26"/>
     </w:rPr>
   </w:style>
-  <w:style w:type="paragraph" w:styleId="ListParagraph">
+  <w:style w:type="paragraph" w:styleId="PargrafodaLista">
     <w:name w:val="List Paragraph"/>
     <w:basedOn w:val="Normal"/>
-    <w:link w:val="ListParagraphChar"/>
+    <w:link w:val="PargrafodaListaCarter"/>
     <w:uiPriority w:val="34"/>
     <w:qFormat/>
     <w:rsid w:val="00C34B94"/>
@@ -13467,9 +13217,9 @@
       <w:contextualSpacing/>
     </w:pPr>
   </w:style>
-  <w:style w:type="table" w:styleId="TableGrid">
+  <w:style w:type="table" w:styleId="TabelacomGrelha">
     <w:name w:val="Table Grid"/>
-    <w:basedOn w:val="TableNormal"/>
+    <w:basedOn w:val="Tabelanormal"/>
     <w:uiPriority w:val="39"/>
     <w:rsid w:val="008F6BAB"/>
     <w:pPr>
@@ -13505,10 +13255,10 @@
       <w:lang w:val="en-US" w:bidi="en-US"/>
     </w:rPr>
   </w:style>
-  <w:style w:type="paragraph" w:styleId="BodyText">
+  <w:style w:type="paragraph" w:styleId="Corpodetexto">
     <w:name w:val="Body Text"/>
     <w:basedOn w:val="Normal"/>
-    <w:link w:val="BodyTextChar"/>
+    <w:link w:val="CorpodetextoCarter"/>
     <w:rsid w:val="008F6BAB"/>
     <w:pPr>
       <w:spacing w:line="360" w:lineRule="auto"/>
@@ -13519,10 +13269,10 @@
       <w:szCs w:val="24"/>
     </w:rPr>
   </w:style>
-  <w:style w:type="character" w:customStyle="1" w:styleId="BodyTextChar">
-    <w:name w:val="Body Text Char"/>
-    <w:basedOn w:val="DefaultParagraphFont"/>
-    <w:link w:val="BodyText"/>
+  <w:style w:type="character" w:customStyle="1" w:styleId="CorpodetextoCarter">
+    <w:name w:val="Corpo de texto Caráter"/>
+    <w:basedOn w:val="Tipodeletrapredefinidodopargrafo"/>
+    <w:link w:val="Corpodetexto"/>
     <w:rsid w:val="008F6BAB"/>
     <w:rPr>
       <w:rFonts w:ascii="Verdana" w:eastAsia="Times New Roman" w:hAnsi="Verdana" w:cs="Times New Roman"/>
@@ -13530,7 +13280,7 @@
       <w:szCs w:val="24"/>
     </w:rPr>
   </w:style>
-  <w:style w:type="paragraph" w:styleId="NoSpacing">
+  <w:style w:type="paragraph" w:styleId="SemEspaamento">
     <w:name w:val="No Spacing"/>
     <w:uiPriority w:val="1"/>
     <w:qFormat/>
@@ -13584,7 +13334,7 @@
   </w:style>
   <w:style w:type="paragraph" w:customStyle="1" w:styleId="Pergunta">
     <w:name w:val="Pergunta"/>
-    <w:basedOn w:val="ListParagraph"/>
+    <w:basedOn w:val="PargrafodaLista"/>
     <w:qFormat/>
     <w:rsid w:val="00544475"/>
     <w:pPr>
@@ -13598,7 +13348,7 @@
   </w:style>
   <w:style w:type="paragraph" w:customStyle="1" w:styleId="RespostaMultipla">
     <w:name w:val="Resposta Multipla"/>
-    <w:basedOn w:val="BodyText"/>
+    <w:basedOn w:val="Corpodetexto"/>
     <w:qFormat/>
     <w:rsid w:val="000203B2"/>
     <w:pPr>
@@ -13620,10 +13370,10 @@
       <w:lang w:eastAsia="pt-PT"/>
     </w:rPr>
   </w:style>
-  <w:style w:type="paragraph" w:styleId="Header">
+  <w:style w:type="paragraph" w:styleId="Cabealho">
     <w:name w:val="header"/>
     <w:basedOn w:val="Normal"/>
-    <w:link w:val="HeaderChar"/>
+    <w:link w:val="CabealhoCarter"/>
     <w:uiPriority w:val="99"/>
     <w:unhideWhenUsed/>
     <w:rsid w:val="006C64FC"/>
@@ -13635,17 +13385,17 @@
       <w:spacing w:line="240" w:lineRule="auto"/>
     </w:pPr>
   </w:style>
-  <w:style w:type="character" w:customStyle="1" w:styleId="HeaderChar">
-    <w:name w:val="Header Char"/>
-    <w:basedOn w:val="DefaultParagraphFont"/>
-    <w:link w:val="Header"/>
+  <w:style w:type="character" w:customStyle="1" w:styleId="CabealhoCarter">
+    <w:name w:val="Cabeçalho Caráter"/>
+    <w:basedOn w:val="Tipodeletrapredefinidodopargrafo"/>
+    <w:link w:val="Cabealho"/>
     <w:uiPriority w:val="99"/>
     <w:rsid w:val="006C64FC"/>
   </w:style>
-  <w:style w:type="paragraph" w:styleId="Footer">
+  <w:style w:type="paragraph" w:styleId="Rodap">
     <w:name w:val="footer"/>
     <w:basedOn w:val="Normal"/>
-    <w:link w:val="FooterChar"/>
+    <w:link w:val="RodapCarter"/>
     <w:uiPriority w:val="99"/>
     <w:unhideWhenUsed/>
     <w:rsid w:val="006C64FC"/>
@@ -13657,18 +13407,18 @@
       <w:spacing w:line="240" w:lineRule="auto"/>
     </w:pPr>
   </w:style>
-  <w:style w:type="character" w:customStyle="1" w:styleId="FooterChar">
-    <w:name w:val="Footer Char"/>
-    <w:basedOn w:val="DefaultParagraphFont"/>
-    <w:link w:val="Footer"/>
+  <w:style w:type="character" w:customStyle="1" w:styleId="RodapCarter">
+    <w:name w:val="Rodapé Caráter"/>
+    <w:basedOn w:val="Tipodeletrapredefinidodopargrafo"/>
+    <w:link w:val="Rodap"/>
     <w:uiPriority w:val="99"/>
     <w:qFormat/>
     <w:rsid w:val="006C64FC"/>
   </w:style>
-  <w:style w:type="paragraph" w:styleId="BalloonText">
+  <w:style w:type="paragraph" w:styleId="Textodebalo">
     <w:name w:val="Balloon Text"/>
     <w:basedOn w:val="Normal"/>
-    <w:link w:val="BalloonTextChar"/>
+    <w:link w:val="TextodebaloCarter"/>
     <w:uiPriority w:val="99"/>
     <w:semiHidden/>
     <w:unhideWhenUsed/>
@@ -13682,10 +13432,10 @@
       <w:szCs w:val="18"/>
     </w:rPr>
   </w:style>
-  <w:style w:type="character" w:customStyle="1" w:styleId="BalloonTextChar">
-    <w:name w:val="Balloon Text Char"/>
-    <w:basedOn w:val="DefaultParagraphFont"/>
-    <w:link w:val="BalloonText"/>
+  <w:style w:type="character" w:customStyle="1" w:styleId="TextodebaloCarter">
+    <w:name w:val="Texto de balão Caráter"/>
+    <w:basedOn w:val="Tipodeletrapredefinidodopargrafo"/>
+    <w:link w:val="Textodebalo"/>
     <w:uiPriority w:val="99"/>
     <w:semiHidden/>
     <w:rsid w:val="00C941DE"/>
@@ -13695,10 +13445,10 @@
       <w:szCs w:val="18"/>
     </w:rPr>
   </w:style>
-  <w:style w:type="character" w:customStyle="1" w:styleId="Heading3Char">
-    <w:name w:val="Heading 3 Char"/>
-    <w:basedOn w:val="DefaultParagraphFont"/>
-    <w:link w:val="Heading3"/>
+  <w:style w:type="character" w:customStyle="1" w:styleId="Ttulo3Carter">
+    <w:name w:val="Título 3 Caráter"/>
+    <w:basedOn w:val="Tipodeletrapredefinidodopargrafo"/>
+    <w:link w:val="Ttulo3"/>
     <w:uiPriority w:val="9"/>
     <w:rsid w:val="00AC33A9"/>
     <w:rPr>
@@ -13710,7 +13460,7 @@
   </w:style>
   <w:style w:type="paragraph" w:customStyle="1" w:styleId="item">
     <w:name w:val="item"/>
-    <w:basedOn w:val="ListParagraph"/>
+    <w:basedOn w:val="PargrafodaLista"/>
     <w:link w:val="itemChar"/>
     <w:qFormat/>
     <w:rsid w:val="00521789"/>
@@ -13736,16 +13486,16 @@
       <w:spacing w:after="240"/>
     </w:pPr>
   </w:style>
-  <w:style w:type="character" w:customStyle="1" w:styleId="ListParagraphChar">
-    <w:name w:val="List Paragraph Char"/>
-    <w:basedOn w:val="DefaultParagraphFont"/>
-    <w:link w:val="ListParagraph"/>
+  <w:style w:type="character" w:customStyle="1" w:styleId="PargrafodaListaCarter">
+    <w:name w:val="Parágrafo da Lista Caráter"/>
+    <w:basedOn w:val="Tipodeletrapredefinidodopargrafo"/>
+    <w:link w:val="PargrafodaLista"/>
     <w:uiPriority w:val="34"/>
     <w:rsid w:val="004458C9"/>
   </w:style>
   <w:style w:type="character" w:customStyle="1" w:styleId="itemChar">
     <w:name w:val="item Char"/>
-    <w:basedOn w:val="ListParagraphChar"/>
+    <w:basedOn w:val="PargrafodaListaCarter"/>
     <w:link w:val="item"/>
     <w:rsid w:val="00521789"/>
   </w:style>
@@ -13755,9 +13505,9 @@
     <w:link w:val="ltimoitem"/>
     <w:rsid w:val="00E81AE8"/>
   </w:style>
-  <w:style w:type="character" w:styleId="Hyperlink">
+  <w:style w:type="character" w:styleId="Hiperligao">
     <w:name w:val="Hyperlink"/>
-    <w:basedOn w:val="DefaultParagraphFont"/>
+    <w:basedOn w:val="Tipodeletrapredefinidodopargrafo"/>
     <w:uiPriority w:val="99"/>
     <w:unhideWhenUsed/>
     <w:rsid w:val="00D22378"/>
@@ -13766,9 +13516,9 @@
       <w:u w:val="single"/>
     </w:rPr>
   </w:style>
-  <w:style w:type="character" w:styleId="UnresolvedMention">
+  <w:style w:type="character" w:styleId="MenoNoResolvida">
     <w:name w:val="Unresolved Mention"/>
-    <w:basedOn w:val="DefaultParagraphFont"/>
+    <w:basedOn w:val="Tipodeletrapredefinidodopargrafo"/>
     <w:uiPriority w:val="99"/>
     <w:semiHidden/>
     <w:unhideWhenUsed/>
@@ -13778,7 +13528,7 @@
       <w:shd w:val="clear" w:color="auto" w:fill="E1DFDD"/>
     </w:rPr>
   </w:style>
-  <w:style w:type="paragraph" w:styleId="Caption">
+  <w:style w:type="paragraph" w:styleId="Legenda">
     <w:name w:val="caption"/>
     <w:basedOn w:val="Normal"/>
     <w:next w:val="Normal"/>
@@ -13811,10 +13561,10 @@
       <w:color w:val="auto"/>
     </w:rPr>
   </w:style>
-  <w:style w:type="character" w:customStyle="1" w:styleId="Heading4Char">
-    <w:name w:val="Heading 4 Char"/>
-    <w:basedOn w:val="DefaultParagraphFont"/>
-    <w:link w:val="Heading4"/>
+  <w:style w:type="character" w:customStyle="1" w:styleId="Ttulo4Carter">
+    <w:name w:val="Título 4 Caráter"/>
+    <w:basedOn w:val="Tipodeletrapredefinidodopargrafo"/>
+    <w:link w:val="Ttulo4"/>
     <w:uiPriority w:val="9"/>
     <w:rsid w:val="001013C0"/>
     <w:rPr>
@@ -13824,9 +13574,9 @@
       <w:color w:val="2E74B5" w:themeColor="accent1" w:themeShade="BF"/>
     </w:rPr>
   </w:style>
-  <w:style w:type="table" w:styleId="GridTable1Light-Accent1">
+  <w:style w:type="table" w:styleId="TabeladeGrelha1Clara-Destaque1">
     <w:name w:val="Grid Table 1 Light Accent 1"/>
-    <w:basedOn w:val="TableNormal"/>
+    <w:basedOn w:val="Tabelanormal"/>
     <w:uiPriority w:val="46"/>
     <w:rsid w:val="00F553B8"/>
     <w:pPr>
@@ -13881,10 +13631,10 @@
       </w:rPr>
     </w:tblStylePr>
   </w:style>
-  <w:style w:type="character" w:customStyle="1" w:styleId="Heading5Char">
-    <w:name w:val="Heading 5 Char"/>
-    <w:basedOn w:val="DefaultParagraphFont"/>
-    <w:link w:val="Heading5"/>
+  <w:style w:type="character" w:customStyle="1" w:styleId="Ttulo5Carter">
+    <w:name w:val="Título 5 Caráter"/>
+    <w:basedOn w:val="Tipodeletrapredefinidodopargrafo"/>
+    <w:link w:val="Ttulo5"/>
     <w:uiPriority w:val="9"/>
     <w:rsid w:val="00033870"/>
     <w:rPr>
@@ -13892,10 +13642,10 @@
       <w:color w:val="2E74B5" w:themeColor="accent1" w:themeShade="BF"/>
     </w:rPr>
   </w:style>
-  <w:style w:type="character" w:customStyle="1" w:styleId="Heading6Char">
-    <w:name w:val="Heading 6 Char"/>
-    <w:basedOn w:val="DefaultParagraphFont"/>
-    <w:link w:val="Heading6"/>
+  <w:style w:type="character" w:customStyle="1" w:styleId="Ttulo6Carter">
+    <w:name w:val="Título 6 Caráter"/>
+    <w:basedOn w:val="Tipodeletrapredefinidodopargrafo"/>
+    <w:link w:val="Ttulo6"/>
     <w:uiPriority w:val="9"/>
     <w:semiHidden/>
     <w:rsid w:val="00033870"/>
@@ -13904,10 +13654,10 @@
       <w:color w:val="1F4D78" w:themeColor="accent1" w:themeShade="7F"/>
     </w:rPr>
   </w:style>
-  <w:style w:type="character" w:customStyle="1" w:styleId="Heading7Char">
-    <w:name w:val="Heading 7 Char"/>
-    <w:basedOn w:val="DefaultParagraphFont"/>
-    <w:link w:val="Heading7"/>
+  <w:style w:type="character" w:customStyle="1" w:styleId="Ttulo7Carter">
+    <w:name w:val="Título 7 Caráter"/>
+    <w:basedOn w:val="Tipodeletrapredefinidodopargrafo"/>
+    <w:link w:val="Ttulo7"/>
     <w:uiPriority w:val="9"/>
     <w:semiHidden/>
     <w:rsid w:val="00033870"/>
@@ -13918,10 +13668,10 @@
       <w:color w:val="1F4D78" w:themeColor="accent1" w:themeShade="7F"/>
     </w:rPr>
   </w:style>
-  <w:style w:type="character" w:customStyle="1" w:styleId="Heading8Char">
-    <w:name w:val="Heading 8 Char"/>
-    <w:basedOn w:val="DefaultParagraphFont"/>
-    <w:link w:val="Heading8"/>
+  <w:style w:type="character" w:customStyle="1" w:styleId="Ttulo8Carter">
+    <w:name w:val="Título 8 Caráter"/>
+    <w:basedOn w:val="Tipodeletrapredefinidodopargrafo"/>
+    <w:link w:val="Ttulo8"/>
     <w:uiPriority w:val="9"/>
     <w:semiHidden/>
     <w:rsid w:val="00033870"/>
@@ -13932,10 +13682,10 @@
       <w:szCs w:val="21"/>
     </w:rPr>
   </w:style>
-  <w:style w:type="character" w:customStyle="1" w:styleId="Heading9Char">
-    <w:name w:val="Heading 9 Char"/>
-    <w:basedOn w:val="DefaultParagraphFont"/>
-    <w:link w:val="Heading9"/>
+  <w:style w:type="character" w:customStyle="1" w:styleId="Ttulo9Carter">
+    <w:name w:val="Título 9 Caráter"/>
+    <w:basedOn w:val="Tipodeletrapredefinidodopargrafo"/>
+    <w:link w:val="Ttulo9"/>
     <w:uiPriority w:val="9"/>
     <w:semiHidden/>
     <w:rsid w:val="00033870"/>
@@ -13948,9 +13698,9 @@
       <w:szCs w:val="21"/>
     </w:rPr>
   </w:style>
-  <w:style w:type="table" w:styleId="GridTable1Light-Accent5">
+  <w:style w:type="table" w:styleId="TabeladeGrelha1Clara-Destaque5">
     <w:name w:val="Grid Table 1 Light Accent 5"/>
-    <w:basedOn w:val="TableNormal"/>
+    <w:basedOn w:val="Tabelanormal"/>
     <w:uiPriority w:val="46"/>
     <w:rsid w:val="00F553B8"/>
     <w:pPr>
@@ -14005,9 +13755,9 @@
       </w:rPr>
     </w:tblStylePr>
   </w:style>
-  <w:style w:type="table" w:styleId="ListTable2-Accent1">
+  <w:style w:type="table" w:styleId="TabeladeLista2-Destaque1">
     <w:name w:val="List Table 2 Accent 1"/>
-    <w:basedOn w:val="TableNormal"/>
+    <w:basedOn w:val="Tabelanormal"/>
     <w:uiPriority w:val="47"/>
     <w:rsid w:val="00152273"/>
     <w:pPr>
@@ -14059,9 +13809,9 @@
       </w:tcPr>
     </w:tblStylePr>
   </w:style>
-  <w:style w:type="character" w:styleId="FollowedHyperlink">
+  <w:style w:type="character" w:styleId="Hiperligaovisitada">
     <w:name w:val="FollowedHyperlink"/>
-    <w:basedOn w:val="DefaultParagraphFont"/>
+    <w:basedOn w:val="Tipodeletrapredefinidodopargrafo"/>
     <w:uiPriority w:val="99"/>
     <w:semiHidden/>
     <w:unhideWhenUsed/>
@@ -14071,9 +13821,9 @@
       <w:u w:val="single"/>
     </w:rPr>
   </w:style>
-  <w:style w:type="paragraph" w:styleId="TOCHeading">
+  <w:style w:type="paragraph" w:styleId="Cabealhodondice">
     <w:name w:val="TOC Heading"/>
-    <w:basedOn w:val="Heading1"/>
+    <w:basedOn w:val="Ttulo1"/>
     <w:next w:val="Normal"/>
     <w:uiPriority w:val="39"/>
     <w:unhideWhenUsed/>
@@ -14096,7 +13846,7 @@
       <w:lang w:val="en-US"/>
     </w:rPr>
   </w:style>
-  <w:style w:type="paragraph" w:styleId="TOC1">
+  <w:style w:type="paragraph" w:styleId="ndice1">
     <w:name w:val="toc 1"/>
     <w:basedOn w:val="Normal"/>
     <w:next w:val="Normal"/>
@@ -14115,7 +13865,7 @@
       <w:u w:val="single"/>
     </w:rPr>
   </w:style>
-  <w:style w:type="paragraph" w:styleId="TOC2">
+  <w:style w:type="paragraph" w:styleId="ndice2">
     <w:name w:val="toc 2"/>
     <w:basedOn w:val="Normal"/>
     <w:next w:val="Normal"/>
@@ -14133,7 +13883,7 @@
       <w:smallCaps/>
     </w:rPr>
   </w:style>
-  <w:style w:type="paragraph" w:styleId="TOC3">
+  <w:style w:type="paragraph" w:styleId="ndice3">
     <w:name w:val="toc 3"/>
     <w:basedOn w:val="Normal"/>
     <w:next w:val="Normal"/>
@@ -14149,7 +13899,7 @@
       <w:smallCaps/>
     </w:rPr>
   </w:style>
-  <w:style w:type="paragraph" w:styleId="TOC4">
+  <w:style w:type="paragraph" w:styleId="ndice4">
     <w:name w:val="toc 4"/>
     <w:basedOn w:val="Normal"/>
     <w:next w:val="Normal"/>
@@ -14163,7 +13913,7 @@
       <w:jc w:val="left"/>
     </w:pPr>
   </w:style>
-  <w:style w:type="paragraph" w:styleId="TOC5">
+  <w:style w:type="paragraph" w:styleId="ndice5">
     <w:name w:val="toc 5"/>
     <w:basedOn w:val="Normal"/>
     <w:next w:val="Normal"/>
@@ -14177,7 +13927,7 @@
       <w:jc w:val="left"/>
     </w:pPr>
   </w:style>
-  <w:style w:type="paragraph" w:styleId="TOC6">
+  <w:style w:type="paragraph" w:styleId="ndice6">
     <w:name w:val="toc 6"/>
     <w:basedOn w:val="Normal"/>
     <w:next w:val="Normal"/>
@@ -14191,7 +13941,7 @@
       <w:jc w:val="left"/>
     </w:pPr>
   </w:style>
-  <w:style w:type="paragraph" w:styleId="TOC7">
+  <w:style w:type="paragraph" w:styleId="ndice7">
     <w:name w:val="toc 7"/>
     <w:basedOn w:val="Normal"/>
     <w:next w:val="Normal"/>
@@ -14205,7 +13955,7 @@
       <w:jc w:val="left"/>
     </w:pPr>
   </w:style>
-  <w:style w:type="paragraph" w:styleId="TOC8">
+  <w:style w:type="paragraph" w:styleId="ndice8">
     <w:name w:val="toc 8"/>
     <w:basedOn w:val="Normal"/>
     <w:next w:val="Normal"/>
@@ -14219,7 +13969,7 @@
       <w:jc w:val="left"/>
     </w:pPr>
   </w:style>
-  <w:style w:type="paragraph" w:styleId="TOC9">
+  <w:style w:type="paragraph" w:styleId="ndice9">
     <w:name w:val="toc 9"/>
     <w:basedOn w:val="Normal"/>
     <w:next w:val="Normal"/>
@@ -14233,9 +13983,9 @@
       <w:jc w:val="left"/>
     </w:pPr>
   </w:style>
-  <w:style w:type="table" w:styleId="GridTable7ColourfulAccent3">
+  <w:style w:type="table" w:styleId="TabeladeGrelha7Colorida-Destaque3">
     <w:name w:val="Grid Table 7 Colorful Accent 3"/>
-    <w:basedOn w:val="TableNormal"/>
+    <w:basedOn w:val="Tabelanormal"/>
     <w:uiPriority w:val="52"/>
     <w:rsid w:val="0043019C"/>
     <w:pPr>
@@ -14373,7 +14123,7 @@
       </w:tcPr>
     </w:tblStylePr>
   </w:style>
-  <w:style w:type="paragraph" w:styleId="TableofFigures">
+  <w:style w:type="paragraph" w:styleId="ndicedeilustraes">
     <w:name w:val="table of figures"/>
     <w:basedOn w:val="Normal"/>
     <w:next w:val="Normal"/>
@@ -14384,9 +14134,9 @@
       <w:spacing w:after="0"/>
     </w:pPr>
   </w:style>
-  <w:style w:type="table" w:styleId="GridTable2-Accent3">
+  <w:style w:type="table" w:styleId="TabeladeGrelha2-Destaque3">
     <w:name w:val="Grid Table 2 Accent 3"/>
-    <w:basedOn w:val="TableNormal"/>
+    <w:basedOn w:val="Tabelanormal"/>
     <w:uiPriority w:val="47"/>
     <w:rsid w:val="0095536C"/>
     <w:pPr>
@@ -14462,9 +14212,9 @@
       </w:tcPr>
     </w:tblStylePr>
   </w:style>
-  <w:style w:type="table" w:styleId="ListTable6ColourfulAccent3">
+  <w:style w:type="table" w:styleId="TabeladeLista6Colorida-Destaque3">
     <w:name w:val="List Table 6 Colorful Accent 3"/>
-    <w:basedOn w:val="TableNormal"/>
+    <w:basedOn w:val="Tabelanormal"/>
     <w:uiPriority w:val="51"/>
     <w:rsid w:val="00312C69"/>
     <w:pPr>

</xml_diff>

<commit_message>
feat: ponto 1 done
</commit_message>
<xml_diff>
--- a/Relatórios/IPL-TeSP-PSI-PSI-2122-Template_especificacao_SI.docx
+++ b/Relatórios/IPL-TeSP-PSI-PSI-2122-Template_especificacao_SI.docx
@@ -98,7 +98,15 @@
               <w:jc w:val="center"/>
             </w:pPr>
             <w:r>
-              <w:t xml:space="preserve">Curso de TeSP em </w:t>
+              <w:t xml:space="preserve">Curso de </w:t>
+            </w:r>
+            <w:proofErr w:type="spellStart"/>
+            <w:r>
+              <w:t>TeSP</w:t>
+            </w:r>
+            <w:proofErr w:type="spellEnd"/>
+            <w:r>
+              <w:t xml:space="preserve"> em </w:t>
             </w:r>
             <w:r>
               <w:br/>
@@ -809,8 +817,13 @@
             <w:pPr>
               <w:jc w:val="left"/>
             </w:pPr>
-            <w:r>
-              <w:t>Jason Vieira Mendes</w:t>
+            <w:proofErr w:type="spellStart"/>
+            <w:r>
+              <w:t>Jason</w:t>
+            </w:r>
+            <w:proofErr w:type="spellEnd"/>
+            <w:r>
+              <w:t xml:space="preserve"> Vieira Mendes</w:t>
             </w:r>
           </w:p>
         </w:tc>
@@ -3440,6 +3453,49 @@
     </w:p>
     <w:p>
       <w:pPr>
+        <w:rPr>
+          <w:noProof/>
+        </w:rPr>
+      </w:pPr>
+      <w:r>
+        <w:rPr>
+          <w:noProof/>
+        </w:rPr>
+        <w:t>O Workr é uma aplicacao móvel com um Website que, tem como objetivo, facilitar a procura de emprego para Desenvolvidores e também facilitar a procura de trabalhadores para empresas que</w:t>
+      </w:r>
+      <w:r>
+        <w:rPr>
+          <w:noProof/>
+        </w:rPr>
+        <w:t xml:space="preserve"> </w:t>
+      </w:r>
+      <w:r>
+        <w:rPr>
+          <w:noProof/>
+        </w:rPr>
+        <w:t>necessitem. No ambito das Unidades Curriculares de Plataformas de Sistemas de Informacao, Acesso Móvel a Sistemas de Informacao e Servicos e Interoperabilidade de Sistemas, esta aplicacao terá três vertentes. A primeira é uma aplicacao móvel que o utilizador, no Dashboard/Feed poderá se candidatar a uma empresa deslisando o dedo da esquerda para a direita, esta é interligada ao website</w:t>
+      </w:r>
+      <w:r>
+        <w:rPr>
+          <w:noProof/>
+        </w:rPr>
+        <w:t xml:space="preserve"> por uma API feita na Framework Yii2 (Yes It Is!).</w:t>
+      </w:r>
+      <w:r>
+        <w:rPr>
+          <w:noProof/>
+        </w:rPr>
+        <w:t xml:space="preserve"> O website terá uma interface que mostrará as empresas registadas na aplicacao e o utilizador </w:t>
+      </w:r>
+      <w:r>
+        <w:rPr>
+          <w:noProof/>
+        </w:rPr>
+        <w:t>poderá procurar por categoria ou nome da empresa e ainda candidatar-se a a qualquer empresa que estiver interessado.</w:t>
+      </w:r>
+    </w:p>
+    <w:p>
+      <w:pPr>
         <w:pStyle w:val="Heading2"/>
         <w:rPr>
           <w:noProof/>
@@ -3474,7 +3530,87 @@
         <w:t>.... A secção 2 tem como objetivo...”&gt;</w:t>
       </w:r>
     </w:p>
-    <w:p/>
+    <w:p>
+      <w:r>
+        <w:t xml:space="preserve">Na presente secção é feita uma breve descrição dos objetivos de todos os pontos deste relatório. </w:t>
+      </w:r>
+      <w:r>
+        <w:t>A secção 2</w:t>
+      </w:r>
+      <w:r>
+        <w:t>, Definição Lógica de Negócio,</w:t>
+      </w:r>
+      <w:r>
+        <w:t xml:space="preserve"> tem como objetivo </w:t>
+      </w:r>
+      <w:r>
+        <w:t xml:space="preserve">descrever todos os fatores intervenientes que completam o projeto, este sendo os requisitos do sistema, os tipos de utilizadores do sistema e os objetivos do mesmo. A secção 3, Análise de Impacto, vai descrever os pontos positivos e negativos para os utilizadores da aplicação, tendo em conta o impacto que terá no mercado. A secção 4, Análise Concorrencial, </w:t>
+      </w:r>
+      <w:r>
+        <w:t xml:space="preserve">analisa algumas aplicações semelhantes a aplicação que este relatório trata, descrevendo-as detalhadamente e comparando-as ao </w:t>
+      </w:r>
+      <w:proofErr w:type="spellStart"/>
+      <w:r>
+        <w:t>Workr</w:t>
+      </w:r>
+      <w:proofErr w:type="spellEnd"/>
+      <w:r>
+        <w:t xml:space="preserve">. A secção 5, Roles e Requisitos do SI, vai descrever os utilizadores da aplicação, indicando as funcionalidades que cada uma tem acesso e também explica detalhadamente essas funcionalidades. A </w:t>
+      </w:r>
+      <w:r>
+        <w:t>Secção</w:t>
+      </w:r>
+      <w:r>
+        <w:t xml:space="preserve"> </w:t>
+      </w:r>
+      <w:r>
+        <w:t xml:space="preserve">6, </w:t>
+      </w:r>
+      <w:proofErr w:type="spellStart"/>
+      <w:r>
+        <w:t>User</w:t>
+      </w:r>
+      <w:proofErr w:type="spellEnd"/>
+      <w:r>
+        <w:t xml:space="preserve"> </w:t>
+      </w:r>
+      <w:proofErr w:type="spellStart"/>
+      <w:r>
+        <w:t>Stories</w:t>
+      </w:r>
+      <w:proofErr w:type="spellEnd"/>
+      <w:r>
+        <w:t xml:space="preserve">, tem como objetivo explicar os casos de uso da aplicação, mostrando </w:t>
+      </w:r>
+      <w:r>
+        <w:t xml:space="preserve">o que é suposto acontecer quando o utilizador fará algo dentro da aplicação e o que pode correr mal ao utilizar qualquer uma das funcionalidades do sistema. A </w:t>
+      </w:r>
+      <w:r>
+        <w:t>Secção</w:t>
+      </w:r>
+      <w:r>
+        <w:t xml:space="preserve"> 7, Diagrama de Classes/Modelo de Dados, </w:t>
+      </w:r>
+      <w:r>
+        <w:t xml:space="preserve">é a secção que explica a base de dados do sistema ao pormenor, mostrando todos os campos e tabelas e as suas relações. A ultima secção do relatório, Secção 8, </w:t>
+      </w:r>
+      <w:proofErr w:type="spellStart"/>
+      <w:r>
+        <w:t>Wireframes</w:t>
+      </w:r>
+      <w:proofErr w:type="spellEnd"/>
+      <w:r>
+        <w:t>/</w:t>
+      </w:r>
+      <w:proofErr w:type="spellStart"/>
+      <w:r>
+        <w:t>Mockups</w:t>
+      </w:r>
+      <w:proofErr w:type="spellEnd"/>
+      <w:r>
+        <w:t>, tem como objetivo mostrar como a aplicação irá ser visualmente.</w:t>
+      </w:r>
+    </w:p>
     <w:p>
       <w:pPr>
         <w:pStyle w:val="Heading1"/>
@@ -3567,13 +3703,13 @@
       <w:pPr>
         <w:pStyle w:val="Heading1"/>
       </w:pPr>
-      <w:bookmarkStart w:id="6" w:name="_Toc83646918"/>
-      <w:bookmarkStart w:id="7" w:name="_Toc83646913"/>
+      <w:bookmarkStart w:id="6" w:name="_Toc83646913"/>
+      <w:bookmarkStart w:id="7" w:name="_Toc83646918"/>
       <w:r>
         <w:lastRenderedPageBreak/>
         <w:t>Análise Concorrencial</w:t>
       </w:r>
-      <w:bookmarkEnd w:id="7"/>
+      <w:bookmarkEnd w:id="6"/>
     </w:p>
     <w:p/>
     <w:p>
@@ -3581,9 +3717,11 @@
         <w:pStyle w:val="Heading3"/>
       </w:pPr>
       <w:bookmarkStart w:id="8" w:name="_Toc83646982"/>
+      <w:proofErr w:type="spellStart"/>
       <w:r>
         <w:t>Joppy</w:t>
       </w:r>
+      <w:proofErr w:type="spellEnd"/>
     </w:p>
     <w:p>
       <w:pPr>
@@ -3619,9 +3757,11 @@
         <w:t xml:space="preserve"> – Descrição do </w:t>
       </w:r>
       <w:bookmarkEnd w:id="8"/>
+      <w:proofErr w:type="spellStart"/>
       <w:r>
         <w:t>Joppy</w:t>
       </w:r>
+      <w:proofErr w:type="spellEnd"/>
     </w:p>
     <w:tbl>
       <w:tblPr>
@@ -3750,9 +3890,11 @@
                 <w:highlight w:val="yellow"/>
               </w:rPr>
             </w:pPr>
+            <w:proofErr w:type="spellStart"/>
             <w:r>
               <w:t>Joppy</w:t>
             </w:r>
+            <w:proofErr w:type="spellEnd"/>
           </w:p>
         </w:tc>
       </w:tr>
@@ -3837,8 +3979,13 @@
               <w:jc w:val="left"/>
               <w:cnfStyle w:val="000000100000" w:firstRow="0" w:lastRow="0" w:firstColumn="0" w:lastColumn="0" w:oddVBand="0" w:evenVBand="0" w:oddHBand="1" w:evenHBand="0" w:firstRowFirstColumn="0" w:firstRowLastColumn="0" w:lastRowFirstColumn="0" w:lastRowLastColumn="0"/>
             </w:pPr>
-            <w:r>
-              <w:t>Joppy é uma aplicação de recrutamento de trabalhadores só focado na área de programação e tecnologias.</w:t>
+            <w:proofErr w:type="spellStart"/>
+            <w:r>
+              <w:t>Joppy</w:t>
+            </w:r>
+            <w:proofErr w:type="spellEnd"/>
+            <w:r>
+              <w:t xml:space="preserve"> é uma aplicação de recrutamento de trabalhadores só focado na área de programação e tecnologias.</w:t>
             </w:r>
           </w:p>
         </w:tc>
@@ -3880,7 +4027,31 @@
               <w:cnfStyle w:val="000000000000" w:firstRow="0" w:lastRow="0" w:firstColumn="0" w:lastColumn="0" w:oddVBand="0" w:evenVBand="0" w:oddHBand="0" w:evenHBand="0" w:firstRowFirstColumn="0" w:firstRowLastColumn="0" w:lastRowFirstColumn="0" w:lastRowLastColumn="0"/>
             </w:pPr>
             <w:r>
-              <w:t>Tem um sistema de chat, Oferece 100€ de Amazon Gift se for contratado por alguma empresa utilizando a Aplicação “Joppy”. Dá para fazer Login com o LinkedIn. Fácil encontra de Empregos por localidade e por cargos/filtros. Deteta a localidade donde está.</w:t>
+              <w:t xml:space="preserve">Tem um sistema de chat, Oferece 100€ de Amazon </w:t>
+            </w:r>
+            <w:proofErr w:type="spellStart"/>
+            <w:r>
+              <w:t>Gift</w:t>
+            </w:r>
+            <w:proofErr w:type="spellEnd"/>
+            <w:r>
+              <w:t xml:space="preserve"> se for contratado por alguma empresa utilizando a Aplicação “</w:t>
+            </w:r>
+            <w:proofErr w:type="spellStart"/>
+            <w:r>
+              <w:t>Joppy</w:t>
+            </w:r>
+            <w:proofErr w:type="spellEnd"/>
+            <w:r>
+              <w:t xml:space="preserve">”. Dá para fazer Login com o </w:t>
+            </w:r>
+            <w:proofErr w:type="spellStart"/>
+            <w:r>
+              <w:t>LinkedIn</w:t>
+            </w:r>
+            <w:proofErr w:type="spellEnd"/>
+            <w:r>
+              <w:t>. Fácil encontra de Empregos por localidade e por cargos/filtros. Deteta a localidade donde está.</w:t>
             </w:r>
           </w:p>
         </w:tc>
@@ -3978,10 +4149,12 @@
       <w:pPr>
         <w:pStyle w:val="Heading3"/>
       </w:pPr>
+      <w:proofErr w:type="spellStart"/>
       <w:r>
         <w:lastRenderedPageBreak/>
         <w:t>LinkedIn</w:t>
       </w:r>
+      <w:proofErr w:type="spellEnd"/>
     </w:p>
     <w:p>
       <w:pPr>
@@ -4018,9 +4191,11 @@
         <w:t xml:space="preserve"> – Descrição do </w:t>
       </w:r>
       <w:bookmarkEnd w:id="9"/>
+      <w:proofErr w:type="spellStart"/>
       <w:r>
         <w:t>LinkedIn</w:t>
       </w:r>
+      <w:proofErr w:type="spellEnd"/>
     </w:p>
     <w:tbl>
       <w:tblPr>
@@ -4149,9 +4324,11 @@
                 <w:highlight w:val="yellow"/>
               </w:rPr>
             </w:pPr>
+            <w:proofErr w:type="spellStart"/>
             <w:r>
               <w:t>LinkedIn</w:t>
             </w:r>
+            <w:proofErr w:type="spellEnd"/>
           </w:p>
         </w:tc>
       </w:tr>
@@ -4237,7 +4414,31 @@
               <w:cnfStyle w:val="000000100000" w:firstRow="0" w:lastRow="0" w:firstColumn="0" w:lastColumn="0" w:oddVBand="0" w:evenVBand="0" w:oddHBand="1" w:evenHBand="0" w:firstRowFirstColumn="0" w:firstRowLastColumn="0" w:lastRowFirstColumn="0" w:lastRowLastColumn="0"/>
             </w:pPr>
             <w:r>
-              <w:t>O LinkedIn é uma rede social onde os utilizadores podem criar conexões uns com os outros, procurar empresas, mandar currículos para as empresas. O LinkedIn é uma excelente ferramenta para aumentar o “networking” profissional dos utilizadores.</w:t>
+              <w:t xml:space="preserve">O </w:t>
+            </w:r>
+            <w:proofErr w:type="spellStart"/>
+            <w:r>
+              <w:t>LinkedIn</w:t>
+            </w:r>
+            <w:proofErr w:type="spellEnd"/>
+            <w:r>
+              <w:t xml:space="preserve"> é uma rede social onde os utilizadores podem criar conexões uns com os outros, procurar empresas, mandar currículos para as empresas. O </w:t>
+            </w:r>
+            <w:proofErr w:type="spellStart"/>
+            <w:r>
+              <w:t>LinkedIn</w:t>
+            </w:r>
+            <w:proofErr w:type="spellEnd"/>
+            <w:r>
+              <w:t xml:space="preserve"> é uma excelente ferramenta para aumentar o “</w:t>
+            </w:r>
+            <w:proofErr w:type="spellStart"/>
+            <w:r>
+              <w:t>networking</w:t>
+            </w:r>
+            <w:proofErr w:type="spellEnd"/>
+            <w:r>
+              <w:t>” profissional dos utilizadores.</w:t>
             </w:r>
           </w:p>
         </w:tc>
@@ -4380,10 +4581,12 @@
       <w:pPr>
         <w:pStyle w:val="Heading3"/>
       </w:pPr>
+      <w:proofErr w:type="spellStart"/>
       <w:r>
         <w:lastRenderedPageBreak/>
         <w:t>Fiverr</w:t>
       </w:r>
+      <w:proofErr w:type="spellEnd"/>
     </w:p>
     <w:p>
       <w:pPr>
@@ -4420,9 +4623,11 @@
         <w:t xml:space="preserve"> – Descrição do </w:t>
       </w:r>
       <w:bookmarkEnd w:id="10"/>
+      <w:proofErr w:type="spellStart"/>
       <w:r>
         <w:t>Indeed</w:t>
       </w:r>
+      <w:proofErr w:type="spellEnd"/>
     </w:p>
     <w:tbl>
       <w:tblPr>
@@ -4559,9 +4764,11 @@
                 <w:highlight w:val="yellow"/>
               </w:rPr>
             </w:pPr>
+            <w:proofErr w:type="spellStart"/>
             <w:r>
               <w:t>Fiverr</w:t>
             </w:r>
+            <w:proofErr w:type="spellEnd"/>
           </w:p>
         </w:tc>
       </w:tr>
@@ -4733,8 +4940,13 @@
               <w:jc w:val="left"/>
               <w:cnfStyle w:val="000000100000" w:firstRow="0" w:lastRow="0" w:firstColumn="0" w:lastColumn="0" w:oddVBand="0" w:evenVBand="0" w:oddHBand="1" w:evenHBand="0" w:firstRowFirstColumn="0" w:firstRowLastColumn="0" w:lastRowFirstColumn="0" w:lastRowLastColumn="0"/>
             </w:pPr>
-            <w:r>
-              <w:t>Fiverr fica sempre com uma comissão, não dando o valor total ao utilizador. Pode ser difícil para “iniciantes”.</w:t>
+            <w:proofErr w:type="spellStart"/>
+            <w:r>
+              <w:t>Fiverr</w:t>
+            </w:r>
+            <w:proofErr w:type="spellEnd"/>
+            <w:r>
+              <w:t xml:space="preserve"> fica sempre com uma comissão, não dando o valor total ao utilizador. Pode ser difícil para “iniciantes”.</w:t>
             </w:r>
           </w:p>
         </w:tc>
@@ -4875,9 +5087,11 @@
               <w:jc w:val="center"/>
               <w:cnfStyle w:val="100000000000" w:firstRow="1" w:lastRow="0" w:firstColumn="0" w:lastColumn="0" w:oddVBand="0" w:evenVBand="0" w:oddHBand="0" w:evenHBand="0" w:firstRowFirstColumn="0" w:firstRowLastColumn="0" w:lastRowFirstColumn="0" w:lastRowLastColumn="0"/>
             </w:pPr>
+            <w:proofErr w:type="spellStart"/>
             <w:r>
               <w:t>Workr</w:t>
             </w:r>
+            <w:proofErr w:type="spellEnd"/>
           </w:p>
         </w:tc>
         <w:tc>
@@ -4889,9 +5103,11 @@
               <w:jc w:val="center"/>
               <w:cnfStyle w:val="100000000000" w:firstRow="1" w:lastRow="0" w:firstColumn="0" w:lastColumn="0" w:oddVBand="0" w:evenVBand="0" w:oddHBand="0" w:evenHBand="0" w:firstRowFirstColumn="0" w:firstRowLastColumn="0" w:lastRowFirstColumn="0" w:lastRowLastColumn="0"/>
             </w:pPr>
+            <w:proofErr w:type="spellStart"/>
             <w:r>
               <w:t>LinkedIn</w:t>
             </w:r>
+            <w:proofErr w:type="spellEnd"/>
           </w:p>
         </w:tc>
         <w:tc>
@@ -4903,9 +5119,11 @@
               <w:jc w:val="center"/>
               <w:cnfStyle w:val="100000000000" w:firstRow="1" w:lastRow="0" w:firstColumn="0" w:lastColumn="0" w:oddVBand="0" w:evenVBand="0" w:oddHBand="0" w:evenHBand="0" w:firstRowFirstColumn="0" w:firstRowLastColumn="0" w:lastRowFirstColumn="0" w:lastRowLastColumn="0"/>
             </w:pPr>
+            <w:proofErr w:type="spellStart"/>
             <w:r>
               <w:t>Joppy</w:t>
             </w:r>
+            <w:proofErr w:type="spellEnd"/>
           </w:p>
         </w:tc>
         <w:tc>
@@ -4917,9 +5135,11 @@
               <w:jc w:val="center"/>
               <w:cnfStyle w:val="100000000000" w:firstRow="1" w:lastRow="0" w:firstColumn="0" w:lastColumn="0" w:oddVBand="0" w:evenVBand="0" w:oddHBand="0" w:evenHBand="0" w:firstRowFirstColumn="0" w:firstRowLastColumn="0" w:lastRowFirstColumn="0" w:lastRowLastColumn="0"/>
             </w:pPr>
+            <w:proofErr w:type="spellStart"/>
             <w:r>
               <w:t>Fiverr</w:t>
             </w:r>
+            <w:proofErr w:type="spellEnd"/>
           </w:p>
         </w:tc>
       </w:tr>
@@ -5158,9 +5378,35 @@
             <w:pPr>
               <w:jc w:val="center"/>
             </w:pPr>
-            <w:r>
-              <w:t>Swipe Left and Right</w:t>
-            </w:r>
+            <w:proofErr w:type="spellStart"/>
+            <w:r>
+              <w:t>Swipe</w:t>
+            </w:r>
+            <w:proofErr w:type="spellEnd"/>
+            <w:r>
+              <w:t xml:space="preserve"> </w:t>
+            </w:r>
+            <w:proofErr w:type="spellStart"/>
+            <w:r>
+              <w:t>Left</w:t>
+            </w:r>
+            <w:proofErr w:type="spellEnd"/>
+            <w:r>
+              <w:t xml:space="preserve"> </w:t>
+            </w:r>
+            <w:proofErr w:type="spellStart"/>
+            <w:r>
+              <w:t>and</w:t>
+            </w:r>
+            <w:proofErr w:type="spellEnd"/>
+            <w:r>
+              <w:t xml:space="preserve"> </w:t>
+            </w:r>
+            <w:proofErr w:type="spellStart"/>
+            <w:r>
+              <w:t>Right</w:t>
+            </w:r>
+            <w:proofErr w:type="spellEnd"/>
           </w:p>
         </w:tc>
         <w:tc>
@@ -5531,7 +5777,15 @@
     </w:p>
     <w:p>
       <w:r>
-        <w:t>Permitiu-nos fazer uma pesquisa elaborada dos 3 sistemas que foram analisados, vendo o que falta nos mesmos e do que poderíamos por no nosso projeto “Workr”, dando ideias da mesma. Estudamos bem as funcionalidades de cada um e das funcionalidades que achamos que faltava nos projetos mencionados e ver como podemos implementar no nosso projeto também.</w:t>
+        <w:t>Permitiu-nos fazer uma pesquisa elaborada dos 3 sistemas que foram analisados, vendo o que falta nos mesmos e do que poderíamos por no nosso projeto “</w:t>
+      </w:r>
+      <w:proofErr w:type="spellStart"/>
+      <w:r>
+        <w:t>Workr</w:t>
+      </w:r>
+      <w:proofErr w:type="spellEnd"/>
+      <w:r>
+        <w:t>”, dando ideias da mesma. Estudamos bem as funcionalidades de cada um e das funcionalidades que achamos que faltava nos projetos mencionados e ver como podemos implementar no nosso projeto também.</w:t>
       </w:r>
     </w:p>
     <w:p/>
@@ -5542,7 +5796,39 @@
     </w:p>
     <w:p>
       <w:r>
-        <w:t>A vantagem do Fiverr foi boa para nos inspirar em fazer algo também com “Freelancing”. Do LinkedIn foi boa pois podemos também implementar algo em ir buscar a localização geológica no nosso Website ou até mesmo também em Mobile, e do Joppy de dar recompensas para os utilizadores caso consigam um emprego usando o website.</w:t>
+        <w:t xml:space="preserve">A vantagem do </w:t>
+      </w:r>
+      <w:proofErr w:type="spellStart"/>
+      <w:r>
+        <w:t>Fiverr</w:t>
+      </w:r>
+      <w:proofErr w:type="spellEnd"/>
+      <w:r>
+        <w:t xml:space="preserve"> foi boa para nos inspirar em fazer algo também com “</w:t>
+      </w:r>
+      <w:proofErr w:type="spellStart"/>
+      <w:r>
+        <w:t>Freelancing</w:t>
+      </w:r>
+      <w:proofErr w:type="spellEnd"/>
+      <w:r>
+        <w:t xml:space="preserve">”. Do </w:t>
+      </w:r>
+      <w:proofErr w:type="spellStart"/>
+      <w:r>
+        <w:t>LinkedIn</w:t>
+      </w:r>
+      <w:proofErr w:type="spellEnd"/>
+      <w:r>
+        <w:t xml:space="preserve"> foi boa pois podemos também implementar algo em ir buscar a localização geológica no nosso Website ou até mesmo também em Mobile, e do </w:t>
+      </w:r>
+      <w:proofErr w:type="spellStart"/>
+      <w:r>
+        <w:t>Joppy</w:t>
+      </w:r>
+      <w:proofErr w:type="spellEnd"/>
+      <w:r>
+        <w:t xml:space="preserve"> de dar recompensas para os utilizadores caso consigam um emprego usando o website.</w:t>
       </w:r>
     </w:p>
     <w:p/>
@@ -5564,7 +5850,7 @@
       <w:r>
         <w:t>Requisitos do SI</w:t>
       </w:r>
-      <w:bookmarkEnd w:id="6"/>
+      <w:bookmarkEnd w:id="7"/>
     </w:p>
     <w:p>
       <w:r>
@@ -5606,7 +5892,31 @@
     </w:p>
     <w:p>
       <w:r>
-        <w:t>Os roles da aplicação Workr são o Admin, que vai gerir e controlar os registos dentro da aplicação, também irá poder registar as empresas e dar acesso ao Back-Office para gerirem os utilizadores interessados na mesma.</w:t>
+        <w:t xml:space="preserve">Os roles da aplicação </w:t>
+      </w:r>
+      <w:proofErr w:type="spellStart"/>
+      <w:r>
+        <w:t>Workr</w:t>
+      </w:r>
+      <w:proofErr w:type="spellEnd"/>
+      <w:r>
+        <w:t xml:space="preserve"> são o </w:t>
+      </w:r>
+      <w:proofErr w:type="spellStart"/>
+      <w:r>
+        <w:t>Admin</w:t>
+      </w:r>
+      <w:proofErr w:type="spellEnd"/>
+      <w:r>
+        <w:t xml:space="preserve">, que vai gerir e controlar os registos dentro da aplicação, também irá poder registar as empresas e dar acesso ao </w:t>
+      </w:r>
+      <w:proofErr w:type="spellStart"/>
+      <w:r>
+        <w:t>Back-Office</w:t>
+      </w:r>
+      <w:proofErr w:type="spellEnd"/>
+      <w:r>
+        <w:t xml:space="preserve"> para gerirem os utilizadores interessados na mesma.</w:t>
       </w:r>
     </w:p>
     <w:p>
@@ -5616,7 +5926,23 @@
     </w:p>
     <w:p>
       <w:r>
-        <w:t>O utilizador/empregado da aplicação é a role principal para a utilização da aplicação. Este não tem acesso ao Back-Office, apenas terá acesso ao Front-Office. O empregado poderá registar-se a si próprio na aplicação e autenticar-se. Ao aceder ao seu perfil, o utilizador poderá</w:t>
+        <w:t xml:space="preserve">O utilizador/empregado da aplicação é a role principal para a utilização da aplicação. Este não tem acesso ao </w:t>
+      </w:r>
+      <w:proofErr w:type="spellStart"/>
+      <w:r>
+        <w:t>Back-Office</w:t>
+      </w:r>
+      <w:proofErr w:type="spellEnd"/>
+      <w:r>
+        <w:t xml:space="preserve">, apenas terá acesso ao </w:t>
+      </w:r>
+      <w:proofErr w:type="spellStart"/>
+      <w:r>
+        <w:t>Front</w:t>
+      </w:r>
+      <w:proofErr w:type="spellEnd"/>
+      <w:r>
+        <w:t>-Office. O empregado poderá registar-se a si próprio na aplicação e autenticar-se. Ao aceder ao seu perfil, o utilizador poderá</w:t>
       </w:r>
       <w:r>
         <w:t xml:space="preserve"> </w:t>
@@ -5628,7 +5954,15 @@
         <w:t>, também poderá criar um currículo automático com as suas habilitações de trabalho.</w:t>
       </w:r>
       <w:r>
-        <w:t xml:space="preserve"> Este também poderá candidatar-se a uma empresa ao pesquisar na página principal do website ou na aplicação móvel. Para uma interface mais interativa, o utilizador, na aplicação móvel, irá ter a opção de deslisar o dedo da esquerda para a direita caso esteja interessado numa empresa ou ao contrário caso não esteja, de seguida, o perfil do mesmo irá ser enviado para o Back-Office na página da empresa, onde esta irá decidir se o utilizador é um bom candidato para a empresa ou não.</w:t>
+        <w:t xml:space="preserve"> Este também poderá candidatar-se a uma empresa ao pesquisar na página principal do website ou na aplicação móvel. Para uma interface mais interativa, o utilizador, na aplicação móvel, irá ter a opção de deslisar o dedo da esquerda para a direita caso esteja interessado numa empresa ou ao contrário caso não esteja, de seguida, o perfil do mesmo irá ser enviado para o </w:t>
+      </w:r>
+      <w:proofErr w:type="spellStart"/>
+      <w:r>
+        <w:t>Back-Office</w:t>
+      </w:r>
+      <w:proofErr w:type="spellEnd"/>
+      <w:r>
+        <w:t xml:space="preserve"> na página da empresa, onde esta irá decidir se o utilizador é um bom candidato para a empresa ou não.</w:t>
       </w:r>
     </w:p>
     <w:p/>
@@ -5654,7 +5988,15 @@
         <w:t xml:space="preserve"> – </w:t>
       </w:r>
       <w:r>
-        <w:t>Roles dos diferentes end-users do SI</w:t>
+        <w:t xml:space="preserve">Roles dos diferentes </w:t>
+      </w:r>
+      <w:proofErr w:type="spellStart"/>
+      <w:r>
+        <w:t>end-users</w:t>
+      </w:r>
+      <w:proofErr w:type="spellEnd"/>
+      <w:r>
+        <w:t xml:space="preserve"> do SI</w:t>
       </w:r>
       <w:bookmarkEnd w:id="13"/>
     </w:p>
@@ -5712,9 +6054,11 @@
               <w:jc w:val="center"/>
               <w:cnfStyle w:val="100000000000" w:firstRow="1" w:lastRow="0" w:firstColumn="0" w:lastColumn="0" w:oddVBand="0" w:evenVBand="0" w:oddHBand="0" w:evenHBand="0" w:firstRowFirstColumn="0" w:firstRowLastColumn="0" w:lastRowFirstColumn="0" w:lastRowLastColumn="0"/>
             </w:pPr>
+            <w:proofErr w:type="spellStart"/>
             <w:r>
               <w:t>Back-office</w:t>
             </w:r>
+            <w:proofErr w:type="spellEnd"/>
           </w:p>
         </w:tc>
         <w:tc>
@@ -5726,9 +6070,11 @@
               <w:jc w:val="center"/>
               <w:cnfStyle w:val="100000000000" w:firstRow="1" w:lastRow="0" w:firstColumn="0" w:lastColumn="0" w:oddVBand="0" w:evenVBand="0" w:oddHBand="0" w:evenHBand="0" w:firstRowFirstColumn="0" w:firstRowLastColumn="0" w:lastRowFirstColumn="0" w:lastRowLastColumn="0"/>
             </w:pPr>
+            <w:proofErr w:type="spellStart"/>
             <w:r>
               <w:t>Front-office</w:t>
             </w:r>
+            <w:proofErr w:type="spellEnd"/>
           </w:p>
         </w:tc>
         <w:tc>
@@ -5772,9 +6118,19 @@
                 <w:highlight w:val="yellow"/>
               </w:rPr>
             </w:pPr>
-            <w:r>
-              <w:t>Sys Admin</w:t>
-            </w:r>
+            <w:proofErr w:type="spellStart"/>
+            <w:r>
+              <w:t>Sys</w:t>
+            </w:r>
+            <w:proofErr w:type="spellEnd"/>
+            <w:r>
+              <w:t xml:space="preserve"> </w:t>
+            </w:r>
+            <w:proofErr w:type="spellStart"/>
+            <w:r>
+              <w:t>Admin</w:t>
+            </w:r>
+            <w:proofErr w:type="spellEnd"/>
           </w:p>
         </w:tc>
         <w:tc>
@@ -5785,14 +6141,27 @@
             <w:pPr>
               <w:cnfStyle w:val="000000100000" w:firstRow="0" w:lastRow="0" w:firstColumn="0" w:lastColumn="0" w:oddVBand="0" w:evenVBand="0" w:oddHBand="1" w:evenHBand="0" w:firstRowFirstColumn="0" w:firstRowLastColumn="0" w:lastRowFirstColumn="0" w:lastRowLastColumn="0"/>
             </w:pPr>
-            <w:r>
-              <w:t xml:space="preserve">Admnistrador do sistema, </w:t>
+            <w:proofErr w:type="spellStart"/>
+            <w:r>
+              <w:t>Admnistrador</w:t>
+            </w:r>
+            <w:proofErr w:type="spellEnd"/>
+            <w:r>
+              <w:t xml:space="preserve"> do sistema, </w:t>
             </w:r>
             <w:r>
               <w:t>tem</w:t>
             </w:r>
             <w:r>
-              <w:t xml:space="preserve"> acesso ao Back-Office onde vai poder registar um Empregador/Empresa e gerir todos os utilizadores na aplicação.</w:t>
+              <w:t xml:space="preserve"> acesso ao </w:t>
+            </w:r>
+            <w:proofErr w:type="spellStart"/>
+            <w:r>
+              <w:t>Back-Office</w:t>
+            </w:r>
+            <w:proofErr w:type="spellEnd"/>
+            <w:r>
+              <w:t xml:space="preserve"> onde vai poder registar um Empregador/Empresa e gerir todos os utilizadores na aplicação.</w:t>
             </w:r>
           </w:p>
         </w:tc>
@@ -5902,7 +6271,15 @@
               <w:t xml:space="preserve">O empregador tem </w:t>
             </w:r>
             <w:r>
-              <w:t>acesso ao Back-Office onde vai poder ver que utilizadores da aplicação tem interesse na oferta de trabalho proposta pelo mesmo.</w:t>
+              <w:t xml:space="preserve">acesso ao </w:t>
+            </w:r>
+            <w:proofErr w:type="spellStart"/>
+            <w:r>
+              <w:t>Back-Office</w:t>
+            </w:r>
+            <w:proofErr w:type="spellEnd"/>
+            <w:r>
+              <w:t xml:space="preserve"> onde vai poder ver que utilizadores da aplicação tem interesse na oferta de trabalho proposta pelo mesmo.</w:t>
             </w:r>
           </w:p>
         </w:tc>
@@ -6127,7 +6504,35 @@
         <w:rPr>
           <w:highlight w:val="yellow"/>
         </w:rPr>
-        <w:t>: Nomenclatura exemplo separada por tipo front-office, back-office, app mobile</w:t>
+        <w:t xml:space="preserve">: Nomenclatura exemplo separada por tipo </w:t>
+      </w:r>
+      <w:proofErr w:type="spellStart"/>
+      <w:r>
+        <w:rPr>
+          <w:highlight w:val="yellow"/>
+        </w:rPr>
+        <w:t>front-office</w:t>
+      </w:r>
+      <w:proofErr w:type="spellEnd"/>
+      <w:r>
+        <w:rPr>
+          <w:highlight w:val="yellow"/>
+        </w:rPr>
+        <w:t xml:space="preserve">, </w:t>
+      </w:r>
+      <w:proofErr w:type="spellStart"/>
+      <w:r>
+        <w:rPr>
+          <w:highlight w:val="yellow"/>
+        </w:rPr>
+        <w:t>back-office</w:t>
+      </w:r>
+      <w:proofErr w:type="spellEnd"/>
+      <w:r>
+        <w:rPr>
+          <w:highlight w:val="yellow"/>
+        </w:rPr>
+        <w:t>, app mobile</w:t>
       </w:r>
     </w:p>
     <w:p>
@@ -6200,7 +6605,15 @@
         </w:r>
       </w:fldSimple>
       <w:r>
-        <w:t xml:space="preserve"> – Requisitos funcionais Front-Office</w:t>
+        <w:t xml:space="preserve"> – Requisitos funcionais </w:t>
+      </w:r>
+      <w:proofErr w:type="spellStart"/>
+      <w:r>
+        <w:t>Front</w:t>
+      </w:r>
+      <w:proofErr w:type="spellEnd"/>
+      <w:r>
+        <w:t>-Office</w:t>
       </w:r>
       <w:bookmarkEnd w:id="14"/>
     </w:p>
@@ -6665,9 +7078,14 @@
         </w:r>
       </w:fldSimple>
       <w:r>
-        <w:t xml:space="preserve"> – Requisitos funcionais Back-Office</w:t>
+        <w:t xml:space="preserve"> – Requisitos funcionais </w:t>
+      </w:r>
+      <w:proofErr w:type="spellStart"/>
+      <w:r>
+        <w:t>Back-Office</w:t>
       </w:r>
       <w:bookmarkEnd w:id="15"/>
+      <w:proofErr w:type="spellEnd"/>
     </w:p>
     <w:tbl>
       <w:tblPr>
@@ -7777,7 +8195,21 @@
         <w:rPr>
           <w:highlight w:val="yellow"/>
         </w:rPr>
-        <w:t xml:space="preserve">: Sujeito + Ação (com o verbo “deve”). Ex: O sistema deve utilizar a API xpto.  </w:t>
+        <w:t xml:space="preserve">: Sujeito + Ação (com o verbo “deve”). Ex: O sistema deve utilizar a API </w:t>
+      </w:r>
+      <w:proofErr w:type="spellStart"/>
+      <w:r>
+        <w:rPr>
+          <w:highlight w:val="yellow"/>
+        </w:rPr>
+        <w:t>xpto</w:t>
+      </w:r>
+      <w:proofErr w:type="spellEnd"/>
+      <w:r>
+        <w:rPr>
+          <w:highlight w:val="yellow"/>
+        </w:rPr>
+        <w:t xml:space="preserve">.  </w:t>
       </w:r>
     </w:p>
     <w:p>
@@ -7812,7 +8244,35 @@
           <w:highlight w:val="yellow"/>
         </w:rPr>
         <w:lastRenderedPageBreak/>
-        <w:t>Usabilidade (Usability) – foca-se na perspetiva da interação com o utilizador (facilidade de uso). Ex: A interface do website deve ser user-friendly e fácil de usar.</w:t>
+        <w:t>Usabilidade (</w:t>
+      </w:r>
+      <w:proofErr w:type="spellStart"/>
+      <w:r>
+        <w:rPr>
+          <w:highlight w:val="yellow"/>
+        </w:rPr>
+        <w:t>Usability</w:t>
+      </w:r>
+      <w:proofErr w:type="spellEnd"/>
+      <w:r>
+        <w:rPr>
+          <w:highlight w:val="yellow"/>
+        </w:rPr>
+        <w:t xml:space="preserve">) – foca-se na perspetiva da interação com o utilizador (facilidade de uso). Ex: A interface do website deve ser </w:t>
+      </w:r>
+      <w:proofErr w:type="spellStart"/>
+      <w:r>
+        <w:rPr>
+          <w:highlight w:val="yellow"/>
+        </w:rPr>
+        <w:t>user-friendly</w:t>
+      </w:r>
+      <w:proofErr w:type="spellEnd"/>
+      <w:r>
+        <w:rPr>
+          <w:highlight w:val="yellow"/>
+        </w:rPr>
+        <w:t xml:space="preserve"> e fácil de usar.</w:t>
       </w:r>
     </w:p>
     <w:p>
@@ -7825,7 +8285,21 @@
         <w:rPr>
           <w:highlight w:val="yellow"/>
         </w:rPr>
-        <w:t>Fiabilidade (Reliability) – habilidade do software se comportar de forma consistente e aceitável para o utilizador; é a probabilidade e percentagem do software funcionar sem falhas para um período específico de tempo ou uso. Ex: Os candidatos devem aceder aos seus currículos 98% das vezes, sem falhas.</w:t>
+        <w:t>Fiabilidade (</w:t>
+      </w:r>
+      <w:proofErr w:type="spellStart"/>
+      <w:r>
+        <w:rPr>
+          <w:highlight w:val="yellow"/>
+        </w:rPr>
+        <w:t>Reliability</w:t>
+      </w:r>
+      <w:proofErr w:type="spellEnd"/>
+      <w:r>
+        <w:rPr>
+          <w:highlight w:val="yellow"/>
+        </w:rPr>
+        <w:t>) – habilidade do software se comportar de forma consistente e aceitável para o utilizador; é a probabilidade e percentagem do software funcionar sem falhas para um período específico de tempo ou uso. Ex: Os candidatos devem aceder aos seus currículos 98% das vezes, sem falhas.</w:t>
       </w:r>
     </w:p>
     <w:p>
@@ -7838,7 +8312,21 @@
         <w:rPr>
           <w:highlight w:val="yellow"/>
         </w:rPr>
-        <w:t>Segurança (Security) – define como o sistema se encontra protegido ou como deve ser efetuado o acesso ao sistema. Ex: Devem ser efetuadas 2 cópias de segurança dos dados do sistema diariamente, sendo que 1 delas deve encontrar-se em local externo.</w:t>
+        <w:t>Segurança (</w:t>
+      </w:r>
+      <w:proofErr w:type="spellStart"/>
+      <w:r>
+        <w:rPr>
+          <w:highlight w:val="yellow"/>
+        </w:rPr>
+        <w:t>Security</w:t>
+      </w:r>
+      <w:proofErr w:type="spellEnd"/>
+      <w:r>
+        <w:rPr>
+          <w:highlight w:val="yellow"/>
+        </w:rPr>
+        <w:t>) – define como o sistema se encontra protegido ou como deve ser efetuado o acesso ao sistema. Ex: Devem ser efetuadas 2 cópias de segurança dos dados do sistema diariamente, sendo que 1 delas deve encontrar-se em local externo.</w:t>
       </w:r>
     </w:p>
     <w:p>
@@ -7864,7 +8352,21 @@
         <w:rPr>
           <w:highlight w:val="yellow"/>
         </w:rPr>
-        <w:t>Disponibilidade (Availability) – define o tempo de funcionamento do sistema, o tempo que leva para reparar uma falha e o tempo entre ciclos. Ex: O diretor de recursos humanos deve poder publicar empregos no site durante a semana e ao fim-de-semana, a qualquer hora do dia (disponibilidade 24x7).</w:t>
+        <w:t>Disponibilidade (</w:t>
+      </w:r>
+      <w:proofErr w:type="spellStart"/>
+      <w:r>
+        <w:rPr>
+          <w:highlight w:val="yellow"/>
+        </w:rPr>
+        <w:t>Availability</w:t>
+      </w:r>
+      <w:proofErr w:type="spellEnd"/>
+      <w:r>
+        <w:rPr>
+          <w:highlight w:val="yellow"/>
+        </w:rPr>
+        <w:t>) – define o tempo de funcionamento do sistema, o tempo que leva para reparar uma falha e o tempo entre ciclos. Ex: O diretor de recursos humanos deve poder publicar empregos no site durante a semana e ao fim-de-semana, a qualquer hora do dia (disponibilidade 24x7).</w:t>
       </w:r>
     </w:p>
     <w:p>
@@ -7877,7 +8379,21 @@
         <w:rPr>
           <w:highlight w:val="yellow"/>
         </w:rPr>
-        <w:t>Ambiente (Portability) – especificam o ambiente operacional do sistema (capacidade de adaptação). Ex: O sistema deve ser capaz de correr no SO Windows e Linux.</w:t>
+        <w:t>Ambiente (</w:t>
+      </w:r>
+      <w:proofErr w:type="spellStart"/>
+      <w:r>
+        <w:rPr>
+          <w:highlight w:val="yellow"/>
+        </w:rPr>
+        <w:t>Portability</w:t>
+      </w:r>
+      <w:proofErr w:type="spellEnd"/>
+      <w:r>
+        <w:rPr>
+          <w:highlight w:val="yellow"/>
+        </w:rPr>
+        <w:t>) – especificam o ambiente operacional do sistema (capacidade de adaptação). Ex: O sistema deve ser capaz de correr no SO Windows e Linux.</w:t>
       </w:r>
     </w:p>
     <w:p>
@@ -7890,7 +8406,21 @@
         <w:rPr>
           <w:highlight w:val="yellow"/>
         </w:rPr>
-        <w:t>Desenvolvimento (Implementation) – indicam restrições ao uso de ferramentas ou linguagens de programação; ou do desenvolvimento do projeto em si; standards. Ex: O sistema deve ser desenvolvido utilizando a linguagem de programação Java.</w:t>
+        <w:t>Desenvolvimento (</w:t>
+      </w:r>
+      <w:proofErr w:type="spellStart"/>
+      <w:r>
+        <w:rPr>
+          <w:highlight w:val="yellow"/>
+        </w:rPr>
+        <w:t>Implementation</w:t>
+      </w:r>
+      <w:proofErr w:type="spellEnd"/>
+      <w:r>
+        <w:rPr>
+          <w:highlight w:val="yellow"/>
+        </w:rPr>
+        <w:t>) – indicam restrições ao uso de ferramentas ou linguagens de programação; ou do desenvolvimento do projeto em si; standards. Ex: O sistema deve ser desenvolvido utilizando a linguagem de programação Java.</w:t>
       </w:r>
     </w:p>
     <w:p>
@@ -8510,11 +9040,21 @@
         <w:pStyle w:val="Heading1"/>
       </w:pPr>
       <w:bookmarkStart w:id="18" w:name="_Toc83646919"/>
+      <w:proofErr w:type="spellStart"/>
       <w:r>
         <w:lastRenderedPageBreak/>
-        <w:t>User Stories</w:t>
+        <w:t>User</w:t>
+      </w:r>
+      <w:proofErr w:type="spellEnd"/>
+      <w:r>
+        <w:t xml:space="preserve"> </w:t>
+      </w:r>
+      <w:proofErr w:type="spellStart"/>
+      <w:r>
+        <w:t>Stories</w:t>
       </w:r>
       <w:bookmarkEnd w:id="18"/>
+      <w:proofErr w:type="spellEnd"/>
     </w:p>
     <w:p>
       <w:r>
@@ -8527,17 +9067,40 @@
         <w:rPr>
           <w:highlight w:val="yellow"/>
         </w:rPr>
-        <w:t>especificados os requisitos funcionais do ponto de vista do utilizador sob forma de User Stories</w:t>
-      </w:r>
-      <w:r>
+        <w:t xml:space="preserve">especificados os requisitos funcionais do ponto de vista do utilizador sob forma de </w:t>
+      </w:r>
+      <w:proofErr w:type="spellStart"/>
+      <w:r>
+        <w:rPr>
+          <w:highlight w:val="yellow"/>
+        </w:rPr>
+        <w:t>User</w:t>
+      </w:r>
+      <w:proofErr w:type="spellEnd"/>
+      <w:r>
+        <w:rPr>
+          <w:highlight w:val="yellow"/>
+        </w:rPr>
         <w:t xml:space="preserve"> </w:t>
       </w:r>
+      <w:proofErr w:type="spellStart"/>
       <w:r>
         <w:rPr>
           <w:highlight w:val="yellow"/>
         </w:rPr>
+        <w:t>Stories</w:t>
+      </w:r>
+      <w:proofErr w:type="spellEnd"/>
+      <w:r>
+        <w:t xml:space="preserve"> </w:t>
+      </w:r>
+      <w:r>
+        <w:rPr>
+          <w:highlight w:val="yellow"/>
+        </w:rPr>
         <w:t xml:space="preserve">As </w:t>
       </w:r>
+      <w:proofErr w:type="spellStart"/>
       <w:r>
         <w:rPr>
           <w:i/>
@@ -8546,23 +9109,80 @@
         </w:rPr>
         <w:t>issues</w:t>
       </w:r>
+      <w:proofErr w:type="spellEnd"/>
       <w:r>
         <w:rPr>
           <w:highlight w:val="yellow"/>
         </w:rPr>
-        <w:t xml:space="preserve"> devem ser estimadas em Story Points utilizando a sequência de Fibonacci: 1, 2, 3, 5, 8, 13, 20</w:t>
-      </w:r>
+        <w:t xml:space="preserve"> devem ser estimadas em </w:t>
+      </w:r>
+      <w:proofErr w:type="spellStart"/>
       <w:r>
         <w:rPr>
           <w:highlight w:val="yellow"/>
         </w:rPr>
+        <w:t>Story</w:t>
+      </w:r>
+      <w:proofErr w:type="spellEnd"/>
+      <w:r>
+        <w:rPr>
+          <w:highlight w:val="yellow"/>
+        </w:rPr>
         <w:t xml:space="preserve"> </w:t>
       </w:r>
+      <w:proofErr w:type="spellStart"/>
       <w:r>
         <w:rPr>
           <w:highlight w:val="yellow"/>
         </w:rPr>
-        <w:t>(máx).&gt;</w:t>
+        <w:t>Points</w:t>
+      </w:r>
+      <w:proofErr w:type="spellEnd"/>
+      <w:r>
+        <w:rPr>
+          <w:highlight w:val="yellow"/>
+        </w:rPr>
+        <w:t xml:space="preserve"> utilizando a sequência de </w:t>
+      </w:r>
+      <w:proofErr w:type="spellStart"/>
+      <w:r>
+        <w:rPr>
+          <w:highlight w:val="yellow"/>
+        </w:rPr>
+        <w:t>Fibonacci</w:t>
+      </w:r>
+      <w:proofErr w:type="spellEnd"/>
+      <w:r>
+        <w:rPr>
+          <w:highlight w:val="yellow"/>
+        </w:rPr>
+        <w:t>: 1, 2, 3, 5, 8, 13, 20</w:t>
+      </w:r>
+      <w:r>
+        <w:rPr>
+          <w:highlight w:val="yellow"/>
+        </w:rPr>
+        <w:t xml:space="preserve"> </w:t>
+      </w:r>
+      <w:r>
+        <w:rPr>
+          <w:highlight w:val="yellow"/>
+        </w:rPr>
+        <w:t>(</w:t>
+      </w:r>
+      <w:proofErr w:type="spellStart"/>
+      <w:r>
+        <w:rPr>
+          <w:highlight w:val="yellow"/>
+        </w:rPr>
+        <w:t>máx</w:t>
+      </w:r>
+      <w:proofErr w:type="spellEnd"/>
+      <w:r>
+        <w:rPr>
+          <w:highlight w:val="yellow"/>
+        </w:rPr>
+        <w:t>).&gt;</w:t>
       </w:r>
     </w:p>
     <w:p>
@@ -8658,7 +9278,21 @@
         <w:rPr>
           <w:highlight w:val="yellow"/>
         </w:rPr>
-        <w:t>Focar nestes 3 e evitar o Como (excluir aspetos de desenho, interface design statements).</w:t>
+        <w:t xml:space="preserve">Focar nestes 3 e evitar o Como (excluir aspetos de desenho, interface design </w:t>
+      </w:r>
+      <w:proofErr w:type="spellStart"/>
+      <w:r>
+        <w:rPr>
+          <w:highlight w:val="yellow"/>
+        </w:rPr>
+        <w:t>statements</w:t>
+      </w:r>
+      <w:proofErr w:type="spellEnd"/>
+      <w:r>
+        <w:rPr>
+          <w:highlight w:val="yellow"/>
+        </w:rPr>
+        <w:t>).</w:t>
       </w:r>
     </w:p>
     <w:p>
@@ -8704,7 +9338,35 @@
         <w:rPr>
           <w:highlight w:val="yellow"/>
         </w:rPr>
-        <w:t>].” – como é que o desejo imediato deles para fazer algo se integra na big picture? Qual o objetivo geral que estão a tentar atingir? Qual o principal problema que precisa de ser resolvido?</w:t>
+        <w:t xml:space="preserve">].” – como é que o desejo imediato deles para fazer algo se integra na </w:t>
+      </w:r>
+      <w:proofErr w:type="spellStart"/>
+      <w:r>
+        <w:rPr>
+          <w:highlight w:val="yellow"/>
+        </w:rPr>
+        <w:t>big</w:t>
+      </w:r>
+      <w:proofErr w:type="spellEnd"/>
+      <w:r>
+        <w:rPr>
+          <w:highlight w:val="yellow"/>
+        </w:rPr>
+        <w:t xml:space="preserve"> </w:t>
+      </w:r>
+      <w:proofErr w:type="spellStart"/>
+      <w:r>
+        <w:rPr>
+          <w:highlight w:val="yellow"/>
+        </w:rPr>
+        <w:t>picture</w:t>
+      </w:r>
+      <w:proofErr w:type="spellEnd"/>
+      <w:r>
+        <w:rPr>
+          <w:highlight w:val="yellow"/>
+        </w:rPr>
+        <w:t>? Qual o objetivo geral que estão a tentar atingir? Qual o principal problema que precisa de ser resolvido?</w:t>
       </w:r>
     </w:p>
     <w:p/>
@@ -9458,6 +10120,7 @@
         <w:pStyle w:val="Heading1"/>
       </w:pPr>
       <w:bookmarkStart w:id="19" w:name="_Toc83646920"/>
+      <w:bookmarkStart w:id="20" w:name="_Hlk85043916"/>
       <w:r>
         <w:lastRenderedPageBreak/>
         <w:t>Diagrama de Classes</w:t>
@@ -9467,6 +10130,7 @@
       </w:r>
       <w:bookmarkEnd w:id="19"/>
     </w:p>
+    <w:bookmarkEnd w:id="20"/>
     <w:p>
       <w:r>
         <w:rPr>
@@ -9544,7 +10208,7 @@
         <w:pStyle w:val="Caption"/>
         <w:jc w:val="center"/>
       </w:pPr>
-      <w:bookmarkStart w:id="20" w:name="_Toc83646898"/>
+      <w:bookmarkStart w:id="21" w:name="_Toc83646898"/>
       <w:r>
         <w:t xml:space="preserve">Figura </w:t>
       </w:r>
@@ -9559,25 +10223,63 @@
       <w:r>
         <w:t xml:space="preserve"> – Diagrama de classes do SI</w:t>
       </w:r>
-      <w:bookmarkEnd w:id="20"/>
-    </w:p>
-    <w:p>
-      <w:pPr>
-        <w:pStyle w:val="Heading1"/>
-      </w:pPr>
-      <w:bookmarkStart w:id="21" w:name="_Toc83646921"/>
-      <w:r>
-        <w:lastRenderedPageBreak/>
-        <w:t>Wireframes/Mockups</w:t>
-      </w:r>
       <w:bookmarkEnd w:id="21"/>
     </w:p>
     <w:p>
+      <w:pPr>
+        <w:pStyle w:val="Heading1"/>
+      </w:pPr>
+      <w:bookmarkStart w:id="22" w:name="_Toc83646921"/>
+      <w:proofErr w:type="spellStart"/>
+      <w:r>
+        <w:lastRenderedPageBreak/>
+        <w:t>Wireframes</w:t>
+      </w:r>
+      <w:proofErr w:type="spellEnd"/>
+      <w:r>
+        <w:t>/</w:t>
+      </w:r>
+      <w:proofErr w:type="spellStart"/>
+      <w:r>
+        <w:t>Mockups</w:t>
+      </w:r>
+      <w:bookmarkEnd w:id="22"/>
+      <w:proofErr w:type="spellEnd"/>
+    </w:p>
+    <w:p>
       <w:r>
         <w:rPr>
           <w:highlight w:val="yellow"/>
         </w:rPr>
-        <w:t>&lt;Desenho dos wireframes já a aproximarem-se de mockups (mais detalhados)</w:t>
+        <w:t xml:space="preserve">&lt;Desenho dos </w:t>
+      </w:r>
+      <w:proofErr w:type="spellStart"/>
+      <w:r>
+        <w:rPr>
+          <w:highlight w:val="yellow"/>
+        </w:rPr>
+        <w:t>wireframes</w:t>
+      </w:r>
+      <w:proofErr w:type="spellEnd"/>
+      <w:r>
+        <w:rPr>
+          <w:highlight w:val="yellow"/>
+        </w:rPr>
+        <w:t xml:space="preserve"> já a aproximarem-se de </w:t>
+      </w:r>
+      <w:proofErr w:type="spellStart"/>
+      <w:r>
+        <w:rPr>
+          <w:highlight w:val="yellow"/>
+        </w:rPr>
+        <w:t>mockups</w:t>
+      </w:r>
+      <w:proofErr w:type="spellEnd"/>
+      <w:r>
+        <w:rPr>
+          <w:highlight w:val="yellow"/>
+        </w:rPr>
+        <w:t xml:space="preserve"> (mais detalhados)</w:t>
       </w:r>
       <w:r>
         <w:rPr>
@@ -9656,7 +10358,7 @@
         <w:pStyle w:val="Caption"/>
         <w:jc w:val="center"/>
       </w:pPr>
-      <w:bookmarkStart w:id="22" w:name="_Toc83646899"/>
+      <w:bookmarkStart w:id="23" w:name="_Toc83646899"/>
       <w:r>
         <w:t xml:space="preserve">Figura </w:t>
       </w:r>
@@ -9669,15 +10371,73 @@
         </w:r>
       </w:fldSimple>
       <w:r>
-        <w:t xml:space="preserve"> – Wireframe/Mockup do ecrã principal </w:t>
+        <w:t xml:space="preserve"> – </w:t>
+      </w:r>
+      <w:proofErr w:type="spellStart"/>
+      <w:r>
+        <w:t>Wireframe</w:t>
+      </w:r>
+      <w:proofErr w:type="spellEnd"/>
+      <w:r>
+        <w:t>/</w:t>
+      </w:r>
+      <w:proofErr w:type="spellStart"/>
+      <w:r>
+        <w:t>Mockup</w:t>
+      </w:r>
+      <w:proofErr w:type="spellEnd"/>
+      <w:r>
+        <w:t xml:space="preserve"> do ecrã principal </w:t>
       </w:r>
       <w:r>
         <w:rPr>
           <w:highlight w:val="yellow"/>
         </w:rPr>
-        <w:t>(no exemplo: esq. Wireframe; dir. Mockup)</w:t>
-      </w:r>
-      <w:bookmarkEnd w:id="22"/>
+        <w:t xml:space="preserve">(no exemplo: esq. </w:t>
+      </w:r>
+      <w:proofErr w:type="spellStart"/>
+      <w:r>
+        <w:rPr>
+          <w:highlight w:val="yellow"/>
+        </w:rPr>
+        <w:t>Wireframe</w:t>
+      </w:r>
+      <w:proofErr w:type="spellEnd"/>
+      <w:r>
+        <w:rPr>
+          <w:highlight w:val="yellow"/>
+        </w:rPr>
+        <w:t xml:space="preserve">; </w:t>
+      </w:r>
+      <w:proofErr w:type="spellStart"/>
+      <w:r>
+        <w:rPr>
+          <w:highlight w:val="yellow"/>
+        </w:rPr>
+        <w:t>dir.</w:t>
+      </w:r>
+      <w:proofErr w:type="spellEnd"/>
+      <w:r>
+        <w:rPr>
+          <w:highlight w:val="yellow"/>
+        </w:rPr>
+        <w:t xml:space="preserve"> </w:t>
+      </w:r>
+      <w:proofErr w:type="spellStart"/>
+      <w:r>
+        <w:rPr>
+          <w:highlight w:val="yellow"/>
+        </w:rPr>
+        <w:t>Mockup</w:t>
+      </w:r>
+      <w:proofErr w:type="spellEnd"/>
+      <w:r>
+        <w:rPr>
+          <w:highlight w:val="yellow"/>
+        </w:rPr>
+        <w:t>)</w:t>
+      </w:r>
+      <w:bookmarkEnd w:id="23"/>
     </w:p>
     <w:p/>
     <w:p/>

</xml_diff>

<commit_message>
feat: Fix Indice e Ponto 3 Acrescentado
</commit_message>
<xml_diff>
--- a/Relatórios/IPL-TeSP-PSI-PSI-2122-Template_especificacao_SI.docx
+++ b/Relatórios/IPL-TeSP-PSI-PSI-2122-Template_especificacao_SI.docx
@@ -4,7 +4,7 @@
   <w:body>
     <w:tbl>
       <w:tblPr>
-        <w:tblStyle w:val="TableGrid"/>
+        <w:tblStyle w:val="TabelacomGrelha"/>
         <w:tblW w:w="9644" w:type="dxa"/>
         <w:tblInd w:w="-5" w:type="dxa"/>
         <w:tblLook w:val="04A0" w:firstRow="1" w:lastRow="0" w:firstColumn="1" w:lastColumn="0" w:noHBand="0" w:noVBand="1"/>
@@ -29,7 +29,7 @@
           </w:tcPr>
           <w:p>
             <w:pPr>
-              <w:pStyle w:val="NoSpacing"/>
+              <w:pStyle w:val="SemEspaamento"/>
               <w:ind w:left="1416" w:hanging="1416"/>
             </w:pPr>
             <w:r>
@@ -94,19 +94,11 @@
           </w:tcPr>
           <w:p>
             <w:pPr>
-              <w:pStyle w:val="NoSpacing"/>
-              <w:jc w:val="center"/>
-            </w:pPr>
-            <w:r>
-              <w:t xml:space="preserve">Curso de </w:t>
-            </w:r>
-            <w:proofErr w:type="spellStart"/>
-            <w:r>
-              <w:t>TeSP</w:t>
-            </w:r>
-            <w:proofErr w:type="spellEnd"/>
-            <w:r>
-              <w:t xml:space="preserve"> em </w:t>
+              <w:pStyle w:val="SemEspaamento"/>
+              <w:jc w:val="center"/>
+            </w:pPr>
+            <w:r>
+              <w:t xml:space="preserve">Curso de TeSP em </w:t>
             </w:r>
             <w:r>
               <w:br/>
@@ -115,7 +107,7 @@
           </w:p>
           <w:p>
             <w:pPr>
-              <w:pStyle w:val="NoSpacing"/>
+              <w:pStyle w:val="SemEspaamento"/>
               <w:ind w:left="-336" w:right="-532"/>
               <w:jc w:val="center"/>
               <w:rPr>
@@ -137,7 +129,7 @@
           </w:p>
           <w:p>
             <w:pPr>
-              <w:pStyle w:val="NoSpacing"/>
+              <w:pStyle w:val="SemEspaamento"/>
               <w:ind w:left="-336" w:right="-532"/>
               <w:jc w:val="center"/>
               <w:rPr>
@@ -648,7 +640,7 @@
     </w:p>
     <w:tbl>
       <w:tblPr>
-        <w:tblStyle w:val="TableGrid"/>
+        <w:tblStyle w:val="TabelacomGrelha"/>
         <w:tblW w:w="9644" w:type="dxa"/>
         <w:tblInd w:w="-5" w:type="dxa"/>
         <w:tblLook w:val="04A0" w:firstRow="1" w:lastRow="0" w:firstColumn="1" w:lastColumn="0" w:noHBand="0" w:noVBand="1"/>
@@ -817,13 +809,8 @@
             <w:pPr>
               <w:jc w:val="left"/>
             </w:pPr>
-            <w:proofErr w:type="spellStart"/>
-            <w:r>
-              <w:t>Jason</w:t>
-            </w:r>
-            <w:proofErr w:type="spellEnd"/>
-            <w:r>
-              <w:t xml:space="preserve"> Vieira Mendes</w:t>
+            <w:r>
+              <w:t>Jason Vieira Mendes</w:t>
             </w:r>
           </w:p>
         </w:tc>
@@ -1042,7 +1029,7 @@
       <w:sdtContent>
         <w:p>
           <w:pPr>
-            <w:pStyle w:val="TOCHeading"/>
+            <w:pStyle w:val="Cabealhodondice"/>
           </w:pPr>
           <w:r>
             <w:t>ÍNDICE</w:t>
@@ -1050,7 +1037,7 @@
         </w:p>
         <w:p>
           <w:pPr>
-            <w:pStyle w:val="TOC1"/>
+            <w:pStyle w:val="ndice1"/>
             <w:tabs>
               <w:tab w:val="right" w:leader="dot" w:pos="9628"/>
             </w:tabs>
@@ -1086,7 +1073,7 @@
           <w:hyperlink w:anchor="_Toc83646907" w:history="1">
             <w:r>
               <w:rPr>
-                <w:rStyle w:val="Hyperlink"/>
+                <w:rStyle w:val="Hiperligao"/>
                 <w:noProof/>
               </w:rPr>
               <w:t>Índice de Figuras</w:t>
@@ -1143,7 +1130,7 @@
         </w:p>
         <w:p>
           <w:pPr>
-            <w:pStyle w:val="TOC1"/>
+            <w:pStyle w:val="ndice1"/>
             <w:tabs>
               <w:tab w:val="right" w:leader="dot" w:pos="9628"/>
             </w:tabs>
@@ -1162,7 +1149,7 @@
           <w:hyperlink w:anchor="_Toc83646908" w:history="1">
             <w:r>
               <w:rPr>
-                <w:rStyle w:val="Hyperlink"/>
+                <w:rStyle w:val="Hiperligao"/>
                 <w:noProof/>
               </w:rPr>
               <w:t>Índice de Tabelas</w:t>
@@ -1219,7 +1206,7 @@
         </w:p>
         <w:p>
           <w:pPr>
-            <w:pStyle w:val="TOC1"/>
+            <w:pStyle w:val="ndice1"/>
             <w:tabs>
               <w:tab w:val="left" w:pos="352"/>
               <w:tab w:val="right" w:leader="dot" w:pos="9628"/>
@@ -1239,7 +1226,7 @@
           <w:hyperlink w:anchor="_Toc83646909" w:history="1">
             <w:r>
               <w:rPr>
-                <w:rStyle w:val="Hyperlink"/>
+                <w:rStyle w:val="Hiperligao"/>
                 <w:noProof/>
               </w:rPr>
               <w:t>1</w:t>
@@ -1260,7 +1247,7 @@
             </w:r>
             <w:r>
               <w:rPr>
-                <w:rStyle w:val="Hyperlink"/>
+                <w:rStyle w:val="Hiperligao"/>
                 <w:noProof/>
               </w:rPr>
               <w:t>Introdução</w:t>
@@ -1317,7 +1304,7 @@
         </w:p>
         <w:p>
           <w:pPr>
-            <w:pStyle w:val="TOC2"/>
+            <w:pStyle w:val="ndice2"/>
             <w:tabs>
               <w:tab w:val="left" w:pos="522"/>
               <w:tab w:val="right" w:leader="dot" w:pos="9628"/>
@@ -1336,7 +1323,7 @@
           <w:hyperlink w:anchor="_Toc83646910" w:history="1">
             <w:r>
               <w:rPr>
-                <w:rStyle w:val="Hyperlink"/>
+                <w:rStyle w:val="Hiperligao"/>
                 <w:noProof/>
               </w:rPr>
               <w:t>1.1</w:t>
@@ -1356,7 +1343,7 @@
             </w:r>
             <w:r>
               <w:rPr>
-                <w:rStyle w:val="Hyperlink"/>
+                <w:rStyle w:val="Hiperligao"/>
                 <w:noProof/>
               </w:rPr>
               <w:t>Sumário executivo</w:t>
@@ -1413,7 +1400,7 @@
         </w:p>
         <w:p>
           <w:pPr>
-            <w:pStyle w:val="TOC1"/>
+            <w:pStyle w:val="ndice1"/>
             <w:tabs>
               <w:tab w:val="left" w:pos="352"/>
               <w:tab w:val="right" w:leader="dot" w:pos="9628"/>
@@ -1433,7 +1420,7 @@
           <w:hyperlink w:anchor="_Toc83646911" w:history="1">
             <w:r>
               <w:rPr>
-                <w:rStyle w:val="Hyperlink"/>
+                <w:rStyle w:val="Hiperligao"/>
                 <w:noProof/>
               </w:rPr>
               <w:t>2</w:t>
@@ -1454,7 +1441,7 @@
             </w:r>
             <w:r>
               <w:rPr>
-                <w:rStyle w:val="Hyperlink"/>
+                <w:rStyle w:val="Hiperligao"/>
                 <w:noProof/>
               </w:rPr>
               <w:t>Definição da Lógica de Negócio</w:t>
@@ -1511,7 +1498,7 @@
         </w:p>
         <w:p>
           <w:pPr>
-            <w:pStyle w:val="TOC1"/>
+            <w:pStyle w:val="ndice1"/>
             <w:tabs>
               <w:tab w:val="left" w:pos="352"/>
               <w:tab w:val="right" w:leader="dot" w:pos="9628"/>
@@ -1531,7 +1518,7 @@
           <w:hyperlink w:anchor="_Toc83646912" w:history="1">
             <w:r>
               <w:rPr>
-                <w:rStyle w:val="Hyperlink"/>
+                <w:rStyle w:val="Hiperligao"/>
                 <w:noProof/>
               </w:rPr>
               <w:t>3</w:t>
@@ -1552,7 +1539,7 @@
             </w:r>
             <w:r>
               <w:rPr>
-                <w:rStyle w:val="Hyperlink"/>
+                <w:rStyle w:val="Hiperligao"/>
                 <w:noProof/>
               </w:rPr>
               <w:t>Análise de Impacto</w:t>
@@ -1609,7 +1596,7 @@
         </w:p>
         <w:p>
           <w:pPr>
-            <w:pStyle w:val="TOC1"/>
+            <w:pStyle w:val="ndice1"/>
             <w:tabs>
               <w:tab w:val="left" w:pos="352"/>
               <w:tab w:val="right" w:leader="dot" w:pos="9628"/>
@@ -1629,7 +1616,7 @@
           <w:hyperlink w:anchor="_Toc83646913" w:history="1">
             <w:r>
               <w:rPr>
-                <w:rStyle w:val="Hyperlink"/>
+                <w:rStyle w:val="Hiperligao"/>
                 <w:noProof/>
               </w:rPr>
               <w:t>4</w:t>
@@ -1650,7 +1637,7 @@
             </w:r>
             <w:r>
               <w:rPr>
-                <w:rStyle w:val="Hyperlink"/>
+                <w:rStyle w:val="Hiperligao"/>
                 <w:noProof/>
               </w:rPr>
               <w:t>Análise Concorrencial</w:t>
@@ -1707,7 +1694,7 @@
         </w:p>
         <w:p>
           <w:pPr>
-            <w:pStyle w:val="TOC3"/>
+            <w:pStyle w:val="ndice3"/>
             <w:tabs>
               <w:tab w:val="left" w:pos="686"/>
               <w:tab w:val="right" w:leader="dot" w:pos="9628"/>
@@ -1724,7 +1711,7 @@
           <w:hyperlink w:anchor="_Toc83646914" w:history="1">
             <w:r>
               <w:rPr>
-                <w:rStyle w:val="Hyperlink"/>
+                <w:rStyle w:val="Hiperligao"/>
                 <w:noProof/>
               </w:rPr>
               <w:t>4.1.1</w:t>
@@ -1742,7 +1729,7 @@
             </w:r>
             <w:r>
               <w:rPr>
-                <w:rStyle w:val="Hyperlink"/>
+                <w:rStyle w:val="Hiperligao"/>
                 <w:noProof/>
                 <w:highlight w:val="yellow"/>
               </w:rPr>
@@ -1800,7 +1787,7 @@
         </w:p>
         <w:p>
           <w:pPr>
-            <w:pStyle w:val="TOC3"/>
+            <w:pStyle w:val="ndice3"/>
             <w:tabs>
               <w:tab w:val="left" w:pos="686"/>
               <w:tab w:val="right" w:leader="dot" w:pos="9628"/>
@@ -1817,7 +1804,7 @@
           <w:hyperlink w:anchor="_Toc83646915" w:history="1">
             <w:r>
               <w:rPr>
-                <w:rStyle w:val="Hyperlink"/>
+                <w:rStyle w:val="Hiperligao"/>
                 <w:noProof/>
               </w:rPr>
               <w:t>4.1.2</w:t>
@@ -1835,7 +1822,7 @@
             </w:r>
             <w:r>
               <w:rPr>
-                <w:rStyle w:val="Hyperlink"/>
+                <w:rStyle w:val="Hiperligao"/>
                 <w:noProof/>
                 <w:highlight w:val="yellow"/>
               </w:rPr>
@@ -1893,7 +1880,7 @@
         </w:p>
         <w:p>
           <w:pPr>
-            <w:pStyle w:val="TOC3"/>
+            <w:pStyle w:val="ndice3"/>
             <w:tabs>
               <w:tab w:val="left" w:pos="686"/>
               <w:tab w:val="right" w:leader="dot" w:pos="9628"/>
@@ -1910,7 +1897,7 @@
           <w:hyperlink w:anchor="_Toc83646916" w:history="1">
             <w:r>
               <w:rPr>
-                <w:rStyle w:val="Hyperlink"/>
+                <w:rStyle w:val="Hiperligao"/>
                 <w:noProof/>
               </w:rPr>
               <w:t>4.1.3</w:t>
@@ -1928,7 +1915,7 @@
             </w:r>
             <w:r>
               <w:rPr>
-                <w:rStyle w:val="Hyperlink"/>
+                <w:rStyle w:val="Hiperligao"/>
                 <w:noProof/>
                 <w:highlight w:val="yellow"/>
               </w:rPr>
@@ -1986,7 +1973,7 @@
         </w:p>
         <w:p>
           <w:pPr>
-            <w:pStyle w:val="TOC3"/>
+            <w:pStyle w:val="ndice3"/>
             <w:tabs>
               <w:tab w:val="left" w:pos="686"/>
               <w:tab w:val="right" w:leader="dot" w:pos="9628"/>
@@ -2003,7 +1990,7 @@
           <w:hyperlink w:anchor="_Toc83646917" w:history="1">
             <w:r>
               <w:rPr>
-                <w:rStyle w:val="Hyperlink"/>
+                <w:rStyle w:val="Hiperligao"/>
                 <w:noProof/>
               </w:rPr>
               <w:t>4.1.4</w:t>
@@ -2021,7 +2008,7 @@
             </w:r>
             <w:r>
               <w:rPr>
-                <w:rStyle w:val="Hyperlink"/>
+                <w:rStyle w:val="Hiperligao"/>
                 <w:noProof/>
               </w:rPr>
               <w:t>Comparação dos Sistemas</w:t>
@@ -2078,7 +2065,7 @@
         </w:p>
         <w:p>
           <w:pPr>
-            <w:pStyle w:val="TOC1"/>
+            <w:pStyle w:val="ndice1"/>
             <w:tabs>
               <w:tab w:val="left" w:pos="352"/>
               <w:tab w:val="right" w:leader="dot" w:pos="9628"/>
@@ -2098,7 +2085,7 @@
           <w:hyperlink w:anchor="_Toc83646918" w:history="1">
             <w:r>
               <w:rPr>
-                <w:rStyle w:val="Hyperlink"/>
+                <w:rStyle w:val="Hiperligao"/>
                 <w:noProof/>
               </w:rPr>
               <w:t>5</w:t>
@@ -2119,7 +2106,7 @@
             </w:r>
             <w:r>
               <w:rPr>
-                <w:rStyle w:val="Hyperlink"/>
+                <w:rStyle w:val="Hiperligao"/>
                 <w:i/>
                 <w:iCs/>
                 <w:noProof/>
@@ -2128,7 +2115,7 @@
             </w:r>
             <w:r>
               <w:rPr>
-                <w:rStyle w:val="Hyperlink"/>
+                <w:rStyle w:val="Hiperligao"/>
                 <w:noProof/>
               </w:rPr>
               <w:t xml:space="preserve"> e Requisitos do SI</w:t>
@@ -2185,7 +2172,7 @@
         </w:p>
         <w:p>
           <w:pPr>
-            <w:pStyle w:val="TOC1"/>
+            <w:pStyle w:val="ndice1"/>
             <w:tabs>
               <w:tab w:val="left" w:pos="352"/>
               <w:tab w:val="right" w:leader="dot" w:pos="9628"/>
@@ -2205,7 +2192,7 @@
           <w:hyperlink w:anchor="_Toc83646919" w:history="1">
             <w:r>
               <w:rPr>
-                <w:rStyle w:val="Hyperlink"/>
+                <w:rStyle w:val="Hiperligao"/>
                 <w:noProof/>
               </w:rPr>
               <w:t>6</w:t>
@@ -2226,7 +2213,7 @@
             </w:r>
             <w:r>
               <w:rPr>
-                <w:rStyle w:val="Hyperlink"/>
+                <w:rStyle w:val="Hiperligao"/>
                 <w:noProof/>
               </w:rPr>
               <w:t>User Stories</w:t>
@@ -2283,7 +2270,7 @@
         </w:p>
         <w:p>
           <w:pPr>
-            <w:pStyle w:val="TOC1"/>
+            <w:pStyle w:val="ndice1"/>
             <w:tabs>
               <w:tab w:val="left" w:pos="352"/>
               <w:tab w:val="right" w:leader="dot" w:pos="9628"/>
@@ -2303,7 +2290,7 @@
           <w:hyperlink w:anchor="_Toc83646920" w:history="1">
             <w:r>
               <w:rPr>
-                <w:rStyle w:val="Hyperlink"/>
+                <w:rStyle w:val="Hiperligao"/>
                 <w:noProof/>
               </w:rPr>
               <w:t>7</w:t>
@@ -2324,7 +2311,7 @@
             </w:r>
             <w:r>
               <w:rPr>
-                <w:rStyle w:val="Hyperlink"/>
+                <w:rStyle w:val="Hiperligao"/>
                 <w:noProof/>
               </w:rPr>
               <w:t>Diagrama de Classes/Modelo de Dados</w:t>
@@ -2381,7 +2368,7 @@
         </w:p>
         <w:p>
           <w:pPr>
-            <w:pStyle w:val="TOC1"/>
+            <w:pStyle w:val="ndice1"/>
             <w:tabs>
               <w:tab w:val="left" w:pos="352"/>
               <w:tab w:val="right" w:leader="dot" w:pos="9628"/>
@@ -2401,7 +2388,7 @@
           <w:hyperlink w:anchor="_Toc83646921" w:history="1">
             <w:r>
               <w:rPr>
-                <w:rStyle w:val="Hyperlink"/>
+                <w:rStyle w:val="Hiperligao"/>
                 <w:noProof/>
               </w:rPr>
               <w:t>8</w:t>
@@ -2422,7 +2409,7 @@
             </w:r>
             <w:r>
               <w:rPr>
-                <w:rStyle w:val="Hyperlink"/>
+                <w:rStyle w:val="Hiperligao"/>
                 <w:noProof/>
               </w:rPr>
               <w:t>Wireframes/Mockups</w:t>
@@ -2511,7 +2498,7 @@
     </w:p>
     <w:p>
       <w:pPr>
-        <w:pStyle w:val="Heading1"/>
+        <w:pStyle w:val="Ttulo1"/>
         <w:numPr>
           <w:ilvl w:val="0"/>
           <w:numId w:val="0"/>
@@ -2534,7 +2521,7 @@
     <w:p/>
     <w:p>
       <w:pPr>
-        <w:pStyle w:val="TableofFigures"/>
+        <w:pStyle w:val="ndicedeilustraes"/>
         <w:tabs>
           <w:tab w:val="right" w:leader="dot" w:pos="9628"/>
         </w:tabs>
@@ -2558,7 +2545,7 @@
       <w:hyperlink w:anchor="_Toc83646898" w:history="1">
         <w:r>
           <w:rPr>
-            <w:rStyle w:val="Hyperlink"/>
+            <w:rStyle w:val="Hiperligao"/>
             <w:noProof/>
           </w:rPr>
           <w:t>Figura 1 – Diagrama de classes do SI</w:t>
@@ -2615,7 +2602,7 @@
     </w:p>
     <w:p>
       <w:pPr>
-        <w:pStyle w:val="TableofFigures"/>
+        <w:pStyle w:val="ndicedeilustraes"/>
         <w:tabs>
           <w:tab w:val="right" w:leader="dot" w:pos="9628"/>
         </w:tabs>
@@ -2630,14 +2617,14 @@
       <w:hyperlink w:anchor="_Toc83646899" w:history="1">
         <w:r>
           <w:rPr>
-            <w:rStyle w:val="Hyperlink"/>
+            <w:rStyle w:val="Hiperligao"/>
             <w:noProof/>
           </w:rPr>
           <w:t xml:space="preserve">Figura 2 – Wireframe/Mockup do ecrã principal </w:t>
         </w:r>
         <w:r>
           <w:rPr>
-            <w:rStyle w:val="Hyperlink"/>
+            <w:rStyle w:val="Hiperligao"/>
             <w:noProof/>
             <w:highlight w:val="yellow"/>
           </w:rPr>
@@ -2706,7 +2693,7 @@
     </w:p>
     <w:p>
       <w:pPr>
-        <w:pStyle w:val="Heading1"/>
+        <w:pStyle w:val="Ttulo1"/>
         <w:numPr>
           <w:ilvl w:val="0"/>
           <w:numId w:val="0"/>
@@ -2723,16 +2710,14 @@
     <w:p/>
     <w:p>
       <w:pPr>
-        <w:pStyle w:val="TableofFigures"/>
+        <w:pStyle w:val="ndicedeilustraes"/>
         <w:tabs>
           <w:tab w:val="right" w:leader="dot" w:pos="9628"/>
         </w:tabs>
         <w:rPr>
           <w:rFonts w:eastAsiaTheme="minorEastAsia"/>
           <w:noProof/>
-          <w:sz w:val="24"/>
-          <w:szCs w:val="24"/>
-          <w:lang w:eastAsia="en-GB"/>
+          <w:lang w:eastAsia="pt-PT"/>
         </w:rPr>
       </w:pPr>
       <w:r>
@@ -2744,21 +2729,13 @@
       <w:r>
         <w:fldChar w:fldCharType="separate"/>
       </w:r>
-      <w:hyperlink w:anchor="_Toc83646982" w:history="1">
+      <w:hyperlink w:anchor="_Toc85113498" w:history="1">
         <w:r>
           <w:rPr>
-            <w:rStyle w:val="Hyperlink"/>
+            <w:rStyle w:val="Hiperligao"/>
             <w:noProof/>
           </w:rPr>
-          <w:t xml:space="preserve">Tabela 1 – Descrição do </w:t>
-        </w:r>
-        <w:r>
-          <w:rPr>
-            <w:rStyle w:val="Hyperlink"/>
-            <w:noProof/>
-            <w:highlight w:val="yellow"/>
-          </w:rPr>
-          <w:t>Sistema 1</w:t>
+          <w:t>Tabela 1 – Descrição do Joppy</w:t>
         </w:r>
         <w:r>
           <w:rPr>
@@ -2779,7 +2756,7 @@
             <w:noProof/>
             <w:webHidden/>
           </w:rPr>
-          <w:instrText xml:space="preserve"> PAGEREF _Toc83646982 \h </w:instrText>
+          <w:instrText xml:space="preserve"> PAGEREF _Toc85113498 \h </w:instrText>
         </w:r>
         <w:r>
           <w:rPr>
@@ -2812,33 +2789,23 @@
     </w:p>
     <w:p>
       <w:pPr>
-        <w:pStyle w:val="TableofFigures"/>
+        <w:pStyle w:val="ndicedeilustraes"/>
         <w:tabs>
           <w:tab w:val="right" w:leader="dot" w:pos="9628"/>
         </w:tabs>
         <w:rPr>
           <w:rFonts w:eastAsiaTheme="minorEastAsia"/>
           <w:noProof/>
-          <w:sz w:val="24"/>
-          <w:szCs w:val="24"/>
-          <w:lang w:eastAsia="en-GB"/>
-        </w:rPr>
-      </w:pPr>
-      <w:hyperlink w:anchor="_Toc83646983" w:history="1">
+          <w:lang w:eastAsia="pt-PT"/>
+        </w:rPr>
+      </w:pPr>
+      <w:hyperlink w:anchor="_Toc85113499" w:history="1">
         <w:r>
           <w:rPr>
-            <w:rStyle w:val="Hyperlink"/>
+            <w:rStyle w:val="Hiperligao"/>
             <w:noProof/>
           </w:rPr>
-          <w:t xml:space="preserve">Tabela 2 – Descrição do </w:t>
-        </w:r>
-        <w:r>
-          <w:rPr>
-            <w:rStyle w:val="Hyperlink"/>
-            <w:noProof/>
-            <w:highlight w:val="yellow"/>
-          </w:rPr>
-          <w:t>Sistema 1</w:t>
+          <w:t>Tabela 2 – Descrição do LinkedIn</w:t>
         </w:r>
         <w:r>
           <w:rPr>
@@ -2859,7 +2826,7 @@
             <w:noProof/>
             <w:webHidden/>
           </w:rPr>
-          <w:instrText xml:space="preserve"> PAGEREF _Toc83646983 \h </w:instrText>
+          <w:instrText xml:space="preserve"> PAGEREF _Toc85113499 \h </w:instrText>
         </w:r>
         <w:r>
           <w:rPr>
@@ -2892,33 +2859,23 @@
     </w:p>
     <w:p>
       <w:pPr>
-        <w:pStyle w:val="TableofFigures"/>
+        <w:pStyle w:val="ndicedeilustraes"/>
         <w:tabs>
           <w:tab w:val="right" w:leader="dot" w:pos="9628"/>
         </w:tabs>
         <w:rPr>
           <w:rFonts w:eastAsiaTheme="minorEastAsia"/>
           <w:noProof/>
-          <w:sz w:val="24"/>
-          <w:szCs w:val="24"/>
-          <w:lang w:eastAsia="en-GB"/>
-        </w:rPr>
-      </w:pPr>
-      <w:hyperlink w:anchor="_Toc83646984" w:history="1">
+          <w:lang w:eastAsia="pt-PT"/>
+        </w:rPr>
+      </w:pPr>
+      <w:hyperlink w:anchor="_Toc85113500" w:history="1">
         <w:r>
           <w:rPr>
-            <w:rStyle w:val="Hyperlink"/>
+            <w:rStyle w:val="Hiperligao"/>
             <w:noProof/>
           </w:rPr>
-          <w:t xml:space="preserve">Tabela 3 – Descrição do </w:t>
-        </w:r>
-        <w:r>
-          <w:rPr>
-            <w:rStyle w:val="Hyperlink"/>
-            <w:noProof/>
-            <w:highlight w:val="yellow"/>
-          </w:rPr>
-          <w:t>Sistema 1</w:t>
+          <w:t>Tabela 3 – Descrição do Indeed</w:t>
         </w:r>
         <w:r>
           <w:rPr>
@@ -2939,79 +2896,7 @@
             <w:noProof/>
             <w:webHidden/>
           </w:rPr>
-          <w:instrText xml:space="preserve"> PAGEREF _Toc83646984 \h </w:instrText>
-        </w:r>
-        <w:r>
-          <w:rPr>
-            <w:noProof/>
-            <w:webHidden/>
-          </w:rPr>
-        </w:r>
-        <w:r>
-          <w:rPr>
-            <w:noProof/>
-            <w:webHidden/>
-          </w:rPr>
-          <w:fldChar w:fldCharType="separate"/>
-        </w:r>
-        <w:r>
-          <w:rPr>
-            <w:noProof/>
-            <w:webHidden/>
-          </w:rPr>
-          <w:t>10</w:t>
-        </w:r>
-        <w:r>
-          <w:rPr>
-            <w:noProof/>
-            <w:webHidden/>
-          </w:rPr>
-          <w:fldChar w:fldCharType="end"/>
-        </w:r>
-      </w:hyperlink>
-    </w:p>
-    <w:p>
-      <w:pPr>
-        <w:pStyle w:val="TableofFigures"/>
-        <w:tabs>
-          <w:tab w:val="right" w:leader="dot" w:pos="9628"/>
-        </w:tabs>
-        <w:rPr>
-          <w:rFonts w:eastAsiaTheme="minorEastAsia"/>
-          <w:noProof/>
-          <w:sz w:val="24"/>
-          <w:szCs w:val="24"/>
-          <w:lang w:eastAsia="en-GB"/>
-        </w:rPr>
-      </w:pPr>
-      <w:hyperlink w:anchor="_Toc83646985" w:history="1">
-        <w:r>
-          <w:rPr>
-            <w:rStyle w:val="Hyperlink"/>
-            <w:noProof/>
-          </w:rPr>
-          <w:t>Tabela 4 – Resumo das características/funcionalidades dos Sistemas concorrenciais</w:t>
-        </w:r>
-        <w:r>
-          <w:rPr>
-            <w:noProof/>
-            <w:webHidden/>
-          </w:rPr>
-          <w:tab/>
-        </w:r>
-        <w:r>
-          <w:rPr>
-            <w:noProof/>
-            <w:webHidden/>
-          </w:rPr>
-          <w:fldChar w:fldCharType="begin"/>
-        </w:r>
-        <w:r>
-          <w:rPr>
-            <w:noProof/>
-            <w:webHidden/>
-          </w:rPr>
-          <w:instrText xml:space="preserve"> PAGEREF _Toc83646985 \h </w:instrText>
+          <w:instrText xml:space="preserve"> PAGEREF _Toc85113500 \h </w:instrText>
         </w:r>
         <w:r>
           <w:rPr>
@@ -3044,25 +2929,23 @@
     </w:p>
     <w:p>
       <w:pPr>
-        <w:pStyle w:val="TableofFigures"/>
+        <w:pStyle w:val="ndicedeilustraes"/>
         <w:tabs>
           <w:tab w:val="right" w:leader="dot" w:pos="9628"/>
         </w:tabs>
         <w:rPr>
           <w:rFonts w:eastAsiaTheme="minorEastAsia"/>
           <w:noProof/>
-          <w:sz w:val="24"/>
-          <w:szCs w:val="24"/>
-          <w:lang w:eastAsia="en-GB"/>
-        </w:rPr>
-      </w:pPr>
-      <w:hyperlink w:anchor="_Toc83646986" w:history="1">
+          <w:lang w:eastAsia="pt-PT"/>
+        </w:rPr>
+      </w:pPr>
+      <w:hyperlink w:anchor="_Toc85113501" w:history="1">
         <w:r>
           <w:rPr>
-            <w:rStyle w:val="Hyperlink"/>
+            <w:rStyle w:val="Hiperligao"/>
             <w:noProof/>
           </w:rPr>
-          <w:t>Tabela 5 – Roles dos diferentes end-users do SI</w:t>
+          <w:t>Tabela 4 – Resumo das características/funcionalidades dos Sistemas concorrenciais</w:t>
         </w:r>
         <w:r>
           <w:rPr>
@@ -3083,7 +2966,7 @@
             <w:noProof/>
             <w:webHidden/>
           </w:rPr>
-          <w:instrText xml:space="preserve"> PAGEREF _Toc83646986 \h </w:instrText>
+          <w:instrText xml:space="preserve"> PAGEREF _Toc85113501 \h </w:instrText>
         </w:r>
         <w:r>
           <w:rPr>
@@ -3116,25 +2999,23 @@
     </w:p>
     <w:p>
       <w:pPr>
-        <w:pStyle w:val="TableofFigures"/>
+        <w:pStyle w:val="ndicedeilustraes"/>
         <w:tabs>
           <w:tab w:val="right" w:leader="dot" w:pos="9628"/>
         </w:tabs>
         <w:rPr>
           <w:rFonts w:eastAsiaTheme="minorEastAsia"/>
           <w:noProof/>
-          <w:sz w:val="24"/>
-          <w:szCs w:val="24"/>
-          <w:lang w:eastAsia="en-GB"/>
-        </w:rPr>
-      </w:pPr>
-      <w:hyperlink w:anchor="_Toc83646987" w:history="1">
+          <w:lang w:eastAsia="pt-PT"/>
+        </w:rPr>
+      </w:pPr>
+      <w:hyperlink w:anchor="_Toc85113502" w:history="1">
         <w:r>
           <w:rPr>
-            <w:rStyle w:val="Hyperlink"/>
+            <w:rStyle w:val="Hiperligao"/>
             <w:noProof/>
           </w:rPr>
-          <w:t>Tabela 6 – Requisitos funcionais Front-Office</w:t>
+          <w:t>Tabela 5 – Roles dos diferentes end-users do SI</w:t>
         </w:r>
         <w:r>
           <w:rPr>
@@ -3155,79 +3036,7 @@
             <w:noProof/>
             <w:webHidden/>
           </w:rPr>
-          <w:instrText xml:space="preserve"> PAGEREF _Toc83646987 \h </w:instrText>
-        </w:r>
-        <w:r>
-          <w:rPr>
-            <w:noProof/>
-            <w:webHidden/>
-          </w:rPr>
-        </w:r>
-        <w:r>
-          <w:rPr>
-            <w:noProof/>
-            <w:webHidden/>
-          </w:rPr>
-          <w:fldChar w:fldCharType="separate"/>
-        </w:r>
-        <w:r>
-          <w:rPr>
-            <w:noProof/>
-            <w:webHidden/>
-          </w:rPr>
-          <w:t>12</w:t>
-        </w:r>
-        <w:r>
-          <w:rPr>
-            <w:noProof/>
-            <w:webHidden/>
-          </w:rPr>
-          <w:fldChar w:fldCharType="end"/>
-        </w:r>
-      </w:hyperlink>
-    </w:p>
-    <w:p>
-      <w:pPr>
-        <w:pStyle w:val="TableofFigures"/>
-        <w:tabs>
-          <w:tab w:val="right" w:leader="dot" w:pos="9628"/>
-        </w:tabs>
-        <w:rPr>
-          <w:rFonts w:eastAsiaTheme="minorEastAsia"/>
-          <w:noProof/>
-          <w:sz w:val="24"/>
-          <w:szCs w:val="24"/>
-          <w:lang w:eastAsia="en-GB"/>
-        </w:rPr>
-      </w:pPr>
-      <w:hyperlink w:anchor="_Toc83646988" w:history="1">
-        <w:r>
-          <w:rPr>
-            <w:rStyle w:val="Hyperlink"/>
-            <w:noProof/>
-          </w:rPr>
-          <w:t>Tabela 7 – Requisitos funcionais Back-Office</w:t>
-        </w:r>
-        <w:r>
-          <w:rPr>
-            <w:noProof/>
-            <w:webHidden/>
-          </w:rPr>
-          <w:tab/>
-        </w:r>
-        <w:r>
-          <w:rPr>
-            <w:noProof/>
-            <w:webHidden/>
-          </w:rPr>
-          <w:fldChar w:fldCharType="begin"/>
-        </w:r>
-        <w:r>
-          <w:rPr>
-            <w:noProof/>
-            <w:webHidden/>
-          </w:rPr>
-          <w:instrText xml:space="preserve"> PAGEREF _Toc83646988 \h </w:instrText>
+          <w:instrText xml:space="preserve"> PAGEREF _Toc85113502 \h </w:instrText>
         </w:r>
         <w:r>
           <w:rPr>
@@ -3260,25 +3069,23 @@
     </w:p>
     <w:p>
       <w:pPr>
-        <w:pStyle w:val="TableofFigures"/>
+        <w:pStyle w:val="ndicedeilustraes"/>
         <w:tabs>
           <w:tab w:val="right" w:leader="dot" w:pos="9628"/>
         </w:tabs>
         <w:rPr>
           <w:rFonts w:eastAsiaTheme="minorEastAsia"/>
           <w:noProof/>
-          <w:sz w:val="24"/>
-          <w:szCs w:val="24"/>
-          <w:lang w:eastAsia="en-GB"/>
-        </w:rPr>
-      </w:pPr>
-      <w:hyperlink w:anchor="_Toc83646989" w:history="1">
+          <w:lang w:eastAsia="pt-PT"/>
+        </w:rPr>
+      </w:pPr>
+      <w:hyperlink w:anchor="_Toc85113503" w:history="1">
         <w:r>
           <w:rPr>
-            <w:rStyle w:val="Hyperlink"/>
+            <w:rStyle w:val="Hiperligao"/>
             <w:noProof/>
           </w:rPr>
-          <w:t>Tabela 8 – Requisitos funcionais App mobile</w:t>
+          <w:t>Tabela 6 – Requisitos funcionais Front-Office</w:t>
         </w:r>
         <w:r>
           <w:rPr>
@@ -3299,79 +3106,7 @@
             <w:noProof/>
             <w:webHidden/>
           </w:rPr>
-          <w:instrText xml:space="preserve"> PAGEREF _Toc83646989 \h </w:instrText>
-        </w:r>
-        <w:r>
-          <w:rPr>
-            <w:noProof/>
-            <w:webHidden/>
-          </w:rPr>
-        </w:r>
-        <w:r>
-          <w:rPr>
-            <w:noProof/>
-            <w:webHidden/>
-          </w:rPr>
-          <w:fldChar w:fldCharType="separate"/>
-        </w:r>
-        <w:r>
-          <w:rPr>
-            <w:noProof/>
-            <w:webHidden/>
-          </w:rPr>
-          <w:t>13</w:t>
-        </w:r>
-        <w:r>
-          <w:rPr>
-            <w:noProof/>
-            <w:webHidden/>
-          </w:rPr>
-          <w:fldChar w:fldCharType="end"/>
-        </w:r>
-      </w:hyperlink>
-    </w:p>
-    <w:p>
-      <w:pPr>
-        <w:pStyle w:val="TableofFigures"/>
-        <w:tabs>
-          <w:tab w:val="right" w:leader="dot" w:pos="9628"/>
-        </w:tabs>
-        <w:rPr>
-          <w:rFonts w:eastAsiaTheme="minorEastAsia"/>
-          <w:noProof/>
-          <w:sz w:val="24"/>
-          <w:szCs w:val="24"/>
-          <w:lang w:eastAsia="en-GB"/>
-        </w:rPr>
-      </w:pPr>
-      <w:hyperlink w:anchor="_Toc83646990" w:history="1">
-        <w:r>
-          <w:rPr>
-            <w:rStyle w:val="Hyperlink"/>
-            <w:noProof/>
-          </w:rPr>
-          <w:t>Tabela 9 – Requisitos Não funcionais</w:t>
-        </w:r>
-        <w:r>
-          <w:rPr>
-            <w:noProof/>
-            <w:webHidden/>
-          </w:rPr>
-          <w:tab/>
-        </w:r>
-        <w:r>
-          <w:rPr>
-            <w:noProof/>
-            <w:webHidden/>
-          </w:rPr>
-          <w:fldChar w:fldCharType="begin"/>
-        </w:r>
-        <w:r>
-          <w:rPr>
-            <w:noProof/>
-            <w:webHidden/>
-          </w:rPr>
-          <w:instrText xml:space="preserve"> PAGEREF _Toc83646990 \h </w:instrText>
+          <w:instrText xml:space="preserve"> PAGEREF _Toc85113503 \h </w:instrText>
         </w:r>
         <w:r>
           <w:rPr>
@@ -3403,18 +3138,228 @@
       </w:hyperlink>
     </w:p>
     <w:p>
-      <w:r>
-        <w:fldChar w:fldCharType="end"/>
-      </w:r>
+      <w:pPr>
+        <w:pStyle w:val="ndicedeilustraes"/>
+        <w:tabs>
+          <w:tab w:val="right" w:leader="dot" w:pos="9628"/>
+        </w:tabs>
+        <w:rPr>
+          <w:rFonts w:eastAsiaTheme="minorEastAsia"/>
+          <w:noProof/>
+          <w:lang w:eastAsia="pt-PT"/>
+        </w:rPr>
+      </w:pPr>
+      <w:hyperlink w:anchor="_Toc85113504" w:history="1">
+        <w:r>
+          <w:rPr>
+            <w:rStyle w:val="Hiperligao"/>
+            <w:noProof/>
+          </w:rPr>
+          <w:t>Tabela 7 – Requisitos funcionais Back-Office</w:t>
+        </w:r>
+        <w:r>
+          <w:rPr>
+            <w:noProof/>
+            <w:webHidden/>
+          </w:rPr>
+          <w:tab/>
+        </w:r>
+        <w:r>
+          <w:rPr>
+            <w:noProof/>
+            <w:webHidden/>
+          </w:rPr>
+          <w:fldChar w:fldCharType="begin"/>
+        </w:r>
+        <w:r>
+          <w:rPr>
+            <w:noProof/>
+            <w:webHidden/>
+          </w:rPr>
+          <w:instrText xml:space="preserve"> PAGEREF _Toc85113504 \h </w:instrText>
+        </w:r>
+        <w:r>
+          <w:rPr>
+            <w:noProof/>
+            <w:webHidden/>
+          </w:rPr>
+        </w:r>
+        <w:r>
+          <w:rPr>
+            <w:noProof/>
+            <w:webHidden/>
+          </w:rPr>
+          <w:fldChar w:fldCharType="separate"/>
+        </w:r>
+        <w:r>
+          <w:rPr>
+            <w:noProof/>
+            <w:webHidden/>
+          </w:rPr>
+          <w:t>14</w:t>
+        </w:r>
+        <w:r>
+          <w:rPr>
+            <w:noProof/>
+            <w:webHidden/>
+          </w:rPr>
+          <w:fldChar w:fldCharType="end"/>
+        </w:r>
+      </w:hyperlink>
     </w:p>
     <w:p>
-      <w:r>
-        <w:br w:type="page"/>
-      </w:r>
+      <w:pPr>
+        <w:pStyle w:val="ndicedeilustraes"/>
+        <w:tabs>
+          <w:tab w:val="right" w:leader="dot" w:pos="9628"/>
+        </w:tabs>
+        <w:rPr>
+          <w:rFonts w:eastAsiaTheme="minorEastAsia"/>
+          <w:noProof/>
+          <w:lang w:eastAsia="pt-PT"/>
+        </w:rPr>
+      </w:pPr>
+      <w:hyperlink w:anchor="_Toc85113505" w:history="1">
+        <w:r>
+          <w:rPr>
+            <w:rStyle w:val="Hiperligao"/>
+            <w:noProof/>
+          </w:rPr>
+          <w:t>Tabela 8 – Requisitos funcionais App mobile</w:t>
+        </w:r>
+        <w:r>
+          <w:rPr>
+            <w:noProof/>
+            <w:webHidden/>
+          </w:rPr>
+          <w:tab/>
+        </w:r>
+        <w:r>
+          <w:rPr>
+            <w:noProof/>
+            <w:webHidden/>
+          </w:rPr>
+          <w:fldChar w:fldCharType="begin"/>
+        </w:r>
+        <w:r>
+          <w:rPr>
+            <w:noProof/>
+            <w:webHidden/>
+          </w:rPr>
+          <w:instrText xml:space="preserve"> PAGEREF _Toc85113505 \h </w:instrText>
+        </w:r>
+        <w:r>
+          <w:rPr>
+            <w:noProof/>
+            <w:webHidden/>
+          </w:rPr>
+        </w:r>
+        <w:r>
+          <w:rPr>
+            <w:noProof/>
+            <w:webHidden/>
+          </w:rPr>
+          <w:fldChar w:fldCharType="separate"/>
+        </w:r>
+        <w:r>
+          <w:rPr>
+            <w:noProof/>
+            <w:webHidden/>
+          </w:rPr>
+          <w:t>14</w:t>
+        </w:r>
+        <w:r>
+          <w:rPr>
+            <w:noProof/>
+            <w:webHidden/>
+          </w:rPr>
+          <w:fldChar w:fldCharType="end"/>
+        </w:r>
+      </w:hyperlink>
     </w:p>
     <w:p>
       <w:pPr>
-        <w:pStyle w:val="Heading1"/>
+        <w:pStyle w:val="ndicedeilustraes"/>
+        <w:tabs>
+          <w:tab w:val="right" w:leader="dot" w:pos="9628"/>
+        </w:tabs>
+        <w:rPr>
+          <w:rFonts w:eastAsiaTheme="minorEastAsia"/>
+          <w:noProof/>
+          <w:lang w:eastAsia="pt-PT"/>
+        </w:rPr>
+      </w:pPr>
+      <w:hyperlink w:anchor="_Toc85113506" w:history="1">
+        <w:r>
+          <w:rPr>
+            <w:rStyle w:val="Hiperligao"/>
+            <w:noProof/>
+          </w:rPr>
+          <w:t>Tabela 9 – Requisitos Não funcionais</w:t>
+        </w:r>
+        <w:r>
+          <w:rPr>
+            <w:noProof/>
+            <w:webHidden/>
+          </w:rPr>
+          <w:tab/>
+        </w:r>
+        <w:r>
+          <w:rPr>
+            <w:noProof/>
+            <w:webHidden/>
+          </w:rPr>
+          <w:fldChar w:fldCharType="begin"/>
+        </w:r>
+        <w:r>
+          <w:rPr>
+            <w:noProof/>
+            <w:webHidden/>
+          </w:rPr>
+          <w:instrText xml:space="preserve"> PAGEREF _Toc85113506 \h </w:instrText>
+        </w:r>
+        <w:r>
+          <w:rPr>
+            <w:noProof/>
+            <w:webHidden/>
+          </w:rPr>
+        </w:r>
+        <w:r>
+          <w:rPr>
+            <w:noProof/>
+            <w:webHidden/>
+          </w:rPr>
+          <w:fldChar w:fldCharType="separate"/>
+        </w:r>
+        <w:r>
+          <w:rPr>
+            <w:noProof/>
+            <w:webHidden/>
+          </w:rPr>
+          <w:t>15</w:t>
+        </w:r>
+        <w:r>
+          <w:rPr>
+            <w:noProof/>
+            <w:webHidden/>
+          </w:rPr>
+          <w:fldChar w:fldCharType="end"/>
+        </w:r>
+      </w:hyperlink>
+    </w:p>
+    <w:p>
+      <w:r>
+        <w:fldChar w:fldCharType="end"/>
+      </w:r>
+    </w:p>
+    <w:p>
+      <w:r>
+        <w:br w:type="page"/>
+      </w:r>
+    </w:p>
+    <w:p>
+      <w:pPr>
+        <w:pStyle w:val="Ttulo1"/>
       </w:pPr>
       <w:bookmarkStart w:id="2" w:name="_Toc83646909"/>
       <w:r>
@@ -3496,7 +3441,7 @@
     </w:p>
     <w:p>
       <w:pPr>
-        <w:pStyle w:val="Heading2"/>
+        <w:pStyle w:val="Ttulo2"/>
         <w:rPr>
           <w:noProof/>
         </w:rPr>
@@ -3555,7 +3500,15 @@
       </w:r>
       <w:proofErr w:type="spellEnd"/>
       <w:r>
-        <w:t xml:space="preserve">. A secção 5, Roles e Requisitos do SI, vai descrever os utilizadores da aplicação, indicando as funcionalidades que cada uma tem acesso e também explica detalhadamente essas funcionalidades. A </w:t>
+        <w:t xml:space="preserve">. A secção 5, </w:t>
+      </w:r>
+      <w:proofErr w:type="gramStart"/>
+      <w:r>
+        <w:t>Roles</w:t>
+      </w:r>
+      <w:proofErr w:type="gramEnd"/>
+      <w:r>
+        <w:t xml:space="preserve"> e Requisitos do SI, vai descrever os utilizadores da aplicação, indicando as funcionalidades que cada uma tem acesso e também explica detalhadamente essas funcionalidades. A </w:t>
       </w:r>
       <w:r>
         <w:t>Secção</w:t>
@@ -3592,7 +3545,15 @@
         <w:t xml:space="preserve"> 7, Diagrama de Classes/Modelo de Dados, </w:t>
       </w:r>
       <w:r>
-        <w:t xml:space="preserve">é a secção que explica a base de dados do sistema ao pormenor, mostrando todos os campos e tabelas e as suas relações. A ultima secção do relatório, Secção 8, </w:t>
+        <w:t xml:space="preserve">é a secção que explica a base de dados do sistema ao pormenor, mostrando todos os campos e tabelas e as suas relações. A </w:t>
+      </w:r>
+      <w:proofErr w:type="gramStart"/>
+      <w:r>
+        <w:t>ultima</w:t>
+      </w:r>
+      <w:proofErr w:type="gramEnd"/>
+      <w:r>
+        <w:t xml:space="preserve"> secção do relatório, Secção 8, </w:t>
       </w:r>
       <w:proofErr w:type="spellStart"/>
       <w:r>
@@ -3613,7 +3574,7 @@
     </w:p>
     <w:p>
       <w:pPr>
-        <w:pStyle w:val="Heading1"/>
+        <w:pStyle w:val="Ttulo1"/>
       </w:pPr>
       <w:bookmarkStart w:id="4" w:name="_Toc83646911"/>
       <w:r>
@@ -3669,7 +3630,7 @@
     <w:p/>
     <w:p>
       <w:pPr>
-        <w:pStyle w:val="Heading1"/>
+        <w:pStyle w:val="Ttulo1"/>
       </w:pPr>
       <w:bookmarkStart w:id="5" w:name="_Toc83646912"/>
       <w:r>
@@ -3680,28 +3641,21 @@
     </w:p>
     <w:p>
       <w:r>
-        <w:rPr>
-          <w:highlight w:val="yellow"/>
-        </w:rPr>
-        <w:t>&lt;Impactos positivos e negativos do sistema a desenvolver</w:t>
-      </w:r>
-      <w:r>
-        <w:rPr>
-          <w:highlight w:val="yellow"/>
-        </w:rPr>
-        <w:t xml:space="preserve"> tendo em conta o impacto que tem no mercado, para as pessoas (que vão usar o sistema ou não), etc. </w:t>
-      </w:r>
-      <w:r>
-        <w:rPr>
-          <w:highlight w:val="yellow"/>
-        </w:rPr>
-        <w:t>&gt;</w:t>
+        <w:t xml:space="preserve">Achamos que poderá ter algum impacto no mercado e para as pessoas que vão usar o sistema pois é de um tema que as pessoas “necessitam” de ter no dia-a-dia para se estiverem desempregadas ou procurarem por um emprego novo ou algo melhor para si mesmo. É uma mais valia poderem procurar empregos mais facilmente e rapidamente utilizando também a aplicação móvel, de conseguirem criar </w:t>
+      </w:r>
+      <w:proofErr w:type="spellStart"/>
+      <w:r>
+        <w:t>CV’s</w:t>
+      </w:r>
+      <w:proofErr w:type="spellEnd"/>
+      <w:r>
+        <w:t xml:space="preserve"> pela aplicação e de os enviar para as empresas que podem estar interessados e podem até mesmo serem contactados pela tal.</w:t>
       </w:r>
     </w:p>
     <w:p/>
     <w:p>
       <w:pPr>
-        <w:pStyle w:val="Heading1"/>
+        <w:pStyle w:val="Ttulo1"/>
       </w:pPr>
       <w:bookmarkStart w:id="6" w:name="_Toc83646913"/>
       <w:bookmarkStart w:id="7" w:name="_Toc83646918"/>
@@ -3714,9 +3668,8 @@
     <w:p/>
     <w:p>
       <w:pPr>
-        <w:pStyle w:val="Heading3"/>
-      </w:pPr>
-      <w:bookmarkStart w:id="8" w:name="_Toc83646982"/>
+        <w:pStyle w:val="Ttulo3"/>
+      </w:pPr>
       <w:proofErr w:type="spellStart"/>
       <w:r>
         <w:t>Joppy</w:t>
@@ -3725,47 +3678,35 @@
     </w:p>
     <w:p>
       <w:pPr>
-        <w:pStyle w:val="Caption"/>
+        <w:pStyle w:val="Legenda"/>
         <w:keepNext/>
         <w:jc w:val="center"/>
       </w:pPr>
+      <w:bookmarkStart w:id="8" w:name="_Toc85113498"/>
       <w:r>
         <w:t xml:space="preserve">Tabela </w:t>
       </w:r>
-      <w:r>
-        <w:fldChar w:fldCharType="begin"/>
-      </w:r>
-      <w:r>
-        <w:instrText xml:space="preserve"> SEQ Tabela \* ARABIC </w:instrText>
-      </w:r>
-      <w:r>
-        <w:fldChar w:fldCharType="separate"/>
-      </w:r>
-      <w:r>
-        <w:rPr>
-          <w:noProof/>
-        </w:rPr>
-        <w:t>1</w:t>
-      </w:r>
-      <w:r>
-        <w:rPr>
-          <w:noProof/>
-        </w:rPr>
-        <w:fldChar w:fldCharType="end"/>
-      </w:r>
+      <w:fldSimple w:instr=" SEQ Tabela \* ARABIC ">
+        <w:r>
+          <w:rPr>
+            <w:noProof/>
+          </w:rPr>
+          <w:t>1</w:t>
+        </w:r>
+      </w:fldSimple>
       <w:r>
         <w:t xml:space="preserve"> – Descrição do </w:t>
       </w:r>
+      <w:proofErr w:type="spellStart"/>
+      <w:r>
+        <w:t>Joppy</w:t>
+      </w:r>
       <w:bookmarkEnd w:id="8"/>
-      <w:proofErr w:type="spellStart"/>
-      <w:r>
-        <w:t>Joppy</w:t>
-      </w:r>
       <w:proofErr w:type="spellEnd"/>
     </w:p>
     <w:tbl>
       <w:tblPr>
-        <w:tblStyle w:val="GridTable7Colorful-Accent3"/>
+        <w:tblStyle w:val="TabeladeGrelha7Colorida-Destaque3"/>
         <w:tblW w:w="9639" w:type="dxa"/>
         <w:tblInd w:w="-5" w:type="dxa"/>
         <w:tblLook w:val="04A0" w:firstRow="1" w:lastRow="0" w:firstColumn="1" w:lastColumn="0" w:noHBand="0" w:noVBand="1"/>
@@ -4147,7 +4088,7 @@
     <w:p/>
     <w:p>
       <w:pPr>
-        <w:pStyle w:val="Heading3"/>
+        <w:pStyle w:val="Ttulo3"/>
       </w:pPr>
       <w:proofErr w:type="spellStart"/>
       <w:r>
@@ -4158,48 +4099,35 @@
     </w:p>
     <w:p>
       <w:pPr>
-        <w:pStyle w:val="Caption"/>
+        <w:pStyle w:val="Legenda"/>
         <w:keepNext/>
         <w:jc w:val="center"/>
       </w:pPr>
-      <w:bookmarkStart w:id="9" w:name="_Toc83646983"/>
+      <w:bookmarkStart w:id="9" w:name="_Toc85113499"/>
       <w:r>
         <w:t xml:space="preserve">Tabela </w:t>
       </w:r>
-      <w:r>
-        <w:fldChar w:fldCharType="begin"/>
-      </w:r>
-      <w:r>
-        <w:instrText xml:space="preserve"> SEQ Tabela \* ARABIC </w:instrText>
-      </w:r>
-      <w:r>
-        <w:fldChar w:fldCharType="separate"/>
-      </w:r>
-      <w:r>
-        <w:rPr>
-          <w:noProof/>
-        </w:rPr>
-        <w:t>2</w:t>
-      </w:r>
-      <w:r>
-        <w:rPr>
-          <w:noProof/>
-        </w:rPr>
-        <w:fldChar w:fldCharType="end"/>
-      </w:r>
+      <w:fldSimple w:instr=" SEQ Tabela \* ARABIC ">
+        <w:r>
+          <w:rPr>
+            <w:noProof/>
+          </w:rPr>
+          <w:t>2</w:t>
+        </w:r>
+      </w:fldSimple>
       <w:r>
         <w:t xml:space="preserve"> – Descrição do </w:t>
       </w:r>
+      <w:proofErr w:type="spellStart"/>
+      <w:r>
+        <w:t>LinkedIn</w:t>
+      </w:r>
       <w:bookmarkEnd w:id="9"/>
-      <w:proofErr w:type="spellStart"/>
-      <w:r>
-        <w:t>LinkedIn</w:t>
-      </w:r>
       <w:proofErr w:type="spellEnd"/>
     </w:p>
     <w:tbl>
       <w:tblPr>
-        <w:tblStyle w:val="GridTable7Colorful-Accent3"/>
+        <w:tblStyle w:val="TabeladeGrelha7Colorida-Destaque3"/>
         <w:tblW w:w="9639" w:type="dxa"/>
         <w:tblInd w:w="-5" w:type="dxa"/>
         <w:tblLook w:val="04A0" w:firstRow="1" w:lastRow="0" w:firstColumn="1" w:lastColumn="0" w:noHBand="0" w:noVBand="1"/>
@@ -4579,7 +4507,7 @@
     <w:p/>
     <w:p>
       <w:pPr>
-        <w:pStyle w:val="Heading3"/>
+        <w:pStyle w:val="Ttulo3"/>
       </w:pPr>
       <w:proofErr w:type="spellStart"/>
       <w:r>
@@ -4590,48 +4518,35 @@
     </w:p>
     <w:p>
       <w:pPr>
-        <w:pStyle w:val="Caption"/>
+        <w:pStyle w:val="Legenda"/>
         <w:keepNext/>
         <w:jc w:val="center"/>
       </w:pPr>
-      <w:bookmarkStart w:id="10" w:name="_Toc83646984"/>
+      <w:bookmarkStart w:id="10" w:name="_Toc85113500"/>
       <w:r>
         <w:t xml:space="preserve">Tabela </w:t>
       </w:r>
-      <w:r>
-        <w:fldChar w:fldCharType="begin"/>
-      </w:r>
-      <w:r>
-        <w:instrText xml:space="preserve"> SEQ Tabela \* ARABIC </w:instrText>
-      </w:r>
-      <w:r>
-        <w:fldChar w:fldCharType="separate"/>
-      </w:r>
-      <w:r>
-        <w:rPr>
-          <w:noProof/>
-        </w:rPr>
-        <w:t>3</w:t>
-      </w:r>
-      <w:r>
-        <w:rPr>
-          <w:noProof/>
-        </w:rPr>
-        <w:fldChar w:fldCharType="end"/>
-      </w:r>
+      <w:fldSimple w:instr=" SEQ Tabela \* ARABIC ">
+        <w:r>
+          <w:rPr>
+            <w:noProof/>
+          </w:rPr>
+          <w:t>3</w:t>
+        </w:r>
+      </w:fldSimple>
       <w:r>
         <w:t xml:space="preserve"> – Descrição do </w:t>
       </w:r>
+      <w:proofErr w:type="spellStart"/>
+      <w:r>
+        <w:t>Indeed</w:t>
+      </w:r>
       <w:bookmarkEnd w:id="10"/>
-      <w:proofErr w:type="spellStart"/>
-      <w:r>
-        <w:t>Indeed</w:t>
-      </w:r>
       <w:proofErr w:type="spellEnd"/>
     </w:p>
     <w:tbl>
       <w:tblPr>
-        <w:tblStyle w:val="GridTable7Colorful-Accent3"/>
+        <w:tblStyle w:val="TabeladeGrelha7Colorida-Destaque3"/>
         <w:tblW w:w="9639" w:type="dxa"/>
         <w:tblInd w:w="-5" w:type="dxa"/>
         <w:tblLook w:val="04A0" w:firstRow="1" w:lastRow="0" w:firstColumn="1" w:lastColumn="0" w:noHBand="0" w:noVBand="1"/>
@@ -5005,7 +4920,7 @@
     <w:p/>
     <w:p>
       <w:pPr>
-        <w:pStyle w:val="Heading3"/>
+        <w:pStyle w:val="Ttulo3"/>
       </w:pPr>
       <w:bookmarkStart w:id="11" w:name="_Toc83646917"/>
       <w:r>
@@ -5016,35 +4931,22 @@
     </w:p>
     <w:p>
       <w:pPr>
-        <w:pStyle w:val="Caption"/>
+        <w:pStyle w:val="Legenda"/>
         <w:keepNext/>
         <w:jc w:val="center"/>
       </w:pPr>
-      <w:bookmarkStart w:id="12" w:name="_Toc83646985"/>
+      <w:bookmarkStart w:id="12" w:name="_Toc85113501"/>
       <w:r>
         <w:t xml:space="preserve">Tabela </w:t>
       </w:r>
-      <w:r>
-        <w:fldChar w:fldCharType="begin"/>
-      </w:r>
-      <w:r>
-        <w:instrText xml:space="preserve"> SEQ Tabela \* ARABIC </w:instrText>
-      </w:r>
-      <w:r>
-        <w:fldChar w:fldCharType="separate"/>
-      </w:r>
-      <w:r>
-        <w:rPr>
-          <w:noProof/>
-        </w:rPr>
-        <w:t>4</w:t>
-      </w:r>
-      <w:r>
-        <w:rPr>
-          <w:noProof/>
-        </w:rPr>
-        <w:fldChar w:fldCharType="end"/>
-      </w:r>
+      <w:fldSimple w:instr=" SEQ Tabela \* ARABIC ">
+        <w:r>
+          <w:rPr>
+            <w:noProof/>
+          </w:rPr>
+          <w:t>4</w:t>
+        </w:r>
+      </w:fldSimple>
       <w:r>
         <w:t xml:space="preserve"> – Resumo das características/funcionalidades dos Sistemas concorrenciais</w:t>
       </w:r>
@@ -5052,7 +4954,7 @@
     </w:p>
     <w:tbl>
       <w:tblPr>
-        <w:tblStyle w:val="GridTable7Colorful-Accent3"/>
+        <w:tblStyle w:val="TabeladeGrelha7Colorida-Destaque3"/>
         <w:tblW w:w="0" w:type="auto"/>
         <w:tblLook w:val="04A0" w:firstRow="1" w:lastRow="0" w:firstColumn="1" w:lastColumn="0" w:noHBand="0" w:noVBand="1"/>
       </w:tblPr>
@@ -5764,7 +5666,7 @@
     <w:p/>
     <w:p>
       <w:pPr>
-        <w:pStyle w:val="Heading3"/>
+        <w:pStyle w:val="Ttulo3"/>
       </w:pPr>
       <w:r>
         <w:t>Enquadramento da análise concorrencial no SI</w:t>
@@ -5834,7 +5736,7 @@
     <w:p/>
     <w:p>
       <w:pPr>
-        <w:pStyle w:val="Heading1"/>
+        <w:pStyle w:val="Ttulo1"/>
       </w:pPr>
       <w:r>
         <w:rPr>
@@ -5938,11 +5840,11 @@
       </w:r>
       <w:proofErr w:type="spellStart"/>
       <w:r>
-        <w:t>Front</w:t>
+        <w:t>Front-Office</w:t>
       </w:r>
       <w:proofErr w:type="spellEnd"/>
       <w:r>
-        <w:t>-Office. O empregado poderá registar-se a si próprio na aplicação e autenticar-se. Ao aceder ao seu perfil, o utilizador poderá</w:t>
+        <w:t>. O empregado poderá registar-se a si próprio na aplicação e autenticar-se. Ao aceder ao seu perfil, o utilizador poderá</w:t>
       </w:r>
       <w:r>
         <w:t xml:space="preserve"> </w:t>
@@ -5968,22 +5870,35 @@
     <w:p/>
     <w:p>
       <w:pPr>
-        <w:pStyle w:val="Caption"/>
+        <w:pStyle w:val="Legenda"/>
         <w:keepNext/>
         <w:jc w:val="center"/>
       </w:pPr>
-      <w:bookmarkStart w:id="13" w:name="_Toc83646986"/>
+      <w:bookmarkStart w:id="13" w:name="_Toc85113502"/>
       <w:r>
         <w:t xml:space="preserve">Tabela </w:t>
       </w:r>
-      <w:fldSimple w:instr=" SEQ Tabela \* ARABIC ">
-        <w:r>
-          <w:rPr>
-            <w:noProof/>
-          </w:rPr>
-          <w:t>5</w:t>
-        </w:r>
-      </w:fldSimple>
+      <w:r>
+        <w:fldChar w:fldCharType="begin"/>
+      </w:r>
+      <w:r>
+        <w:instrText xml:space="preserve"> SEQ Tabela \* ARABIC </w:instrText>
+      </w:r>
+      <w:r>
+        <w:fldChar w:fldCharType="separate"/>
+      </w:r>
+      <w:r>
+        <w:rPr>
+          <w:noProof/>
+        </w:rPr>
+        <w:t>5</w:t>
+      </w:r>
+      <w:r>
+        <w:rPr>
+          <w:noProof/>
+        </w:rPr>
+        <w:fldChar w:fldCharType="end"/>
+      </w:r>
       <w:r>
         <w:t xml:space="preserve"> – </w:t>
       </w:r>
@@ -6002,7 +5917,7 @@
     </w:p>
     <w:tbl>
       <w:tblPr>
-        <w:tblStyle w:val="ListTable6Colorful-Accent3"/>
+        <w:tblStyle w:val="TabeladeLista6Colorida-Destaque3"/>
         <w:tblW w:w="9639" w:type="dxa"/>
         <w:tblLook w:val="04A0" w:firstRow="1" w:lastRow="0" w:firstColumn="1" w:lastColumn="0" w:noHBand="0" w:noVBand="1"/>
       </w:tblPr>
@@ -6588,38 +6503,48 @@
     <w:p/>
     <w:p>
       <w:pPr>
-        <w:pStyle w:val="Caption"/>
+        <w:pStyle w:val="Legenda"/>
         <w:keepNext/>
         <w:jc w:val="center"/>
       </w:pPr>
-      <w:bookmarkStart w:id="14" w:name="_Toc83646987"/>
+      <w:bookmarkStart w:id="14" w:name="_Toc85113503"/>
       <w:r>
         <w:t xml:space="preserve">Tabela </w:t>
       </w:r>
-      <w:fldSimple w:instr=" SEQ Tabela \* ARABIC ">
-        <w:r>
-          <w:rPr>
-            <w:noProof/>
-          </w:rPr>
-          <w:t>6</w:t>
-        </w:r>
-      </w:fldSimple>
+      <w:r>
+        <w:fldChar w:fldCharType="begin"/>
+      </w:r>
+      <w:r>
+        <w:instrText xml:space="preserve"> SEQ Tabela \* ARABIC </w:instrText>
+      </w:r>
+      <w:r>
+        <w:fldChar w:fldCharType="separate"/>
+      </w:r>
+      <w:r>
+        <w:rPr>
+          <w:noProof/>
+        </w:rPr>
+        <w:t>6</w:t>
+      </w:r>
+      <w:r>
+        <w:rPr>
+          <w:noProof/>
+        </w:rPr>
+        <w:fldChar w:fldCharType="end"/>
+      </w:r>
       <w:r>
         <w:t xml:space="preserve"> – Requisitos funcionais </w:t>
       </w:r>
       <w:proofErr w:type="spellStart"/>
       <w:r>
-        <w:t>Front</w:t>
-      </w:r>
+        <w:t>Front-Office</w:t>
+      </w:r>
+      <w:bookmarkEnd w:id="14"/>
       <w:proofErr w:type="spellEnd"/>
-      <w:r>
-        <w:t>-Office</w:t>
-      </w:r>
-      <w:bookmarkEnd w:id="14"/>
     </w:p>
     <w:tbl>
       <w:tblPr>
-        <w:tblStyle w:val="ListTable6Colorful-Accent3"/>
+        <w:tblStyle w:val="TabeladeLista6Colorida-Destaque3"/>
         <w:tblW w:w="9394" w:type="dxa"/>
         <w:tblLook w:val="04A0" w:firstRow="1" w:lastRow="0" w:firstColumn="1" w:lastColumn="0" w:noHBand="0" w:noVBand="1"/>
       </w:tblPr>
@@ -7061,22 +6986,35 @@
     <w:p/>
     <w:p>
       <w:pPr>
-        <w:pStyle w:val="Caption"/>
+        <w:pStyle w:val="Legenda"/>
         <w:keepNext/>
         <w:jc w:val="center"/>
       </w:pPr>
-      <w:bookmarkStart w:id="15" w:name="_Toc83646988"/>
+      <w:bookmarkStart w:id="15" w:name="_Toc85113504"/>
       <w:r>
         <w:t xml:space="preserve">Tabela </w:t>
       </w:r>
-      <w:fldSimple w:instr=" SEQ Tabela \* ARABIC ">
-        <w:r>
-          <w:rPr>
-            <w:noProof/>
-          </w:rPr>
-          <w:t>7</w:t>
-        </w:r>
-      </w:fldSimple>
+      <w:r>
+        <w:fldChar w:fldCharType="begin"/>
+      </w:r>
+      <w:r>
+        <w:instrText xml:space="preserve"> SEQ Tabela \* ARABIC </w:instrText>
+      </w:r>
+      <w:r>
+        <w:fldChar w:fldCharType="separate"/>
+      </w:r>
+      <w:r>
+        <w:rPr>
+          <w:noProof/>
+        </w:rPr>
+        <w:t>7</w:t>
+      </w:r>
+      <w:r>
+        <w:rPr>
+          <w:noProof/>
+        </w:rPr>
+        <w:fldChar w:fldCharType="end"/>
+      </w:r>
       <w:r>
         <w:t xml:space="preserve"> – Requisitos funcionais </w:t>
       </w:r>
@@ -7089,7 +7027,7 @@
     </w:p>
     <w:tbl>
       <w:tblPr>
-        <w:tblStyle w:val="ListTable6Colorful-Accent3"/>
+        <w:tblStyle w:val="TabeladeLista6Colorida-Destaque3"/>
         <w:tblW w:w="9394" w:type="dxa"/>
         <w:tblLook w:val="04A0" w:firstRow="1" w:lastRow="0" w:firstColumn="1" w:lastColumn="0" w:noHBand="0" w:noVBand="1"/>
       </w:tblPr>
@@ -7570,22 +7508,35 @@
     <w:p/>
     <w:p>
       <w:pPr>
-        <w:pStyle w:val="Caption"/>
+        <w:pStyle w:val="Legenda"/>
         <w:keepNext/>
         <w:jc w:val="center"/>
       </w:pPr>
-      <w:bookmarkStart w:id="16" w:name="_Toc83646989"/>
+      <w:bookmarkStart w:id="16" w:name="_Toc85113505"/>
       <w:r>
         <w:t xml:space="preserve">Tabela </w:t>
       </w:r>
-      <w:fldSimple w:instr=" SEQ Tabela \* ARABIC ">
-        <w:r>
-          <w:rPr>
-            <w:noProof/>
-          </w:rPr>
-          <w:t>8</w:t>
-        </w:r>
-      </w:fldSimple>
+      <w:r>
+        <w:fldChar w:fldCharType="begin"/>
+      </w:r>
+      <w:r>
+        <w:instrText xml:space="preserve"> SEQ Tabela \* ARABIC </w:instrText>
+      </w:r>
+      <w:r>
+        <w:fldChar w:fldCharType="separate"/>
+      </w:r>
+      <w:r>
+        <w:rPr>
+          <w:noProof/>
+        </w:rPr>
+        <w:t>8</w:t>
+      </w:r>
+      <w:r>
+        <w:rPr>
+          <w:noProof/>
+        </w:rPr>
+        <w:fldChar w:fldCharType="end"/>
+      </w:r>
       <w:r>
         <w:t xml:space="preserve"> – Requisitos funcionais App mobile</w:t>
       </w:r>
@@ -7593,7 +7544,7 @@
     </w:p>
     <w:tbl>
       <w:tblPr>
-        <w:tblStyle w:val="ListTable6Colorful-Accent3"/>
+        <w:tblStyle w:val="TabeladeLista6Colorida-Destaque3"/>
         <w:tblW w:w="9394" w:type="dxa"/>
         <w:tblLook w:val="04A0" w:firstRow="1" w:lastRow="0" w:firstColumn="1" w:lastColumn="0" w:noHBand="0" w:noVBand="1"/>
       </w:tblPr>
@@ -8434,22 +8385,35 @@
     <w:p/>
     <w:p>
       <w:pPr>
-        <w:pStyle w:val="Caption"/>
+        <w:pStyle w:val="Legenda"/>
         <w:keepNext/>
         <w:jc w:val="center"/>
       </w:pPr>
-      <w:bookmarkStart w:id="17" w:name="_Toc83646990"/>
+      <w:bookmarkStart w:id="17" w:name="_Toc85113506"/>
       <w:r>
         <w:t xml:space="preserve">Tabela </w:t>
       </w:r>
-      <w:fldSimple w:instr=" SEQ Tabela \* ARABIC ">
-        <w:r>
-          <w:rPr>
-            <w:noProof/>
-          </w:rPr>
-          <w:t>9</w:t>
-        </w:r>
-      </w:fldSimple>
+      <w:r>
+        <w:fldChar w:fldCharType="begin"/>
+      </w:r>
+      <w:r>
+        <w:instrText xml:space="preserve"> SEQ Tabela \* ARABIC </w:instrText>
+      </w:r>
+      <w:r>
+        <w:fldChar w:fldCharType="separate"/>
+      </w:r>
+      <w:r>
+        <w:rPr>
+          <w:noProof/>
+        </w:rPr>
+        <w:t>9</w:t>
+      </w:r>
+      <w:r>
+        <w:rPr>
+          <w:noProof/>
+        </w:rPr>
+        <w:fldChar w:fldCharType="end"/>
+      </w:r>
       <w:r>
         <w:t xml:space="preserve"> – Requisitos</w:t>
       </w:r>
@@ -8460,7 +8424,7 @@
     </w:p>
     <w:tbl>
       <w:tblPr>
-        <w:tblStyle w:val="ListTable6Colorful-Accent3"/>
+        <w:tblStyle w:val="TabeladeLista6Colorida-Destaque3"/>
         <w:tblW w:w="9356" w:type="dxa"/>
         <w:tblLook w:val="04A0" w:firstRow="1" w:lastRow="0" w:firstColumn="1" w:lastColumn="0" w:noHBand="0" w:noVBand="1"/>
       </w:tblPr>
@@ -9037,7 +9001,7 @@
     <w:p/>
     <w:p>
       <w:pPr>
-        <w:pStyle w:val="Heading1"/>
+        <w:pStyle w:val="Ttulo1"/>
       </w:pPr>
       <w:bookmarkStart w:id="18" w:name="_Toc83646919"/>
       <w:proofErr w:type="spellStart"/>
@@ -9372,7 +9336,7 @@
     <w:p/>
     <w:tbl>
       <w:tblPr>
-        <w:tblStyle w:val="GridTable2-Accent3"/>
+        <w:tblStyle w:val="TabeladeGrelha2-Destaque3"/>
         <w:tblW w:w="9639" w:type="dxa"/>
         <w:tblLook w:val="04A0" w:firstRow="1" w:lastRow="0" w:firstColumn="1" w:lastColumn="0" w:noHBand="0" w:noVBand="1"/>
       </w:tblPr>
@@ -9511,7 +9475,7 @@
           </w:p>
           <w:p>
             <w:pPr>
-              <w:pStyle w:val="ListParagraph"/>
+              <w:pStyle w:val="PargrafodaLista"/>
               <w:numPr>
                 <w:ilvl w:val="0"/>
                 <w:numId w:val="5"/>
@@ -9535,7 +9499,7 @@
           </w:p>
           <w:p>
             <w:pPr>
-              <w:pStyle w:val="ListParagraph"/>
+              <w:pStyle w:val="PargrafodaLista"/>
               <w:numPr>
                 <w:ilvl w:val="0"/>
                 <w:numId w:val="5"/>
@@ -9654,7 +9618,7 @@
           </w:p>
           <w:p>
             <w:pPr>
-              <w:pStyle w:val="ListParagraph"/>
+              <w:pStyle w:val="PargrafodaLista"/>
               <w:numPr>
                 <w:ilvl w:val="0"/>
                 <w:numId w:val="5"/>
@@ -9678,7 +9642,7 @@
           </w:p>
           <w:p>
             <w:pPr>
-              <w:pStyle w:val="ListParagraph"/>
+              <w:pStyle w:val="PargrafodaLista"/>
               <w:numPr>
                 <w:ilvl w:val="0"/>
                 <w:numId w:val="5"/>
@@ -9781,7 +9745,7 @@
           </w:p>
           <w:p>
             <w:pPr>
-              <w:pStyle w:val="ListParagraph"/>
+              <w:pStyle w:val="PargrafodaLista"/>
               <w:numPr>
                 <w:ilvl w:val="0"/>
                 <w:numId w:val="7"/>
@@ -9878,7 +9842,7 @@
           </w:p>
           <w:p>
             <w:pPr>
-              <w:pStyle w:val="ListParagraph"/>
+              <w:pStyle w:val="PargrafodaLista"/>
               <w:numPr>
                 <w:ilvl w:val="0"/>
                 <w:numId w:val="6"/>
@@ -9969,7 +9933,7 @@
           </w:p>
           <w:p>
             <w:pPr>
-              <w:pStyle w:val="ListParagraph"/>
+              <w:pStyle w:val="PargrafodaLista"/>
               <w:numPr>
                 <w:ilvl w:val="0"/>
                 <w:numId w:val="6"/>
@@ -10053,7 +10017,7 @@
           </w:p>
           <w:p>
             <w:pPr>
-              <w:pStyle w:val="ListParagraph"/>
+              <w:pStyle w:val="PargrafodaLista"/>
               <w:numPr>
                 <w:ilvl w:val="0"/>
                 <w:numId w:val="6"/>
@@ -10117,7 +10081,7 @@
     <w:p/>
     <w:p>
       <w:pPr>
-        <w:pStyle w:val="Heading1"/>
+        <w:pStyle w:val="Ttulo1"/>
       </w:pPr>
       <w:bookmarkStart w:id="19" w:name="_Toc83646920"/>
       <w:bookmarkStart w:id="20" w:name="_Hlk85043916"/>
@@ -10205,21 +10169,34 @@
     </w:p>
     <w:p>
       <w:pPr>
-        <w:pStyle w:val="Caption"/>
+        <w:pStyle w:val="Legenda"/>
         <w:jc w:val="center"/>
       </w:pPr>
       <w:bookmarkStart w:id="21" w:name="_Toc83646898"/>
       <w:r>
         <w:t xml:space="preserve">Figura </w:t>
       </w:r>
-      <w:fldSimple w:instr=" SEQ Figura \* ARABIC ">
-        <w:r>
-          <w:rPr>
-            <w:noProof/>
-          </w:rPr>
-          <w:t>1</w:t>
-        </w:r>
-      </w:fldSimple>
+      <w:r>
+        <w:fldChar w:fldCharType="begin"/>
+      </w:r>
+      <w:r>
+        <w:instrText xml:space="preserve"> SEQ Figura \* ARABIC </w:instrText>
+      </w:r>
+      <w:r>
+        <w:fldChar w:fldCharType="separate"/>
+      </w:r>
+      <w:r>
+        <w:rPr>
+          <w:noProof/>
+        </w:rPr>
+        <w:t>1</w:t>
+      </w:r>
+      <w:r>
+        <w:rPr>
+          <w:noProof/>
+        </w:rPr>
+        <w:fldChar w:fldCharType="end"/>
+      </w:r>
       <w:r>
         <w:t xml:space="preserve"> – Diagrama de classes do SI</w:t>
       </w:r>
@@ -10227,7 +10204,7 @@
     </w:p>
     <w:p>
       <w:pPr>
-        <w:pStyle w:val="Heading1"/>
+        <w:pStyle w:val="Ttulo1"/>
       </w:pPr>
       <w:bookmarkStart w:id="22" w:name="_Toc83646921"/>
       <w:proofErr w:type="spellStart"/>
@@ -10355,21 +10332,34 @@
     </w:p>
     <w:p>
       <w:pPr>
-        <w:pStyle w:val="Caption"/>
+        <w:pStyle w:val="Legenda"/>
         <w:jc w:val="center"/>
       </w:pPr>
       <w:bookmarkStart w:id="23" w:name="_Toc83646899"/>
       <w:r>
         <w:t xml:space="preserve">Figura </w:t>
       </w:r>
-      <w:fldSimple w:instr=" SEQ Figura \* ARABIC ">
-        <w:r>
-          <w:rPr>
-            <w:noProof/>
-          </w:rPr>
-          <w:t>2</w:t>
-        </w:r>
-      </w:fldSimple>
+      <w:r>
+        <w:fldChar w:fldCharType="begin"/>
+      </w:r>
+      <w:r>
+        <w:instrText xml:space="preserve"> SEQ Figura \* ARABIC </w:instrText>
+      </w:r>
+      <w:r>
+        <w:fldChar w:fldCharType="separate"/>
+      </w:r>
+      <w:r>
+        <w:rPr>
+          <w:noProof/>
+        </w:rPr>
+        <w:t>2</w:t>
+      </w:r>
+      <w:r>
+        <w:rPr>
+          <w:noProof/>
+        </w:rPr>
+        <w:fldChar w:fldCharType="end"/>
+      </w:r>
       <w:r>
         <w:t xml:space="preserve"> – </w:t>
       </w:r>
@@ -10476,7 +10466,7 @@
 <w:ftr xmlns:wpc="http://schemas.microsoft.com/office/word/2010/wordprocessingCanvas" xmlns:cx="http://schemas.microsoft.com/office/drawing/2014/chartex" xmlns:cx1="http://schemas.microsoft.com/office/drawing/2015/9/8/chartex" xmlns:cx2="http://schemas.microsoft.com/office/drawing/2015/10/21/chartex" xmlns:cx3="http://schemas.microsoft.com/office/drawing/2016/5/9/chartex" xmlns:cx4="http://schemas.microsoft.com/office/drawing/2016/5/10/chartex" xmlns:cx5="http://schemas.microsoft.com/office/drawing/2016/5/11/chartex" xmlns:cx6="http://schemas.microsoft.com/office/drawing/2016/5/12/chartex" xmlns:cx7="http://schemas.microsoft.com/office/drawing/2016/5/13/chartex" xmlns:cx8="http://schemas.microsoft.com/office/drawing/2016/5/14/chartex" xmlns:mc="http://schemas.openxmlformats.org/markup-compatibility/2006" xmlns:aink="http://schemas.microsoft.com/office/drawing/2016/ink" xmlns:am3d="http://schemas.microsoft.com/office/drawing/2017/model3d" xmlns:o="urn:schemas-microsoft-com:office:office" xmlns:r="http://schemas.openxmlformats.org/officeDocument/2006/relationships" xmlns:m="http://schemas.openxmlformats.org/officeDocument/2006/math" xmlns:v="urn:schemas-microsoft-com:vml" xmlns:wp14="http://schemas.microsoft.com/office/word/2010/wordprocessingDrawing" xmlns:wp="http://schemas.openxmlformats.org/drawingml/2006/wordprocessingDrawing" xmlns:w10="urn:schemas-microsoft-com:office:word" xmlns:w="http://schemas.openxmlformats.org/wordprocessingml/2006/main" xmlns:w14="http://schemas.microsoft.com/office/word/2010/wordml" xmlns:w15="http://schemas.microsoft.com/office/word/2012/wordml" xmlns:w16cex="http://schemas.microsoft.com/office/word/2018/wordml/cex" xmlns:w16cid="http://schemas.microsoft.com/office/word/2016/wordml/cid" xmlns:w16="http://schemas.microsoft.com/office/word/2018/wordml" xmlns:w16sdtdh="http://schemas.microsoft.com/office/word/2020/wordml/sdtdatahash" xmlns:w16se="http://schemas.microsoft.com/office/word/2015/wordml/symex" xmlns:wpg="http://schemas.microsoft.com/office/word/2010/wordprocessingGroup" xmlns:wpi="http://schemas.microsoft.com/office/word/2010/wordprocessingInk" xmlns:wne="http://schemas.microsoft.com/office/word/2006/wordml" xmlns:wps="http://schemas.microsoft.com/office/word/2010/wordprocessingShape" mc:Ignorable="w14 w15 w16se w16cid w16 w16cex w16sdtdh wp14">
   <w:p>
     <w:pPr>
-      <w:pStyle w:val="Footer"/>
+      <w:pStyle w:val="Rodap"/>
     </w:pPr>
     <w:r>
       <w:rPr>
@@ -10557,7 +10547,7 @@
     <w:sdtContent>
       <w:p>
         <w:pPr>
-          <w:pStyle w:val="Footer"/>
+          <w:pStyle w:val="Rodap"/>
         </w:pPr>
         <w:r>
           <w:rPr>
@@ -10754,7 +10744,7 @@
 <w:hdr xmlns:wpc="http://schemas.microsoft.com/office/word/2010/wordprocessingCanvas" xmlns:cx="http://schemas.microsoft.com/office/drawing/2014/chartex" xmlns:cx1="http://schemas.microsoft.com/office/drawing/2015/9/8/chartex" xmlns:cx2="http://schemas.microsoft.com/office/drawing/2015/10/21/chartex" xmlns:cx3="http://schemas.microsoft.com/office/drawing/2016/5/9/chartex" xmlns:cx4="http://schemas.microsoft.com/office/drawing/2016/5/10/chartex" xmlns:cx5="http://schemas.microsoft.com/office/drawing/2016/5/11/chartex" xmlns:cx6="http://schemas.microsoft.com/office/drawing/2016/5/12/chartex" xmlns:cx7="http://schemas.microsoft.com/office/drawing/2016/5/13/chartex" xmlns:cx8="http://schemas.microsoft.com/office/drawing/2016/5/14/chartex" xmlns:mc="http://schemas.openxmlformats.org/markup-compatibility/2006" xmlns:aink="http://schemas.microsoft.com/office/drawing/2016/ink" xmlns:am3d="http://schemas.microsoft.com/office/drawing/2017/model3d" xmlns:o="urn:schemas-microsoft-com:office:office" xmlns:r="http://schemas.openxmlformats.org/officeDocument/2006/relationships" xmlns:m="http://schemas.openxmlformats.org/officeDocument/2006/math" xmlns:v="urn:schemas-microsoft-com:vml" xmlns:wp14="http://schemas.microsoft.com/office/word/2010/wordprocessingDrawing" xmlns:wp="http://schemas.openxmlformats.org/drawingml/2006/wordprocessingDrawing" xmlns:w10="urn:schemas-microsoft-com:office:word" xmlns:w="http://schemas.openxmlformats.org/wordprocessingml/2006/main" xmlns:w14="http://schemas.microsoft.com/office/word/2010/wordml" xmlns:w15="http://schemas.microsoft.com/office/word/2012/wordml" xmlns:w16cex="http://schemas.microsoft.com/office/word/2018/wordml/cex" xmlns:w16cid="http://schemas.microsoft.com/office/word/2016/wordml/cid" xmlns:w16="http://schemas.microsoft.com/office/word/2018/wordml" xmlns:w16sdtdh="http://schemas.microsoft.com/office/word/2020/wordml/sdtdatahash" xmlns:w16se="http://schemas.microsoft.com/office/word/2015/wordml/symex" xmlns:wpg="http://schemas.microsoft.com/office/word/2010/wordprocessingGroup" xmlns:wpi="http://schemas.microsoft.com/office/word/2010/wordprocessingInk" xmlns:wne="http://schemas.microsoft.com/office/word/2006/wordml" xmlns:wps="http://schemas.microsoft.com/office/word/2010/wordprocessingShape" mc:Ignorable="w14 w15 w16se w16cid w16 w16cex w16sdtdh wp14">
   <w:p>
     <w:pPr>
-      <w:pStyle w:val="Header"/>
+      <w:pStyle w:val="Cabealho"/>
     </w:pPr>
   </w:p>
 </w:hdr>
@@ -12047,7 +12037,7 @@
     <w:lvl w:ilvl="0">
       <w:start w:val="1"/>
       <w:numFmt w:val="decimal"/>
-      <w:pStyle w:val="Heading1"/>
+      <w:pStyle w:val="Ttulo1"/>
       <w:lvlText w:val="%1"/>
       <w:lvlJc w:val="left"/>
       <w:pPr>
@@ -12057,7 +12047,7 @@
     <w:lvl w:ilvl="1">
       <w:start w:val="1"/>
       <w:numFmt w:val="decimal"/>
-      <w:pStyle w:val="Heading2"/>
+      <w:pStyle w:val="Ttulo2"/>
       <w:lvlText w:val="%1.%2"/>
       <w:lvlJc w:val="left"/>
       <w:pPr>
@@ -12067,7 +12057,7 @@
     <w:lvl w:ilvl="2">
       <w:start w:val="1"/>
       <w:numFmt w:val="decimal"/>
-      <w:pStyle w:val="Heading3"/>
+      <w:pStyle w:val="Ttulo3"/>
       <w:lvlText w:val="%1.%2.%3"/>
       <w:lvlJc w:val="left"/>
       <w:pPr>
@@ -12077,7 +12067,7 @@
     <w:lvl w:ilvl="3">
       <w:start w:val="1"/>
       <w:numFmt w:val="decimal"/>
-      <w:pStyle w:val="Heading4"/>
+      <w:pStyle w:val="Ttulo4"/>
       <w:lvlText w:val="%1.%2.%3.%4"/>
       <w:lvlJc w:val="left"/>
       <w:pPr>
@@ -12087,7 +12077,7 @@
     <w:lvl w:ilvl="4">
       <w:start w:val="1"/>
       <w:numFmt w:val="decimal"/>
-      <w:pStyle w:val="Heading5"/>
+      <w:pStyle w:val="Ttulo5"/>
       <w:lvlText w:val="%1.%2.%3.%4.%5"/>
       <w:lvlJc w:val="left"/>
       <w:pPr>
@@ -12097,7 +12087,7 @@
     <w:lvl w:ilvl="5">
       <w:start w:val="1"/>
       <w:numFmt w:val="decimal"/>
-      <w:pStyle w:val="Heading6"/>
+      <w:pStyle w:val="Ttulo6"/>
       <w:lvlText w:val="%1.%2.%3.%4.%5.%6"/>
       <w:lvlJc w:val="left"/>
       <w:pPr>
@@ -12107,7 +12097,7 @@
     <w:lvl w:ilvl="6">
       <w:start w:val="1"/>
       <w:numFmt w:val="decimal"/>
-      <w:pStyle w:val="Heading7"/>
+      <w:pStyle w:val="Ttulo7"/>
       <w:lvlText w:val="%1.%2.%3.%4.%5.%6.%7"/>
       <w:lvlJc w:val="left"/>
       <w:pPr>
@@ -12117,7 +12107,7 @@
     <w:lvl w:ilvl="7">
       <w:start w:val="1"/>
       <w:numFmt w:val="decimal"/>
-      <w:pStyle w:val="Heading8"/>
+      <w:pStyle w:val="Ttulo8"/>
       <w:lvlText w:val="%1.%2.%3.%4.%5.%6.%7.%8"/>
       <w:lvlJc w:val="left"/>
       <w:pPr>
@@ -12127,7 +12117,7 @@
     <w:lvl w:ilvl="8">
       <w:start w:val="1"/>
       <w:numFmt w:val="decimal"/>
-      <w:pStyle w:val="Heading9"/>
+      <w:pStyle w:val="Ttulo9"/>
       <w:lvlText w:val="%1.%2.%3.%4.%5.%6.%7.%8.%9"/>
       <w:lvlJc w:val="left"/>
       <w:pPr>
@@ -13508,11 +13498,11 @@
       <w:jc w:val="both"/>
     </w:pPr>
   </w:style>
-  <w:style w:type="paragraph" w:styleId="Heading1">
+  <w:style w:type="paragraph" w:styleId="Ttulo1">
     <w:name w:val="heading 1"/>
     <w:basedOn w:val="Normal"/>
     <w:next w:val="Normal"/>
-    <w:link w:val="Heading1Char"/>
+    <w:link w:val="Ttulo1Carter"/>
     <w:uiPriority w:val="9"/>
     <w:qFormat/>
     <w:rsid w:val="00313990"/>
@@ -13536,11 +13526,11 @@
       <w:szCs w:val="32"/>
     </w:rPr>
   </w:style>
-  <w:style w:type="paragraph" w:styleId="Heading2">
+  <w:style w:type="paragraph" w:styleId="Ttulo2">
     <w:name w:val="heading 2"/>
     <w:basedOn w:val="Normal"/>
     <w:next w:val="Normal"/>
-    <w:link w:val="Heading2Char"/>
+    <w:link w:val="Ttulo2Carter"/>
     <w:uiPriority w:val="9"/>
     <w:unhideWhenUsed/>
     <w:qFormat/>
@@ -13563,11 +13553,11 @@
       <w:szCs w:val="26"/>
     </w:rPr>
   </w:style>
-  <w:style w:type="paragraph" w:styleId="Heading3">
+  <w:style w:type="paragraph" w:styleId="Ttulo3">
     <w:name w:val="heading 3"/>
     <w:basedOn w:val="Normal"/>
     <w:next w:val="Normal"/>
-    <w:link w:val="Heading3Char"/>
+    <w:link w:val="Ttulo3Carter"/>
     <w:uiPriority w:val="9"/>
     <w:unhideWhenUsed/>
     <w:qFormat/>
@@ -13589,11 +13579,11 @@
       <w:szCs w:val="24"/>
     </w:rPr>
   </w:style>
-  <w:style w:type="paragraph" w:styleId="Heading4">
+  <w:style w:type="paragraph" w:styleId="Ttulo4">
     <w:name w:val="heading 4"/>
     <w:basedOn w:val="Normal"/>
     <w:next w:val="Normal"/>
-    <w:link w:val="Heading4Char"/>
+    <w:link w:val="Ttulo4Carter"/>
     <w:uiPriority w:val="9"/>
     <w:unhideWhenUsed/>
     <w:qFormat/>
@@ -13615,11 +13605,11 @@
       <w:color w:val="2E74B5" w:themeColor="accent1" w:themeShade="BF"/>
     </w:rPr>
   </w:style>
-  <w:style w:type="paragraph" w:styleId="Heading5">
+  <w:style w:type="paragraph" w:styleId="Ttulo5">
     <w:name w:val="heading 5"/>
     <w:basedOn w:val="Normal"/>
     <w:next w:val="Normal"/>
-    <w:link w:val="Heading5Char"/>
+    <w:link w:val="Ttulo5Carter"/>
     <w:uiPriority w:val="9"/>
     <w:unhideWhenUsed/>
     <w:qFormat/>
@@ -13639,11 +13629,11 @@
       <w:color w:val="2E74B5" w:themeColor="accent1" w:themeShade="BF"/>
     </w:rPr>
   </w:style>
-  <w:style w:type="paragraph" w:styleId="Heading6">
+  <w:style w:type="paragraph" w:styleId="Ttulo6">
     <w:name w:val="heading 6"/>
     <w:basedOn w:val="Normal"/>
     <w:next w:val="Normal"/>
-    <w:link w:val="Heading6Char"/>
+    <w:link w:val="Ttulo6Carter"/>
     <w:uiPriority w:val="9"/>
     <w:semiHidden/>
     <w:unhideWhenUsed/>
@@ -13664,11 +13654,11 @@
       <w:color w:val="1F4D78" w:themeColor="accent1" w:themeShade="7F"/>
     </w:rPr>
   </w:style>
-  <w:style w:type="paragraph" w:styleId="Heading7">
+  <w:style w:type="paragraph" w:styleId="Ttulo7">
     <w:name w:val="heading 7"/>
     <w:basedOn w:val="Normal"/>
     <w:next w:val="Normal"/>
-    <w:link w:val="Heading7Char"/>
+    <w:link w:val="Ttulo7Carter"/>
     <w:uiPriority w:val="9"/>
     <w:semiHidden/>
     <w:unhideWhenUsed/>
@@ -13691,11 +13681,11 @@
       <w:color w:val="1F4D78" w:themeColor="accent1" w:themeShade="7F"/>
     </w:rPr>
   </w:style>
-  <w:style w:type="paragraph" w:styleId="Heading8">
+  <w:style w:type="paragraph" w:styleId="Ttulo8">
     <w:name w:val="heading 8"/>
     <w:basedOn w:val="Normal"/>
     <w:next w:val="Normal"/>
-    <w:link w:val="Heading8Char"/>
+    <w:link w:val="Ttulo8Carter"/>
     <w:uiPriority w:val="9"/>
     <w:semiHidden/>
     <w:unhideWhenUsed/>
@@ -13718,11 +13708,11 @@
       <w:szCs w:val="21"/>
     </w:rPr>
   </w:style>
-  <w:style w:type="paragraph" w:styleId="Heading9">
+  <w:style w:type="paragraph" w:styleId="Ttulo9">
     <w:name w:val="heading 9"/>
     <w:basedOn w:val="Normal"/>
     <w:next w:val="Normal"/>
-    <w:link w:val="Heading9Char"/>
+    <w:link w:val="Ttulo9Carter"/>
     <w:uiPriority w:val="9"/>
     <w:semiHidden/>
     <w:unhideWhenUsed/>
@@ -13747,13 +13737,13 @@
       <w:szCs w:val="21"/>
     </w:rPr>
   </w:style>
-  <w:style w:type="character" w:default="1" w:styleId="DefaultParagraphFont">
+  <w:style w:type="character" w:default="1" w:styleId="Tipodeletrapredefinidodopargrafo">
     <w:name w:val="Default Paragraph Font"/>
     <w:uiPriority w:val="1"/>
     <w:semiHidden/>
     <w:unhideWhenUsed/>
   </w:style>
-  <w:style w:type="table" w:default="1" w:styleId="TableNormal">
+  <w:style w:type="table" w:default="1" w:styleId="Tabelanormal">
     <w:name w:val="Normal Table"/>
     <w:uiPriority w:val="99"/>
     <w:semiHidden/>
@@ -13768,7 +13758,7 @@
       </w:tblCellMar>
     </w:tblPr>
   </w:style>
-  <w:style w:type="numbering" w:default="1" w:styleId="NoList">
+  <w:style w:type="numbering" w:default="1" w:styleId="Semlista">
     <w:name w:val="No List"/>
     <w:uiPriority w:val="99"/>
     <w:semiHidden/>
@@ -13776,7 +13766,7 @@
   </w:style>
   <w:style w:type="character" w:customStyle="1" w:styleId="Code">
     <w:name w:val="Code"/>
-    <w:basedOn w:val="DefaultParagraphFont"/>
+    <w:basedOn w:val="Tipodeletrapredefinidodopargrafo"/>
     <w:rsid w:val="000118FB"/>
     <w:rPr>
       <w:rFonts w:ascii="Lucida Console" w:eastAsia="Lucida Console" w:hAnsi="Lucida Console" w:cs="Lucida Console"/>
@@ -13855,7 +13845,7 @@
   </w:style>
   <w:style w:type="character" w:customStyle="1" w:styleId="CodeBoxChar">
     <w:name w:val="Code Box Char"/>
-    <w:basedOn w:val="DefaultParagraphFont"/>
+    <w:basedOn w:val="Tipodeletrapredefinidodopargrafo"/>
     <w:link w:val="CodeBox"/>
     <w:rsid w:val="00E706EF"/>
     <w:rPr>
@@ -13869,10 +13859,10 @@
       <w:lang w:val="en-GB" w:eastAsia="pt-PT"/>
     </w:rPr>
   </w:style>
-  <w:style w:type="character" w:customStyle="1" w:styleId="Heading1Char">
-    <w:name w:val="Heading 1 Char"/>
-    <w:basedOn w:val="DefaultParagraphFont"/>
-    <w:link w:val="Heading1"/>
+  <w:style w:type="character" w:customStyle="1" w:styleId="Ttulo1Carter">
+    <w:name w:val="Título 1 Caráter"/>
+    <w:basedOn w:val="Tipodeletrapredefinidodopargrafo"/>
+    <w:link w:val="Ttulo1"/>
     <w:uiPriority w:val="9"/>
     <w:rsid w:val="00313990"/>
     <w:rPr>
@@ -13884,10 +13874,10 @@
       <w:szCs w:val="32"/>
     </w:rPr>
   </w:style>
-  <w:style w:type="character" w:customStyle="1" w:styleId="Heading2Char">
-    <w:name w:val="Heading 2 Char"/>
-    <w:basedOn w:val="DefaultParagraphFont"/>
-    <w:link w:val="Heading2"/>
+  <w:style w:type="character" w:customStyle="1" w:styleId="Ttulo2Carter">
+    <w:name w:val="Título 2 Caráter"/>
+    <w:basedOn w:val="Tipodeletrapredefinidodopargrafo"/>
+    <w:link w:val="Ttulo2"/>
     <w:uiPriority w:val="9"/>
     <w:rsid w:val="00721AAD"/>
     <w:rPr>
@@ -13898,10 +13888,10 @@
       <w:szCs w:val="26"/>
     </w:rPr>
   </w:style>
-  <w:style w:type="paragraph" w:styleId="ListParagraph">
+  <w:style w:type="paragraph" w:styleId="PargrafodaLista">
     <w:name w:val="List Paragraph"/>
     <w:basedOn w:val="Normal"/>
-    <w:link w:val="ListParagraphChar"/>
+    <w:link w:val="PargrafodaListaCarter"/>
     <w:uiPriority w:val="34"/>
     <w:qFormat/>
     <w:rsid w:val="00C34B94"/>
@@ -13910,9 +13900,9 @@
       <w:contextualSpacing/>
     </w:pPr>
   </w:style>
-  <w:style w:type="table" w:styleId="TableGrid">
+  <w:style w:type="table" w:styleId="TabelacomGrelha">
     <w:name w:val="Table Grid"/>
-    <w:basedOn w:val="TableNormal"/>
+    <w:basedOn w:val="Tabelanormal"/>
     <w:uiPriority w:val="39"/>
     <w:rsid w:val="008F6BAB"/>
     <w:pPr>
@@ -13948,10 +13938,10 @@
       <w:lang w:val="en-US" w:bidi="en-US"/>
     </w:rPr>
   </w:style>
-  <w:style w:type="paragraph" w:styleId="BodyText">
+  <w:style w:type="paragraph" w:styleId="Corpodetexto">
     <w:name w:val="Body Text"/>
     <w:basedOn w:val="Normal"/>
-    <w:link w:val="BodyTextChar"/>
+    <w:link w:val="CorpodetextoCarter"/>
     <w:rsid w:val="008F6BAB"/>
     <w:pPr>
       <w:spacing w:line="360" w:lineRule="auto"/>
@@ -13962,10 +13952,10 @@
       <w:szCs w:val="24"/>
     </w:rPr>
   </w:style>
-  <w:style w:type="character" w:customStyle="1" w:styleId="BodyTextChar">
-    <w:name w:val="Body Text Char"/>
-    <w:basedOn w:val="DefaultParagraphFont"/>
-    <w:link w:val="BodyText"/>
+  <w:style w:type="character" w:customStyle="1" w:styleId="CorpodetextoCarter">
+    <w:name w:val="Corpo de texto Caráter"/>
+    <w:basedOn w:val="Tipodeletrapredefinidodopargrafo"/>
+    <w:link w:val="Corpodetexto"/>
     <w:rsid w:val="008F6BAB"/>
     <w:rPr>
       <w:rFonts w:ascii="Verdana" w:eastAsia="Times New Roman" w:hAnsi="Verdana" w:cs="Times New Roman"/>
@@ -13973,7 +13963,7 @@
       <w:szCs w:val="24"/>
     </w:rPr>
   </w:style>
-  <w:style w:type="paragraph" w:styleId="NoSpacing">
+  <w:style w:type="paragraph" w:styleId="SemEspaamento">
     <w:name w:val="No Spacing"/>
     <w:uiPriority w:val="1"/>
     <w:qFormat/>
@@ -14027,7 +14017,7 @@
   </w:style>
   <w:style w:type="paragraph" w:customStyle="1" w:styleId="Pergunta">
     <w:name w:val="Pergunta"/>
-    <w:basedOn w:val="ListParagraph"/>
+    <w:basedOn w:val="PargrafodaLista"/>
     <w:qFormat/>
     <w:rsid w:val="00544475"/>
     <w:pPr>
@@ -14041,7 +14031,7 @@
   </w:style>
   <w:style w:type="paragraph" w:customStyle="1" w:styleId="RespostaMultipla">
     <w:name w:val="Resposta Multipla"/>
-    <w:basedOn w:val="BodyText"/>
+    <w:basedOn w:val="Corpodetexto"/>
     <w:qFormat/>
     <w:rsid w:val="000203B2"/>
     <w:pPr>
@@ -14063,10 +14053,10 @@
       <w:lang w:eastAsia="pt-PT"/>
     </w:rPr>
   </w:style>
-  <w:style w:type="paragraph" w:styleId="Header">
+  <w:style w:type="paragraph" w:styleId="Cabealho">
     <w:name w:val="header"/>
     <w:basedOn w:val="Normal"/>
-    <w:link w:val="HeaderChar"/>
+    <w:link w:val="CabealhoCarter"/>
     <w:uiPriority w:val="99"/>
     <w:unhideWhenUsed/>
     <w:rsid w:val="006C64FC"/>
@@ -14078,17 +14068,17 @@
       <w:spacing w:line="240" w:lineRule="auto"/>
     </w:pPr>
   </w:style>
-  <w:style w:type="character" w:customStyle="1" w:styleId="HeaderChar">
-    <w:name w:val="Header Char"/>
-    <w:basedOn w:val="DefaultParagraphFont"/>
-    <w:link w:val="Header"/>
+  <w:style w:type="character" w:customStyle="1" w:styleId="CabealhoCarter">
+    <w:name w:val="Cabeçalho Caráter"/>
+    <w:basedOn w:val="Tipodeletrapredefinidodopargrafo"/>
+    <w:link w:val="Cabealho"/>
     <w:uiPriority w:val="99"/>
     <w:rsid w:val="006C64FC"/>
   </w:style>
-  <w:style w:type="paragraph" w:styleId="Footer">
+  <w:style w:type="paragraph" w:styleId="Rodap">
     <w:name w:val="footer"/>
     <w:basedOn w:val="Normal"/>
-    <w:link w:val="FooterChar"/>
+    <w:link w:val="RodapCarter"/>
     <w:uiPriority w:val="99"/>
     <w:unhideWhenUsed/>
     <w:rsid w:val="006C64FC"/>
@@ -14100,18 +14090,18 @@
       <w:spacing w:line="240" w:lineRule="auto"/>
     </w:pPr>
   </w:style>
-  <w:style w:type="character" w:customStyle="1" w:styleId="FooterChar">
-    <w:name w:val="Footer Char"/>
-    <w:basedOn w:val="DefaultParagraphFont"/>
-    <w:link w:val="Footer"/>
+  <w:style w:type="character" w:customStyle="1" w:styleId="RodapCarter">
+    <w:name w:val="Rodapé Caráter"/>
+    <w:basedOn w:val="Tipodeletrapredefinidodopargrafo"/>
+    <w:link w:val="Rodap"/>
     <w:uiPriority w:val="99"/>
     <w:qFormat/>
     <w:rsid w:val="006C64FC"/>
   </w:style>
-  <w:style w:type="paragraph" w:styleId="BalloonText">
+  <w:style w:type="paragraph" w:styleId="Textodebalo">
     <w:name w:val="Balloon Text"/>
     <w:basedOn w:val="Normal"/>
-    <w:link w:val="BalloonTextChar"/>
+    <w:link w:val="TextodebaloCarter"/>
     <w:uiPriority w:val="99"/>
     <w:semiHidden/>
     <w:unhideWhenUsed/>
@@ -14125,10 +14115,10 @@
       <w:szCs w:val="18"/>
     </w:rPr>
   </w:style>
-  <w:style w:type="character" w:customStyle="1" w:styleId="BalloonTextChar">
-    <w:name w:val="Balloon Text Char"/>
-    <w:basedOn w:val="DefaultParagraphFont"/>
-    <w:link w:val="BalloonText"/>
+  <w:style w:type="character" w:customStyle="1" w:styleId="TextodebaloCarter">
+    <w:name w:val="Texto de balão Caráter"/>
+    <w:basedOn w:val="Tipodeletrapredefinidodopargrafo"/>
+    <w:link w:val="Textodebalo"/>
     <w:uiPriority w:val="99"/>
     <w:semiHidden/>
     <w:rsid w:val="00C941DE"/>
@@ -14138,10 +14128,10 @@
       <w:szCs w:val="18"/>
     </w:rPr>
   </w:style>
-  <w:style w:type="character" w:customStyle="1" w:styleId="Heading3Char">
-    <w:name w:val="Heading 3 Char"/>
-    <w:basedOn w:val="DefaultParagraphFont"/>
-    <w:link w:val="Heading3"/>
+  <w:style w:type="character" w:customStyle="1" w:styleId="Ttulo3Carter">
+    <w:name w:val="Título 3 Caráter"/>
+    <w:basedOn w:val="Tipodeletrapredefinidodopargrafo"/>
+    <w:link w:val="Ttulo3"/>
     <w:uiPriority w:val="9"/>
     <w:rsid w:val="00AC33A9"/>
     <w:rPr>
@@ -14153,7 +14143,7 @@
   </w:style>
   <w:style w:type="paragraph" w:customStyle="1" w:styleId="item">
     <w:name w:val="item"/>
-    <w:basedOn w:val="ListParagraph"/>
+    <w:basedOn w:val="PargrafodaLista"/>
     <w:link w:val="itemChar"/>
     <w:qFormat/>
     <w:rsid w:val="00521789"/>
@@ -14179,16 +14169,16 @@
       <w:spacing w:after="240"/>
     </w:pPr>
   </w:style>
-  <w:style w:type="character" w:customStyle="1" w:styleId="ListParagraphChar">
-    <w:name w:val="List Paragraph Char"/>
-    <w:basedOn w:val="DefaultParagraphFont"/>
-    <w:link w:val="ListParagraph"/>
+  <w:style w:type="character" w:customStyle="1" w:styleId="PargrafodaListaCarter">
+    <w:name w:val="Parágrafo da Lista Caráter"/>
+    <w:basedOn w:val="Tipodeletrapredefinidodopargrafo"/>
+    <w:link w:val="PargrafodaLista"/>
     <w:uiPriority w:val="34"/>
     <w:rsid w:val="004458C9"/>
   </w:style>
   <w:style w:type="character" w:customStyle="1" w:styleId="itemChar">
     <w:name w:val="item Char"/>
-    <w:basedOn w:val="ListParagraphChar"/>
+    <w:basedOn w:val="PargrafodaListaCarter"/>
     <w:link w:val="item"/>
     <w:rsid w:val="00521789"/>
   </w:style>
@@ -14198,9 +14188,9 @@
     <w:link w:val="ltimoitem"/>
     <w:rsid w:val="00E81AE8"/>
   </w:style>
-  <w:style w:type="character" w:styleId="Hyperlink">
+  <w:style w:type="character" w:styleId="Hiperligao">
     <w:name w:val="Hyperlink"/>
-    <w:basedOn w:val="DefaultParagraphFont"/>
+    <w:basedOn w:val="Tipodeletrapredefinidodopargrafo"/>
     <w:uiPriority w:val="99"/>
     <w:unhideWhenUsed/>
     <w:rsid w:val="00D22378"/>
@@ -14209,9 +14199,9 @@
       <w:u w:val="single"/>
     </w:rPr>
   </w:style>
-  <w:style w:type="character" w:styleId="UnresolvedMention">
+  <w:style w:type="character" w:styleId="MenoNoResolvida">
     <w:name w:val="Unresolved Mention"/>
-    <w:basedOn w:val="DefaultParagraphFont"/>
+    <w:basedOn w:val="Tipodeletrapredefinidodopargrafo"/>
     <w:uiPriority w:val="99"/>
     <w:semiHidden/>
     <w:unhideWhenUsed/>
@@ -14221,7 +14211,7 @@
       <w:shd w:val="clear" w:color="auto" w:fill="E1DFDD"/>
     </w:rPr>
   </w:style>
-  <w:style w:type="paragraph" w:styleId="Caption">
+  <w:style w:type="paragraph" w:styleId="Legenda">
     <w:name w:val="caption"/>
     <w:basedOn w:val="Normal"/>
     <w:next w:val="Normal"/>
@@ -14254,10 +14244,10 @@
       <w:color w:val="auto"/>
     </w:rPr>
   </w:style>
-  <w:style w:type="character" w:customStyle="1" w:styleId="Heading4Char">
-    <w:name w:val="Heading 4 Char"/>
-    <w:basedOn w:val="DefaultParagraphFont"/>
-    <w:link w:val="Heading4"/>
+  <w:style w:type="character" w:customStyle="1" w:styleId="Ttulo4Carter">
+    <w:name w:val="Título 4 Caráter"/>
+    <w:basedOn w:val="Tipodeletrapredefinidodopargrafo"/>
+    <w:link w:val="Ttulo4"/>
     <w:uiPriority w:val="9"/>
     <w:rsid w:val="001013C0"/>
     <w:rPr>
@@ -14267,9 +14257,9 @@
       <w:color w:val="2E74B5" w:themeColor="accent1" w:themeShade="BF"/>
     </w:rPr>
   </w:style>
-  <w:style w:type="table" w:styleId="GridTable1Light-Accent1">
+  <w:style w:type="table" w:styleId="TabeladeGrelha1Clara-Destaque1">
     <w:name w:val="Grid Table 1 Light Accent 1"/>
-    <w:basedOn w:val="TableNormal"/>
+    <w:basedOn w:val="Tabelanormal"/>
     <w:uiPriority w:val="46"/>
     <w:rsid w:val="00F553B8"/>
     <w:pPr>
@@ -14324,10 +14314,10 @@
       </w:rPr>
     </w:tblStylePr>
   </w:style>
-  <w:style w:type="character" w:customStyle="1" w:styleId="Heading5Char">
-    <w:name w:val="Heading 5 Char"/>
-    <w:basedOn w:val="DefaultParagraphFont"/>
-    <w:link w:val="Heading5"/>
+  <w:style w:type="character" w:customStyle="1" w:styleId="Ttulo5Carter">
+    <w:name w:val="Título 5 Caráter"/>
+    <w:basedOn w:val="Tipodeletrapredefinidodopargrafo"/>
+    <w:link w:val="Ttulo5"/>
     <w:uiPriority w:val="9"/>
     <w:rsid w:val="00033870"/>
     <w:rPr>
@@ -14335,10 +14325,10 @@
       <w:color w:val="2E74B5" w:themeColor="accent1" w:themeShade="BF"/>
     </w:rPr>
   </w:style>
-  <w:style w:type="character" w:customStyle="1" w:styleId="Heading6Char">
-    <w:name w:val="Heading 6 Char"/>
-    <w:basedOn w:val="DefaultParagraphFont"/>
-    <w:link w:val="Heading6"/>
+  <w:style w:type="character" w:customStyle="1" w:styleId="Ttulo6Carter">
+    <w:name w:val="Título 6 Caráter"/>
+    <w:basedOn w:val="Tipodeletrapredefinidodopargrafo"/>
+    <w:link w:val="Ttulo6"/>
     <w:uiPriority w:val="9"/>
     <w:semiHidden/>
     <w:rsid w:val="00033870"/>
@@ -14347,10 +14337,10 @@
       <w:color w:val="1F4D78" w:themeColor="accent1" w:themeShade="7F"/>
     </w:rPr>
   </w:style>
-  <w:style w:type="character" w:customStyle="1" w:styleId="Heading7Char">
-    <w:name w:val="Heading 7 Char"/>
-    <w:basedOn w:val="DefaultParagraphFont"/>
-    <w:link w:val="Heading7"/>
+  <w:style w:type="character" w:customStyle="1" w:styleId="Ttulo7Carter">
+    <w:name w:val="Título 7 Caráter"/>
+    <w:basedOn w:val="Tipodeletrapredefinidodopargrafo"/>
+    <w:link w:val="Ttulo7"/>
     <w:uiPriority w:val="9"/>
     <w:semiHidden/>
     <w:rsid w:val="00033870"/>
@@ -14361,10 +14351,10 @@
       <w:color w:val="1F4D78" w:themeColor="accent1" w:themeShade="7F"/>
     </w:rPr>
   </w:style>
-  <w:style w:type="character" w:customStyle="1" w:styleId="Heading8Char">
-    <w:name w:val="Heading 8 Char"/>
-    <w:basedOn w:val="DefaultParagraphFont"/>
-    <w:link w:val="Heading8"/>
+  <w:style w:type="character" w:customStyle="1" w:styleId="Ttulo8Carter">
+    <w:name w:val="Título 8 Caráter"/>
+    <w:basedOn w:val="Tipodeletrapredefinidodopargrafo"/>
+    <w:link w:val="Ttulo8"/>
     <w:uiPriority w:val="9"/>
     <w:semiHidden/>
     <w:rsid w:val="00033870"/>
@@ -14375,10 +14365,10 @@
       <w:szCs w:val="21"/>
     </w:rPr>
   </w:style>
-  <w:style w:type="character" w:customStyle="1" w:styleId="Heading9Char">
-    <w:name w:val="Heading 9 Char"/>
-    <w:basedOn w:val="DefaultParagraphFont"/>
-    <w:link w:val="Heading9"/>
+  <w:style w:type="character" w:customStyle="1" w:styleId="Ttulo9Carter">
+    <w:name w:val="Título 9 Caráter"/>
+    <w:basedOn w:val="Tipodeletrapredefinidodopargrafo"/>
+    <w:link w:val="Ttulo9"/>
     <w:uiPriority w:val="9"/>
     <w:semiHidden/>
     <w:rsid w:val="00033870"/>
@@ -14391,9 +14381,9 @@
       <w:szCs w:val="21"/>
     </w:rPr>
   </w:style>
-  <w:style w:type="table" w:styleId="GridTable1Light-Accent5">
+  <w:style w:type="table" w:styleId="TabeladeGrelha1Clara-Destaque5">
     <w:name w:val="Grid Table 1 Light Accent 5"/>
-    <w:basedOn w:val="TableNormal"/>
+    <w:basedOn w:val="Tabelanormal"/>
     <w:uiPriority w:val="46"/>
     <w:rsid w:val="00F553B8"/>
     <w:pPr>
@@ -14448,9 +14438,9 @@
       </w:rPr>
     </w:tblStylePr>
   </w:style>
-  <w:style w:type="table" w:styleId="ListTable2-Accent1">
+  <w:style w:type="table" w:styleId="TabeladeLista2-Destaque1">
     <w:name w:val="List Table 2 Accent 1"/>
-    <w:basedOn w:val="TableNormal"/>
+    <w:basedOn w:val="Tabelanormal"/>
     <w:uiPriority w:val="47"/>
     <w:rsid w:val="00152273"/>
     <w:pPr>
@@ -14502,9 +14492,9 @@
       </w:tcPr>
     </w:tblStylePr>
   </w:style>
-  <w:style w:type="character" w:styleId="FollowedHyperlink">
+  <w:style w:type="character" w:styleId="Hiperligaovisitada">
     <w:name w:val="FollowedHyperlink"/>
-    <w:basedOn w:val="DefaultParagraphFont"/>
+    <w:basedOn w:val="Tipodeletrapredefinidodopargrafo"/>
     <w:uiPriority w:val="99"/>
     <w:semiHidden/>
     <w:unhideWhenUsed/>
@@ -14514,9 +14504,9 @@
       <w:u w:val="single"/>
     </w:rPr>
   </w:style>
-  <w:style w:type="paragraph" w:styleId="TOCHeading">
+  <w:style w:type="paragraph" w:styleId="Cabealhodondice">
     <w:name w:val="TOC Heading"/>
-    <w:basedOn w:val="Heading1"/>
+    <w:basedOn w:val="Ttulo1"/>
     <w:next w:val="Normal"/>
     <w:uiPriority w:val="39"/>
     <w:unhideWhenUsed/>
@@ -14539,7 +14529,7 @@
       <w:lang w:val="en-US"/>
     </w:rPr>
   </w:style>
-  <w:style w:type="paragraph" w:styleId="TOC1">
+  <w:style w:type="paragraph" w:styleId="ndice1">
     <w:name w:val="toc 1"/>
     <w:basedOn w:val="Normal"/>
     <w:next w:val="Normal"/>
@@ -14558,7 +14548,7 @@
       <w:u w:val="single"/>
     </w:rPr>
   </w:style>
-  <w:style w:type="paragraph" w:styleId="TOC2">
+  <w:style w:type="paragraph" w:styleId="ndice2">
     <w:name w:val="toc 2"/>
     <w:basedOn w:val="Normal"/>
     <w:next w:val="Normal"/>
@@ -14576,7 +14566,7 @@
       <w:smallCaps/>
     </w:rPr>
   </w:style>
-  <w:style w:type="paragraph" w:styleId="TOC3">
+  <w:style w:type="paragraph" w:styleId="ndice3">
     <w:name w:val="toc 3"/>
     <w:basedOn w:val="Normal"/>
     <w:next w:val="Normal"/>
@@ -14592,7 +14582,7 @@
       <w:smallCaps/>
     </w:rPr>
   </w:style>
-  <w:style w:type="paragraph" w:styleId="TOC4">
+  <w:style w:type="paragraph" w:styleId="ndice4">
     <w:name w:val="toc 4"/>
     <w:basedOn w:val="Normal"/>
     <w:next w:val="Normal"/>
@@ -14606,7 +14596,7 @@
       <w:jc w:val="left"/>
     </w:pPr>
   </w:style>
-  <w:style w:type="paragraph" w:styleId="TOC5">
+  <w:style w:type="paragraph" w:styleId="ndice5">
     <w:name w:val="toc 5"/>
     <w:basedOn w:val="Normal"/>
     <w:next w:val="Normal"/>
@@ -14620,7 +14610,7 @@
       <w:jc w:val="left"/>
     </w:pPr>
   </w:style>
-  <w:style w:type="paragraph" w:styleId="TOC6">
+  <w:style w:type="paragraph" w:styleId="ndice6">
     <w:name w:val="toc 6"/>
     <w:basedOn w:val="Normal"/>
     <w:next w:val="Normal"/>
@@ -14634,7 +14624,7 @@
       <w:jc w:val="left"/>
     </w:pPr>
   </w:style>
-  <w:style w:type="paragraph" w:styleId="TOC7">
+  <w:style w:type="paragraph" w:styleId="ndice7">
     <w:name w:val="toc 7"/>
     <w:basedOn w:val="Normal"/>
     <w:next w:val="Normal"/>
@@ -14648,7 +14638,7 @@
       <w:jc w:val="left"/>
     </w:pPr>
   </w:style>
-  <w:style w:type="paragraph" w:styleId="TOC8">
+  <w:style w:type="paragraph" w:styleId="ndice8">
     <w:name w:val="toc 8"/>
     <w:basedOn w:val="Normal"/>
     <w:next w:val="Normal"/>
@@ -14662,7 +14652,7 @@
       <w:jc w:val="left"/>
     </w:pPr>
   </w:style>
-  <w:style w:type="paragraph" w:styleId="TOC9">
+  <w:style w:type="paragraph" w:styleId="ndice9">
     <w:name w:val="toc 9"/>
     <w:basedOn w:val="Normal"/>
     <w:next w:val="Normal"/>
@@ -14676,9 +14666,9 @@
       <w:jc w:val="left"/>
     </w:pPr>
   </w:style>
-  <w:style w:type="table" w:styleId="GridTable7Colorful-Accent3">
+  <w:style w:type="table" w:styleId="TabeladeGrelha7Colorida-Destaque3">
     <w:name w:val="Grid Table 7 Colorful Accent 3"/>
-    <w:basedOn w:val="TableNormal"/>
+    <w:basedOn w:val="Tabelanormal"/>
     <w:uiPriority w:val="52"/>
     <w:rsid w:val="0043019C"/>
     <w:pPr>
@@ -14816,7 +14806,7 @@
       </w:tcPr>
     </w:tblStylePr>
   </w:style>
-  <w:style w:type="paragraph" w:styleId="TableofFigures">
+  <w:style w:type="paragraph" w:styleId="ndicedeilustraes">
     <w:name w:val="table of figures"/>
     <w:basedOn w:val="Normal"/>
     <w:next w:val="Normal"/>
@@ -14827,9 +14817,9 @@
       <w:spacing w:after="0"/>
     </w:pPr>
   </w:style>
-  <w:style w:type="table" w:styleId="GridTable2-Accent3">
+  <w:style w:type="table" w:styleId="TabeladeGrelha2-Destaque3">
     <w:name w:val="Grid Table 2 Accent 3"/>
-    <w:basedOn w:val="TableNormal"/>
+    <w:basedOn w:val="Tabelanormal"/>
     <w:uiPriority w:val="47"/>
     <w:rsid w:val="0095536C"/>
     <w:pPr>
@@ -14905,9 +14895,9 @@
       </w:tcPr>
     </w:tblStylePr>
   </w:style>
-  <w:style w:type="table" w:styleId="ListTable6Colorful-Accent3">
+  <w:style w:type="table" w:styleId="TabeladeLista6Colorida-Destaque3">
     <w:name w:val="List Table 6 Colorful Accent 3"/>
-    <w:basedOn w:val="TableNormal"/>
+    <w:basedOn w:val="Tabelanormal"/>
     <w:uiPriority w:val="51"/>
     <w:rsid w:val="00312C69"/>
     <w:pPr>

</xml_diff>

<commit_message>
feat: Adicionado user stories
</commit_message>
<xml_diff>
--- a/Relatórios/IPL-TeSP-PSI-PSI-2122-Template_especificacao_SI.docx
+++ b/Relatórios/IPL-TeSP-PSI-PSI-2122-Template_especificacao_SI.docx
@@ -4,7 +4,7 @@
   <w:body>
     <w:tbl>
       <w:tblPr>
-        <w:tblStyle w:val="TableGrid"/>
+        <w:tblStyle w:val="TabelacomGrelha"/>
         <w:tblW w:w="9644" w:type="dxa"/>
         <w:tblInd w:w="-5" w:type="dxa"/>
         <w:tblLook w:val="04A0" w:firstRow="1" w:lastRow="0" w:firstColumn="1" w:lastColumn="0" w:noHBand="0" w:noVBand="1"/>
@@ -29,7 +29,7 @@
           </w:tcPr>
           <w:p>
             <w:pPr>
-              <w:pStyle w:val="NoSpacing"/>
+              <w:pStyle w:val="SemEspaamento"/>
               <w:ind w:left="1416" w:hanging="1416"/>
             </w:pPr>
             <w:r>
@@ -94,19 +94,11 @@
           </w:tcPr>
           <w:p>
             <w:pPr>
-              <w:pStyle w:val="NoSpacing"/>
+              <w:pStyle w:val="SemEspaamento"/>
               <w:jc w:val="center"/>
             </w:pPr>
             <w:r>
-              <w:t xml:space="preserve">Curso de </w:t>
-            </w:r>
-            <w:proofErr w:type="spellStart"/>
-            <w:r>
-              <w:t>TeSP</w:t>
-            </w:r>
-            <w:proofErr w:type="spellEnd"/>
-            <w:r>
-              <w:t xml:space="preserve"> em </w:t>
+              <w:t xml:space="preserve">Curso de TeSP em </w:t>
             </w:r>
             <w:r>
               <w:br/>
@@ -115,7 +107,7 @@
           </w:p>
           <w:p>
             <w:pPr>
-              <w:pStyle w:val="NoSpacing"/>
+              <w:pStyle w:val="SemEspaamento"/>
               <w:ind w:left="-336" w:right="-532"/>
               <w:jc w:val="center"/>
               <w:rPr>
@@ -137,7 +129,7 @@
           </w:p>
           <w:p>
             <w:pPr>
-              <w:pStyle w:val="NoSpacing"/>
+              <w:pStyle w:val="SemEspaamento"/>
               <w:ind w:left="-336" w:right="-532"/>
               <w:jc w:val="center"/>
               <w:rPr>
@@ -648,7 +640,7 @@
     </w:p>
     <w:tbl>
       <w:tblPr>
-        <w:tblStyle w:val="TableGrid"/>
+        <w:tblStyle w:val="TabelacomGrelha"/>
         <w:tblW w:w="9644" w:type="dxa"/>
         <w:tblInd w:w="-5" w:type="dxa"/>
         <w:tblLook w:val="04A0" w:firstRow="1" w:lastRow="0" w:firstColumn="1" w:lastColumn="0" w:noHBand="0" w:noVBand="1"/>
@@ -817,13 +809,8 @@
             <w:pPr>
               <w:jc w:val="left"/>
             </w:pPr>
-            <w:proofErr w:type="spellStart"/>
-            <w:r>
-              <w:t>Jason</w:t>
-            </w:r>
-            <w:proofErr w:type="spellEnd"/>
-            <w:r>
-              <w:t xml:space="preserve"> Vieira Mendes</w:t>
+            <w:r>
+              <w:t>Jason Vieira Mendes</w:t>
             </w:r>
           </w:p>
         </w:tc>
@@ -1042,7 +1029,7 @@
       <w:sdtContent>
         <w:p>
           <w:pPr>
-            <w:pStyle w:val="TOCHeading"/>
+            <w:pStyle w:val="Cabealhodondice"/>
           </w:pPr>
           <w:r>
             <w:t>ÍNDICE</w:t>
@@ -1050,7 +1037,7 @@
         </w:p>
         <w:p>
           <w:pPr>
-            <w:pStyle w:val="TOC1"/>
+            <w:pStyle w:val="ndice1"/>
             <w:tabs>
               <w:tab w:val="right" w:leader="dot" w:pos="9628"/>
             </w:tabs>
@@ -1084,7 +1071,7 @@
           <w:hyperlink w:anchor="_Toc85117309" w:history="1">
             <w:r>
               <w:rPr>
-                <w:rStyle w:val="Hyperlink"/>
+                <w:rStyle w:val="Hiperligao"/>
                 <w:noProof/>
               </w:rPr>
               <w:t>Índice de Figuras</w:t>
@@ -1141,7 +1128,7 @@
         </w:p>
         <w:p>
           <w:pPr>
-            <w:pStyle w:val="TOC1"/>
+            <w:pStyle w:val="ndice1"/>
             <w:tabs>
               <w:tab w:val="right" w:leader="dot" w:pos="9628"/>
             </w:tabs>
@@ -1158,7 +1145,7 @@
           <w:hyperlink w:anchor="_Toc85117310" w:history="1">
             <w:r>
               <w:rPr>
-                <w:rStyle w:val="Hyperlink"/>
+                <w:rStyle w:val="Hiperligao"/>
                 <w:noProof/>
               </w:rPr>
               <w:t>Índice de Tabelas</w:t>
@@ -1215,7 +1202,7 @@
         </w:p>
         <w:p>
           <w:pPr>
-            <w:pStyle w:val="TOC1"/>
+            <w:pStyle w:val="ndice1"/>
             <w:tabs>
               <w:tab w:val="left" w:pos="332"/>
               <w:tab w:val="right" w:leader="dot" w:pos="9628"/>
@@ -1233,7 +1220,7 @@
           <w:hyperlink w:anchor="_Toc85117311" w:history="1">
             <w:r>
               <w:rPr>
-                <w:rStyle w:val="Hyperlink"/>
+                <w:rStyle w:val="Hiperligao"/>
                 <w:noProof/>
               </w:rPr>
               <w:t>1</w:t>
@@ -1252,7 +1239,7 @@
             </w:r>
             <w:r>
               <w:rPr>
-                <w:rStyle w:val="Hyperlink"/>
+                <w:rStyle w:val="Hiperligao"/>
                 <w:noProof/>
               </w:rPr>
               <w:t>Introdução</w:t>
@@ -1309,7 +1296,7 @@
         </w:p>
         <w:p>
           <w:pPr>
-            <w:pStyle w:val="TOC2"/>
+            <w:pStyle w:val="ndice2"/>
             <w:tabs>
               <w:tab w:val="left" w:pos="502"/>
               <w:tab w:val="right" w:leader="dot" w:pos="9628"/>
@@ -1326,7 +1313,7 @@
           <w:hyperlink w:anchor="_Toc85117312" w:history="1">
             <w:r>
               <w:rPr>
-                <w:rStyle w:val="Hyperlink"/>
+                <w:rStyle w:val="Hiperligao"/>
                 <w:noProof/>
               </w:rPr>
               <w:t>1.1</w:t>
@@ -1344,7 +1331,7 @@
             </w:r>
             <w:r>
               <w:rPr>
-                <w:rStyle w:val="Hyperlink"/>
+                <w:rStyle w:val="Hiperligao"/>
                 <w:noProof/>
               </w:rPr>
               <w:t>Sumário executivo</w:t>
@@ -1401,7 +1388,7 @@
         </w:p>
         <w:p>
           <w:pPr>
-            <w:pStyle w:val="TOC1"/>
+            <w:pStyle w:val="ndice1"/>
             <w:tabs>
               <w:tab w:val="left" w:pos="332"/>
               <w:tab w:val="right" w:leader="dot" w:pos="9628"/>
@@ -1419,7 +1406,7 @@
           <w:hyperlink w:anchor="_Toc85117313" w:history="1">
             <w:r>
               <w:rPr>
-                <w:rStyle w:val="Hyperlink"/>
+                <w:rStyle w:val="Hiperligao"/>
                 <w:noProof/>
               </w:rPr>
               <w:t>2</w:t>
@@ -1438,7 +1425,7 @@
             </w:r>
             <w:r>
               <w:rPr>
-                <w:rStyle w:val="Hyperlink"/>
+                <w:rStyle w:val="Hiperligao"/>
                 <w:noProof/>
               </w:rPr>
               <w:t>Definição da Lógica de Negócio</w:t>
@@ -1495,7 +1482,7 @@
         </w:p>
         <w:p>
           <w:pPr>
-            <w:pStyle w:val="TOC1"/>
+            <w:pStyle w:val="ndice1"/>
             <w:tabs>
               <w:tab w:val="left" w:pos="332"/>
               <w:tab w:val="right" w:leader="dot" w:pos="9628"/>
@@ -1513,7 +1500,7 @@
           <w:hyperlink w:anchor="_Toc85117314" w:history="1">
             <w:r>
               <w:rPr>
-                <w:rStyle w:val="Hyperlink"/>
+                <w:rStyle w:val="Hiperligao"/>
                 <w:noProof/>
               </w:rPr>
               <w:t>3</w:t>
@@ -1532,7 +1519,7 @@
             </w:r>
             <w:r>
               <w:rPr>
-                <w:rStyle w:val="Hyperlink"/>
+                <w:rStyle w:val="Hiperligao"/>
                 <w:noProof/>
               </w:rPr>
               <w:t>Análise de Impacto</w:t>
@@ -1589,7 +1576,7 @@
         </w:p>
         <w:p>
           <w:pPr>
-            <w:pStyle w:val="TOC1"/>
+            <w:pStyle w:val="ndice1"/>
             <w:tabs>
               <w:tab w:val="left" w:pos="332"/>
               <w:tab w:val="right" w:leader="dot" w:pos="9628"/>
@@ -1607,7 +1594,7 @@
           <w:hyperlink w:anchor="_Toc85117315" w:history="1">
             <w:r>
               <w:rPr>
-                <w:rStyle w:val="Hyperlink"/>
+                <w:rStyle w:val="Hiperligao"/>
                 <w:noProof/>
               </w:rPr>
               <w:t>4</w:t>
@@ -1626,7 +1613,7 @@
             </w:r>
             <w:r>
               <w:rPr>
-                <w:rStyle w:val="Hyperlink"/>
+                <w:rStyle w:val="Hiperligao"/>
                 <w:noProof/>
               </w:rPr>
               <w:t>Análise Concorrencial</w:t>
@@ -1683,7 +1670,7 @@
         </w:p>
         <w:p>
           <w:pPr>
-            <w:pStyle w:val="TOC3"/>
+            <w:pStyle w:val="ndice3"/>
             <w:tabs>
               <w:tab w:val="left" w:pos="666"/>
               <w:tab w:val="right" w:leader="dot" w:pos="9628"/>
@@ -1698,7 +1685,7 @@
           <w:hyperlink w:anchor="_Toc85117316" w:history="1">
             <w:r>
               <w:rPr>
-                <w:rStyle w:val="Hyperlink"/>
+                <w:rStyle w:val="Hiperligao"/>
                 <w:noProof/>
               </w:rPr>
               <w:t>4.1.1</w:t>
@@ -1714,7 +1701,7 @@
             </w:r>
             <w:r>
               <w:rPr>
-                <w:rStyle w:val="Hyperlink"/>
+                <w:rStyle w:val="Hiperligao"/>
                 <w:noProof/>
               </w:rPr>
               <w:t>Joppy</w:t>
@@ -1771,7 +1758,7 @@
         </w:p>
         <w:p>
           <w:pPr>
-            <w:pStyle w:val="TOC3"/>
+            <w:pStyle w:val="ndice3"/>
             <w:tabs>
               <w:tab w:val="left" w:pos="666"/>
               <w:tab w:val="right" w:leader="dot" w:pos="9628"/>
@@ -1786,7 +1773,7 @@
           <w:hyperlink w:anchor="_Toc85117317" w:history="1">
             <w:r>
               <w:rPr>
-                <w:rStyle w:val="Hyperlink"/>
+                <w:rStyle w:val="Hiperligao"/>
                 <w:noProof/>
               </w:rPr>
               <w:t>4.1.2</w:t>
@@ -1802,7 +1789,7 @@
             </w:r>
             <w:r>
               <w:rPr>
-                <w:rStyle w:val="Hyperlink"/>
+                <w:rStyle w:val="Hiperligao"/>
                 <w:noProof/>
               </w:rPr>
               <w:t>LinkedIn</w:t>
@@ -1859,7 +1846,7 @@
         </w:p>
         <w:p>
           <w:pPr>
-            <w:pStyle w:val="TOC3"/>
+            <w:pStyle w:val="ndice3"/>
             <w:tabs>
               <w:tab w:val="left" w:pos="666"/>
               <w:tab w:val="right" w:leader="dot" w:pos="9628"/>
@@ -1874,7 +1861,7 @@
           <w:hyperlink w:anchor="_Toc85117318" w:history="1">
             <w:r>
               <w:rPr>
-                <w:rStyle w:val="Hyperlink"/>
+                <w:rStyle w:val="Hiperligao"/>
                 <w:noProof/>
               </w:rPr>
               <w:t>4.1.3</w:t>
@@ -1890,7 +1877,7 @@
             </w:r>
             <w:r>
               <w:rPr>
-                <w:rStyle w:val="Hyperlink"/>
+                <w:rStyle w:val="Hiperligao"/>
                 <w:noProof/>
               </w:rPr>
               <w:t>Fiverr</w:t>
@@ -1947,7 +1934,7 @@
         </w:p>
         <w:p>
           <w:pPr>
-            <w:pStyle w:val="TOC3"/>
+            <w:pStyle w:val="ndice3"/>
             <w:tabs>
               <w:tab w:val="left" w:pos="666"/>
               <w:tab w:val="right" w:leader="dot" w:pos="9628"/>
@@ -1962,7 +1949,7 @@
           <w:hyperlink w:anchor="_Toc85117319" w:history="1">
             <w:r>
               <w:rPr>
-                <w:rStyle w:val="Hyperlink"/>
+                <w:rStyle w:val="Hiperligao"/>
                 <w:noProof/>
               </w:rPr>
               <w:t>4.1.4</w:t>
@@ -1978,7 +1965,7 @@
             </w:r>
             <w:r>
               <w:rPr>
-                <w:rStyle w:val="Hyperlink"/>
+                <w:rStyle w:val="Hiperligao"/>
                 <w:noProof/>
               </w:rPr>
               <w:t>Comparação dos Sistemas</w:t>
@@ -2035,7 +2022,7 @@
         </w:p>
         <w:p>
           <w:pPr>
-            <w:pStyle w:val="TOC3"/>
+            <w:pStyle w:val="ndice3"/>
             <w:tabs>
               <w:tab w:val="left" w:pos="666"/>
               <w:tab w:val="right" w:leader="dot" w:pos="9628"/>
@@ -2050,7 +2037,7 @@
           <w:hyperlink w:anchor="_Toc85117320" w:history="1">
             <w:r>
               <w:rPr>
-                <w:rStyle w:val="Hyperlink"/>
+                <w:rStyle w:val="Hiperligao"/>
                 <w:noProof/>
               </w:rPr>
               <w:t>4.1.5</w:t>
@@ -2066,7 +2053,7 @@
             </w:r>
             <w:r>
               <w:rPr>
-                <w:rStyle w:val="Hyperlink"/>
+                <w:rStyle w:val="Hiperligao"/>
                 <w:noProof/>
               </w:rPr>
               <w:t>Enquadramento da análise concorrencial no SI</w:t>
@@ -2123,7 +2110,7 @@
         </w:p>
         <w:p>
           <w:pPr>
-            <w:pStyle w:val="TOC1"/>
+            <w:pStyle w:val="ndice1"/>
             <w:tabs>
               <w:tab w:val="left" w:pos="332"/>
               <w:tab w:val="right" w:leader="dot" w:pos="9628"/>
@@ -2141,7 +2128,7 @@
           <w:hyperlink w:anchor="_Toc85117321" w:history="1">
             <w:r>
               <w:rPr>
-                <w:rStyle w:val="Hyperlink"/>
+                <w:rStyle w:val="Hiperligao"/>
                 <w:noProof/>
               </w:rPr>
               <w:t>5</w:t>
@@ -2160,7 +2147,7 @@
             </w:r>
             <w:r>
               <w:rPr>
-                <w:rStyle w:val="Hyperlink"/>
+                <w:rStyle w:val="Hiperligao"/>
                 <w:i/>
                 <w:iCs/>
                 <w:noProof/>
@@ -2169,7 +2156,7 @@
             </w:r>
             <w:r>
               <w:rPr>
-                <w:rStyle w:val="Hyperlink"/>
+                <w:rStyle w:val="Hiperligao"/>
                 <w:noProof/>
               </w:rPr>
               <w:t xml:space="preserve"> e Requisitos do SI</w:t>
@@ -2226,7 +2213,7 @@
         </w:p>
         <w:p>
           <w:pPr>
-            <w:pStyle w:val="TOC1"/>
+            <w:pStyle w:val="ndice1"/>
             <w:tabs>
               <w:tab w:val="left" w:pos="332"/>
               <w:tab w:val="right" w:leader="dot" w:pos="9628"/>
@@ -2244,7 +2231,7 @@
           <w:hyperlink w:anchor="_Toc85117322" w:history="1">
             <w:r>
               <w:rPr>
-                <w:rStyle w:val="Hyperlink"/>
+                <w:rStyle w:val="Hiperligao"/>
                 <w:noProof/>
               </w:rPr>
               <w:t>6</w:t>
@@ -2263,7 +2250,7 @@
             </w:r>
             <w:r>
               <w:rPr>
-                <w:rStyle w:val="Hyperlink"/>
+                <w:rStyle w:val="Hiperligao"/>
                 <w:noProof/>
               </w:rPr>
               <w:t>User Stories</w:t>
@@ -2320,7 +2307,7 @@
         </w:p>
         <w:p>
           <w:pPr>
-            <w:pStyle w:val="TOC1"/>
+            <w:pStyle w:val="ndice1"/>
             <w:tabs>
               <w:tab w:val="left" w:pos="332"/>
               <w:tab w:val="right" w:leader="dot" w:pos="9628"/>
@@ -2338,7 +2325,7 @@
           <w:hyperlink w:anchor="_Toc85117323" w:history="1">
             <w:r>
               <w:rPr>
-                <w:rStyle w:val="Hyperlink"/>
+                <w:rStyle w:val="Hiperligao"/>
                 <w:noProof/>
               </w:rPr>
               <w:t>7</w:t>
@@ -2357,7 +2344,7 @@
             </w:r>
             <w:r>
               <w:rPr>
-                <w:rStyle w:val="Hyperlink"/>
+                <w:rStyle w:val="Hiperligao"/>
                 <w:noProof/>
               </w:rPr>
               <w:t>Diagrama de Classes/Modelo de Dados</w:t>
@@ -2414,7 +2401,7 @@
         </w:p>
         <w:p>
           <w:pPr>
-            <w:pStyle w:val="TOC1"/>
+            <w:pStyle w:val="ndice1"/>
             <w:tabs>
               <w:tab w:val="left" w:pos="332"/>
               <w:tab w:val="right" w:leader="dot" w:pos="9628"/>
@@ -2432,7 +2419,7 @@
           <w:hyperlink w:anchor="_Toc85117324" w:history="1">
             <w:r>
               <w:rPr>
-                <w:rStyle w:val="Hyperlink"/>
+                <w:rStyle w:val="Hiperligao"/>
                 <w:noProof/>
               </w:rPr>
               <w:t>8</w:t>
@@ -2451,7 +2438,7 @@
             </w:r>
             <w:r>
               <w:rPr>
-                <w:rStyle w:val="Hyperlink"/>
+                <w:rStyle w:val="Hiperligao"/>
                 <w:noProof/>
               </w:rPr>
               <w:t>Wireframes/Mockups</w:t>
@@ -2540,7 +2527,7 @@
     </w:p>
     <w:p>
       <w:pPr>
-        <w:pStyle w:val="Heading1"/>
+        <w:pStyle w:val="Ttulo1"/>
         <w:numPr>
           <w:ilvl w:val="0"/>
           <w:numId w:val="0"/>
@@ -2563,7 +2550,7 @@
     <w:p/>
     <w:p>
       <w:pPr>
-        <w:pStyle w:val="TableofFigures"/>
+        <w:pStyle w:val="ndicedeilustraes"/>
         <w:tabs>
           <w:tab w:val="right" w:leader="dot" w:pos="9628"/>
         </w:tabs>
@@ -2587,7 +2574,7 @@
       <w:hyperlink w:anchor="_Toc83646898" w:history="1">
         <w:r>
           <w:rPr>
-            <w:rStyle w:val="Hyperlink"/>
+            <w:rStyle w:val="Hiperligao"/>
             <w:noProof/>
           </w:rPr>
           <w:t>Figura 1 – Diagrama de classes do SI</w:t>
@@ -2644,7 +2631,7 @@
     </w:p>
     <w:p>
       <w:pPr>
-        <w:pStyle w:val="TableofFigures"/>
+        <w:pStyle w:val="ndicedeilustraes"/>
         <w:tabs>
           <w:tab w:val="right" w:leader="dot" w:pos="9628"/>
         </w:tabs>
@@ -2659,14 +2646,14 @@
       <w:hyperlink w:anchor="_Toc83646899" w:history="1">
         <w:r>
           <w:rPr>
-            <w:rStyle w:val="Hyperlink"/>
+            <w:rStyle w:val="Hiperligao"/>
             <w:noProof/>
           </w:rPr>
           <w:t xml:space="preserve">Figura 2 – Wireframe/Mockup do ecrã principal </w:t>
         </w:r>
         <w:r>
           <w:rPr>
-            <w:rStyle w:val="Hyperlink"/>
+            <w:rStyle w:val="Hiperligao"/>
             <w:noProof/>
             <w:highlight w:val="yellow"/>
           </w:rPr>
@@ -2735,7 +2722,7 @@
     </w:p>
     <w:p>
       <w:pPr>
-        <w:pStyle w:val="Heading1"/>
+        <w:pStyle w:val="Ttulo1"/>
         <w:numPr>
           <w:ilvl w:val="0"/>
           <w:numId w:val="0"/>
@@ -2752,7 +2739,7 @@
     <w:p/>
     <w:p>
       <w:pPr>
-        <w:pStyle w:val="TableofFigures"/>
+        <w:pStyle w:val="ndicedeilustraes"/>
         <w:tabs>
           <w:tab w:val="right" w:leader="dot" w:pos="9628"/>
         </w:tabs>
@@ -2774,7 +2761,7 @@
       <w:hyperlink w:anchor="_Toc85113498" w:history="1">
         <w:r>
           <w:rPr>
-            <w:rStyle w:val="Hyperlink"/>
+            <w:rStyle w:val="Hiperligao"/>
             <w:noProof/>
           </w:rPr>
           <w:t>Tabela 1 – Descrição do Joppy</w:t>
@@ -2831,7 +2818,7 @@
     </w:p>
     <w:p>
       <w:pPr>
-        <w:pStyle w:val="TableofFigures"/>
+        <w:pStyle w:val="ndicedeilustraes"/>
         <w:tabs>
           <w:tab w:val="right" w:leader="dot" w:pos="9628"/>
         </w:tabs>
@@ -2844,7 +2831,7 @@
       <w:hyperlink w:anchor="_Toc85113499" w:history="1">
         <w:r>
           <w:rPr>
-            <w:rStyle w:val="Hyperlink"/>
+            <w:rStyle w:val="Hiperligao"/>
             <w:noProof/>
           </w:rPr>
           <w:t>Tabela 2 – Descrição do LinkedIn</w:t>
@@ -2901,7 +2888,7 @@
     </w:p>
     <w:p>
       <w:pPr>
-        <w:pStyle w:val="TableofFigures"/>
+        <w:pStyle w:val="ndicedeilustraes"/>
         <w:tabs>
           <w:tab w:val="right" w:leader="dot" w:pos="9628"/>
         </w:tabs>
@@ -2914,7 +2901,7 @@
       <w:hyperlink w:anchor="_Toc85113500" w:history="1">
         <w:r>
           <w:rPr>
-            <w:rStyle w:val="Hyperlink"/>
+            <w:rStyle w:val="Hiperligao"/>
             <w:noProof/>
           </w:rPr>
           <w:t>Tabela 3 – Descrição do Indeed</w:t>
@@ -2971,7 +2958,7 @@
     </w:p>
     <w:p>
       <w:pPr>
-        <w:pStyle w:val="TableofFigures"/>
+        <w:pStyle w:val="ndicedeilustraes"/>
         <w:tabs>
           <w:tab w:val="right" w:leader="dot" w:pos="9628"/>
         </w:tabs>
@@ -2984,7 +2971,7 @@
       <w:hyperlink w:anchor="_Toc85113501" w:history="1">
         <w:r>
           <w:rPr>
-            <w:rStyle w:val="Hyperlink"/>
+            <w:rStyle w:val="Hiperligao"/>
             <w:noProof/>
           </w:rPr>
           <w:t>Tabela 4 – Resumo das características/funcionalidades dos Sistemas concorrenciais</w:t>
@@ -3041,7 +3028,7 @@
     </w:p>
     <w:p>
       <w:pPr>
-        <w:pStyle w:val="TableofFigures"/>
+        <w:pStyle w:val="ndicedeilustraes"/>
         <w:tabs>
           <w:tab w:val="right" w:leader="dot" w:pos="9628"/>
         </w:tabs>
@@ -3054,7 +3041,7 @@
       <w:hyperlink w:anchor="_Toc85113502" w:history="1">
         <w:r>
           <w:rPr>
-            <w:rStyle w:val="Hyperlink"/>
+            <w:rStyle w:val="Hiperligao"/>
             <w:noProof/>
           </w:rPr>
           <w:t>Tabela 5 – Roles dos diferentes end-users do SI</w:t>
@@ -3111,7 +3098,7 @@
     </w:p>
     <w:p>
       <w:pPr>
-        <w:pStyle w:val="TableofFigures"/>
+        <w:pStyle w:val="ndicedeilustraes"/>
         <w:tabs>
           <w:tab w:val="right" w:leader="dot" w:pos="9628"/>
         </w:tabs>
@@ -3124,7 +3111,7 @@
       <w:hyperlink w:anchor="_Toc85113503" w:history="1">
         <w:r>
           <w:rPr>
-            <w:rStyle w:val="Hyperlink"/>
+            <w:rStyle w:val="Hiperligao"/>
             <w:noProof/>
           </w:rPr>
           <w:t>Tabela 6 – Requisitos funcionais Front-Office</w:t>
@@ -3181,7 +3168,7 @@
     </w:p>
     <w:p>
       <w:pPr>
-        <w:pStyle w:val="TableofFigures"/>
+        <w:pStyle w:val="ndicedeilustraes"/>
         <w:tabs>
           <w:tab w:val="right" w:leader="dot" w:pos="9628"/>
         </w:tabs>
@@ -3194,7 +3181,7 @@
       <w:hyperlink w:anchor="_Toc85113504" w:history="1">
         <w:r>
           <w:rPr>
-            <w:rStyle w:val="Hyperlink"/>
+            <w:rStyle w:val="Hiperligao"/>
             <w:noProof/>
           </w:rPr>
           <w:t>Tabela 7 – Requisitos funcionais Back-Office</w:t>
@@ -3251,7 +3238,7 @@
     </w:p>
     <w:p>
       <w:pPr>
-        <w:pStyle w:val="TableofFigures"/>
+        <w:pStyle w:val="ndicedeilustraes"/>
         <w:tabs>
           <w:tab w:val="right" w:leader="dot" w:pos="9628"/>
         </w:tabs>
@@ -3264,7 +3251,7 @@
       <w:hyperlink w:anchor="_Toc85113505" w:history="1">
         <w:r>
           <w:rPr>
-            <w:rStyle w:val="Hyperlink"/>
+            <w:rStyle w:val="Hiperligao"/>
             <w:noProof/>
           </w:rPr>
           <w:t>Tabela 8 – Requisitos funcionais App mobile</w:t>
@@ -3321,7 +3308,7 @@
     </w:p>
     <w:p>
       <w:pPr>
-        <w:pStyle w:val="TableofFigures"/>
+        <w:pStyle w:val="ndicedeilustraes"/>
         <w:tabs>
           <w:tab w:val="right" w:leader="dot" w:pos="9628"/>
         </w:tabs>
@@ -3334,7 +3321,7 @@
       <w:hyperlink w:anchor="_Toc85113506" w:history="1">
         <w:r>
           <w:rPr>
-            <w:rStyle w:val="Hyperlink"/>
+            <w:rStyle w:val="Hiperligao"/>
             <w:noProof/>
           </w:rPr>
           <w:t>Tabela 9 – Requisitos Não funcionais</w:t>
@@ -3401,7 +3388,7 @@
     </w:p>
     <w:p>
       <w:pPr>
-        <w:pStyle w:val="Heading1"/>
+        <w:pStyle w:val="Ttulo1"/>
       </w:pPr>
       <w:bookmarkStart w:id="2" w:name="_Toc85117311"/>
       <w:r>
@@ -3483,7 +3470,7 @@
     </w:p>
     <w:p>
       <w:pPr>
-        <w:pStyle w:val="Heading2"/>
+        <w:pStyle w:val="Ttulo2"/>
         <w:rPr>
           <w:noProof/>
         </w:rPr>
@@ -3600,7 +3587,7 @@
     </w:p>
     <w:p>
       <w:pPr>
-        <w:pStyle w:val="Heading1"/>
+        <w:pStyle w:val="Ttulo1"/>
       </w:pPr>
       <w:bookmarkStart w:id="4" w:name="_Toc85117313"/>
       <w:r>
@@ -3656,7 +3643,7 @@
     <w:p/>
     <w:p>
       <w:pPr>
-        <w:pStyle w:val="Heading1"/>
+        <w:pStyle w:val="Ttulo1"/>
       </w:pPr>
       <w:bookmarkStart w:id="5" w:name="_Toc85117314"/>
       <w:r>
@@ -3681,7 +3668,7 @@
     <w:p/>
     <w:p>
       <w:pPr>
-        <w:pStyle w:val="Heading1"/>
+        <w:pStyle w:val="Ttulo1"/>
       </w:pPr>
       <w:bookmarkStart w:id="6" w:name="_Toc85117315"/>
       <w:r>
@@ -3693,7 +3680,7 @@
     <w:p/>
     <w:p>
       <w:pPr>
-        <w:pStyle w:val="Heading3"/>
+        <w:pStyle w:val="Ttulo3"/>
       </w:pPr>
       <w:bookmarkStart w:id="7" w:name="_Toc85117316"/>
       <w:proofErr w:type="spellStart"/>
@@ -3705,7 +3692,7 @@
     </w:p>
     <w:p>
       <w:pPr>
-        <w:pStyle w:val="Caption"/>
+        <w:pStyle w:val="Legenda"/>
         <w:keepNext/>
         <w:jc w:val="center"/>
       </w:pPr>
@@ -3713,27 +3700,14 @@
       <w:r>
         <w:t xml:space="preserve">Tabela </w:t>
       </w:r>
-      <w:r>
-        <w:fldChar w:fldCharType="begin"/>
-      </w:r>
-      <w:r>
-        <w:instrText xml:space="preserve"> SEQ Tabela \* ARABIC </w:instrText>
-      </w:r>
-      <w:r>
-        <w:fldChar w:fldCharType="separate"/>
-      </w:r>
-      <w:r>
-        <w:rPr>
-          <w:noProof/>
-        </w:rPr>
-        <w:t>1</w:t>
-      </w:r>
-      <w:r>
-        <w:rPr>
-          <w:noProof/>
-        </w:rPr>
-        <w:fldChar w:fldCharType="end"/>
-      </w:r>
+      <w:fldSimple w:instr=" SEQ Tabela \* ARABIC ">
+        <w:r>
+          <w:rPr>
+            <w:noProof/>
+          </w:rPr>
+          <w:t>1</w:t>
+        </w:r>
+      </w:fldSimple>
       <w:r>
         <w:t xml:space="preserve"> – Descrição do </w:t>
       </w:r>
@@ -3746,7 +3720,7 @@
     </w:p>
     <w:tbl>
       <w:tblPr>
-        <w:tblStyle w:val="GridTable7Colorful-Accent3"/>
+        <w:tblStyle w:val="TabeladeGrelha7Colorida-Destaque3"/>
         <w:tblW w:w="9639" w:type="dxa"/>
         <w:tblInd w:w="-5" w:type="dxa"/>
         <w:tblLook w:val="04A0" w:firstRow="1" w:lastRow="0" w:firstColumn="1" w:lastColumn="0" w:noHBand="0" w:noVBand="1"/>
@@ -4128,7 +4102,7 @@
     <w:p/>
     <w:p>
       <w:pPr>
-        <w:pStyle w:val="Heading3"/>
+        <w:pStyle w:val="Ttulo3"/>
       </w:pPr>
       <w:bookmarkStart w:id="9" w:name="_Toc85117317"/>
       <w:proofErr w:type="spellStart"/>
@@ -4141,7 +4115,7 @@
     </w:p>
     <w:p>
       <w:pPr>
-        <w:pStyle w:val="Caption"/>
+        <w:pStyle w:val="Legenda"/>
         <w:keepNext/>
         <w:jc w:val="center"/>
       </w:pPr>
@@ -4149,27 +4123,14 @@
       <w:r>
         <w:t xml:space="preserve">Tabela </w:t>
       </w:r>
-      <w:r>
-        <w:fldChar w:fldCharType="begin"/>
-      </w:r>
-      <w:r>
-        <w:instrText xml:space="preserve"> SEQ Tabela \* ARABIC </w:instrText>
-      </w:r>
-      <w:r>
-        <w:fldChar w:fldCharType="separate"/>
-      </w:r>
-      <w:r>
-        <w:rPr>
-          <w:noProof/>
-        </w:rPr>
-        <w:t>2</w:t>
-      </w:r>
-      <w:r>
-        <w:rPr>
-          <w:noProof/>
-        </w:rPr>
-        <w:fldChar w:fldCharType="end"/>
-      </w:r>
+      <w:fldSimple w:instr=" SEQ Tabela \* ARABIC ">
+        <w:r>
+          <w:rPr>
+            <w:noProof/>
+          </w:rPr>
+          <w:t>2</w:t>
+        </w:r>
+      </w:fldSimple>
       <w:r>
         <w:t xml:space="preserve"> – Descrição do </w:t>
       </w:r>
@@ -4182,7 +4143,7 @@
     </w:p>
     <w:tbl>
       <w:tblPr>
-        <w:tblStyle w:val="GridTable7Colorful-Accent3"/>
+        <w:tblStyle w:val="TabeladeGrelha7Colorida-Destaque3"/>
         <w:tblW w:w="9639" w:type="dxa"/>
         <w:tblInd w:w="-5" w:type="dxa"/>
         <w:tblLook w:val="04A0" w:firstRow="1" w:lastRow="0" w:firstColumn="1" w:lastColumn="0" w:noHBand="0" w:noVBand="1"/>
@@ -4562,7 +4523,7 @@
     <w:p/>
     <w:p>
       <w:pPr>
-        <w:pStyle w:val="Heading3"/>
+        <w:pStyle w:val="Ttulo3"/>
       </w:pPr>
       <w:bookmarkStart w:id="11" w:name="_Toc85117318"/>
       <w:proofErr w:type="spellStart"/>
@@ -4575,7 +4536,7 @@
     </w:p>
     <w:p>
       <w:pPr>
-        <w:pStyle w:val="Caption"/>
+        <w:pStyle w:val="Legenda"/>
         <w:keepNext/>
         <w:jc w:val="center"/>
       </w:pPr>
@@ -4583,27 +4544,14 @@
       <w:r>
         <w:t xml:space="preserve">Tabela </w:t>
       </w:r>
-      <w:r>
-        <w:fldChar w:fldCharType="begin"/>
-      </w:r>
-      <w:r>
-        <w:instrText xml:space="preserve"> SEQ Tabela \* ARABIC </w:instrText>
-      </w:r>
-      <w:r>
-        <w:fldChar w:fldCharType="separate"/>
-      </w:r>
-      <w:r>
-        <w:rPr>
-          <w:noProof/>
-        </w:rPr>
-        <w:t>3</w:t>
-      </w:r>
-      <w:r>
-        <w:rPr>
-          <w:noProof/>
-        </w:rPr>
-        <w:fldChar w:fldCharType="end"/>
-      </w:r>
+      <w:fldSimple w:instr=" SEQ Tabela \* ARABIC ">
+        <w:r>
+          <w:rPr>
+            <w:noProof/>
+          </w:rPr>
+          <w:t>3</w:t>
+        </w:r>
+      </w:fldSimple>
       <w:r>
         <w:t xml:space="preserve"> – Descrição do </w:t>
       </w:r>
@@ -4616,7 +4564,7 @@
     </w:p>
     <w:tbl>
       <w:tblPr>
-        <w:tblStyle w:val="GridTable7Colorful-Accent3"/>
+        <w:tblStyle w:val="TabeladeGrelha7Colorida-Destaque3"/>
         <w:tblW w:w="9639" w:type="dxa"/>
         <w:tblInd w:w="-5" w:type="dxa"/>
         <w:tblLook w:val="04A0" w:firstRow="1" w:lastRow="0" w:firstColumn="1" w:lastColumn="0" w:noHBand="0" w:noVBand="1"/>
@@ -4990,7 +4938,7 @@
     <w:p/>
     <w:p>
       <w:pPr>
-        <w:pStyle w:val="Heading3"/>
+        <w:pStyle w:val="Ttulo3"/>
       </w:pPr>
       <w:bookmarkStart w:id="13" w:name="_Toc85117319"/>
       <w:r>
@@ -5001,7 +4949,7 @@
     </w:p>
     <w:p>
       <w:pPr>
-        <w:pStyle w:val="Caption"/>
+        <w:pStyle w:val="Legenda"/>
         <w:keepNext/>
         <w:jc w:val="center"/>
       </w:pPr>
@@ -5009,27 +4957,14 @@
       <w:r>
         <w:t xml:space="preserve">Tabela </w:t>
       </w:r>
-      <w:r>
-        <w:fldChar w:fldCharType="begin"/>
-      </w:r>
-      <w:r>
-        <w:instrText xml:space="preserve"> SEQ Tabela \* ARABIC </w:instrText>
-      </w:r>
-      <w:r>
-        <w:fldChar w:fldCharType="separate"/>
-      </w:r>
-      <w:r>
-        <w:rPr>
-          <w:noProof/>
-        </w:rPr>
-        <w:t>4</w:t>
-      </w:r>
-      <w:r>
-        <w:rPr>
-          <w:noProof/>
-        </w:rPr>
-        <w:fldChar w:fldCharType="end"/>
-      </w:r>
+      <w:fldSimple w:instr=" SEQ Tabela \* ARABIC ">
+        <w:r>
+          <w:rPr>
+            <w:noProof/>
+          </w:rPr>
+          <w:t>4</w:t>
+        </w:r>
+      </w:fldSimple>
       <w:r>
         <w:t xml:space="preserve"> – Resumo das características/funcionalidades dos Sistemas concorrenciais</w:t>
       </w:r>
@@ -5037,7 +4972,7 @@
     </w:p>
     <w:tbl>
       <w:tblPr>
-        <w:tblStyle w:val="GridTable7Colorful-Accent3"/>
+        <w:tblStyle w:val="TabeladeGrelha7Colorida-Destaque3"/>
         <w:tblW w:w="0" w:type="auto"/>
         <w:tblLook w:val="04A0" w:firstRow="1" w:lastRow="0" w:firstColumn="1" w:lastColumn="0" w:noHBand="0" w:noVBand="1"/>
       </w:tblPr>
@@ -5749,7 +5684,7 @@
     <w:p/>
     <w:p>
       <w:pPr>
-        <w:pStyle w:val="Heading3"/>
+        <w:pStyle w:val="Ttulo3"/>
       </w:pPr>
       <w:bookmarkStart w:id="15" w:name="_Toc85117320"/>
       <w:r>
@@ -5821,7 +5756,7 @@
     <w:p/>
     <w:p>
       <w:pPr>
-        <w:pStyle w:val="Heading1"/>
+        <w:pStyle w:val="Ttulo1"/>
       </w:pPr>
       <w:bookmarkStart w:id="16" w:name="_Toc85117321"/>
       <w:r>
@@ -5888,11 +5823,11 @@
       </w:r>
       <w:proofErr w:type="spellStart"/>
       <w:r>
-        <w:t>Front</w:t>
+        <w:t>Front-Office</w:t>
       </w:r>
       <w:proofErr w:type="spellEnd"/>
       <w:r>
-        <w:t>-Office. O empregado poderá registar-se a si próprio na aplicação e autenticar-se. Ao aceder ao seu perfil, o utilizador poderá</w:t>
+        <w:t>. O empregado poderá registar-se a si próprio na aplicação e autenticar-se. Ao aceder ao seu perfil, o utilizador poderá</w:t>
       </w:r>
       <w:r>
         <w:t xml:space="preserve"> </w:t>
@@ -5917,7 +5852,7 @@
     </w:p>
     <w:p>
       <w:pPr>
-        <w:pStyle w:val="Caption"/>
+        <w:pStyle w:val="Legenda"/>
         <w:keepNext/>
         <w:jc w:val="center"/>
       </w:pPr>
@@ -5925,14 +5860,30 @@
       <w:r>
         <w:t xml:space="preserve">Tabela </w:t>
       </w:r>
-      <w:fldSimple w:instr=" SEQ Tabela \* ARABIC ">
-        <w:r>
-          <w:rPr>
-            <w:noProof/>
-          </w:rPr>
-          <w:t>5</w:t>
-        </w:r>
-      </w:fldSimple>
+      <w:r>
+        <w:fldChar w:fldCharType="begin"/>
+      </w:r>
+      <w:r>
+        <w:instrText xml:space="preserve"> SEQ Tabela \* </w:instrText>
+      </w:r>
+      <w:r>
+        <w:instrText xml:space="preserve">ARABIC </w:instrText>
+      </w:r>
+      <w:r>
+        <w:fldChar w:fldCharType="separate"/>
+      </w:r>
+      <w:r>
+        <w:rPr>
+          <w:noProof/>
+        </w:rPr>
+        <w:t>5</w:t>
+      </w:r>
+      <w:r>
+        <w:rPr>
+          <w:noProof/>
+        </w:rPr>
+        <w:fldChar w:fldCharType="end"/>
+      </w:r>
       <w:r>
         <w:t xml:space="preserve"> – </w:t>
       </w:r>
@@ -5951,7 +5902,7 @@
     </w:p>
     <w:tbl>
       <w:tblPr>
-        <w:tblStyle w:val="ListTable6Colorful-Accent3"/>
+        <w:tblStyle w:val="TabeladeLista6Colorida-Destaque3"/>
         <w:tblW w:w="9639" w:type="dxa"/>
         <w:tblLook w:val="04A0" w:firstRow="1" w:lastRow="0" w:firstColumn="1" w:lastColumn="0" w:noHBand="0" w:noVBand="1"/>
       </w:tblPr>
@@ -6418,7 +6369,7 @@
     <w:p/>
     <w:p>
       <w:pPr>
-        <w:pStyle w:val="Caption"/>
+        <w:pStyle w:val="Legenda"/>
         <w:keepNext/>
         <w:jc w:val="center"/>
       </w:pPr>
@@ -6426,30 +6377,40 @@
       <w:r>
         <w:t xml:space="preserve">Tabela </w:t>
       </w:r>
-      <w:fldSimple w:instr=" SEQ Tabela \* ARABIC ">
-        <w:r>
-          <w:rPr>
-            <w:noProof/>
-          </w:rPr>
-          <w:t>6</w:t>
-        </w:r>
-      </w:fldSimple>
+      <w:r>
+        <w:fldChar w:fldCharType="begin"/>
+      </w:r>
+      <w:r>
+        <w:instrText xml:space="preserve"> SEQ Tabela \* ARABIC </w:instrText>
+      </w:r>
+      <w:r>
+        <w:fldChar w:fldCharType="separate"/>
+      </w:r>
+      <w:r>
+        <w:rPr>
+          <w:noProof/>
+        </w:rPr>
+        <w:t>6</w:t>
+      </w:r>
+      <w:r>
+        <w:rPr>
+          <w:noProof/>
+        </w:rPr>
+        <w:fldChar w:fldCharType="end"/>
+      </w:r>
       <w:r>
         <w:t xml:space="preserve"> – Requisitos funcionais </w:t>
       </w:r>
       <w:proofErr w:type="spellStart"/>
       <w:r>
-        <w:t>Front</w:t>
-      </w:r>
+        <w:t>Front-Office</w:t>
+      </w:r>
+      <w:bookmarkEnd w:id="18"/>
       <w:proofErr w:type="spellEnd"/>
-      <w:r>
-        <w:t>-Office</w:t>
-      </w:r>
-      <w:bookmarkEnd w:id="18"/>
     </w:p>
     <w:tbl>
       <w:tblPr>
-        <w:tblStyle w:val="ListTable6Colorful-Accent3"/>
+        <w:tblStyle w:val="TabeladeLista6Colorida-Destaque3"/>
         <w:tblW w:w="9394" w:type="dxa"/>
         <w:tblLook w:val="04A0" w:firstRow="1" w:lastRow="0" w:firstColumn="1" w:lastColumn="0" w:noHBand="0" w:noVBand="1"/>
       </w:tblPr>
@@ -6869,7 +6830,7 @@
     </w:tbl>
     <w:p>
       <w:pPr>
-        <w:pStyle w:val="Caption"/>
+        <w:pStyle w:val="Legenda"/>
         <w:keepNext/>
         <w:jc w:val="center"/>
       </w:pPr>
@@ -6878,14 +6839,27 @@
         <w:lastRenderedPageBreak/>
         <w:t xml:space="preserve">Tabela </w:t>
       </w:r>
-      <w:fldSimple w:instr=" SEQ Tabela \* ARABIC ">
-        <w:r>
-          <w:rPr>
-            <w:noProof/>
-          </w:rPr>
-          <w:t>7</w:t>
-        </w:r>
-      </w:fldSimple>
+      <w:r>
+        <w:fldChar w:fldCharType="begin"/>
+      </w:r>
+      <w:r>
+        <w:instrText xml:space="preserve"> SEQ Tabela \* ARABIC </w:instrText>
+      </w:r>
+      <w:r>
+        <w:fldChar w:fldCharType="separate"/>
+      </w:r>
+      <w:r>
+        <w:rPr>
+          <w:noProof/>
+        </w:rPr>
+        <w:t>7</w:t>
+      </w:r>
+      <w:r>
+        <w:rPr>
+          <w:noProof/>
+        </w:rPr>
+        <w:fldChar w:fldCharType="end"/>
+      </w:r>
       <w:r>
         <w:t xml:space="preserve"> – Requisitos funcionais </w:t>
       </w:r>
@@ -6898,7 +6872,7 @@
     </w:p>
     <w:tbl>
       <w:tblPr>
-        <w:tblStyle w:val="ListTable6Colorful-Accent3"/>
+        <w:tblStyle w:val="TabeladeLista6Colorida-Destaque3"/>
         <w:tblW w:w="9394" w:type="dxa"/>
         <w:tblLook w:val="04A0" w:firstRow="1" w:lastRow="0" w:firstColumn="1" w:lastColumn="0" w:noHBand="0" w:noVBand="1"/>
       </w:tblPr>
@@ -7258,7 +7232,7 @@
     <w:p/>
     <w:p>
       <w:pPr>
-        <w:pStyle w:val="Caption"/>
+        <w:pStyle w:val="Legenda"/>
         <w:keepNext/>
         <w:jc w:val="center"/>
       </w:pPr>
@@ -7266,14 +7240,27 @@
       <w:r>
         <w:t xml:space="preserve">Tabela </w:t>
       </w:r>
-      <w:fldSimple w:instr=" SEQ Tabela \* ARABIC ">
-        <w:r>
-          <w:rPr>
-            <w:noProof/>
-          </w:rPr>
-          <w:t>8</w:t>
-        </w:r>
-      </w:fldSimple>
+      <w:r>
+        <w:fldChar w:fldCharType="begin"/>
+      </w:r>
+      <w:r>
+        <w:instrText xml:space="preserve"> SEQ Tabela \* ARABIC </w:instrText>
+      </w:r>
+      <w:r>
+        <w:fldChar w:fldCharType="separate"/>
+      </w:r>
+      <w:r>
+        <w:rPr>
+          <w:noProof/>
+        </w:rPr>
+        <w:t>8</w:t>
+      </w:r>
+      <w:r>
+        <w:rPr>
+          <w:noProof/>
+        </w:rPr>
+        <w:fldChar w:fldCharType="end"/>
+      </w:r>
       <w:r>
         <w:t xml:space="preserve"> – Requisitos funcionais App mobile</w:t>
       </w:r>
@@ -7281,7 +7268,7 @@
     </w:p>
     <w:tbl>
       <w:tblPr>
-        <w:tblStyle w:val="ListTable6Colorful-Accent3"/>
+        <w:tblStyle w:val="TabeladeLista6Colorida-Destaque3"/>
         <w:tblW w:w="9394" w:type="dxa"/>
         <w:tblLook w:val="04A0" w:firstRow="1" w:lastRow="0" w:firstColumn="1" w:lastColumn="0" w:noHBand="0" w:noVBand="1"/>
       </w:tblPr>
@@ -7861,7 +7848,7 @@
     <w:p/>
     <w:p>
       <w:pPr>
-        <w:pStyle w:val="Caption"/>
+        <w:pStyle w:val="Legenda"/>
         <w:keepNext/>
         <w:jc w:val="center"/>
       </w:pPr>
@@ -7869,14 +7856,27 @@
       <w:r>
         <w:t xml:space="preserve">Tabela </w:t>
       </w:r>
-      <w:fldSimple w:instr=" SEQ Tabela \* ARABIC ">
-        <w:r>
-          <w:rPr>
-            <w:noProof/>
-          </w:rPr>
-          <w:t>9</w:t>
-        </w:r>
-      </w:fldSimple>
+      <w:r>
+        <w:fldChar w:fldCharType="begin"/>
+      </w:r>
+      <w:r>
+        <w:instrText xml:space="preserve"> SEQ Tabela \* ARABIC </w:instrText>
+      </w:r>
+      <w:r>
+        <w:fldChar w:fldCharType="separate"/>
+      </w:r>
+      <w:r>
+        <w:rPr>
+          <w:noProof/>
+        </w:rPr>
+        <w:t>9</w:t>
+      </w:r>
+      <w:r>
+        <w:rPr>
+          <w:noProof/>
+        </w:rPr>
+        <w:fldChar w:fldCharType="end"/>
+      </w:r>
       <w:r>
         <w:t xml:space="preserve"> – Requisitos</w:t>
       </w:r>
@@ -7887,7 +7887,7 @@
     </w:p>
     <w:tbl>
       <w:tblPr>
-        <w:tblStyle w:val="ListTable6Colorful-Accent3"/>
+        <w:tblStyle w:val="TabeladeLista6Colorida-Destaque3"/>
         <w:tblW w:w="9356" w:type="dxa"/>
         <w:tblLook w:val="04A0" w:firstRow="1" w:lastRow="0" w:firstColumn="1" w:lastColumn="0" w:noHBand="0" w:noVBand="1"/>
       </w:tblPr>
@@ -8144,9 +8144,11 @@
     <w:p/>
     <w:p>
       <w:pPr>
-        <w:pStyle w:val="Heading1"/>
-      </w:pPr>
-      <w:bookmarkStart w:id="22" w:name="_Toc85117322"/>
+        <w:pStyle w:val="Ttulo1"/>
+      </w:pPr>
+      <w:bookmarkStart w:id="22" w:name="_Toc85117323"/>
+      <w:bookmarkStart w:id="23" w:name="_Hlk85043916"/>
+      <w:bookmarkStart w:id="24" w:name="_Toc85117322"/>
       <w:proofErr w:type="spellStart"/>
       <w:r>
         <w:lastRenderedPageBreak/>
@@ -8160,7 +8162,7 @@
       <w:r>
         <w:t>Stories</w:t>
       </w:r>
-      <w:bookmarkEnd w:id="22"/>
+      <w:bookmarkEnd w:id="24"/>
       <w:proofErr w:type="spellEnd"/>
     </w:p>
     <w:p>
@@ -8479,7 +8481,7 @@
     <w:p/>
     <w:tbl>
       <w:tblPr>
-        <w:tblStyle w:val="GridTable2-Accent3"/>
+        <w:tblStyle w:val="TabeladeGrelha2-Destaque3"/>
         <w:tblW w:w="9639" w:type="dxa"/>
         <w:tblLook w:val="04A0" w:firstRow="1" w:lastRow="0" w:firstColumn="1" w:lastColumn="0" w:noHBand="0" w:noVBand="1"/>
       </w:tblPr>
@@ -8549,15 +8551,7 @@
                 <w:b w:val="0"/>
                 <w:bCs w:val="0"/>
               </w:rPr>
-              <w:t xml:space="preserve">US1 – </w:t>
-            </w:r>
-            <w:r>
-              <w:rPr>
-                <w:b w:val="0"/>
-                <w:bCs w:val="0"/>
-                <w:highlight w:val="yellow"/>
-              </w:rPr>
-              <w:t>Efetuar lançamento de dados</w:t>
+              <w:t>US1 – Ver lista de empresas</w:t>
             </w:r>
           </w:p>
         </w:tc>
@@ -8603,9 +8597,8 @@
               <w:rPr>
                 <w:b w:val="0"/>
                 <w:bCs w:val="0"/>
-                <w:highlight w:val="yellow"/>
-              </w:rPr>
-              <w:t>Como jogador quero ser capaz de lançar os dados de forma a poder fazer a jogada</w:t>
+              </w:rPr>
+              <w:t>O utilizador poderá ver as empresas todas que estão criadas na aplicação.</w:t>
             </w:r>
           </w:p>
           <w:p>
@@ -8618,7 +8611,7 @@
           </w:p>
           <w:p>
             <w:pPr>
-              <w:pStyle w:val="ListParagraph"/>
+              <w:pStyle w:val="PargrafodaLista"/>
               <w:numPr>
                 <w:ilvl w:val="0"/>
                 <w:numId w:val="5"/>
@@ -8628,21 +8621,19 @@
               <w:rPr>
                 <w:b w:val="0"/>
                 <w:bCs w:val="0"/>
-                <w:highlight w:val="yellow"/>
-              </w:rPr>
-            </w:pPr>
-            <w:r>
-              <w:rPr>
-                <w:b w:val="0"/>
-                <w:bCs w:val="0"/>
-                <w:highlight w:val="yellow"/>
-              </w:rPr>
-              <w:t>Só é possível efetuar uma jogada de cada vez</w:t>
-            </w:r>
-          </w:p>
-          <w:p>
-            <w:pPr>
-              <w:pStyle w:val="ListParagraph"/>
+              </w:rPr>
+            </w:pPr>
+            <w:r>
+              <w:rPr>
+                <w:b w:val="0"/>
+                <w:bCs w:val="0"/>
+              </w:rPr>
+              <w:t>Estar registado.</w:t>
+            </w:r>
+          </w:p>
+          <w:p>
+            <w:pPr>
+              <w:pStyle w:val="PargrafodaLista"/>
               <w:numPr>
                 <w:ilvl w:val="0"/>
                 <w:numId w:val="5"/>
@@ -8658,9 +8649,8 @@
               <w:rPr>
                 <w:b w:val="0"/>
                 <w:bCs w:val="0"/>
-                <w:highlight w:val="yellow"/>
-              </w:rPr>
-              <w:t>As faces dos dados têm de ser visíveis após o lançamento</w:t>
+              </w:rPr>
+              <w:t>Ter feito Login.</w:t>
             </w:r>
           </w:p>
         </w:tc>
@@ -8692,15 +8682,7 @@
                 <w:b w:val="0"/>
                 <w:bCs w:val="0"/>
               </w:rPr>
-              <w:t xml:space="preserve">US2 – </w:t>
-            </w:r>
-            <w:r>
-              <w:rPr>
-                <w:b w:val="0"/>
-                <w:bCs w:val="0"/>
-                <w:highlight w:val="yellow"/>
-              </w:rPr>
-              <w:t>Adicionar cliente</w:t>
+              <w:t>US2 – Utilizador gerir o seu próprio perfil</w:t>
             </w:r>
           </w:p>
         </w:tc>
@@ -8746,9 +8728,11 @@
               <w:rPr>
                 <w:b w:val="0"/>
                 <w:bCs w:val="0"/>
-                <w:highlight w:val="yellow"/>
-              </w:rPr>
-              <w:t>Como utilizador quero poder adicionar um cliente de modo a ficar registado</w:t>
+              </w:rPr>
+              <w:t>O utilizador consegue editar somente o seu perfil.</w:t>
+            </w:r>
+            <w:r>
+              <w:t xml:space="preserve"> </w:t>
             </w:r>
           </w:p>
           <w:p>
@@ -8761,7 +8745,7 @@
           </w:p>
           <w:p>
             <w:pPr>
-              <w:pStyle w:val="ListParagraph"/>
+              <w:pStyle w:val="PargrafodaLista"/>
               <w:numPr>
                 <w:ilvl w:val="0"/>
                 <w:numId w:val="5"/>
@@ -8771,21 +8755,19 @@
               <w:rPr>
                 <w:b w:val="0"/>
                 <w:bCs w:val="0"/>
-                <w:highlight w:val="yellow"/>
-              </w:rPr>
-            </w:pPr>
-            <w:r>
-              <w:rPr>
-                <w:b w:val="0"/>
-                <w:bCs w:val="0"/>
-                <w:highlight w:val="yellow"/>
-              </w:rPr>
-              <w:t>Os campos nome, morada, contato e NIF têm de ser obrigatoriamente preenchidos</w:t>
-            </w:r>
-          </w:p>
-          <w:p>
-            <w:pPr>
-              <w:pStyle w:val="ListParagraph"/>
+              </w:rPr>
+            </w:pPr>
+            <w:r>
+              <w:rPr>
+                <w:b w:val="0"/>
+                <w:bCs w:val="0"/>
+              </w:rPr>
+              <w:t>Estar registado.</w:t>
+            </w:r>
+          </w:p>
+          <w:p>
+            <w:pPr>
+              <w:pStyle w:val="PargrafodaLista"/>
               <w:numPr>
                 <w:ilvl w:val="0"/>
                 <w:numId w:val="5"/>
@@ -8801,9 +8783,8 @@
               <w:rPr>
                 <w:b w:val="0"/>
                 <w:bCs w:val="0"/>
-                <w:highlight w:val="yellow"/>
-              </w:rPr>
-              <w:t>Não pode haver um cliente com o mesmo NIF</w:t>
+              </w:rPr>
+              <w:t>Ter feito Login.</w:t>
             </w:r>
           </w:p>
         </w:tc>
@@ -8835,7 +8816,7 @@
                 <w:b w:val="0"/>
                 <w:bCs w:val="0"/>
               </w:rPr>
-              <w:t xml:space="preserve">US – </w:t>
+              <w:t>US3 – Criar Empresas</w:t>
             </w:r>
           </w:p>
         </w:tc>
@@ -8875,7 +8856,44 @@
               </w:rPr>
             </w:pPr>
             <w:r>
-              <w:t>Descrição:</w:t>
+              <w:t xml:space="preserve">Descrição: </w:t>
+            </w:r>
+            <w:r>
+              <w:rPr>
+                <w:b w:val="0"/>
+                <w:bCs w:val="0"/>
+              </w:rPr>
+              <w:t xml:space="preserve">O utilizador cria as empresas para depois o </w:t>
+            </w:r>
+            <w:proofErr w:type="spellStart"/>
+            <w:r>
+              <w:rPr>
+                <w:b w:val="0"/>
+                <w:bCs w:val="0"/>
+              </w:rPr>
+              <w:t>Admin</w:t>
+            </w:r>
+            <w:proofErr w:type="spellEnd"/>
+            <w:r>
+              <w:rPr>
+                <w:b w:val="0"/>
+                <w:bCs w:val="0"/>
+              </w:rPr>
+              <w:t xml:space="preserve"> aprovar </w:t>
+            </w:r>
+            <w:r>
+              <w:rPr>
+                <w:b w:val="0"/>
+                <w:bCs w:val="0"/>
+              </w:rPr>
+              <w:t>(</w:t>
+            </w:r>
+            <w:r>
+              <w:rPr>
+                <w:b w:val="0"/>
+                <w:bCs w:val="0"/>
+              </w:rPr>
+              <w:t>ou não) a empresa.</w:t>
             </w:r>
           </w:p>
           <w:p>
@@ -8888,13 +8906,37 @@
           </w:p>
           <w:p>
             <w:pPr>
-              <w:pStyle w:val="ListParagraph"/>
+              <w:pStyle w:val="PargrafodaLista"/>
               <w:numPr>
                 <w:ilvl w:val="0"/>
                 <w:numId w:val="7"/>
               </w:numPr>
               <w:contextualSpacing w:val="0"/>
             </w:pPr>
+            <w:r>
+              <w:rPr>
+                <w:b w:val="0"/>
+                <w:bCs w:val="0"/>
+              </w:rPr>
+              <w:t>Estar registado.</w:t>
+            </w:r>
+          </w:p>
+          <w:p>
+            <w:pPr>
+              <w:pStyle w:val="PargrafodaLista"/>
+              <w:numPr>
+                <w:ilvl w:val="0"/>
+                <w:numId w:val="7"/>
+              </w:numPr>
+              <w:contextualSpacing w:val="0"/>
+            </w:pPr>
+            <w:r>
+              <w:rPr>
+                <w:b w:val="0"/>
+                <w:bCs w:val="0"/>
+              </w:rPr>
+              <w:t>Ter feito Login.</w:t>
+            </w:r>
           </w:p>
         </w:tc>
       </w:tr>
@@ -8925,7 +8967,7 @@
                 <w:b w:val="0"/>
                 <w:bCs w:val="0"/>
               </w:rPr>
-              <w:t>US</w:t>
+              <w:t>US4 – Gerir Empresa</w:t>
             </w:r>
           </w:p>
         </w:tc>
@@ -8972,11 +9014,49 @@
               </w:rPr>
             </w:pPr>
             <w:r>
-              <w:t>Descrição:</w:t>
-            </w:r>
-          </w:p>
-          <w:p>
-            <w:r>
+              <w:t xml:space="preserve">Descrição: </w:t>
+            </w:r>
+            <w:r>
+              <w:rPr>
+                <w:b w:val="0"/>
+                <w:bCs w:val="0"/>
+              </w:rPr>
+              <w:t xml:space="preserve">Empregador conseguir gerir a empresa donde está a trabalhar, ou seja, gerir utilizadores que lá trabalham, colocar ou remover os utilizadores da empresa, alterar dados da empresa (descrição, cargos que necessitam para lá trabalhar, </w:t>
+            </w:r>
+            <w:proofErr w:type="spellStart"/>
+            <w:r>
+              <w:rPr>
+                <w:b w:val="0"/>
+                <w:bCs w:val="0"/>
+              </w:rPr>
+              <w:t>etc</w:t>
+            </w:r>
+            <w:proofErr w:type="spellEnd"/>
+            <w:r>
+              <w:rPr>
+                <w:b w:val="0"/>
+                <w:bCs w:val="0"/>
+              </w:rPr>
+              <w:t xml:space="preserve">). </w:t>
+            </w:r>
+          </w:p>
+          <w:p>
+            <w:pPr>
+              <w:rPr>
+                <w:b w:val="0"/>
+                <w:bCs w:val="0"/>
+              </w:rPr>
+            </w:pPr>
+          </w:p>
+          <w:p>
+            <w:pPr>
+              <w:rPr>
+                <w:b w:val="0"/>
+                <w:bCs w:val="0"/>
+              </w:rPr>
+            </w:pPr>
+            <w:r>
+              <w:lastRenderedPageBreak/>
               <w:t>Critérios de Aceitação</w:t>
             </w:r>
             <w:r>
@@ -8985,13 +9065,37 @@
           </w:p>
           <w:p>
             <w:pPr>
-              <w:pStyle w:val="ListParagraph"/>
+              <w:pStyle w:val="PargrafodaLista"/>
               <w:numPr>
                 <w:ilvl w:val="0"/>
                 <w:numId w:val="6"/>
               </w:numPr>
               <w:contextualSpacing w:val="0"/>
             </w:pPr>
+            <w:r>
+              <w:rPr>
+                <w:b w:val="0"/>
+                <w:bCs w:val="0"/>
+              </w:rPr>
+              <w:t>Ter uma empresa criada e aprovada.</w:t>
+            </w:r>
+          </w:p>
+          <w:p>
+            <w:pPr>
+              <w:pStyle w:val="PargrafodaLista"/>
+              <w:numPr>
+                <w:ilvl w:val="0"/>
+                <w:numId w:val="6"/>
+              </w:numPr>
+              <w:contextualSpacing w:val="0"/>
+            </w:pPr>
+            <w:r>
+              <w:rPr>
+                <w:b w:val="0"/>
+                <w:bCs w:val="0"/>
+              </w:rPr>
+              <w:t>Utilizador ter a role de Empregador.</w:t>
+            </w:r>
           </w:p>
         </w:tc>
       </w:tr>
@@ -9012,6 +9116,7 @@
               </w:rPr>
             </w:pPr>
             <w:r>
+              <w:lastRenderedPageBreak/>
               <w:t>Título</w:t>
             </w:r>
             <w:r>
@@ -9022,7 +9127,7 @@
                 <w:b w:val="0"/>
                 <w:bCs w:val="0"/>
               </w:rPr>
-              <w:t>US</w:t>
+              <w:t>US5 - Criar Currículo</w:t>
             </w:r>
           </w:p>
         </w:tc>
@@ -9062,12 +9167,18 @@
               </w:rPr>
             </w:pPr>
             <w:r>
-              <w:t>Descrição:</w:t>
-            </w:r>
-          </w:p>
-          <w:p>
-            <w:r>
-              <w:lastRenderedPageBreak/>
+              <w:t xml:space="preserve">Descrição: </w:t>
+            </w:r>
+            <w:r>
+              <w:rPr>
+                <w:b w:val="0"/>
+                <w:bCs w:val="0"/>
+              </w:rPr>
+              <w:t>Utilizador criar um CV para poder enviar às empresas.</w:t>
+            </w:r>
+          </w:p>
+          <w:p>
+            <w:r>
               <w:t>Critérios de Aceitação</w:t>
             </w:r>
             <w:r>
@@ -9076,13 +9187,37 @@
           </w:p>
           <w:p>
             <w:pPr>
-              <w:pStyle w:val="ListParagraph"/>
+              <w:pStyle w:val="PargrafodaLista"/>
               <w:numPr>
                 <w:ilvl w:val="0"/>
                 <w:numId w:val="6"/>
               </w:numPr>
               <w:contextualSpacing w:val="0"/>
             </w:pPr>
+            <w:r>
+              <w:rPr>
+                <w:b w:val="0"/>
+                <w:bCs w:val="0"/>
+              </w:rPr>
+              <w:t>Estar registado.</w:t>
+            </w:r>
+          </w:p>
+          <w:p>
+            <w:pPr>
+              <w:pStyle w:val="PargrafodaLista"/>
+              <w:numPr>
+                <w:ilvl w:val="0"/>
+                <w:numId w:val="6"/>
+              </w:numPr>
+              <w:contextualSpacing w:val="0"/>
+            </w:pPr>
+            <w:r>
+              <w:rPr>
+                <w:b w:val="0"/>
+                <w:bCs w:val="0"/>
+              </w:rPr>
+              <w:t>Ter feito Login.</w:t>
+            </w:r>
           </w:p>
         </w:tc>
       </w:tr>
@@ -9107,7 +9242,7 @@
                 <w:b w:val="0"/>
                 <w:bCs w:val="0"/>
               </w:rPr>
-              <w:t>US</w:t>
+              <w:t>US6 – Candidatar-se a uma Empresa</w:t>
             </w:r>
           </w:p>
         </w:tc>
@@ -9146,7 +9281,14 @@
               </w:rPr>
             </w:pPr>
             <w:r>
-              <w:t>Descrição:</w:t>
+              <w:t xml:space="preserve">Descrição: </w:t>
+            </w:r>
+            <w:r>
+              <w:rPr>
+                <w:b w:val="0"/>
+                <w:bCs w:val="0"/>
+              </w:rPr>
+              <w:t>Utilizador candidatar-se a uma empresa caso esteja interessado.</w:t>
             </w:r>
           </w:p>
           <w:p>
@@ -9159,12 +9301,51 @@
           </w:p>
           <w:p>
             <w:pPr>
-              <w:pStyle w:val="ListParagraph"/>
+              <w:pStyle w:val="PargrafodaLista"/>
               <w:numPr>
                 <w:ilvl w:val="0"/>
                 <w:numId w:val="6"/>
               </w:numPr>
             </w:pPr>
+            <w:r>
+              <w:rPr>
+                <w:b w:val="0"/>
+                <w:bCs w:val="0"/>
+              </w:rPr>
+              <w:t>Ir para a lista de Empresas e candidatar-se.</w:t>
+            </w:r>
+          </w:p>
+          <w:p>
+            <w:pPr>
+              <w:pStyle w:val="PargrafodaLista"/>
+              <w:numPr>
+                <w:ilvl w:val="0"/>
+                <w:numId w:val="6"/>
+              </w:numPr>
+            </w:pPr>
+            <w:r>
+              <w:rPr>
+                <w:b w:val="0"/>
+                <w:bCs w:val="0"/>
+              </w:rPr>
+              <w:t>Estar registado.</w:t>
+            </w:r>
+          </w:p>
+          <w:p>
+            <w:pPr>
+              <w:pStyle w:val="PargrafodaLista"/>
+              <w:numPr>
+                <w:ilvl w:val="0"/>
+                <w:numId w:val="6"/>
+              </w:numPr>
+            </w:pPr>
+            <w:r>
+              <w:rPr>
+                <w:b w:val="0"/>
+                <w:bCs w:val="0"/>
+              </w:rPr>
+              <w:t>Ter feito Login.</w:t>
+            </w:r>
           </w:p>
         </w:tc>
         <w:tc>
@@ -9187,7 +9368,21 @@
             <w:cnfStyle w:val="001000000000" w:firstRow="0" w:lastRow="0" w:firstColumn="1" w:lastColumn="0" w:oddVBand="0" w:evenVBand="0" w:oddHBand="0" w:evenHBand="0" w:firstRowFirstColumn="0" w:firstRowLastColumn="0" w:lastRowFirstColumn="0" w:lastRowLastColumn="0"/>
             <w:tcW w:w="8647" w:type="dxa"/>
           </w:tcPr>
-          <w:p/>
+          <w:p>
+            <w:r>
+              <w:t>Título</w:t>
+            </w:r>
+            <w:r>
+              <w:t xml:space="preserve">: </w:t>
+            </w:r>
+            <w:r>
+              <w:rPr>
+                <w:b w:val="0"/>
+                <w:bCs w:val="0"/>
+              </w:rPr>
+              <w:t>US7 – Gerir Utilizadores</w:t>
+            </w:r>
+          </w:p>
         </w:tc>
         <w:tc>
           <w:tcPr>
@@ -9197,6 +9392,16 @@
             <w:pPr>
               <w:cnfStyle w:val="000000100000" w:firstRow="0" w:lastRow="0" w:firstColumn="0" w:lastColumn="0" w:oddVBand="0" w:evenVBand="0" w:oddHBand="1" w:evenHBand="0" w:firstRowFirstColumn="0" w:firstRowLastColumn="0" w:lastRowFirstColumn="0" w:lastRowLastColumn="0"/>
             </w:pPr>
+            <w:r>
+              <w:rPr>
+                <w:b/>
+                <w:bCs/>
+              </w:rPr>
+              <w:t xml:space="preserve">SP: </w:t>
+            </w:r>
+            <w:r>
+              <w:t>7</w:t>
+            </w:r>
           </w:p>
         </w:tc>
       </w:tr>
@@ -9206,7 +9411,281 @@
             <w:cnfStyle w:val="001000000000" w:firstRow="0" w:lastRow="0" w:firstColumn="1" w:lastColumn="0" w:oddVBand="0" w:evenVBand="0" w:oddHBand="0" w:evenHBand="0" w:firstRowFirstColumn="0" w:firstRowLastColumn="0" w:lastRowFirstColumn="0" w:lastRowLastColumn="0"/>
             <w:tcW w:w="8647" w:type="dxa"/>
           </w:tcPr>
-          <w:p/>
+          <w:p>
+            <w:pPr>
+              <w:rPr>
+                <w:b w:val="0"/>
+                <w:bCs w:val="0"/>
+              </w:rPr>
+            </w:pPr>
+            <w:r>
+              <w:t xml:space="preserve">Descrição: </w:t>
+            </w:r>
+            <w:r>
+              <w:rPr>
+                <w:b w:val="0"/>
+                <w:bCs w:val="0"/>
+              </w:rPr>
+              <w:t>Fazer uma gestão de todos os utilizadores registados na aplicação, podendo fazer alterações aos mesmos.</w:t>
+            </w:r>
+          </w:p>
+          <w:p>
+            <w:r>
+              <w:t>Critérios de Aceitação</w:t>
+            </w:r>
+            <w:r>
+              <w:t>:</w:t>
+            </w:r>
+          </w:p>
+          <w:p>
+            <w:pPr>
+              <w:pStyle w:val="PargrafodaLista"/>
+              <w:numPr>
+                <w:ilvl w:val="0"/>
+                <w:numId w:val="6"/>
+              </w:numPr>
+            </w:pPr>
+            <w:r>
+              <w:rPr>
+                <w:b w:val="0"/>
+                <w:bCs w:val="0"/>
+              </w:rPr>
+              <w:t xml:space="preserve">Ter a role de </w:t>
+            </w:r>
+            <w:proofErr w:type="spellStart"/>
+            <w:r>
+              <w:rPr>
+                <w:b w:val="0"/>
+                <w:bCs w:val="0"/>
+              </w:rPr>
+              <w:t>Admin</w:t>
+            </w:r>
+            <w:proofErr w:type="spellEnd"/>
+            <w:r>
+              <w:rPr>
+                <w:b w:val="0"/>
+                <w:bCs w:val="0"/>
+              </w:rPr>
+              <w:t>.</w:t>
+            </w:r>
+          </w:p>
+          <w:p>
+            <w:pPr>
+              <w:pStyle w:val="PargrafodaLista"/>
+              <w:numPr>
+                <w:ilvl w:val="0"/>
+                <w:numId w:val="6"/>
+              </w:numPr>
+            </w:pPr>
+            <w:r>
+              <w:rPr>
+                <w:b w:val="0"/>
+                <w:bCs w:val="0"/>
+              </w:rPr>
+              <w:t>Haver utilizadores registados na Base de Dados.</w:t>
+            </w:r>
+          </w:p>
+        </w:tc>
+        <w:tc>
+          <w:tcPr>
+            <w:tcW w:w="992" w:type="dxa"/>
+          </w:tcPr>
+          <w:p>
+            <w:pPr>
+              <w:cnfStyle w:val="000000000000" w:firstRow="0" w:lastRow="0" w:firstColumn="0" w:lastColumn="0" w:oddVBand="0" w:evenVBand="0" w:oddHBand="0" w:evenHBand="0" w:firstRowFirstColumn="0" w:firstRowLastColumn="0" w:lastRowFirstColumn="0" w:lastRowLastColumn="0"/>
+            </w:pPr>
+          </w:p>
+        </w:tc>
+      </w:tr>
+      <w:tr>
+        <w:trPr>
+          <w:cnfStyle w:val="000000100000" w:firstRow="0" w:lastRow="0" w:firstColumn="0" w:lastColumn="0" w:oddVBand="0" w:evenVBand="0" w:oddHBand="1" w:evenHBand="0" w:firstRowFirstColumn="0" w:firstRowLastColumn="0" w:lastRowFirstColumn="0" w:lastRowLastColumn="0"/>
+        </w:trPr>
+        <w:tc>
+          <w:tcPr>
+            <w:cnfStyle w:val="001000000000" w:firstRow="0" w:lastRow="0" w:firstColumn="1" w:lastColumn="0" w:oddVBand="0" w:evenVBand="0" w:oddHBand="0" w:evenHBand="0" w:firstRowFirstColumn="0" w:firstRowLastColumn="0" w:lastRowFirstColumn="0" w:lastRowLastColumn="0"/>
+            <w:tcW w:w="8647" w:type="dxa"/>
+          </w:tcPr>
+          <w:p>
+            <w:r>
+              <w:t>Título</w:t>
+            </w:r>
+            <w:r>
+              <w:t xml:space="preserve">: </w:t>
+            </w:r>
+            <w:r>
+              <w:rPr>
+                <w:b w:val="0"/>
+                <w:bCs w:val="0"/>
+              </w:rPr>
+              <w:t>US8 – Fazer Registo</w:t>
+            </w:r>
+          </w:p>
+        </w:tc>
+        <w:tc>
+          <w:tcPr>
+            <w:tcW w:w="992" w:type="dxa"/>
+          </w:tcPr>
+          <w:p>
+            <w:pPr>
+              <w:cnfStyle w:val="000000100000" w:firstRow="0" w:lastRow="0" w:firstColumn="0" w:lastColumn="0" w:oddVBand="0" w:evenVBand="0" w:oddHBand="1" w:evenHBand="0" w:firstRowFirstColumn="0" w:firstRowLastColumn="0" w:lastRowFirstColumn="0" w:lastRowLastColumn="0"/>
+            </w:pPr>
+            <w:r>
+              <w:rPr>
+                <w:b/>
+                <w:bCs/>
+              </w:rPr>
+              <w:t xml:space="preserve">SP: </w:t>
+            </w:r>
+            <w:r>
+              <w:t>2</w:t>
+            </w:r>
+          </w:p>
+        </w:tc>
+      </w:tr>
+      <w:tr>
+        <w:tc>
+          <w:tcPr>
+            <w:cnfStyle w:val="001000000000" w:firstRow="0" w:lastRow="0" w:firstColumn="1" w:lastColumn="0" w:oddVBand="0" w:evenVBand="0" w:oddHBand="0" w:evenHBand="0" w:firstRowFirstColumn="0" w:firstRowLastColumn="0" w:lastRowFirstColumn="0" w:lastRowLastColumn="0"/>
+            <w:tcW w:w="8647" w:type="dxa"/>
+          </w:tcPr>
+          <w:p>
+            <w:pPr>
+              <w:rPr>
+                <w:b w:val="0"/>
+                <w:bCs w:val="0"/>
+              </w:rPr>
+            </w:pPr>
+            <w:r>
+              <w:t xml:space="preserve">Descrição: </w:t>
+            </w:r>
+            <w:r>
+              <w:rPr>
+                <w:b w:val="0"/>
+                <w:bCs w:val="0"/>
+              </w:rPr>
+              <w:t>O utilizador faz o seu registo para a base de dados.</w:t>
+            </w:r>
+          </w:p>
+          <w:p>
+            <w:r>
+              <w:t>Critérios de Aceitação</w:t>
+            </w:r>
+            <w:r>
+              <w:t>:</w:t>
+            </w:r>
+          </w:p>
+          <w:p>
+            <w:pPr>
+              <w:pStyle w:val="PargrafodaLista"/>
+              <w:numPr>
+                <w:ilvl w:val="0"/>
+                <w:numId w:val="6"/>
+              </w:numPr>
+            </w:pPr>
+            <w:r>
+              <w:rPr>
+                <w:b w:val="0"/>
+                <w:bCs w:val="0"/>
+              </w:rPr>
+              <w:t>n/a</w:t>
+            </w:r>
+          </w:p>
+        </w:tc>
+        <w:tc>
+          <w:tcPr>
+            <w:tcW w:w="992" w:type="dxa"/>
+          </w:tcPr>
+          <w:p>
+            <w:pPr>
+              <w:cnfStyle w:val="000000000000" w:firstRow="0" w:lastRow="0" w:firstColumn="0" w:lastColumn="0" w:oddVBand="0" w:evenVBand="0" w:oddHBand="0" w:evenHBand="0" w:firstRowFirstColumn="0" w:firstRowLastColumn="0" w:lastRowFirstColumn="0" w:lastRowLastColumn="0"/>
+            </w:pPr>
+          </w:p>
+        </w:tc>
+      </w:tr>
+      <w:tr>
+        <w:trPr>
+          <w:cnfStyle w:val="000000100000" w:firstRow="0" w:lastRow="0" w:firstColumn="0" w:lastColumn="0" w:oddVBand="0" w:evenVBand="0" w:oddHBand="1" w:evenHBand="0" w:firstRowFirstColumn="0" w:firstRowLastColumn="0" w:lastRowFirstColumn="0" w:lastRowLastColumn="0"/>
+        </w:trPr>
+        <w:tc>
+          <w:tcPr>
+            <w:cnfStyle w:val="001000000000" w:firstRow="0" w:lastRow="0" w:firstColumn="1" w:lastColumn="0" w:oddVBand="0" w:evenVBand="0" w:oddHBand="0" w:evenHBand="0" w:firstRowFirstColumn="0" w:firstRowLastColumn="0" w:lastRowFirstColumn="0" w:lastRowLastColumn="0"/>
+            <w:tcW w:w="8647" w:type="dxa"/>
+          </w:tcPr>
+          <w:p>
+            <w:r>
+              <w:t>Título</w:t>
+            </w:r>
+            <w:r>
+              <w:t xml:space="preserve">: </w:t>
+            </w:r>
+            <w:r>
+              <w:rPr>
+                <w:b w:val="0"/>
+                <w:bCs w:val="0"/>
+              </w:rPr>
+              <w:t xml:space="preserve">US9 - </w:t>
+            </w:r>
+          </w:p>
+        </w:tc>
+        <w:tc>
+          <w:tcPr>
+            <w:tcW w:w="992" w:type="dxa"/>
+          </w:tcPr>
+          <w:p>
+            <w:pPr>
+              <w:cnfStyle w:val="000000100000" w:firstRow="0" w:lastRow="0" w:firstColumn="0" w:lastColumn="0" w:oddVBand="0" w:evenVBand="0" w:oddHBand="1" w:evenHBand="0" w:firstRowFirstColumn="0" w:firstRowLastColumn="0" w:lastRowFirstColumn="0" w:lastRowLastColumn="0"/>
+            </w:pPr>
+            <w:r>
+              <w:rPr>
+                <w:b/>
+                <w:bCs/>
+              </w:rPr>
+              <w:t xml:space="preserve">SP: </w:t>
+            </w:r>
+          </w:p>
+        </w:tc>
+      </w:tr>
+      <w:tr>
+        <w:tc>
+          <w:tcPr>
+            <w:cnfStyle w:val="001000000000" w:firstRow="0" w:lastRow="0" w:firstColumn="1" w:lastColumn="0" w:oddVBand="0" w:evenVBand="0" w:oddHBand="0" w:evenHBand="0" w:firstRowFirstColumn="0" w:firstRowLastColumn="0" w:lastRowFirstColumn="0" w:lastRowLastColumn="0"/>
+            <w:tcW w:w="8647" w:type="dxa"/>
+          </w:tcPr>
+          <w:p>
+            <w:pPr>
+              <w:rPr>
+                <w:b w:val="0"/>
+                <w:bCs w:val="0"/>
+              </w:rPr>
+            </w:pPr>
+            <w:r>
+              <w:t xml:space="preserve">Descrição: </w:t>
+            </w:r>
+          </w:p>
+          <w:p>
+            <w:pPr>
+              <w:rPr>
+                <w:b w:val="0"/>
+                <w:bCs w:val="0"/>
+              </w:rPr>
+            </w:pPr>
+            <w:r>
+              <w:t>Critérios de Aceitação</w:t>
+            </w:r>
+            <w:r>
+              <w:t>:</w:t>
+            </w:r>
+          </w:p>
+          <w:p>
+            <w:pPr>
+              <w:pStyle w:val="PargrafodaLista"/>
+              <w:numPr>
+                <w:ilvl w:val="0"/>
+                <w:numId w:val="24"/>
+              </w:numPr>
+            </w:pPr>
+          </w:p>
         </w:tc>
         <w:tc>
           <w:tcPr>
@@ -9220,13 +9699,10 @@
         </w:tc>
       </w:tr>
     </w:tbl>
-    <w:p/>
     <w:p>
       <w:pPr>
-        <w:pStyle w:val="Heading1"/>
-      </w:pPr>
-      <w:bookmarkStart w:id="23" w:name="_Toc85117323"/>
-      <w:bookmarkStart w:id="24" w:name="_Hlk85043916"/>
+        <w:pStyle w:val="Ttulo1"/>
+      </w:pPr>
       <w:r>
         <w:lastRenderedPageBreak/>
         <w:t>Diagrama de Classes</w:t>
@@ -9234,9 +9710,9 @@
       <w:r>
         <w:t>/Modelo de Dados</w:t>
       </w:r>
-      <w:bookmarkEnd w:id="23"/>
+      <w:bookmarkEnd w:id="22"/>
     </w:p>
-    <w:bookmarkEnd w:id="24"/>
+    <w:bookmarkEnd w:id="23"/>
     <w:p>
       <w:r>
         <w:rPr>
@@ -9311,21 +9787,34 @@
     </w:p>
     <w:p>
       <w:pPr>
-        <w:pStyle w:val="Caption"/>
+        <w:pStyle w:val="Legenda"/>
         <w:jc w:val="center"/>
       </w:pPr>
       <w:bookmarkStart w:id="25" w:name="_Toc83646898"/>
       <w:r>
         <w:t xml:space="preserve">Figura </w:t>
       </w:r>
-      <w:fldSimple w:instr=" SEQ Figura \* ARABIC ">
-        <w:r>
-          <w:rPr>
-            <w:noProof/>
-          </w:rPr>
-          <w:t>1</w:t>
-        </w:r>
-      </w:fldSimple>
+      <w:r>
+        <w:fldChar w:fldCharType="begin"/>
+      </w:r>
+      <w:r>
+        <w:instrText xml:space="preserve"> SEQ Figura \* ARABIC </w:instrText>
+      </w:r>
+      <w:r>
+        <w:fldChar w:fldCharType="separate"/>
+      </w:r>
+      <w:r>
+        <w:rPr>
+          <w:noProof/>
+        </w:rPr>
+        <w:t>1</w:t>
+      </w:r>
+      <w:r>
+        <w:rPr>
+          <w:noProof/>
+        </w:rPr>
+        <w:fldChar w:fldCharType="end"/>
+      </w:r>
       <w:r>
         <w:t xml:space="preserve"> – Diagrama de classes do SI</w:t>
       </w:r>
@@ -9333,7 +9822,7 @@
     </w:p>
     <w:p>
       <w:pPr>
-        <w:pStyle w:val="Heading1"/>
+        <w:pStyle w:val="Ttulo1"/>
       </w:pPr>
       <w:bookmarkStart w:id="26" w:name="_Toc85117324"/>
       <w:proofErr w:type="spellStart"/>
@@ -9461,21 +9950,34 @@
     </w:p>
     <w:p>
       <w:pPr>
-        <w:pStyle w:val="Caption"/>
+        <w:pStyle w:val="Legenda"/>
         <w:jc w:val="center"/>
       </w:pPr>
       <w:bookmarkStart w:id="27" w:name="_Toc83646899"/>
       <w:r>
         <w:t xml:space="preserve">Figura </w:t>
       </w:r>
-      <w:fldSimple w:instr=" SEQ Figura \* ARABIC ">
-        <w:r>
-          <w:rPr>
-            <w:noProof/>
-          </w:rPr>
-          <w:t>2</w:t>
-        </w:r>
-      </w:fldSimple>
+      <w:r>
+        <w:fldChar w:fldCharType="begin"/>
+      </w:r>
+      <w:r>
+        <w:instrText xml:space="preserve"> SEQ Figura \* ARABIC </w:instrText>
+      </w:r>
+      <w:r>
+        <w:fldChar w:fldCharType="separate"/>
+      </w:r>
+      <w:r>
+        <w:rPr>
+          <w:noProof/>
+        </w:rPr>
+        <w:t>2</w:t>
+      </w:r>
+      <w:r>
+        <w:rPr>
+          <w:noProof/>
+        </w:rPr>
+        <w:fldChar w:fldCharType="end"/>
+      </w:r>
       <w:r>
         <w:t xml:space="preserve"> – </w:t>
       </w:r>
@@ -9582,7 +10084,7 @@
 <w:ftr xmlns:wpc="http://schemas.microsoft.com/office/word/2010/wordprocessingCanvas" xmlns:cx="http://schemas.microsoft.com/office/drawing/2014/chartex" xmlns:cx1="http://schemas.microsoft.com/office/drawing/2015/9/8/chartex" xmlns:cx2="http://schemas.microsoft.com/office/drawing/2015/10/21/chartex" xmlns:cx3="http://schemas.microsoft.com/office/drawing/2016/5/9/chartex" xmlns:cx4="http://schemas.microsoft.com/office/drawing/2016/5/10/chartex" xmlns:cx5="http://schemas.microsoft.com/office/drawing/2016/5/11/chartex" xmlns:cx6="http://schemas.microsoft.com/office/drawing/2016/5/12/chartex" xmlns:cx7="http://schemas.microsoft.com/office/drawing/2016/5/13/chartex" xmlns:cx8="http://schemas.microsoft.com/office/drawing/2016/5/14/chartex" xmlns:mc="http://schemas.openxmlformats.org/markup-compatibility/2006" xmlns:aink="http://schemas.microsoft.com/office/drawing/2016/ink" xmlns:am3d="http://schemas.microsoft.com/office/drawing/2017/model3d" xmlns:o="urn:schemas-microsoft-com:office:office" xmlns:r="http://schemas.openxmlformats.org/officeDocument/2006/relationships" xmlns:m="http://schemas.openxmlformats.org/officeDocument/2006/math" xmlns:v="urn:schemas-microsoft-com:vml" xmlns:wp14="http://schemas.microsoft.com/office/word/2010/wordprocessingDrawing" xmlns:wp="http://schemas.openxmlformats.org/drawingml/2006/wordprocessingDrawing" xmlns:w10="urn:schemas-microsoft-com:office:word" xmlns:w="http://schemas.openxmlformats.org/wordprocessingml/2006/main" xmlns:w14="http://schemas.microsoft.com/office/word/2010/wordml" xmlns:w15="http://schemas.microsoft.com/office/word/2012/wordml" xmlns:w16cex="http://schemas.microsoft.com/office/word/2018/wordml/cex" xmlns:w16cid="http://schemas.microsoft.com/office/word/2016/wordml/cid" xmlns:w16="http://schemas.microsoft.com/office/word/2018/wordml" xmlns:w16sdtdh="http://schemas.microsoft.com/office/word/2020/wordml/sdtdatahash" xmlns:w16se="http://schemas.microsoft.com/office/word/2015/wordml/symex" xmlns:wpg="http://schemas.microsoft.com/office/word/2010/wordprocessingGroup" xmlns:wpi="http://schemas.microsoft.com/office/word/2010/wordprocessingInk" xmlns:wne="http://schemas.microsoft.com/office/word/2006/wordml" xmlns:wps="http://schemas.microsoft.com/office/word/2010/wordprocessingShape" mc:Ignorable="w14 w15 w16se w16cid w16 w16cex w16sdtdh wp14">
   <w:p>
     <w:pPr>
-      <w:pStyle w:val="Footer"/>
+      <w:pStyle w:val="Rodap"/>
     </w:pPr>
     <w:r>
       <w:rPr>
@@ -9663,7 +10165,7 @@
     <w:sdtContent>
       <w:p>
         <w:pPr>
-          <w:pStyle w:val="Footer"/>
+          <w:pStyle w:val="Rodap"/>
         </w:pPr>
         <w:r>
           <w:rPr>
@@ -9860,7 +10362,7 @@
 <w:hdr xmlns:wpc="http://schemas.microsoft.com/office/word/2010/wordprocessingCanvas" xmlns:cx="http://schemas.microsoft.com/office/drawing/2014/chartex" xmlns:cx1="http://schemas.microsoft.com/office/drawing/2015/9/8/chartex" xmlns:cx2="http://schemas.microsoft.com/office/drawing/2015/10/21/chartex" xmlns:cx3="http://schemas.microsoft.com/office/drawing/2016/5/9/chartex" xmlns:cx4="http://schemas.microsoft.com/office/drawing/2016/5/10/chartex" xmlns:cx5="http://schemas.microsoft.com/office/drawing/2016/5/11/chartex" xmlns:cx6="http://schemas.microsoft.com/office/drawing/2016/5/12/chartex" xmlns:cx7="http://schemas.microsoft.com/office/drawing/2016/5/13/chartex" xmlns:cx8="http://schemas.microsoft.com/office/drawing/2016/5/14/chartex" xmlns:mc="http://schemas.openxmlformats.org/markup-compatibility/2006" xmlns:aink="http://schemas.microsoft.com/office/drawing/2016/ink" xmlns:am3d="http://schemas.microsoft.com/office/drawing/2017/model3d" xmlns:o="urn:schemas-microsoft-com:office:office" xmlns:r="http://schemas.openxmlformats.org/officeDocument/2006/relationships" xmlns:m="http://schemas.openxmlformats.org/officeDocument/2006/math" xmlns:v="urn:schemas-microsoft-com:vml" xmlns:wp14="http://schemas.microsoft.com/office/word/2010/wordprocessingDrawing" xmlns:wp="http://schemas.openxmlformats.org/drawingml/2006/wordprocessingDrawing" xmlns:w10="urn:schemas-microsoft-com:office:word" xmlns:w="http://schemas.openxmlformats.org/wordprocessingml/2006/main" xmlns:w14="http://schemas.microsoft.com/office/word/2010/wordml" xmlns:w15="http://schemas.microsoft.com/office/word/2012/wordml" xmlns:w16cex="http://schemas.microsoft.com/office/word/2018/wordml/cex" xmlns:w16cid="http://schemas.microsoft.com/office/word/2016/wordml/cid" xmlns:w16="http://schemas.microsoft.com/office/word/2018/wordml" xmlns:w16sdtdh="http://schemas.microsoft.com/office/word/2020/wordml/sdtdatahash" xmlns:w16se="http://schemas.microsoft.com/office/word/2015/wordml/symex" xmlns:wpg="http://schemas.microsoft.com/office/word/2010/wordprocessingGroup" xmlns:wpi="http://schemas.microsoft.com/office/word/2010/wordprocessingInk" xmlns:wne="http://schemas.microsoft.com/office/word/2006/wordml" xmlns:wps="http://schemas.microsoft.com/office/word/2010/wordprocessingShape" mc:Ignorable="w14 w15 w16se w16cid w16 w16cex w16sdtdh wp14">
   <w:p>
     <w:pPr>
-      <w:pStyle w:val="Header"/>
+      <w:pStyle w:val="Cabealho"/>
     </w:pPr>
   </w:p>
 </w:hdr>
@@ -11058,6 +11560,119 @@
     </w:lvl>
   </w:abstractNum>
   <w:abstractNum w:abstractNumId="12" w15:restartNumberingAfterBreak="0">
+    <w:nsid w:val="43CF0C3A"/>
+    <w:multiLevelType w:val="hybridMultilevel"/>
+    <w:tmpl w:val="A13CE64A"/>
+    <w:lvl w:ilvl="0" w:tplc="08160001">
+      <w:start w:val="1"/>
+      <w:numFmt w:val="bullet"/>
+      <w:lvlText w:val=""/>
+      <w:lvlJc w:val="left"/>
+      <w:pPr>
+        <w:ind w:left="720" w:hanging="360"/>
+      </w:pPr>
+      <w:rPr>
+        <w:rFonts w:ascii="Symbol" w:hAnsi="Symbol" w:hint="default"/>
+      </w:rPr>
+    </w:lvl>
+    <w:lvl w:ilvl="1" w:tplc="08160003" w:tentative="1">
+      <w:start w:val="1"/>
+      <w:numFmt w:val="bullet"/>
+      <w:lvlText w:val="o"/>
+      <w:lvlJc w:val="left"/>
+      <w:pPr>
+        <w:ind w:left="1440" w:hanging="360"/>
+      </w:pPr>
+      <w:rPr>
+        <w:rFonts w:ascii="Courier New" w:hAnsi="Courier New" w:cs="Courier New" w:hint="default"/>
+      </w:rPr>
+    </w:lvl>
+    <w:lvl w:ilvl="2" w:tplc="08160005" w:tentative="1">
+      <w:start w:val="1"/>
+      <w:numFmt w:val="bullet"/>
+      <w:lvlText w:val=""/>
+      <w:lvlJc w:val="left"/>
+      <w:pPr>
+        <w:ind w:left="2160" w:hanging="360"/>
+      </w:pPr>
+      <w:rPr>
+        <w:rFonts w:ascii="Wingdings" w:hAnsi="Wingdings" w:hint="default"/>
+      </w:rPr>
+    </w:lvl>
+    <w:lvl w:ilvl="3" w:tplc="08160001" w:tentative="1">
+      <w:start w:val="1"/>
+      <w:numFmt w:val="bullet"/>
+      <w:lvlText w:val=""/>
+      <w:lvlJc w:val="left"/>
+      <w:pPr>
+        <w:ind w:left="2880" w:hanging="360"/>
+      </w:pPr>
+      <w:rPr>
+        <w:rFonts w:ascii="Symbol" w:hAnsi="Symbol" w:hint="default"/>
+      </w:rPr>
+    </w:lvl>
+    <w:lvl w:ilvl="4" w:tplc="08160003" w:tentative="1">
+      <w:start w:val="1"/>
+      <w:numFmt w:val="bullet"/>
+      <w:lvlText w:val="o"/>
+      <w:lvlJc w:val="left"/>
+      <w:pPr>
+        <w:ind w:left="3600" w:hanging="360"/>
+      </w:pPr>
+      <w:rPr>
+        <w:rFonts w:ascii="Courier New" w:hAnsi="Courier New" w:cs="Courier New" w:hint="default"/>
+      </w:rPr>
+    </w:lvl>
+    <w:lvl w:ilvl="5" w:tplc="08160005" w:tentative="1">
+      <w:start w:val="1"/>
+      <w:numFmt w:val="bullet"/>
+      <w:lvlText w:val=""/>
+      <w:lvlJc w:val="left"/>
+      <w:pPr>
+        <w:ind w:left="4320" w:hanging="360"/>
+      </w:pPr>
+      <w:rPr>
+        <w:rFonts w:ascii="Wingdings" w:hAnsi="Wingdings" w:hint="default"/>
+      </w:rPr>
+    </w:lvl>
+    <w:lvl w:ilvl="6" w:tplc="08160001" w:tentative="1">
+      <w:start w:val="1"/>
+      <w:numFmt w:val="bullet"/>
+      <w:lvlText w:val=""/>
+      <w:lvlJc w:val="left"/>
+      <w:pPr>
+        <w:ind w:left="5040" w:hanging="360"/>
+      </w:pPr>
+      <w:rPr>
+        <w:rFonts w:ascii="Symbol" w:hAnsi="Symbol" w:hint="default"/>
+      </w:rPr>
+    </w:lvl>
+    <w:lvl w:ilvl="7" w:tplc="08160003" w:tentative="1">
+      <w:start w:val="1"/>
+      <w:numFmt w:val="bullet"/>
+      <w:lvlText w:val="o"/>
+      <w:lvlJc w:val="left"/>
+      <w:pPr>
+        <w:ind w:left="5760" w:hanging="360"/>
+      </w:pPr>
+      <w:rPr>
+        <w:rFonts w:ascii="Courier New" w:hAnsi="Courier New" w:cs="Courier New" w:hint="default"/>
+      </w:rPr>
+    </w:lvl>
+    <w:lvl w:ilvl="8" w:tplc="08160005" w:tentative="1">
+      <w:start w:val="1"/>
+      <w:numFmt w:val="bullet"/>
+      <w:lvlText w:val=""/>
+      <w:lvlJc w:val="left"/>
+      <w:pPr>
+        <w:ind w:left="6480" w:hanging="360"/>
+      </w:pPr>
+      <w:rPr>
+        <w:rFonts w:ascii="Wingdings" w:hAnsi="Wingdings" w:hint="default"/>
+      </w:rPr>
+    </w:lvl>
+  </w:abstractNum>
+  <w:abstractNum w:abstractNumId="13" w15:restartNumberingAfterBreak="0">
     <w:nsid w:val="4C494EAF"/>
     <w:multiLevelType w:val="hybridMultilevel"/>
     <w:tmpl w:val="BE0204BC"/>
@@ -11146,14 +11761,14 @@
       </w:pPr>
     </w:lvl>
   </w:abstractNum>
-  <w:abstractNum w:abstractNumId="13" w15:restartNumberingAfterBreak="0">
+  <w:abstractNum w:abstractNumId="14" w15:restartNumberingAfterBreak="0">
     <w:nsid w:val="56F8252E"/>
     <w:multiLevelType w:val="multilevel"/>
     <w:tmpl w:val="5FFCA586"/>
     <w:lvl w:ilvl="0">
       <w:start w:val="1"/>
       <w:numFmt w:val="decimal"/>
-      <w:pStyle w:val="Heading1"/>
+      <w:pStyle w:val="Ttulo1"/>
       <w:lvlText w:val="%1"/>
       <w:lvlJc w:val="left"/>
       <w:pPr>
@@ -11163,7 +11778,7 @@
     <w:lvl w:ilvl="1">
       <w:start w:val="1"/>
       <w:numFmt w:val="decimal"/>
-      <w:pStyle w:val="Heading2"/>
+      <w:pStyle w:val="Ttulo2"/>
       <w:lvlText w:val="%1.%2"/>
       <w:lvlJc w:val="left"/>
       <w:pPr>
@@ -11173,7 +11788,7 @@
     <w:lvl w:ilvl="2">
       <w:start w:val="1"/>
       <w:numFmt w:val="decimal"/>
-      <w:pStyle w:val="Heading3"/>
+      <w:pStyle w:val="Ttulo3"/>
       <w:lvlText w:val="%1.%2.%3"/>
       <w:lvlJc w:val="left"/>
       <w:pPr>
@@ -11183,7 +11798,7 @@
     <w:lvl w:ilvl="3">
       <w:start w:val="1"/>
       <w:numFmt w:val="decimal"/>
-      <w:pStyle w:val="Heading4"/>
+      <w:pStyle w:val="Ttulo4"/>
       <w:lvlText w:val="%1.%2.%3.%4"/>
       <w:lvlJc w:val="left"/>
       <w:pPr>
@@ -11193,7 +11808,7 @@
     <w:lvl w:ilvl="4">
       <w:start w:val="1"/>
       <w:numFmt w:val="decimal"/>
-      <w:pStyle w:val="Heading5"/>
+      <w:pStyle w:val="Ttulo5"/>
       <w:lvlText w:val="%1.%2.%3.%4.%5"/>
       <w:lvlJc w:val="left"/>
       <w:pPr>
@@ -11203,7 +11818,7 @@
     <w:lvl w:ilvl="5">
       <w:start w:val="1"/>
       <w:numFmt w:val="decimal"/>
-      <w:pStyle w:val="Heading6"/>
+      <w:pStyle w:val="Ttulo6"/>
       <w:lvlText w:val="%1.%2.%3.%4.%5.%6"/>
       <w:lvlJc w:val="left"/>
       <w:pPr>
@@ -11213,7 +11828,7 @@
     <w:lvl w:ilvl="6">
       <w:start w:val="1"/>
       <w:numFmt w:val="decimal"/>
-      <w:pStyle w:val="Heading7"/>
+      <w:pStyle w:val="Ttulo7"/>
       <w:lvlText w:val="%1.%2.%3.%4.%5.%6.%7"/>
       <w:lvlJc w:val="left"/>
       <w:pPr>
@@ -11223,7 +11838,7 @@
     <w:lvl w:ilvl="7">
       <w:start w:val="1"/>
       <w:numFmt w:val="decimal"/>
-      <w:pStyle w:val="Heading8"/>
+      <w:pStyle w:val="Ttulo8"/>
       <w:lvlText w:val="%1.%2.%3.%4.%5.%6.%7.%8"/>
       <w:lvlJc w:val="left"/>
       <w:pPr>
@@ -11233,7 +11848,7 @@
     <w:lvl w:ilvl="8">
       <w:start w:val="1"/>
       <w:numFmt w:val="decimal"/>
-      <w:pStyle w:val="Heading9"/>
+      <w:pStyle w:val="Ttulo9"/>
       <w:lvlText w:val="%1.%2.%3.%4.%5.%6.%7.%8.%9"/>
       <w:lvlJc w:val="left"/>
       <w:pPr>
@@ -11241,7 +11856,7 @@
       </w:pPr>
     </w:lvl>
   </w:abstractNum>
-  <w:abstractNum w:abstractNumId="14" w15:restartNumberingAfterBreak="0">
+  <w:abstractNum w:abstractNumId="15" w15:restartNumberingAfterBreak="0">
     <w:nsid w:val="57727338"/>
     <w:multiLevelType w:val="hybridMultilevel"/>
     <w:tmpl w:val="F72850BA"/>
@@ -11354,7 +11969,7 @@
       </w:rPr>
     </w:lvl>
   </w:abstractNum>
-  <w:abstractNum w:abstractNumId="15" w15:restartNumberingAfterBreak="0">
+  <w:abstractNum w:abstractNumId="16" w15:restartNumberingAfterBreak="0">
     <w:nsid w:val="5B0F18B6"/>
     <w:multiLevelType w:val="hybridMultilevel"/>
     <w:tmpl w:val="4D181508"/>
@@ -11467,7 +12082,7 @@
       </w:rPr>
     </w:lvl>
   </w:abstractNum>
-  <w:abstractNum w:abstractNumId="16" w15:restartNumberingAfterBreak="0">
+  <w:abstractNum w:abstractNumId="17" w15:restartNumberingAfterBreak="0">
     <w:nsid w:val="5B7F5424"/>
     <w:multiLevelType w:val="hybridMultilevel"/>
     <w:tmpl w:val="2F08BE48"/>
@@ -11555,7 +12170,7 @@
       </w:pPr>
     </w:lvl>
   </w:abstractNum>
-  <w:abstractNum w:abstractNumId="17" w15:restartNumberingAfterBreak="0">
+  <w:abstractNum w:abstractNumId="18" w15:restartNumberingAfterBreak="0">
     <w:nsid w:val="5EFF347A"/>
     <w:multiLevelType w:val="hybridMultilevel"/>
     <w:tmpl w:val="F9ACE60E"/>
@@ -11668,7 +12283,7 @@
       </w:rPr>
     </w:lvl>
   </w:abstractNum>
-  <w:abstractNum w:abstractNumId="18" w15:restartNumberingAfterBreak="0">
+  <w:abstractNum w:abstractNumId="19" w15:restartNumberingAfterBreak="0">
     <w:nsid w:val="6C750030"/>
     <w:multiLevelType w:val="hybridMultilevel"/>
     <w:tmpl w:val="B6D0BC3E"/>
@@ -11757,7 +12372,7 @@
       </w:pPr>
     </w:lvl>
   </w:abstractNum>
-  <w:abstractNum w:abstractNumId="19" w15:restartNumberingAfterBreak="0">
+  <w:abstractNum w:abstractNumId="20" w15:restartNumberingAfterBreak="0">
     <w:nsid w:val="77D44B5A"/>
     <w:multiLevelType w:val="hybridMultilevel"/>
     <w:tmpl w:val="1AA0C640"/>
@@ -11846,7 +12461,7 @@
       </w:pPr>
     </w:lvl>
   </w:abstractNum>
-  <w:abstractNum w:abstractNumId="20" w15:restartNumberingAfterBreak="0">
+  <w:abstractNum w:abstractNumId="21" w15:restartNumberingAfterBreak="0">
     <w:nsid w:val="78633291"/>
     <w:multiLevelType w:val="hybridMultilevel"/>
     <w:tmpl w:val="4E6C0242"/>
@@ -11935,7 +12550,7 @@
       </w:pPr>
     </w:lvl>
   </w:abstractNum>
-  <w:abstractNum w:abstractNumId="21" w15:restartNumberingAfterBreak="0">
+  <w:abstractNum w:abstractNumId="22" w15:restartNumberingAfterBreak="0">
     <w:nsid w:val="7DDC37B5"/>
     <w:multiLevelType w:val="hybridMultilevel"/>
     <w:tmpl w:val="D20EDD52"/>
@@ -12048,7 +12663,7 @@
       </w:rPr>
     </w:lvl>
   </w:abstractNum>
-  <w:abstractNum w:abstractNumId="22" w15:restartNumberingAfterBreak="0">
+  <w:abstractNum w:abstractNumId="23" w15:restartNumberingAfterBreak="0">
     <w:nsid w:val="7F3155BC"/>
     <w:multiLevelType w:val="hybridMultilevel"/>
     <w:tmpl w:val="997CA6F4"/>
@@ -12141,16 +12756,16 @@
     <w:abstractNumId w:val="11"/>
   </w:num>
   <w:num w:numId="2">
-    <w:abstractNumId w:val="16"/>
+    <w:abstractNumId w:val="17"/>
   </w:num>
   <w:num w:numId="3">
-    <w:abstractNumId w:val="13"/>
+    <w:abstractNumId w:val="14"/>
   </w:num>
   <w:num w:numId="4">
-    <w:abstractNumId w:val="14"/>
+    <w:abstractNumId w:val="15"/>
   </w:num>
   <w:num w:numId="5">
-    <w:abstractNumId w:val="15"/>
+    <w:abstractNumId w:val="16"/>
   </w:num>
   <w:num w:numId="6">
     <w:abstractNumId w:val="4"/>
@@ -12171,13 +12786,13 @@
     <w:abstractNumId w:val="2"/>
   </w:num>
   <w:num w:numId="12">
-    <w:abstractNumId w:val="12"/>
+    <w:abstractNumId w:val="13"/>
   </w:num>
   <w:num w:numId="13">
-    <w:abstractNumId w:val="19"/>
+    <w:abstractNumId w:val="20"/>
   </w:num>
   <w:num w:numId="14">
-    <w:abstractNumId w:val="22"/>
+    <w:abstractNumId w:val="23"/>
   </w:num>
   <w:num w:numId="15">
     <w:abstractNumId w:val="7"/>
@@ -12189,22 +12804,25 @@
     <w:abstractNumId w:val="6"/>
   </w:num>
   <w:num w:numId="18">
-    <w:abstractNumId w:val="20"/>
+    <w:abstractNumId w:val="21"/>
   </w:num>
   <w:num w:numId="19">
     <w:abstractNumId w:val="0"/>
   </w:num>
   <w:num w:numId="20">
+    <w:abstractNumId w:val="19"/>
+  </w:num>
+  <w:num w:numId="21">
     <w:abstractNumId w:val="18"/>
   </w:num>
-  <w:num w:numId="21">
-    <w:abstractNumId w:val="17"/>
-  </w:num>
   <w:num w:numId="22">
-    <w:abstractNumId w:val="21"/>
+    <w:abstractNumId w:val="22"/>
   </w:num>
   <w:num w:numId="23">
     <w:abstractNumId w:val="3"/>
+  </w:num>
+  <w:num w:numId="24">
+    <w:abstractNumId w:val="12"/>
   </w:num>
   <w:numIdMacAtCleanup w:val="20"/>
 </w:numbering>
@@ -12614,11 +13232,11 @@
       <w:jc w:val="both"/>
     </w:pPr>
   </w:style>
-  <w:style w:type="paragraph" w:styleId="Heading1">
+  <w:style w:type="paragraph" w:styleId="Ttulo1">
     <w:name w:val="heading 1"/>
     <w:basedOn w:val="Normal"/>
     <w:next w:val="Normal"/>
-    <w:link w:val="Heading1Char"/>
+    <w:link w:val="Ttulo1Carter"/>
     <w:uiPriority w:val="9"/>
     <w:qFormat/>
     <w:rsid w:val="00313990"/>
@@ -12642,11 +13260,11 @@
       <w:szCs w:val="32"/>
     </w:rPr>
   </w:style>
-  <w:style w:type="paragraph" w:styleId="Heading2">
+  <w:style w:type="paragraph" w:styleId="Ttulo2">
     <w:name w:val="heading 2"/>
     <w:basedOn w:val="Normal"/>
     <w:next w:val="Normal"/>
-    <w:link w:val="Heading2Char"/>
+    <w:link w:val="Ttulo2Carter"/>
     <w:uiPriority w:val="9"/>
     <w:unhideWhenUsed/>
     <w:qFormat/>
@@ -12669,11 +13287,11 @@
       <w:szCs w:val="26"/>
     </w:rPr>
   </w:style>
-  <w:style w:type="paragraph" w:styleId="Heading3">
+  <w:style w:type="paragraph" w:styleId="Ttulo3">
     <w:name w:val="heading 3"/>
     <w:basedOn w:val="Normal"/>
     <w:next w:val="Normal"/>
-    <w:link w:val="Heading3Char"/>
+    <w:link w:val="Ttulo3Carter"/>
     <w:uiPriority w:val="9"/>
     <w:unhideWhenUsed/>
     <w:qFormat/>
@@ -12695,11 +13313,11 @@
       <w:szCs w:val="24"/>
     </w:rPr>
   </w:style>
-  <w:style w:type="paragraph" w:styleId="Heading4">
+  <w:style w:type="paragraph" w:styleId="Ttulo4">
     <w:name w:val="heading 4"/>
     <w:basedOn w:val="Normal"/>
     <w:next w:val="Normal"/>
-    <w:link w:val="Heading4Char"/>
+    <w:link w:val="Ttulo4Carter"/>
     <w:uiPriority w:val="9"/>
     <w:unhideWhenUsed/>
     <w:qFormat/>
@@ -12721,11 +13339,11 @@
       <w:color w:val="2E74B5" w:themeColor="accent1" w:themeShade="BF"/>
     </w:rPr>
   </w:style>
-  <w:style w:type="paragraph" w:styleId="Heading5">
+  <w:style w:type="paragraph" w:styleId="Ttulo5">
     <w:name w:val="heading 5"/>
     <w:basedOn w:val="Normal"/>
     <w:next w:val="Normal"/>
-    <w:link w:val="Heading5Char"/>
+    <w:link w:val="Ttulo5Carter"/>
     <w:uiPriority w:val="9"/>
     <w:unhideWhenUsed/>
     <w:qFormat/>
@@ -12745,11 +13363,11 @@
       <w:color w:val="2E74B5" w:themeColor="accent1" w:themeShade="BF"/>
     </w:rPr>
   </w:style>
-  <w:style w:type="paragraph" w:styleId="Heading6">
+  <w:style w:type="paragraph" w:styleId="Ttulo6">
     <w:name w:val="heading 6"/>
     <w:basedOn w:val="Normal"/>
     <w:next w:val="Normal"/>
-    <w:link w:val="Heading6Char"/>
+    <w:link w:val="Ttulo6Carter"/>
     <w:uiPriority w:val="9"/>
     <w:semiHidden/>
     <w:unhideWhenUsed/>
@@ -12770,11 +13388,11 @@
       <w:color w:val="1F4D78" w:themeColor="accent1" w:themeShade="7F"/>
     </w:rPr>
   </w:style>
-  <w:style w:type="paragraph" w:styleId="Heading7">
+  <w:style w:type="paragraph" w:styleId="Ttulo7">
     <w:name w:val="heading 7"/>
     <w:basedOn w:val="Normal"/>
     <w:next w:val="Normal"/>
-    <w:link w:val="Heading7Char"/>
+    <w:link w:val="Ttulo7Carter"/>
     <w:uiPriority w:val="9"/>
     <w:semiHidden/>
     <w:unhideWhenUsed/>
@@ -12797,11 +13415,11 @@
       <w:color w:val="1F4D78" w:themeColor="accent1" w:themeShade="7F"/>
     </w:rPr>
   </w:style>
-  <w:style w:type="paragraph" w:styleId="Heading8">
+  <w:style w:type="paragraph" w:styleId="Ttulo8">
     <w:name w:val="heading 8"/>
     <w:basedOn w:val="Normal"/>
     <w:next w:val="Normal"/>
-    <w:link w:val="Heading8Char"/>
+    <w:link w:val="Ttulo8Carter"/>
     <w:uiPriority w:val="9"/>
     <w:semiHidden/>
     <w:unhideWhenUsed/>
@@ -12824,11 +13442,11 @@
       <w:szCs w:val="21"/>
     </w:rPr>
   </w:style>
-  <w:style w:type="paragraph" w:styleId="Heading9">
+  <w:style w:type="paragraph" w:styleId="Ttulo9">
     <w:name w:val="heading 9"/>
     <w:basedOn w:val="Normal"/>
     <w:next w:val="Normal"/>
-    <w:link w:val="Heading9Char"/>
+    <w:link w:val="Ttulo9Carter"/>
     <w:uiPriority w:val="9"/>
     <w:semiHidden/>
     <w:unhideWhenUsed/>
@@ -12853,13 +13471,13 @@
       <w:szCs w:val="21"/>
     </w:rPr>
   </w:style>
-  <w:style w:type="character" w:default="1" w:styleId="DefaultParagraphFont">
+  <w:style w:type="character" w:default="1" w:styleId="Tipodeletrapredefinidodopargrafo">
     <w:name w:val="Default Paragraph Font"/>
     <w:uiPriority w:val="1"/>
     <w:semiHidden/>
     <w:unhideWhenUsed/>
   </w:style>
-  <w:style w:type="table" w:default="1" w:styleId="TableNormal">
+  <w:style w:type="table" w:default="1" w:styleId="Tabelanormal">
     <w:name w:val="Normal Table"/>
     <w:uiPriority w:val="99"/>
     <w:semiHidden/>
@@ -12874,7 +13492,7 @@
       </w:tblCellMar>
     </w:tblPr>
   </w:style>
-  <w:style w:type="numbering" w:default="1" w:styleId="NoList">
+  <w:style w:type="numbering" w:default="1" w:styleId="Semlista">
     <w:name w:val="No List"/>
     <w:uiPriority w:val="99"/>
     <w:semiHidden/>
@@ -12882,7 +13500,7 @@
   </w:style>
   <w:style w:type="character" w:customStyle="1" w:styleId="Code">
     <w:name w:val="Code"/>
-    <w:basedOn w:val="DefaultParagraphFont"/>
+    <w:basedOn w:val="Tipodeletrapredefinidodopargrafo"/>
     <w:rsid w:val="000118FB"/>
     <w:rPr>
       <w:rFonts w:ascii="Lucida Console" w:eastAsia="Lucida Console" w:hAnsi="Lucida Console" w:cs="Lucida Console"/>
@@ -12961,7 +13579,7 @@
   </w:style>
   <w:style w:type="character" w:customStyle="1" w:styleId="CodeBoxChar">
     <w:name w:val="Code Box Char"/>
-    <w:basedOn w:val="DefaultParagraphFont"/>
+    <w:basedOn w:val="Tipodeletrapredefinidodopargrafo"/>
     <w:link w:val="CodeBox"/>
     <w:rsid w:val="00E706EF"/>
     <w:rPr>
@@ -12975,10 +13593,10 @@
       <w:lang w:val="en-GB" w:eastAsia="pt-PT"/>
     </w:rPr>
   </w:style>
-  <w:style w:type="character" w:customStyle="1" w:styleId="Heading1Char">
-    <w:name w:val="Heading 1 Char"/>
-    <w:basedOn w:val="DefaultParagraphFont"/>
-    <w:link w:val="Heading1"/>
+  <w:style w:type="character" w:customStyle="1" w:styleId="Ttulo1Carter">
+    <w:name w:val="Título 1 Caráter"/>
+    <w:basedOn w:val="Tipodeletrapredefinidodopargrafo"/>
+    <w:link w:val="Ttulo1"/>
     <w:uiPriority w:val="9"/>
     <w:rsid w:val="00313990"/>
     <w:rPr>
@@ -12990,10 +13608,10 @@
       <w:szCs w:val="32"/>
     </w:rPr>
   </w:style>
-  <w:style w:type="character" w:customStyle="1" w:styleId="Heading2Char">
-    <w:name w:val="Heading 2 Char"/>
-    <w:basedOn w:val="DefaultParagraphFont"/>
-    <w:link w:val="Heading2"/>
+  <w:style w:type="character" w:customStyle="1" w:styleId="Ttulo2Carter">
+    <w:name w:val="Título 2 Caráter"/>
+    <w:basedOn w:val="Tipodeletrapredefinidodopargrafo"/>
+    <w:link w:val="Ttulo2"/>
     <w:uiPriority w:val="9"/>
     <w:rsid w:val="00721AAD"/>
     <w:rPr>
@@ -13004,10 +13622,10 @@
       <w:szCs w:val="26"/>
     </w:rPr>
   </w:style>
-  <w:style w:type="paragraph" w:styleId="ListParagraph">
+  <w:style w:type="paragraph" w:styleId="PargrafodaLista">
     <w:name w:val="List Paragraph"/>
     <w:basedOn w:val="Normal"/>
-    <w:link w:val="ListParagraphChar"/>
+    <w:link w:val="PargrafodaListaCarter"/>
     <w:uiPriority w:val="34"/>
     <w:qFormat/>
     <w:rsid w:val="00C34B94"/>
@@ -13016,9 +13634,9 @@
       <w:contextualSpacing/>
     </w:pPr>
   </w:style>
-  <w:style w:type="table" w:styleId="TableGrid">
+  <w:style w:type="table" w:styleId="TabelacomGrelha">
     <w:name w:val="Table Grid"/>
-    <w:basedOn w:val="TableNormal"/>
+    <w:basedOn w:val="Tabelanormal"/>
     <w:uiPriority w:val="39"/>
     <w:rsid w:val="008F6BAB"/>
     <w:pPr>
@@ -13054,10 +13672,10 @@
       <w:lang w:val="en-US" w:bidi="en-US"/>
     </w:rPr>
   </w:style>
-  <w:style w:type="paragraph" w:styleId="BodyText">
+  <w:style w:type="paragraph" w:styleId="Corpodetexto">
     <w:name w:val="Body Text"/>
     <w:basedOn w:val="Normal"/>
-    <w:link w:val="BodyTextChar"/>
+    <w:link w:val="CorpodetextoCarter"/>
     <w:rsid w:val="008F6BAB"/>
     <w:pPr>
       <w:spacing w:line="360" w:lineRule="auto"/>
@@ -13068,10 +13686,10 @@
       <w:szCs w:val="24"/>
     </w:rPr>
   </w:style>
-  <w:style w:type="character" w:customStyle="1" w:styleId="BodyTextChar">
-    <w:name w:val="Body Text Char"/>
-    <w:basedOn w:val="DefaultParagraphFont"/>
-    <w:link w:val="BodyText"/>
+  <w:style w:type="character" w:customStyle="1" w:styleId="CorpodetextoCarter">
+    <w:name w:val="Corpo de texto Caráter"/>
+    <w:basedOn w:val="Tipodeletrapredefinidodopargrafo"/>
+    <w:link w:val="Corpodetexto"/>
     <w:rsid w:val="008F6BAB"/>
     <w:rPr>
       <w:rFonts w:ascii="Verdana" w:eastAsia="Times New Roman" w:hAnsi="Verdana" w:cs="Times New Roman"/>
@@ -13079,7 +13697,7 @@
       <w:szCs w:val="24"/>
     </w:rPr>
   </w:style>
-  <w:style w:type="paragraph" w:styleId="NoSpacing">
+  <w:style w:type="paragraph" w:styleId="SemEspaamento">
     <w:name w:val="No Spacing"/>
     <w:uiPriority w:val="1"/>
     <w:qFormat/>
@@ -13133,7 +13751,7 @@
   </w:style>
   <w:style w:type="paragraph" w:customStyle="1" w:styleId="Pergunta">
     <w:name w:val="Pergunta"/>
-    <w:basedOn w:val="ListParagraph"/>
+    <w:basedOn w:val="PargrafodaLista"/>
     <w:qFormat/>
     <w:rsid w:val="00544475"/>
     <w:pPr>
@@ -13147,7 +13765,7 @@
   </w:style>
   <w:style w:type="paragraph" w:customStyle="1" w:styleId="RespostaMultipla">
     <w:name w:val="Resposta Multipla"/>
-    <w:basedOn w:val="BodyText"/>
+    <w:basedOn w:val="Corpodetexto"/>
     <w:qFormat/>
     <w:rsid w:val="000203B2"/>
     <w:pPr>
@@ -13169,10 +13787,10 @@
       <w:lang w:eastAsia="pt-PT"/>
     </w:rPr>
   </w:style>
-  <w:style w:type="paragraph" w:styleId="Header">
+  <w:style w:type="paragraph" w:styleId="Cabealho">
     <w:name w:val="header"/>
     <w:basedOn w:val="Normal"/>
-    <w:link w:val="HeaderChar"/>
+    <w:link w:val="CabealhoCarter"/>
     <w:uiPriority w:val="99"/>
     <w:unhideWhenUsed/>
     <w:rsid w:val="006C64FC"/>
@@ -13184,17 +13802,17 @@
       <w:spacing w:line="240" w:lineRule="auto"/>
     </w:pPr>
   </w:style>
-  <w:style w:type="character" w:customStyle="1" w:styleId="HeaderChar">
-    <w:name w:val="Header Char"/>
-    <w:basedOn w:val="DefaultParagraphFont"/>
-    <w:link w:val="Header"/>
+  <w:style w:type="character" w:customStyle="1" w:styleId="CabealhoCarter">
+    <w:name w:val="Cabeçalho Caráter"/>
+    <w:basedOn w:val="Tipodeletrapredefinidodopargrafo"/>
+    <w:link w:val="Cabealho"/>
     <w:uiPriority w:val="99"/>
     <w:rsid w:val="006C64FC"/>
   </w:style>
-  <w:style w:type="paragraph" w:styleId="Footer">
+  <w:style w:type="paragraph" w:styleId="Rodap">
     <w:name w:val="footer"/>
     <w:basedOn w:val="Normal"/>
-    <w:link w:val="FooterChar"/>
+    <w:link w:val="RodapCarter"/>
     <w:uiPriority w:val="99"/>
     <w:unhideWhenUsed/>
     <w:rsid w:val="006C64FC"/>
@@ -13206,18 +13824,18 @@
       <w:spacing w:line="240" w:lineRule="auto"/>
     </w:pPr>
   </w:style>
-  <w:style w:type="character" w:customStyle="1" w:styleId="FooterChar">
-    <w:name w:val="Footer Char"/>
-    <w:basedOn w:val="DefaultParagraphFont"/>
-    <w:link w:val="Footer"/>
+  <w:style w:type="character" w:customStyle="1" w:styleId="RodapCarter">
+    <w:name w:val="Rodapé Caráter"/>
+    <w:basedOn w:val="Tipodeletrapredefinidodopargrafo"/>
+    <w:link w:val="Rodap"/>
     <w:uiPriority w:val="99"/>
     <w:qFormat/>
     <w:rsid w:val="006C64FC"/>
   </w:style>
-  <w:style w:type="paragraph" w:styleId="BalloonText">
+  <w:style w:type="paragraph" w:styleId="Textodebalo">
     <w:name w:val="Balloon Text"/>
     <w:basedOn w:val="Normal"/>
-    <w:link w:val="BalloonTextChar"/>
+    <w:link w:val="TextodebaloCarter"/>
     <w:uiPriority w:val="99"/>
     <w:semiHidden/>
     <w:unhideWhenUsed/>
@@ -13231,10 +13849,10 @@
       <w:szCs w:val="18"/>
     </w:rPr>
   </w:style>
-  <w:style w:type="character" w:customStyle="1" w:styleId="BalloonTextChar">
-    <w:name w:val="Balloon Text Char"/>
-    <w:basedOn w:val="DefaultParagraphFont"/>
-    <w:link w:val="BalloonText"/>
+  <w:style w:type="character" w:customStyle="1" w:styleId="TextodebaloCarter">
+    <w:name w:val="Texto de balão Caráter"/>
+    <w:basedOn w:val="Tipodeletrapredefinidodopargrafo"/>
+    <w:link w:val="Textodebalo"/>
     <w:uiPriority w:val="99"/>
     <w:semiHidden/>
     <w:rsid w:val="00C941DE"/>
@@ -13244,10 +13862,10 @@
       <w:szCs w:val="18"/>
     </w:rPr>
   </w:style>
-  <w:style w:type="character" w:customStyle="1" w:styleId="Heading3Char">
-    <w:name w:val="Heading 3 Char"/>
-    <w:basedOn w:val="DefaultParagraphFont"/>
-    <w:link w:val="Heading3"/>
+  <w:style w:type="character" w:customStyle="1" w:styleId="Ttulo3Carter">
+    <w:name w:val="Título 3 Caráter"/>
+    <w:basedOn w:val="Tipodeletrapredefinidodopargrafo"/>
+    <w:link w:val="Ttulo3"/>
     <w:uiPriority w:val="9"/>
     <w:rsid w:val="00AC33A9"/>
     <w:rPr>
@@ -13259,7 +13877,7 @@
   </w:style>
   <w:style w:type="paragraph" w:customStyle="1" w:styleId="item">
     <w:name w:val="item"/>
-    <w:basedOn w:val="ListParagraph"/>
+    <w:basedOn w:val="PargrafodaLista"/>
     <w:link w:val="itemChar"/>
     <w:qFormat/>
     <w:rsid w:val="00521789"/>
@@ -13285,16 +13903,16 @@
       <w:spacing w:after="240"/>
     </w:pPr>
   </w:style>
-  <w:style w:type="character" w:customStyle="1" w:styleId="ListParagraphChar">
-    <w:name w:val="List Paragraph Char"/>
-    <w:basedOn w:val="DefaultParagraphFont"/>
-    <w:link w:val="ListParagraph"/>
+  <w:style w:type="character" w:customStyle="1" w:styleId="PargrafodaListaCarter">
+    <w:name w:val="Parágrafo da Lista Caráter"/>
+    <w:basedOn w:val="Tipodeletrapredefinidodopargrafo"/>
+    <w:link w:val="PargrafodaLista"/>
     <w:uiPriority w:val="34"/>
     <w:rsid w:val="004458C9"/>
   </w:style>
   <w:style w:type="character" w:customStyle="1" w:styleId="itemChar">
     <w:name w:val="item Char"/>
-    <w:basedOn w:val="ListParagraphChar"/>
+    <w:basedOn w:val="PargrafodaListaCarter"/>
     <w:link w:val="item"/>
     <w:rsid w:val="00521789"/>
   </w:style>
@@ -13304,9 +13922,9 @@
     <w:link w:val="ltimoitem"/>
     <w:rsid w:val="00E81AE8"/>
   </w:style>
-  <w:style w:type="character" w:styleId="Hyperlink">
+  <w:style w:type="character" w:styleId="Hiperligao">
     <w:name w:val="Hyperlink"/>
-    <w:basedOn w:val="DefaultParagraphFont"/>
+    <w:basedOn w:val="Tipodeletrapredefinidodopargrafo"/>
     <w:uiPriority w:val="99"/>
     <w:unhideWhenUsed/>
     <w:rsid w:val="00D22378"/>
@@ -13315,9 +13933,9 @@
       <w:u w:val="single"/>
     </w:rPr>
   </w:style>
-  <w:style w:type="character" w:styleId="UnresolvedMention">
+  <w:style w:type="character" w:styleId="MenoNoResolvida">
     <w:name w:val="Unresolved Mention"/>
-    <w:basedOn w:val="DefaultParagraphFont"/>
+    <w:basedOn w:val="Tipodeletrapredefinidodopargrafo"/>
     <w:uiPriority w:val="99"/>
     <w:semiHidden/>
     <w:unhideWhenUsed/>
@@ -13327,7 +13945,7 @@
       <w:shd w:val="clear" w:color="auto" w:fill="E1DFDD"/>
     </w:rPr>
   </w:style>
-  <w:style w:type="paragraph" w:styleId="Caption">
+  <w:style w:type="paragraph" w:styleId="Legenda">
     <w:name w:val="caption"/>
     <w:basedOn w:val="Normal"/>
     <w:next w:val="Normal"/>
@@ -13360,10 +13978,10 @@
       <w:color w:val="auto"/>
     </w:rPr>
   </w:style>
-  <w:style w:type="character" w:customStyle="1" w:styleId="Heading4Char">
-    <w:name w:val="Heading 4 Char"/>
-    <w:basedOn w:val="DefaultParagraphFont"/>
-    <w:link w:val="Heading4"/>
+  <w:style w:type="character" w:customStyle="1" w:styleId="Ttulo4Carter">
+    <w:name w:val="Título 4 Caráter"/>
+    <w:basedOn w:val="Tipodeletrapredefinidodopargrafo"/>
+    <w:link w:val="Ttulo4"/>
     <w:uiPriority w:val="9"/>
     <w:rsid w:val="001013C0"/>
     <w:rPr>
@@ -13373,9 +13991,9 @@
       <w:color w:val="2E74B5" w:themeColor="accent1" w:themeShade="BF"/>
     </w:rPr>
   </w:style>
-  <w:style w:type="table" w:styleId="GridTable1Light-Accent1">
+  <w:style w:type="table" w:styleId="TabeladeGrelha1Clara-Destaque1">
     <w:name w:val="Grid Table 1 Light Accent 1"/>
-    <w:basedOn w:val="TableNormal"/>
+    <w:basedOn w:val="Tabelanormal"/>
     <w:uiPriority w:val="46"/>
     <w:rsid w:val="00F553B8"/>
     <w:pPr>
@@ -13430,10 +14048,10 @@
       </w:rPr>
     </w:tblStylePr>
   </w:style>
-  <w:style w:type="character" w:customStyle="1" w:styleId="Heading5Char">
-    <w:name w:val="Heading 5 Char"/>
-    <w:basedOn w:val="DefaultParagraphFont"/>
-    <w:link w:val="Heading5"/>
+  <w:style w:type="character" w:customStyle="1" w:styleId="Ttulo5Carter">
+    <w:name w:val="Título 5 Caráter"/>
+    <w:basedOn w:val="Tipodeletrapredefinidodopargrafo"/>
+    <w:link w:val="Ttulo5"/>
     <w:uiPriority w:val="9"/>
     <w:rsid w:val="00033870"/>
     <w:rPr>
@@ -13441,10 +14059,10 @@
       <w:color w:val="2E74B5" w:themeColor="accent1" w:themeShade="BF"/>
     </w:rPr>
   </w:style>
-  <w:style w:type="character" w:customStyle="1" w:styleId="Heading6Char">
-    <w:name w:val="Heading 6 Char"/>
-    <w:basedOn w:val="DefaultParagraphFont"/>
-    <w:link w:val="Heading6"/>
+  <w:style w:type="character" w:customStyle="1" w:styleId="Ttulo6Carter">
+    <w:name w:val="Título 6 Caráter"/>
+    <w:basedOn w:val="Tipodeletrapredefinidodopargrafo"/>
+    <w:link w:val="Ttulo6"/>
     <w:uiPriority w:val="9"/>
     <w:semiHidden/>
     <w:rsid w:val="00033870"/>
@@ -13453,10 +14071,10 @@
       <w:color w:val="1F4D78" w:themeColor="accent1" w:themeShade="7F"/>
     </w:rPr>
   </w:style>
-  <w:style w:type="character" w:customStyle="1" w:styleId="Heading7Char">
-    <w:name w:val="Heading 7 Char"/>
-    <w:basedOn w:val="DefaultParagraphFont"/>
-    <w:link w:val="Heading7"/>
+  <w:style w:type="character" w:customStyle="1" w:styleId="Ttulo7Carter">
+    <w:name w:val="Título 7 Caráter"/>
+    <w:basedOn w:val="Tipodeletrapredefinidodopargrafo"/>
+    <w:link w:val="Ttulo7"/>
     <w:uiPriority w:val="9"/>
     <w:semiHidden/>
     <w:rsid w:val="00033870"/>
@@ -13467,10 +14085,10 @@
       <w:color w:val="1F4D78" w:themeColor="accent1" w:themeShade="7F"/>
     </w:rPr>
   </w:style>
-  <w:style w:type="character" w:customStyle="1" w:styleId="Heading8Char">
-    <w:name w:val="Heading 8 Char"/>
-    <w:basedOn w:val="DefaultParagraphFont"/>
-    <w:link w:val="Heading8"/>
+  <w:style w:type="character" w:customStyle="1" w:styleId="Ttulo8Carter">
+    <w:name w:val="Título 8 Caráter"/>
+    <w:basedOn w:val="Tipodeletrapredefinidodopargrafo"/>
+    <w:link w:val="Ttulo8"/>
     <w:uiPriority w:val="9"/>
     <w:semiHidden/>
     <w:rsid w:val="00033870"/>
@@ -13481,10 +14099,10 @@
       <w:szCs w:val="21"/>
     </w:rPr>
   </w:style>
-  <w:style w:type="character" w:customStyle="1" w:styleId="Heading9Char">
-    <w:name w:val="Heading 9 Char"/>
-    <w:basedOn w:val="DefaultParagraphFont"/>
-    <w:link w:val="Heading9"/>
+  <w:style w:type="character" w:customStyle="1" w:styleId="Ttulo9Carter">
+    <w:name w:val="Título 9 Caráter"/>
+    <w:basedOn w:val="Tipodeletrapredefinidodopargrafo"/>
+    <w:link w:val="Ttulo9"/>
     <w:uiPriority w:val="9"/>
     <w:semiHidden/>
     <w:rsid w:val="00033870"/>
@@ -13497,9 +14115,9 @@
       <w:szCs w:val="21"/>
     </w:rPr>
   </w:style>
-  <w:style w:type="table" w:styleId="GridTable1Light-Accent5">
+  <w:style w:type="table" w:styleId="TabeladeGrelha1Clara-Destaque5">
     <w:name w:val="Grid Table 1 Light Accent 5"/>
-    <w:basedOn w:val="TableNormal"/>
+    <w:basedOn w:val="Tabelanormal"/>
     <w:uiPriority w:val="46"/>
     <w:rsid w:val="00F553B8"/>
     <w:pPr>
@@ -13554,9 +14172,9 @@
       </w:rPr>
     </w:tblStylePr>
   </w:style>
-  <w:style w:type="table" w:styleId="ListTable2-Accent1">
+  <w:style w:type="table" w:styleId="TabeladeLista2-Destaque1">
     <w:name w:val="List Table 2 Accent 1"/>
-    <w:basedOn w:val="TableNormal"/>
+    <w:basedOn w:val="Tabelanormal"/>
     <w:uiPriority w:val="47"/>
     <w:rsid w:val="00152273"/>
     <w:pPr>
@@ -13608,9 +14226,9 @@
       </w:tcPr>
     </w:tblStylePr>
   </w:style>
-  <w:style w:type="character" w:styleId="FollowedHyperlink">
+  <w:style w:type="character" w:styleId="Hiperligaovisitada">
     <w:name w:val="FollowedHyperlink"/>
-    <w:basedOn w:val="DefaultParagraphFont"/>
+    <w:basedOn w:val="Tipodeletrapredefinidodopargrafo"/>
     <w:uiPriority w:val="99"/>
     <w:semiHidden/>
     <w:unhideWhenUsed/>
@@ -13620,9 +14238,9 @@
       <w:u w:val="single"/>
     </w:rPr>
   </w:style>
-  <w:style w:type="paragraph" w:styleId="TOCHeading">
+  <w:style w:type="paragraph" w:styleId="Cabealhodondice">
     <w:name w:val="TOC Heading"/>
-    <w:basedOn w:val="Heading1"/>
+    <w:basedOn w:val="Ttulo1"/>
     <w:next w:val="Normal"/>
     <w:uiPriority w:val="39"/>
     <w:unhideWhenUsed/>
@@ -13645,7 +14263,7 @@
       <w:lang w:val="en-US"/>
     </w:rPr>
   </w:style>
-  <w:style w:type="paragraph" w:styleId="TOC1">
+  <w:style w:type="paragraph" w:styleId="ndice1">
     <w:name w:val="toc 1"/>
     <w:basedOn w:val="Normal"/>
     <w:next w:val="Normal"/>
@@ -13664,7 +14282,7 @@
       <w:u w:val="single"/>
     </w:rPr>
   </w:style>
-  <w:style w:type="paragraph" w:styleId="TOC2">
+  <w:style w:type="paragraph" w:styleId="ndice2">
     <w:name w:val="toc 2"/>
     <w:basedOn w:val="Normal"/>
     <w:next w:val="Normal"/>
@@ -13682,7 +14300,7 @@
       <w:smallCaps/>
     </w:rPr>
   </w:style>
-  <w:style w:type="paragraph" w:styleId="TOC3">
+  <w:style w:type="paragraph" w:styleId="ndice3">
     <w:name w:val="toc 3"/>
     <w:basedOn w:val="Normal"/>
     <w:next w:val="Normal"/>
@@ -13698,7 +14316,7 @@
       <w:smallCaps/>
     </w:rPr>
   </w:style>
-  <w:style w:type="paragraph" w:styleId="TOC4">
+  <w:style w:type="paragraph" w:styleId="ndice4">
     <w:name w:val="toc 4"/>
     <w:basedOn w:val="Normal"/>
     <w:next w:val="Normal"/>
@@ -13712,7 +14330,7 @@
       <w:jc w:val="left"/>
     </w:pPr>
   </w:style>
-  <w:style w:type="paragraph" w:styleId="TOC5">
+  <w:style w:type="paragraph" w:styleId="ndice5">
     <w:name w:val="toc 5"/>
     <w:basedOn w:val="Normal"/>
     <w:next w:val="Normal"/>
@@ -13726,7 +14344,7 @@
       <w:jc w:val="left"/>
     </w:pPr>
   </w:style>
-  <w:style w:type="paragraph" w:styleId="TOC6">
+  <w:style w:type="paragraph" w:styleId="ndice6">
     <w:name w:val="toc 6"/>
     <w:basedOn w:val="Normal"/>
     <w:next w:val="Normal"/>
@@ -13740,7 +14358,7 @@
       <w:jc w:val="left"/>
     </w:pPr>
   </w:style>
-  <w:style w:type="paragraph" w:styleId="TOC7">
+  <w:style w:type="paragraph" w:styleId="ndice7">
     <w:name w:val="toc 7"/>
     <w:basedOn w:val="Normal"/>
     <w:next w:val="Normal"/>
@@ -13754,7 +14372,7 @@
       <w:jc w:val="left"/>
     </w:pPr>
   </w:style>
-  <w:style w:type="paragraph" w:styleId="TOC8">
+  <w:style w:type="paragraph" w:styleId="ndice8">
     <w:name w:val="toc 8"/>
     <w:basedOn w:val="Normal"/>
     <w:next w:val="Normal"/>
@@ -13768,7 +14386,7 @@
       <w:jc w:val="left"/>
     </w:pPr>
   </w:style>
-  <w:style w:type="paragraph" w:styleId="TOC9">
+  <w:style w:type="paragraph" w:styleId="ndice9">
     <w:name w:val="toc 9"/>
     <w:basedOn w:val="Normal"/>
     <w:next w:val="Normal"/>
@@ -13782,9 +14400,9 @@
       <w:jc w:val="left"/>
     </w:pPr>
   </w:style>
-  <w:style w:type="table" w:styleId="GridTable7Colorful-Accent3">
+  <w:style w:type="table" w:styleId="TabeladeGrelha7Colorida-Destaque3">
     <w:name w:val="Grid Table 7 Colorful Accent 3"/>
-    <w:basedOn w:val="TableNormal"/>
+    <w:basedOn w:val="Tabelanormal"/>
     <w:uiPriority w:val="52"/>
     <w:rsid w:val="0043019C"/>
     <w:pPr>
@@ -13922,7 +14540,7 @@
       </w:tcPr>
     </w:tblStylePr>
   </w:style>
-  <w:style w:type="paragraph" w:styleId="TableofFigures">
+  <w:style w:type="paragraph" w:styleId="ndicedeilustraes">
     <w:name w:val="table of figures"/>
     <w:basedOn w:val="Normal"/>
     <w:next w:val="Normal"/>
@@ -13933,9 +14551,9 @@
       <w:spacing w:after="0"/>
     </w:pPr>
   </w:style>
-  <w:style w:type="table" w:styleId="GridTable2-Accent3">
+  <w:style w:type="table" w:styleId="TabeladeGrelha2-Destaque3">
     <w:name w:val="Grid Table 2 Accent 3"/>
-    <w:basedOn w:val="TableNormal"/>
+    <w:basedOn w:val="Tabelanormal"/>
     <w:uiPriority w:val="47"/>
     <w:rsid w:val="0095536C"/>
     <w:pPr>
@@ -14011,9 +14629,9 @@
       </w:tcPr>
     </w:tblStylePr>
   </w:style>
-  <w:style w:type="table" w:styleId="ListTable6Colorful-Accent3">
+  <w:style w:type="table" w:styleId="TabeladeLista6Colorida-Destaque3">
     <w:name w:val="List Table 6 Colorful Accent 3"/>
-    <w:basedOn w:val="TableNormal"/>
+    <w:basedOn w:val="Tabelanormal"/>
     <w:uiPriority w:val="51"/>
     <w:rsid w:val="00312C69"/>
     <w:pPr>

</xml_diff>

<commit_message>
feat: finish ponto 1 e 2
</commit_message>
<xml_diff>
--- a/Relatórios/IPL-TeSP-PSI-PSI-2122-Template_especificacao_SI.docx
+++ b/Relatórios/IPL-TeSP-PSI-PSI-2122-Template_especificacao_SI.docx
@@ -490,10 +490,10 @@
           <w:noProof/>
         </w:rPr>
         <w:drawing>
-          <wp:inline distT="0" distB="0" distL="0" distR="0" wp14:anchorId="17D9AFD7" wp14:editId="558384AF">
-            <wp:extent cx="2650435" cy="2637692"/>
-            <wp:effectExtent l="0" t="0" r="4445" b="4445"/>
-            <wp:docPr id="2" name="Picture 2" descr="Icon&#10;&#10;Description automatically generated"/>
+          <wp:inline distT="0" distB="0" distL="0" distR="0" wp14:anchorId="06754C2E" wp14:editId="59F92417">
+            <wp:extent cx="6446411" cy="2232660"/>
+            <wp:effectExtent l="0" t="0" r="0" b="0"/>
+            <wp:docPr id="4" name="Graphic 4"/>
             <wp:cNvGraphicFramePr>
               <a:graphicFrameLocks xmlns:a="http://schemas.openxmlformats.org/drawingml/2006/main" noChangeAspect="1"/>
             </wp:cNvGraphicFramePr>
@@ -501,11 +501,17 @@
               <a:graphicData uri="http://schemas.openxmlformats.org/drawingml/2006/picture">
                 <pic:pic xmlns:pic="http://schemas.openxmlformats.org/drawingml/2006/picture">
                   <pic:nvPicPr>
-                    <pic:cNvPr id="2" name="Picture 2" descr="Icon&#10;&#10;Description automatically generated"/>
+                    <pic:cNvPr id="1" name=""/>
                     <pic:cNvPicPr/>
                   </pic:nvPicPr>
                   <pic:blipFill>
-                    <a:blip r:embed="rId9"/>
+                    <a:blip r:embed="rId9">
+                      <a:extLst>
+                        <a:ext uri="{96DAC541-7B7A-43D3-8B79-37D633B846F1}">
+                          <asvg:svgBlip xmlns:asvg="http://schemas.microsoft.com/office/drawing/2016/SVG/main" r:embed="rId10"/>
+                        </a:ext>
+                      </a:extLst>
+                    </a:blip>
                     <a:stretch>
                       <a:fillRect/>
                     </a:stretch>
@@ -513,7 +519,7 @@
                   <pic:spPr>
                     <a:xfrm>
                       <a:off x="0" y="0"/>
-                      <a:ext cx="2663022" cy="2650218"/>
+                      <a:ext cx="6446411" cy="2232660"/>
                     </a:xfrm>
                     <a:prstGeom prst="rect">
                       <a:avLst/>
@@ -524,21 +530,6 @@
             </a:graphic>
           </wp:inline>
         </w:drawing>
-      </w:r>
-    </w:p>
-    <w:p>
-      <w:pPr>
-        <w:jc w:val="center"/>
-        <w:rPr>
-          <w:noProof/>
-        </w:rPr>
-      </w:pPr>
-      <w:r>
-        <w:rPr>
-          <w:noProof/>
-          <w:highlight w:val="yellow"/>
-        </w:rPr>
-        <w:t>[substituir pelo logotipo do próprio projeto]</w:t>
       </w:r>
     </w:p>
     <w:p>
@@ -718,19 +709,7 @@
               <w:t>PL</w:t>
             </w:r>
             <w:r>
-              <w:rPr>
-                <w:highlight w:val="yellow"/>
-              </w:rPr>
-              <w:t>1/2</w:t>
-            </w:r>
-            <w:r>
-              <w:t>-</w:t>
-            </w:r>
-            <w:r>
-              <w:rPr>
-                <w:highlight w:val="yellow"/>
-              </w:rPr>
-              <w:t>X</w:t>
+              <w:t>1</w:t>
             </w:r>
           </w:p>
         </w:tc>
@@ -763,10 +742,7 @@
               <w:t xml:space="preserve">: </w:t>
             </w:r>
             <w:r>
-              <w:rPr>
-                <w:highlight w:val="yellow"/>
-              </w:rPr>
-              <w:t>2021-10-??</w:t>
+              <w:t>2021-11-07</w:t>
             </w:r>
           </w:p>
         </w:tc>
@@ -976,7 +952,7 @@
     <w:p>
       <w:pPr>
         <w:sectPr>
-          <w:footerReference w:type="default" r:id="rId10"/>
+          <w:footerReference w:type="default" r:id="rId11"/>
           <w:type w:val="continuous"/>
           <w:pgSz w:w="11906" w:h="16838"/>
           <w:pgMar w:top="1134" w:right="1134" w:bottom="1418" w:left="1134" w:header="709" w:footer="692" w:gutter="0"/>
@@ -3379,74 +3355,95 @@
       <w:bookmarkEnd w:id="2"/>
     </w:p>
     <w:p>
-      <w:pPr>
-        <w:rPr>
-          <w:noProof/>
-        </w:rPr>
-      </w:pPr>
-      <w:r>
-        <w:rPr>
-          <w:noProof/>
-          <w:highlight w:val="yellow"/>
-        </w:rPr>
-        <w:t xml:space="preserve">&lt;Contextualizar o projeto a implementar, indicando objetivos gerais, descrição sumária, ligação entre </w:t>
-      </w:r>
-      <w:r>
-        <w:rPr>
-          <w:noProof/>
-          <w:highlight w:val="yellow"/>
-        </w:rPr>
-        <w:t>as disciplinas envolvidas</w:t>
-      </w:r>
-      <w:r>
-        <w:rPr>
-          <w:noProof/>
-          <w:highlight w:val="yellow"/>
-        </w:rPr>
-        <w:t>, planificação geral do projeto. Deve ficar-se com uma ideia clara do âmbito do projeto.&gt;</w:t>
-      </w:r>
-    </w:p>
-    <w:p>
-      <w:pPr>
-        <w:rPr>
-          <w:noProof/>
-        </w:rPr>
-      </w:pPr>
-      <w:r>
-        <w:rPr>
-          <w:noProof/>
-        </w:rPr>
-        <w:t>O Workr é uma aplicacao móvel com um Website que, tem como objetivo, facilitar a procura de emprego para Desenvolvidores e também facilitar a procura de trabalhadores para empresas que</w:t>
-      </w:r>
-      <w:r>
-        <w:rPr>
-          <w:noProof/>
-        </w:rPr>
+      <w:r>
+        <w:t xml:space="preserve">O Workr é uma </w:t>
+      </w:r>
+      <w:r>
+        <w:t>aplicação</w:t>
+      </w:r>
+      <w:r>
+        <w:t xml:space="preserve"> móvel com um Website que, tem como objetivo, facilitar a procura de emprego para </w:t>
+      </w:r>
+      <w:r>
+        <w:t>Desenvolvedores</w:t>
+      </w:r>
+      <w:r>
+        <w:t xml:space="preserve"> e também facilitar a procura de </w:t>
+      </w:r>
+      <w:r>
+        <w:t>prestadores</w:t>
+      </w:r>
+      <w:r>
+        <w:t xml:space="preserve"> de </w:t>
+      </w:r>
+      <w:r>
+        <w:t>serviços</w:t>
+      </w:r>
+      <w:r>
+        <w:t xml:space="preserve"> para empresas que</w:t>
+      </w:r>
+      <w:r>
         <w:t xml:space="preserve"> </w:t>
       </w:r>
       <w:r>
-        <w:rPr>
-          <w:noProof/>
-        </w:rPr>
-        <w:t>necessitem. No ambito das Unidades Curriculares de Plataformas de Sistemas de Informacao, Acesso Móvel a Sistemas de Informacao e Servicos e Interoperabilidade de Sistemas, esta aplicacao terá três vertentes. A primeira é uma aplicacao móvel que o utilizador, no Dashboard/Feed poderá se candidatar a uma empresa deslisando o dedo da esquerda para a direita, esta é interligada ao website</w:t>
-      </w:r>
-      <w:r>
-        <w:rPr>
-          <w:noProof/>
-        </w:rPr>
+        <w:t xml:space="preserve">os </w:t>
+      </w:r>
+      <w:r>
+        <w:t xml:space="preserve">necessitem. No </w:t>
+      </w:r>
+      <w:r>
+        <w:t>âmbito</w:t>
+      </w:r>
+      <w:r>
+        <w:t xml:space="preserve"> das Unidades Curriculares de Plataformas de Sistemas de </w:t>
+      </w:r>
+      <w:r>
+        <w:t>Informação</w:t>
+      </w:r>
+      <w:r>
+        <w:t xml:space="preserve">, Acesso Móvel a Sistemas de </w:t>
+      </w:r>
+      <w:r>
+        <w:t>Informação</w:t>
+      </w:r>
+      <w:r>
+        <w:t xml:space="preserve"> e </w:t>
+      </w:r>
+      <w:r>
+        <w:t>Serviços</w:t>
+      </w:r>
+      <w:r>
+        <w:t xml:space="preserve"> e Interoperabilidade de Sistemas, esta </w:t>
+      </w:r>
+      <w:r>
+        <w:t>aplicação</w:t>
+      </w:r>
+      <w:r>
+        <w:t xml:space="preserve"> terá três vertentes. A primeira é uma </w:t>
+      </w:r>
+      <w:r>
+        <w:t>aplicação</w:t>
+      </w:r>
+      <w:r>
+        <w:t xml:space="preserve"> móvel que o utilizador, no Dashboard/Feed poderá se candidatar a uma empresa deslisando o dedo da esquerda para a direita, esta é interligada ao website</w:t>
+      </w:r>
+      <w:r>
         <w:t xml:space="preserve"> por uma API feita na Framework Yii2 (Yes It Is!).</w:t>
       </w:r>
       <w:r>
-        <w:rPr>
-          <w:noProof/>
-        </w:rPr>
-        <w:t xml:space="preserve"> O website terá uma interface que mostrará as empresas registadas na aplicacao e o utilizador </w:t>
-      </w:r>
-      <w:r>
-        <w:rPr>
-          <w:noProof/>
-        </w:rPr>
-        <w:t>poderá procurar por categoria ou nome da empresa e ainda candidatar-se a a qualquer empresa que estiver interessado.</w:t>
+        <w:t xml:space="preserve"> O website terá uma interface que mostrará as empresas registadas na </w:t>
+      </w:r>
+      <w:r>
+        <w:t>aplicação</w:t>
+      </w:r>
+      <w:r>
+        <w:t xml:space="preserve"> e o utilizador </w:t>
+      </w:r>
+      <w:r>
+        <w:t>poderá procurar por categoria ou nome da empresa e ainda candidatar-se a qualquer empresa que estiver interessado.</w:t>
+      </w:r>
+      <w:r>
+        <w:t xml:space="preserve"> As empresas ou contratantes também poderão procurar prestadores de serviços para as suas necessidades enquanto empresa. Estes serviços serão renumerados e o pagamento também é feito pela aplicação com uma taxa de pagamento para o Workr.</w:t>
       </w:r>
     </w:p>
     <w:p>
@@ -3467,26 +3464,6 @@
     </w:p>
     <w:p>
       <w:r>
-        <w:rPr>
-          <w:highlight w:val="yellow"/>
-        </w:rPr>
-        <w:t>&lt;Sumário da estruturação do presente documento (resumo de cada secção). “Na presente secção é feita uma descrição</w:t>
-      </w:r>
-      <w:r>
-        <w:rPr>
-          <w:highlight w:val="yellow"/>
-        </w:rPr>
-        <w:t xml:space="preserve"> dos objetivos</w:t>
-      </w:r>
-      <w:r>
-        <w:rPr>
-          <w:highlight w:val="yellow"/>
-        </w:rPr>
-        <w:t>.... A secção 2 tem como objetivo...”&gt;</w:t>
-      </w:r>
-    </w:p>
-    <w:p>
-      <w:r>
         <w:t xml:space="preserve">Na presente secção é feita uma breve descrição dos objetivos de todos os pontos deste relatório. </w:t>
       </w:r>
       <w:r>
@@ -3523,7 +3500,13 @@
         <w:t xml:space="preserve"> 7, Diagrama de Classes/Modelo de Dados, </w:t>
       </w:r>
       <w:r>
-        <w:t>é a secção que explica a base de dados do sistema ao pormenor, mostrando todos os campos e tabelas e as suas relações. A ultima secção do relatório, Secção 8, Wireframes/Mockups, tem como objetivo mostrar como a aplicação irá ser visualmente.</w:t>
+        <w:t xml:space="preserve">é a secção que explica a base de dados do sistema ao pormenor, mostrando todos os campos e tabelas e as suas relações. A </w:t>
+      </w:r>
+      <w:r>
+        <w:t>última</w:t>
+      </w:r>
+      <w:r>
+        <w:t xml:space="preserve"> secção do relatório, Secção 8, Wireframes/Mockups, tem como objetivo mostrar como a aplicação irá ser visualmente.</w:t>
       </w:r>
     </w:p>
     <w:p>
@@ -3539,49 +3522,92 @@
     </w:p>
     <w:p>
       <w:r>
-        <w:rPr>
-          <w:highlight w:val="yellow"/>
-        </w:rPr>
-        <w:t>&lt;Deve</w:t>
-      </w:r>
-      <w:r>
-        <w:rPr>
-          <w:highlight w:val="yellow"/>
-        </w:rPr>
-        <w:t xml:space="preserve"> ser feita a descrição do sistema, ou seja, </w:t>
-      </w:r>
-      <w:r>
-        <w:rPr>
-          <w:highlight w:val="yellow"/>
-        </w:rPr>
-        <w:t>os objetivos do sistema a desenvolver</w:t>
-      </w:r>
-      <w:r>
-        <w:rPr>
-          <w:highlight w:val="yellow"/>
-        </w:rPr>
-        <w:t xml:space="preserve"> (</w:t>
-      </w:r>
-      <w:r>
-        <w:rPr>
-          <w:highlight w:val="yellow"/>
-        </w:rPr>
-        <w:t>as necessidades do utilizador de forma geral</w:t>
-      </w:r>
-      <w:r>
-        <w:rPr>
-          <w:highlight w:val="yellow"/>
-        </w:rPr>
-        <w:t>). São os requisitos em formato de texto. Descrever também os roles (tipos de utilizador do sistema</w:t>
-      </w:r>
-      <w:r>
-        <w:rPr>
-          <w:highlight w:val="yellow"/>
-        </w:rPr>
-        <w:t>&gt;</w:t>
+        <w:t>Na</w:t>
+      </w:r>
+      <w:r>
+        <w:t xml:space="preserve"> nossa aplicação, já apresentada no ponto 1 deste relatório, </w:t>
+      </w:r>
+      <w:r>
+        <w:t xml:space="preserve">todos os utilizadores poderão ver as ofertas de serviços de ambas as empresas e os prestadores de serviços já registados na mesma. Quando já registados, estes poderão se autenticar </w:t>
+      </w:r>
+      <w:r>
+        <w:t xml:space="preserve">e indicar os serviços que necessitam (empresas) e os serviços que estão dispostos a prestar. </w:t>
+      </w:r>
+      <w:r>
+        <w:t>Estes serviços são renumerados e uma taxa do pagamento será revertida aos trabalhadores da Workr</w:t>
+      </w:r>
+      <w:r>
+        <w:t>. Se houver uma disputa entre o Prestador de Serviços e a empresa, este poderá reportar o problema e no Back-Office da Workr os nossos Mediadores tratarão do problema com ambas as partes.</w:t>
+      </w:r>
+      <w:r>
+        <w:t xml:space="preserve"> No perfil do Prestador de Serviços este poderá gerir e atualizar os seus serviços e também poderá criar um Curriculum Vitae para as empresas poderem ver quando um prestador se candidata a uma empresa.</w:t>
+      </w:r>
+      <w:r>
+        <w:t xml:space="preserve"> No perfil das Empresas, estas poderão atualizar os requisitos e os </w:t>
+      </w:r>
+      <w:r>
+        <w:t>serviços</w:t>
+      </w:r>
+      <w:r>
+        <w:t xml:space="preserve"> que necessitam ser feitos para a candidatura e também poderão marcar as suas reuniões com os Prestadores de </w:t>
+      </w:r>
+      <w:r>
+        <w:t>Serviços</w:t>
+      </w:r>
+      <w:r>
+        <w:t xml:space="preserve"> através do calendário de entrevistas.</w:t>
+      </w:r>
+      <w:r>
+        <w:t xml:space="preserve"> </w:t>
+      </w:r>
+      <w:r>
+        <w:t>No Back-Office o Mediador também poderá ver o histórico de pagamentos entre todas as partes, gerir os utilizadores, bem como registar uma empresa</w:t>
+      </w:r>
+      <w:r>
+        <w:t xml:space="preserve"> na aplicação, poderá também moderar as ofertas </w:t>
+      </w:r>
+      <w:r>
+        <w:t xml:space="preserve">e </w:t>
+      </w:r>
+      <w:r>
+        <w:t>as estatísticas</w:t>
+      </w:r>
+      <w:r>
+        <w:t xml:space="preserve"> do histórico</w:t>
+      </w:r>
+      <w:r>
+        <w:t xml:space="preserve"> de pagamentos.</w:t>
       </w:r>
     </w:p>
-    <w:p/>
+    <w:p>
+      <w:r>
+        <w:t xml:space="preserve">Na aplicação móvel o </w:t>
+      </w:r>
+      <w:r>
+        <w:t>P</w:t>
+      </w:r>
+      <w:r>
+        <w:t xml:space="preserve">restador de </w:t>
+      </w:r>
+      <w:r>
+        <w:t>S</w:t>
+      </w:r>
+      <w:r>
+        <w:t>erviços</w:t>
+      </w:r>
+      <w:r>
+        <w:t xml:space="preserve"> terá </w:t>
+      </w:r>
+      <w:r>
+        <w:t xml:space="preserve">no Dashboard/Feed as empresas que estão a procurar </w:t>
+      </w:r>
+      <w:r>
+        <w:t>serviços</w:t>
+      </w:r>
+      <w:r>
+        <w:t xml:space="preserve"> onde estes poderão deslisar o dedo da esquerda para a direita se querem se candidatar a mesma e ou da direita para a esquerda caso não estejam interessados no serviço que as empresas procuram.</w:t>
+      </w:r>
+    </w:p>
     <w:p>
       <w:pPr>
         <w:pStyle w:val="Heading1"/>
@@ -3695,7 +3721,7 @@
                           <pic:cNvPicPr/>
                         </pic:nvPicPr>
                         <pic:blipFill>
-                          <a:blip r:embed="rId11"/>
+                          <a:blip r:embed="rId12"/>
                           <a:stretch>
                             <a:fillRect/>
                           </a:stretch>
@@ -4080,7 +4106,7 @@
                           <pic:cNvPicPr/>
                         </pic:nvPicPr>
                         <pic:blipFill>
-                          <a:blip r:embed="rId12"/>
+                          <a:blip r:embed="rId13"/>
                           <a:stretch>
                             <a:fillRect/>
                           </a:stretch>
@@ -4476,7 +4502,7 @@
                           </pic:cNvPicPr>
                         </pic:nvPicPr>
                         <pic:blipFill>
-                          <a:blip r:embed="rId13" cstate="print">
+                          <a:blip r:embed="rId14" cstate="print">
                             <a:extLst>
                               <a:ext uri="{28A0092B-C50C-407E-A947-70E740481C1C}">
                                 <a14:useLocalDpi xmlns:a14="http://schemas.microsoft.com/office/drawing/2010/main" val="0"/>
@@ -11219,7 +11245,7 @@
                     </pic:cNvPicPr>
                   </pic:nvPicPr>
                   <pic:blipFill>
-                    <a:blip r:embed="rId14">
+                    <a:blip r:embed="rId15">
                       <a:extLst>
                         <a:ext uri="{28A0092B-C50C-407E-A947-70E740481C1C}">
                           <a14:useLocalDpi xmlns:a14="http://schemas.microsoft.com/office/drawing/2010/main" val="0"/>
@@ -11295,6 +11321,924 @@
       </w:r>
     </w:p>
     <w:p/>
+    <w:p>
+      <w:pPr>
+        <w:rPr>
+          <w:lang w:val="en-GB"/>
+        </w:rPr>
+      </w:pPr>
+      <w:r>
+        <w:rPr>
+          <w:b/>
+          <w:bCs/>
+          <w:lang w:val="en-GB"/>
+        </w:rPr>
+        <w:t>User</w:t>
+      </w:r>
+      <w:r>
+        <w:rPr>
+          <w:lang w:val="en-GB"/>
+        </w:rPr>
+        <w:t xml:space="preserve"> (</w:t>
+      </w:r>
+      <w:r>
+        <w:rPr>
+          <w:b/>
+          <w:bCs/>
+          <w:u w:val="single"/>
+          <w:lang w:val="en-GB"/>
+        </w:rPr>
+        <w:t>id</w:t>
+      </w:r>
+      <w:r>
+        <w:rPr>
+          <w:lang w:val="en-GB"/>
+        </w:rPr>
+        <w:t xml:space="preserve">, </w:t>
+      </w:r>
+      <w:r>
+        <w:rPr>
+          <w:lang w:val="en-GB"/>
+        </w:rPr>
+        <w:t>username</w:t>
+      </w:r>
+      <w:r>
+        <w:rPr>
+          <w:lang w:val="en-GB"/>
+        </w:rPr>
+        <w:t xml:space="preserve">, </w:t>
+      </w:r>
+      <w:r>
+        <w:rPr>
+          <w:lang w:val="en-GB"/>
+        </w:rPr>
+        <w:t>auth_key</w:t>
+      </w:r>
+      <w:r>
+        <w:rPr>
+          <w:lang w:val="en-GB"/>
+        </w:rPr>
+        <w:t xml:space="preserve">, </w:t>
+      </w:r>
+      <w:r>
+        <w:rPr>
+          <w:lang w:val="en-GB"/>
+        </w:rPr>
+        <w:t>password_hash</w:t>
+      </w:r>
+      <w:r>
+        <w:rPr>
+          <w:lang w:val="en-GB"/>
+        </w:rPr>
+        <w:t xml:space="preserve">, </w:t>
+      </w:r>
+      <w:r>
+        <w:rPr>
+          <w:lang w:val="en-GB"/>
+        </w:rPr>
+        <w:t>email</w:t>
+      </w:r>
+      <w:r>
+        <w:rPr>
+          <w:lang w:val="en-GB"/>
+        </w:rPr>
+        <w:t xml:space="preserve">, </w:t>
+      </w:r>
+      <w:r>
+        <w:rPr>
+          <w:lang w:val="en-GB"/>
+        </w:rPr>
+        <w:t>status, created_at, updated_at, verification_token</w:t>
+      </w:r>
+      <w:r>
+        <w:rPr>
+          <w:lang w:val="en-GB"/>
+        </w:rPr>
+        <w:t>)</w:t>
+      </w:r>
+    </w:p>
+    <w:p>
+      <w:pPr>
+        <w:rPr>
+          <w:lang w:val="en-GB"/>
+        </w:rPr>
+      </w:pPr>
+    </w:p>
+    <w:p>
+      <w:r>
+        <w:rPr>
+          <w:b/>
+          <w:bCs/>
+        </w:rPr>
+        <w:t>Prestador</w:t>
+      </w:r>
+      <w:r>
+        <w:t xml:space="preserve"> (</w:t>
+      </w:r>
+      <w:r>
+        <w:rPr>
+          <w:b/>
+          <w:bCs/>
+          <w:u w:val="single"/>
+        </w:rPr>
+        <w:t>ID</w:t>
+      </w:r>
+      <w:r>
+        <w:rPr>
+          <w:b/>
+          <w:bCs/>
+          <w:u w:val="single"/>
+        </w:rPr>
+        <w:t>Prestador</w:t>
+      </w:r>
+      <w:r>
+        <w:t>,</w:t>
+      </w:r>
+      <w:r>
+        <w:t xml:space="preserve"> nome, sexo,</w:t>
+      </w:r>
+      <w:r>
+        <w:t xml:space="preserve"> </w:t>
+      </w:r>
+      <w:r>
+        <w:t>avatar</w:t>
+      </w:r>
+      <w:r>
+        <w:t xml:space="preserve">, </w:t>
+      </w:r>
+      <w:r>
+        <w:t>datanascimento</w:t>
+      </w:r>
+      <w:r>
+        <w:t xml:space="preserve">, </w:t>
+      </w:r>
+      <w:r>
+        <w:t xml:space="preserve">nif, num_tele, </w:t>
+      </w:r>
+      <w:r>
+        <w:rPr>
+          <w:b/>
+          <w:bCs/>
+          <w:u w:val="single"/>
+        </w:rPr>
+        <w:t>IDUser</w:t>
+      </w:r>
+      <w:r>
+        <w:t>)</w:t>
+      </w:r>
+    </w:p>
+    <w:p>
+      <w:r>
+        <w:tab/>
+        <w:t xml:space="preserve">   </w:t>
+      </w:r>
+      <w:r>
+        <w:tab/>
+      </w:r>
+      <w:r>
+        <w:tab/>
+      </w:r>
+      <w:r>
+        <w:tab/>
+      </w:r>
+      <w:r>
+        <w:tab/>
+      </w:r>
+      <w:r>
+        <w:tab/>
+      </w:r>
+      <w:r>
+        <w:tab/>
+      </w:r>
+      <w:r>
+        <w:tab/>
+      </w:r>
+      <w:r>
+        <w:tab/>
+      </w:r>
+      <w:r>
+        <w:tab/>
+      </w:r>
+      <w:r>
+        <w:t xml:space="preserve">|____ </w:t>
+      </w:r>
+      <w:r>
+        <w:rPr>
+          <w:b/>
+          <w:bCs/>
+        </w:rPr>
+        <w:t>User</w:t>
+      </w:r>
+      <w:r>
+        <w:t>(</w:t>
+      </w:r>
+      <w:r>
+        <w:t>id</w:t>
+      </w:r>
+      <w:r>
+        <w:t>)</w:t>
+      </w:r>
+    </w:p>
+    <w:p/>
+    <w:p/>
+    <w:p>
+      <w:r>
+        <w:rPr>
+          <w:b/>
+          <w:bCs/>
+        </w:rPr>
+        <w:lastRenderedPageBreak/>
+        <w:t>Contratante</w:t>
+      </w:r>
+      <w:r>
+        <w:t xml:space="preserve"> (</w:t>
+      </w:r>
+      <w:r>
+        <w:rPr>
+          <w:b/>
+          <w:bCs/>
+          <w:u w:val="single"/>
+        </w:rPr>
+        <w:t>IDContratante</w:t>
+      </w:r>
+      <w:r>
+        <w:t xml:space="preserve">, </w:t>
+      </w:r>
+      <w:r>
+        <w:t xml:space="preserve">nome, sexo, avatar, datanascimento, </w:t>
+      </w:r>
+      <w:r>
+        <w:rPr>
+          <w:b/>
+          <w:bCs/>
+          <w:u w:val="single"/>
+        </w:rPr>
+        <w:t>IDCargo</w:t>
+      </w:r>
+      <w:r>
+        <w:t xml:space="preserve">, </w:t>
+      </w:r>
+      <w:r>
+        <w:rPr>
+          <w:b/>
+          <w:bCs/>
+          <w:u w:val="single"/>
+        </w:rPr>
+        <w:t>IDUser</w:t>
+      </w:r>
+      <w:r>
+        <w:t xml:space="preserve">, </w:t>
+      </w:r>
+      <w:r>
+        <w:rPr>
+          <w:b/>
+          <w:bCs/>
+          <w:u w:val="single"/>
+        </w:rPr>
+        <w:t>IDEmpresa</w:t>
+      </w:r>
+      <w:r>
+        <w:t>)</w:t>
+      </w:r>
+    </w:p>
+    <w:p>
+      <w:pPr>
+        <w:tabs>
+          <w:tab w:val="left" w:pos="720"/>
+          <w:tab w:val="left" w:pos="1440"/>
+          <w:tab w:val="left" w:pos="2160"/>
+          <w:tab w:val="left" w:pos="2880"/>
+          <w:tab w:val="left" w:pos="5520"/>
+        </w:tabs>
+      </w:pPr>
+      <w:r>
+        <w:tab/>
+        <w:t xml:space="preserve">  </w:t>
+      </w:r>
+      <w:r>
+        <w:tab/>
+      </w:r>
+      <w:r>
+        <w:tab/>
+      </w:r>
+      <w:r>
+        <w:tab/>
+      </w:r>
+      <w:r>
+        <w:tab/>
+      </w:r>
+      <w:r>
+        <w:tab/>
+      </w:r>
+      <w:r>
+        <w:t xml:space="preserve">         </w:t>
+      </w:r>
+      <w:r>
+        <w:t xml:space="preserve">|_ </w:t>
+      </w:r>
+      <w:r>
+        <w:rPr>
+          <w:b/>
+          <w:bCs/>
+        </w:rPr>
+        <w:t>Cargo</w:t>
+      </w:r>
+      <w:r>
+        <w:t>(</w:t>
+      </w:r>
+      <w:r>
+        <w:t>IDCargo</w:t>
+      </w:r>
+      <w:r>
+        <w:t>)</w:t>
+      </w:r>
+      <w:r>
+        <w:tab/>
+      </w:r>
+    </w:p>
+    <w:p>
+      <w:pPr>
+        <w:tabs>
+          <w:tab w:val="left" w:pos="720"/>
+          <w:tab w:val="left" w:pos="1440"/>
+          <w:tab w:val="left" w:pos="2160"/>
+          <w:tab w:val="left" w:pos="2880"/>
+          <w:tab w:val="left" w:pos="5520"/>
+        </w:tabs>
+      </w:pPr>
+      <w:r>
+        <w:tab/>
+      </w:r>
+      <w:r>
+        <w:tab/>
+      </w:r>
+      <w:r>
+        <w:tab/>
+      </w:r>
+      <w:r>
+        <w:tab/>
+      </w:r>
+      <w:r>
+        <w:tab/>
+      </w:r>
+      <w:r>
+        <w:tab/>
+      </w:r>
+      <w:r>
+        <w:tab/>
+      </w:r>
+      <w:r>
+        <w:tab/>
+      </w:r>
+      <w:r>
+        <w:t xml:space="preserve">|_ </w:t>
+      </w:r>
+      <w:r>
+        <w:rPr>
+          <w:b/>
+          <w:bCs/>
+        </w:rPr>
+        <w:t>User</w:t>
+      </w:r>
+      <w:r>
+        <w:t>(</w:t>
+      </w:r>
+      <w:r>
+        <w:t>id</w:t>
+      </w:r>
+      <w:r>
+        <w:t>)</w:t>
+      </w:r>
+    </w:p>
+    <w:p>
+      <w:pPr>
+        <w:tabs>
+          <w:tab w:val="left" w:pos="720"/>
+          <w:tab w:val="left" w:pos="1440"/>
+          <w:tab w:val="left" w:pos="2160"/>
+          <w:tab w:val="left" w:pos="2880"/>
+          <w:tab w:val="left" w:pos="5520"/>
+        </w:tabs>
+      </w:pPr>
+      <w:r>
+        <w:tab/>
+      </w:r>
+      <w:r>
+        <w:tab/>
+      </w:r>
+      <w:r>
+        <w:tab/>
+      </w:r>
+      <w:r>
+        <w:tab/>
+      </w:r>
+      <w:r>
+        <w:tab/>
+      </w:r>
+      <w:r>
+        <w:tab/>
+      </w:r>
+      <w:r>
+        <w:tab/>
+      </w:r>
+      <w:r>
+        <w:tab/>
+        <w:t xml:space="preserve">         |_</w:t>
+      </w:r>
+      <w:r>
+        <w:rPr>
+          <w:b/>
+          <w:bCs/>
+        </w:rPr>
+        <w:t>Empresa</w:t>
+      </w:r>
+      <w:r>
+        <w:t>(IDEmpresa)</w:t>
+      </w:r>
+      <w:r>
+        <w:tab/>
+      </w:r>
+    </w:p>
+    <w:p>
+      <w:r>
+        <w:rPr>
+          <w:b/>
+          <w:bCs/>
+        </w:rPr>
+        <w:t>Empresa</w:t>
+      </w:r>
+      <w:r>
+        <w:t xml:space="preserve"> (</w:t>
+      </w:r>
+      <w:r>
+        <w:rPr>
+          <w:b/>
+          <w:bCs/>
+          <w:u w:val="single"/>
+        </w:rPr>
+        <w:t>IDEmpresa</w:t>
+      </w:r>
+      <w:r>
+        <w:t>,</w:t>
+      </w:r>
+      <w:r>
+        <w:t xml:space="preserve"> nome,</w:t>
+      </w:r>
+      <w:r>
+        <w:t xml:space="preserve"> </w:t>
+      </w:r>
+      <w:r>
+        <w:rPr>
+          <w:b/>
+          <w:bCs/>
+          <w:u w:val="single"/>
+        </w:rPr>
+        <w:t>IDContratante</w:t>
+      </w:r>
+      <w:r>
+        <w:t>)</w:t>
+      </w:r>
+    </w:p>
+    <w:p>
+      <w:r>
+        <w:tab/>
+      </w:r>
+      <w:r>
+        <w:tab/>
+      </w:r>
+      <w:r>
+        <w:tab/>
+      </w:r>
+      <w:r>
+        <w:tab/>
+        <w:t xml:space="preserve">|_ </w:t>
+      </w:r>
+      <w:r>
+        <w:rPr>
+          <w:b/>
+          <w:bCs/>
+        </w:rPr>
+        <w:t>Contratante</w:t>
+      </w:r>
+      <w:r>
+        <w:t>(IDContratante)</w:t>
+      </w:r>
+    </w:p>
+    <w:p>
+      <w:r>
+        <w:rPr>
+          <w:b/>
+          <w:bCs/>
+        </w:rPr>
+        <w:t>Cargo</w:t>
+      </w:r>
+      <w:r>
+        <w:t xml:space="preserve"> (</w:t>
+      </w:r>
+      <w:r>
+        <w:rPr>
+          <w:b/>
+          <w:bCs/>
+          <w:u w:val="single"/>
+        </w:rPr>
+        <w:t>IDCargo</w:t>
+      </w:r>
+      <w:r>
+        <w:t xml:space="preserve">, </w:t>
+      </w:r>
+      <w:r>
+        <w:t>cargo</w:t>
+      </w:r>
+      <w:r>
+        <w:t>)</w:t>
+      </w:r>
+      <w:r>
+        <w:tab/>
+      </w:r>
+      <w:r>
+        <w:tab/>
+      </w:r>
+      <w:r>
+        <w:tab/>
+      </w:r>
+      <w:r>
+        <w:tab/>
+      </w:r>
+      <w:r>
+        <w:tab/>
+      </w:r>
+      <w:r>
+        <w:tab/>
+      </w:r>
+      <w:r>
+        <w:tab/>
+      </w:r>
+    </w:p>
+    <w:p>
+      <w:r>
+        <w:rPr>
+          <w:b/>
+          <w:bCs/>
+        </w:rPr>
+        <w:t>Servicos</w:t>
+      </w:r>
+      <w:r>
+        <w:t xml:space="preserve"> (</w:t>
+      </w:r>
+      <w:r>
+        <w:rPr>
+          <w:b/>
+          <w:bCs/>
+          <w:u w:val="single"/>
+        </w:rPr>
+        <w:t>IDServico</w:t>
+      </w:r>
+      <w:r>
+        <w:t xml:space="preserve">, </w:t>
+      </w:r>
+      <w:r>
+        <w:t xml:space="preserve">requerimento, dataInicio, dataFim, </w:t>
+      </w:r>
+      <w:r>
+        <w:rPr>
+          <w:b/>
+          <w:bCs/>
+          <w:u w:val="single"/>
+        </w:rPr>
+        <w:t>IDPrestador</w:t>
+      </w:r>
+      <w:r>
+        <w:t>)</w:t>
+      </w:r>
+    </w:p>
+    <w:p>
+      <w:r>
+        <w:tab/>
+      </w:r>
+      <w:r>
+        <w:tab/>
+        <w:t xml:space="preserve">       </w:t>
+      </w:r>
+      <w:r>
+        <w:tab/>
+      </w:r>
+      <w:r>
+        <w:tab/>
+      </w:r>
+      <w:r>
+        <w:tab/>
+      </w:r>
+      <w:r>
+        <w:tab/>
+      </w:r>
+      <w:r>
+        <w:tab/>
+      </w:r>
+      <w:r>
+        <w:tab/>
+      </w:r>
+      <w:r>
+        <w:t>|_</w:t>
+      </w:r>
+      <w:r>
+        <w:rPr>
+          <w:b/>
+          <w:bCs/>
+        </w:rPr>
+        <w:t>Prestador</w:t>
+      </w:r>
+      <w:r>
+        <w:t>(</w:t>
+      </w:r>
+      <w:r>
+        <w:t>IDPrestador</w:t>
+      </w:r>
+      <w:r>
+        <w:t>)</w:t>
+      </w:r>
+    </w:p>
+    <w:p>
+      <w:r>
+        <w:rPr>
+          <w:b/>
+          <w:bCs/>
+        </w:rPr>
+        <w:t>Pagamento</w:t>
+      </w:r>
+      <w:r>
+        <w:t xml:space="preserve"> (</w:t>
+      </w:r>
+      <w:r>
+        <w:rPr>
+          <w:b/>
+          <w:bCs/>
+          <w:u w:val="single"/>
+        </w:rPr>
+        <w:t>IDPagamento</w:t>
+      </w:r>
+      <w:r>
+        <w:t>,</w:t>
+      </w:r>
+      <w:r>
+        <w:t xml:space="preserve"> valor, taxa, </w:t>
+      </w:r>
+      <w:r>
+        <w:rPr>
+          <w:b/>
+          <w:bCs/>
+          <w:u w:val="single"/>
+        </w:rPr>
+        <w:t>IDTipoPagamento</w:t>
+      </w:r>
+      <w:r>
+        <w:t xml:space="preserve">, </w:t>
+      </w:r>
+      <w:r>
+        <w:rPr>
+          <w:b/>
+          <w:bCs/>
+          <w:u w:val="single"/>
+        </w:rPr>
+        <w:t>IDContratante</w:t>
+      </w:r>
+      <w:r>
+        <w:t xml:space="preserve">, </w:t>
+      </w:r>
+      <w:r>
+        <w:rPr>
+          <w:b/>
+          <w:bCs/>
+          <w:u w:val="single"/>
+        </w:rPr>
+        <w:t>IDPrestador</w:t>
+      </w:r>
+      <w:r>
+        <w:t>)</w:t>
+      </w:r>
+    </w:p>
+    <w:p>
+      <w:pPr>
+        <w:tabs>
+          <w:tab w:val="left" w:pos="720"/>
+          <w:tab w:val="left" w:pos="1440"/>
+          <w:tab w:val="left" w:pos="2160"/>
+          <w:tab w:val="left" w:pos="2880"/>
+          <w:tab w:val="left" w:pos="5520"/>
+        </w:tabs>
+      </w:pPr>
+      <w:r>
+        <w:t xml:space="preserve">       </w:t>
+      </w:r>
+      <w:r>
+        <w:tab/>
+      </w:r>
+      <w:r>
+        <w:tab/>
+      </w:r>
+      <w:r>
+        <w:tab/>
+      </w:r>
+      <w:r>
+        <w:tab/>
+        <w:t xml:space="preserve">                     |_ </w:t>
+      </w:r>
+      <w:r>
+        <w:rPr>
+          <w:b/>
+          <w:bCs/>
+        </w:rPr>
+        <w:t>TipoPagamento</w:t>
+      </w:r>
+      <w:r>
+        <w:t>(IDTipoPagamento)</w:t>
+      </w:r>
+      <w:r>
+        <w:tab/>
+      </w:r>
+    </w:p>
+    <w:p>
+      <w:pPr>
+        <w:tabs>
+          <w:tab w:val="left" w:pos="720"/>
+          <w:tab w:val="left" w:pos="1440"/>
+          <w:tab w:val="left" w:pos="2160"/>
+          <w:tab w:val="left" w:pos="2880"/>
+          <w:tab w:val="left" w:pos="5520"/>
+        </w:tabs>
+      </w:pPr>
+      <w:r>
+        <w:tab/>
+      </w:r>
+      <w:r>
+        <w:tab/>
+      </w:r>
+      <w:r>
+        <w:tab/>
+      </w:r>
+      <w:r>
+        <w:tab/>
+      </w:r>
+      <w:r>
+        <w:tab/>
+      </w:r>
+      <w:r>
+        <w:tab/>
+        <w:t xml:space="preserve">|_ </w:t>
+      </w:r>
+      <w:r>
+        <w:rPr>
+          <w:b/>
+          <w:bCs/>
+        </w:rPr>
+        <w:t>Contratante</w:t>
+      </w:r>
+      <w:r>
+        <w:t>(IDContratante)</w:t>
+      </w:r>
+    </w:p>
+    <w:p>
+      <w:r>
+        <w:tab/>
+      </w:r>
+      <w:r>
+        <w:tab/>
+      </w:r>
+      <w:r>
+        <w:tab/>
+      </w:r>
+      <w:r>
+        <w:tab/>
+      </w:r>
+      <w:r>
+        <w:tab/>
+      </w:r>
+      <w:r>
+        <w:tab/>
+      </w:r>
+      <w:r>
+        <w:tab/>
+      </w:r>
+      <w:r>
+        <w:tab/>
+        <w:t xml:space="preserve">                          |_</w:t>
+      </w:r>
+      <w:r>
+        <w:rPr>
+          <w:b/>
+          <w:bCs/>
+        </w:rPr>
+        <w:t>Prestador</w:t>
+      </w:r>
+      <w:r>
+        <w:t>(IDPrestador)</w:t>
+      </w:r>
+    </w:p>
+    <w:p>
+      <w:r>
+        <w:rPr>
+          <w:b/>
+          <w:bCs/>
+        </w:rPr>
+        <w:t>TipoPagamento</w:t>
+      </w:r>
+      <w:r>
+        <w:t xml:space="preserve"> (</w:t>
+      </w:r>
+      <w:r>
+        <w:rPr>
+          <w:b/>
+          <w:bCs/>
+          <w:u w:val="single"/>
+        </w:rPr>
+        <w:t>IDTipoPagamento</w:t>
+      </w:r>
+      <w:r>
+        <w:t xml:space="preserve">, </w:t>
+      </w:r>
+      <w:r>
+        <w:t>tipoPagamento</w:t>
+      </w:r>
+      <w:r>
+        <w:t>)</w:t>
+      </w:r>
+    </w:p>
+    <w:p>
+      <w:r>
+        <w:rPr>
+          <w:b/>
+          <w:bCs/>
+        </w:rPr>
+        <w:t>Disputas</w:t>
+      </w:r>
+      <w:r>
+        <w:t xml:space="preserve"> (</w:t>
+      </w:r>
+      <w:r>
+        <w:rPr>
+          <w:b/>
+          <w:bCs/>
+          <w:u w:val="single"/>
+        </w:rPr>
+        <w:t>IDDisputa</w:t>
+      </w:r>
+      <w:r>
+        <w:t xml:space="preserve">, </w:t>
+      </w:r>
+      <w:r>
+        <w:t xml:space="preserve">descricao, resolvido, </w:t>
+      </w:r>
+      <w:r>
+        <w:rPr>
+          <w:b/>
+          <w:bCs/>
+          <w:u w:val="single"/>
+        </w:rPr>
+        <w:t>IDPagamento</w:t>
+      </w:r>
+      <w:r>
+        <w:t>)</w:t>
+      </w:r>
+    </w:p>
+    <w:p>
+      <w:r>
+        <w:tab/>
+      </w:r>
+      <w:r>
+        <w:tab/>
+      </w:r>
+      <w:r>
+        <w:tab/>
+      </w:r>
+      <w:r>
+        <w:tab/>
+      </w:r>
+      <w:r>
+        <w:tab/>
+      </w:r>
+      <w:r>
+        <w:tab/>
+        <w:t xml:space="preserve">|_ </w:t>
+      </w:r>
+      <w:r>
+        <w:rPr>
+          <w:b/>
+          <w:bCs/>
+        </w:rPr>
+        <w:t>Pagamento</w:t>
+      </w:r>
+      <w:r>
+        <w:t>(IDPagamento)</w:t>
+      </w:r>
+      <w:r>
+        <w:tab/>
+      </w:r>
+      <w:r>
+        <w:tab/>
+      </w:r>
+      <w:r>
+        <w:tab/>
+      </w:r>
+    </w:p>
     <w:p/>
     <w:p>
       <w:pPr>
@@ -11365,7 +12309,7 @@
                     <pic:cNvPicPr/>
                   </pic:nvPicPr>
                   <pic:blipFill>
-                    <a:blip r:embed="rId15"/>
+                    <a:blip r:embed="rId16"/>
                     <a:stretch>
                       <a:fillRect/>
                     </a:stretch>
@@ -11417,8 +12361,8 @@
     <w:p/>
     <w:p/>
     <w:sectPr>
-      <w:headerReference w:type="default" r:id="rId16"/>
-      <w:footerReference w:type="default" r:id="rId17"/>
+      <w:headerReference w:type="default" r:id="rId17"/>
+      <w:footerReference w:type="default" r:id="rId18"/>
       <w:pgSz w:w="11906" w:h="16838"/>
       <w:pgMar w:top="1134" w:right="1134" w:bottom="1418" w:left="1134" w:header="709" w:footer="692" w:gutter="0"/>
       <w:cols w:space="708"/>

</xml_diff>